<commit_message>
Findings from Raspberry Pi Class (Instructables):  scrog, apt-get, making animated gifs, etc
</commit_message>
<xml_diff>
--- a/My RPi Notes.docx
+++ b/My RPi Notes.docx
@@ -12,21 +12,7 @@
         <w:rPr>
           <w:rStyle w:val="Heading1Char"/>
         </w:rPr>
-        <w:t>Raspberry Pi/</w:t>
-      </w:r>
-      <w:proofErr w:type="spellStart"/>
-      <w:r>
-        <w:rPr>
-          <w:rStyle w:val="Heading1Char"/>
-        </w:rPr>
-        <w:t>Raspian</w:t>
-      </w:r>
-      <w:proofErr w:type="spellEnd"/>
-      <w:r>
-        <w:rPr>
-          <w:rStyle w:val="Heading1Char"/>
-        </w:rPr>
-        <w:t>/Python Notes</w:t>
+        <w:t>Raspberry Pi/Raspian/Python Notes</w:t>
       </w:r>
       <w:r>
         <w:rPr>
@@ -375,15 +361,7 @@
         </w:numPr>
       </w:pPr>
       <w:r>
-        <w:t xml:space="preserve">Starting the </w:t>
-      </w:r>
-      <w:proofErr w:type="spellStart"/>
-      <w:r>
-        <w:t>Raspian</w:t>
-      </w:r>
-      <w:proofErr w:type="spellEnd"/>
-      <w:r>
-        <w:t xml:space="preserve"> GUI.     </w:t>
+        <w:t xml:space="preserve">Starting the Raspian GUI.     </w:t>
       </w:r>
     </w:p>
     <w:p>
@@ -395,15 +373,7 @@
         </w:numPr>
       </w:pPr>
       <w:r>
-        <w:t xml:space="preserve">Enter </w:t>
-      </w:r>
-      <w:proofErr w:type="spellStart"/>
-      <w:r>
-        <w:t>startx</w:t>
-      </w:r>
-      <w:proofErr w:type="spellEnd"/>
-      <w:r>
-        <w:t xml:space="preserve"> on the command line followed by Enter.</w:t>
+        <w:t>Enter startx on the command line followed by Enter.</w:t>
       </w:r>
       <w:r>
         <w:t xml:space="preserve">   Automatic entry into the GUI may occur if </w:t>
@@ -915,15 +885,6 @@
         </w:rPr>
         <w:t xml:space="preserve"> -V</w:t>
       </w:r>
-    </w:p>
-    <w:p>
-      <w:pPr>
-        <w:pStyle w:val="ListParagraph"/>
-        <w:numPr>
-          <w:ilvl w:val="0"/>
-          <w:numId w:val="1"/>
-        </w:numPr>
-      </w:pPr>
     </w:p>
     <w:p>
       <w:pPr>
@@ -994,12 +955,437 @@
         </w:numPr>
       </w:pPr>
       <w:r>
+        <w:t xml:space="preserve">Taking a screen shot in CLI:  </w:t>
+      </w:r>
+      <w:r>
+        <w:rPr>
+          <w:i/>
+        </w:rPr>
+        <w:t>scrot</w:t>
+      </w:r>
+      <w:r>
+        <w:t xml:space="preserve">.   </w:t>
+      </w:r>
+    </w:p>
+    <w:p>
+      <w:pPr>
+        <w:pStyle w:val="ListParagraph"/>
+        <w:numPr>
+          <w:ilvl w:val="1"/>
+          <w:numId w:val="1"/>
+        </w:numPr>
+      </w:pPr>
+      <w:r>
+        <w:t xml:space="preserve">scrot with x second delay:  scrot </w:t>
+      </w:r>
+      <w:r>
+        <w:rPr>
+          <w:i/>
+        </w:rPr>
+        <w:t>-d x</w:t>
+      </w:r>
+    </w:p>
+    <w:p>
+      <w:pPr>
+        <w:pStyle w:val="ListParagraph"/>
+        <w:numPr>
+          <w:ilvl w:val="1"/>
+          <w:numId w:val="1"/>
+        </w:numPr>
+      </w:pPr>
+      <w:r>
+        <w:t xml:space="preserve">scrot with countdown delay:  scrot </w:t>
+      </w:r>
+      <w:r>
+        <w:rPr>
+          <w:i/>
+        </w:rPr>
+        <w:t>-</w:t>
+      </w:r>
+      <w:proofErr w:type="spellStart"/>
+      <w:r>
+        <w:rPr>
+          <w:i/>
+        </w:rPr>
+        <w:t>cd</w:t>
+      </w:r>
+      <w:proofErr w:type="spellEnd"/>
+      <w:r>
+        <w:rPr>
+          <w:i/>
+        </w:rPr>
+        <w:t xml:space="preserve">  x</w:t>
+      </w:r>
+    </w:p>
+    <w:p>
+      <w:pPr>
+        <w:pStyle w:val="ListParagraph"/>
+        <w:numPr>
+          <w:ilvl w:val="1"/>
+          <w:numId w:val="1"/>
+        </w:numPr>
+      </w:pPr>
+      <w:r>
+        <w:t xml:space="preserve">scrot for currently active window:  scrot </w:t>
+      </w:r>
+      <w:r>
+        <w:rPr>
+          <w:i/>
+        </w:rPr>
+        <w:t>-u  -</w:t>
+      </w:r>
+      <w:proofErr w:type="spellStart"/>
+      <w:r>
+        <w:rPr>
+          <w:i/>
+        </w:rPr>
+        <w:t>cd</w:t>
+      </w:r>
+      <w:proofErr w:type="spellEnd"/>
+      <w:r>
+        <w:rPr>
+          <w:i/>
+        </w:rPr>
+        <w:t xml:space="preserve"> x</w:t>
+      </w:r>
+    </w:p>
+    <w:p>
+      <w:pPr>
+        <w:pStyle w:val="ListParagraph"/>
+        <w:numPr>
+          <w:ilvl w:val="1"/>
+          <w:numId w:val="1"/>
+        </w:numPr>
+      </w:pPr>
+      <w:r>
+        <w:rPr>
+          <w:i/>
+        </w:rPr>
+        <w:lastRenderedPageBreak/>
+        <w:t xml:space="preserve">scrot to output file (date, time, resolution, scrot) and move to receiving file:  </w:t>
+      </w:r>
+    </w:p>
+    <w:p>
+      <w:pPr>
+        <w:pStyle w:val="ListParagraph"/>
+        <w:numPr>
+          <w:ilvl w:val="1"/>
+          <w:numId w:val="1"/>
+        </w:numPr>
+      </w:pPr>
+      <w:r>
+        <w:rPr>
+          <w:i/>
+        </w:rPr>
+        <w:t>scrot '%Y-%m-%</w:t>
+      </w:r>
+      <w:proofErr w:type="spellStart"/>
+      <w:r>
+        <w:rPr>
+          <w:i/>
+        </w:rPr>
+        <w:t>d</w:t>
+      </w:r>
+      <w:r>
+        <w:rPr>
+          <w:rFonts w:ascii="Courier New" w:hAnsi="Courier New" w:cs="Courier New"/>
+        </w:rPr>
+        <w:t>_%H%M</w:t>
+      </w:r>
+      <w:proofErr w:type="spellEnd"/>
+      <w:r>
+        <w:rPr>
+          <w:i/>
+        </w:rPr>
+        <w:t xml:space="preserve"> _$</w:t>
+      </w:r>
+      <w:proofErr w:type="spellStart"/>
+      <w:r>
+        <w:rPr>
+          <w:i/>
+        </w:rPr>
+        <w:t>wx$h_scrot.png</w:t>
+      </w:r>
+      <w:proofErr w:type="spellEnd"/>
+      <w:r>
+        <w:rPr>
+          <w:i/>
+        </w:rPr>
+        <w:t>' -e '</w:t>
+      </w:r>
+      <w:proofErr w:type="spellStart"/>
+      <w:r>
+        <w:rPr>
+          <w:i/>
+        </w:rPr>
+        <w:t>mv</w:t>
+      </w:r>
+      <w:proofErr w:type="spellEnd"/>
+      <w:r>
+        <w:rPr>
+          <w:i/>
+        </w:rPr>
+        <w:t xml:space="preserve">  $f  ~/images/shots/'</w:t>
+      </w:r>
+    </w:p>
+    <w:p>
+      <w:pPr>
+        <w:pStyle w:val="ListParagraph"/>
+        <w:numPr>
+          <w:ilvl w:val="0"/>
+          <w:numId w:val="1"/>
+        </w:numPr>
+      </w:pPr>
+      <w:r>
+        <w:t>Locating packages for my unique needs:</w:t>
+      </w:r>
+    </w:p>
+    <w:p>
+      <w:pPr>
+        <w:pStyle w:val="ListParagraph"/>
+        <w:numPr>
+          <w:ilvl w:val="1"/>
+          <w:numId w:val="1"/>
+        </w:numPr>
+      </w:pPr>
+      <w:r>
+        <w:t xml:space="preserve">Look in </w:t>
+      </w:r>
+      <w:proofErr w:type="spellStart"/>
+      <w:r>
+        <w:t>Debian</w:t>
+      </w:r>
+      <w:proofErr w:type="spellEnd"/>
+      <w:r>
+        <w:t xml:space="preserve"> Packages for </w:t>
+      </w:r>
+      <w:proofErr w:type="spellStart"/>
+      <w:r>
+        <w:t>jessie</w:t>
+      </w:r>
+      <w:proofErr w:type="spellEnd"/>
+      <w:r>
+        <w:t xml:space="preserve">: </w:t>
+      </w:r>
+      <w:hyperlink r:id="rId12" w:history="1">
+        <w:r>
+          <w:rPr>
+            <w:rStyle w:val="Hyperlink"/>
+          </w:rPr>
+          <w:t>https://packages.debian.org/stable/</w:t>
+        </w:r>
+      </w:hyperlink>
+    </w:p>
+    <w:p>
+      <w:pPr>
+        <w:pStyle w:val="ListParagraph"/>
+        <w:numPr>
+          <w:ilvl w:val="1"/>
+          <w:numId w:val="1"/>
+        </w:numPr>
+      </w:pPr>
+      <w:r>
+        <w:t>To search available packages for a keyword, use 'search' plus the keyword of interest:</w:t>
+      </w:r>
+    </w:p>
+    <w:p>
+      <w:pPr>
+        <w:ind w:left="2160"/>
+        <w:rPr>
+          <w:i/>
+        </w:rPr>
+      </w:pPr>
+      <w:r>
+        <w:rPr>
+          <w:i/>
+        </w:rPr>
+        <w:t>apt-cache</w:t>
+      </w:r>
+      <w:r>
+        <w:rPr>
+          <w:i/>
+        </w:rPr>
+        <w:t xml:space="preserve"> search &lt;keyword&gt;</w:t>
+      </w:r>
+      <w:r>
+        <w:rPr>
+          <w:i/>
+        </w:rPr>
+        <w:t xml:space="preserve">  </w:t>
+      </w:r>
+      <w:r>
+        <w:t>or</w:t>
+      </w:r>
+      <w:r>
+        <w:rPr>
+          <w:i/>
+        </w:rPr>
+        <w:t xml:space="preserve"> apt-cache </w:t>
+      </w:r>
+      <w:proofErr w:type="spellStart"/>
+      <w:r>
+        <w:rPr>
+          <w:i/>
+        </w:rPr>
+        <w:t>pkgnames</w:t>
+      </w:r>
+      <w:proofErr w:type="spellEnd"/>
+      <w:r>
+        <w:rPr>
+          <w:i/>
+        </w:rPr>
+        <w:t xml:space="preserve"> &lt;specific package name&gt;</w:t>
+      </w:r>
+    </w:p>
+    <w:p>
+      <w:pPr>
+        <w:pStyle w:val="ListParagraph"/>
+        <w:numPr>
+          <w:ilvl w:val="0"/>
+          <w:numId w:val="1"/>
+        </w:numPr>
+      </w:pPr>
+      <w:r>
+        <w:t xml:space="preserve">Finding and </w:t>
+      </w:r>
+      <w:r>
+        <w:t xml:space="preserve">Installing packages:  </w:t>
+      </w:r>
+      <w:proofErr w:type="spellStart"/>
+      <w:r>
+        <w:rPr>
+          <w:i/>
+        </w:rPr>
+        <w:t>sudo</w:t>
+      </w:r>
+      <w:proofErr w:type="spellEnd"/>
+      <w:r>
+        <w:rPr>
+          <w:i/>
+        </w:rPr>
+        <w:t xml:space="preserve"> apt-get &lt;package name&gt;</w:t>
+      </w:r>
+      <w:r>
+        <w:t xml:space="preserve">.   </w:t>
+      </w:r>
+      <w:r>
+        <w:t>Optionally, a</w:t>
+      </w:r>
+      <w:r>
+        <w:t>dd '</w:t>
+      </w:r>
+      <w:r>
+        <w:rPr>
+          <w:i/>
+        </w:rPr>
+        <w:t>-Y</w:t>
+      </w:r>
+      <w:r>
+        <w:t>' to automatically say Yes to questions that may arise.</w:t>
+      </w:r>
+      <w:r>
+        <w:t xml:space="preserve">   </w:t>
+      </w:r>
+    </w:p>
+    <w:p>
+      <w:pPr>
+        <w:pStyle w:val="ListParagraph"/>
+        <w:numPr>
+          <w:ilvl w:val="0"/>
+          <w:numId w:val="1"/>
+        </w:numPr>
+      </w:pPr>
+      <w:r>
+        <w:t xml:space="preserve">Removing packages:  </w:t>
+      </w:r>
+    </w:p>
+    <w:p>
+      <w:pPr>
+        <w:pStyle w:val="ListParagraph"/>
+        <w:numPr>
+          <w:ilvl w:val="1"/>
+          <w:numId w:val="1"/>
+        </w:numPr>
+      </w:pPr>
+      <w:proofErr w:type="spellStart"/>
+      <w:r>
+        <w:rPr>
+          <w:i/>
+        </w:rPr>
+        <w:t>sudo</w:t>
+      </w:r>
+      <w:proofErr w:type="spellEnd"/>
+      <w:r>
+        <w:rPr>
+          <w:i/>
+        </w:rPr>
+        <w:t xml:space="preserve"> apt-get purge &lt;package name&gt;</w:t>
+      </w:r>
+      <w:r>
+        <w:rPr>
+          <w:i/>
+        </w:rPr>
+        <w:t xml:space="preserve">  </w:t>
+      </w:r>
+      <w:r>
+        <w:t>to remove main package</w:t>
+      </w:r>
+    </w:p>
+    <w:p>
+      <w:pPr>
+        <w:pStyle w:val="ListParagraph"/>
+        <w:numPr>
+          <w:ilvl w:val="1"/>
+          <w:numId w:val="1"/>
+        </w:numPr>
+      </w:pPr>
+      <w:proofErr w:type="spellStart"/>
+      <w:r>
+        <w:rPr>
+          <w:i/>
+        </w:rPr>
+        <w:t>sudo</w:t>
+      </w:r>
+      <w:proofErr w:type="spellEnd"/>
+      <w:r>
+        <w:rPr>
+          <w:i/>
+        </w:rPr>
+        <w:t xml:space="preserve"> apt-get </w:t>
+      </w:r>
+      <w:proofErr w:type="spellStart"/>
+      <w:r>
+        <w:rPr>
+          <w:i/>
+        </w:rPr>
+        <w:t>autoremove</w:t>
+      </w:r>
+      <w:proofErr w:type="spellEnd"/>
+      <w:r>
+        <w:rPr>
+          <w:i/>
+        </w:rPr>
+        <w:t xml:space="preserve"> </w:t>
+      </w:r>
+      <w:r>
+        <w:t>to uninstall dependencies that were added with the purged package.</w:t>
+      </w:r>
+    </w:p>
+    <w:p>
+      <w:pPr>
+        <w:pStyle w:val="ListParagraph"/>
+        <w:numPr>
+          <w:ilvl w:val="0"/>
+          <w:numId w:val="1"/>
+        </w:numPr>
+      </w:pPr>
+      <w:r>
         <w:t xml:space="preserve">Creating and running Shell Scripts.   </w:t>
       </w:r>
       <w:r>
         <w:t xml:space="preserve">See </w:t>
       </w:r>
-      <w:hyperlink r:id="rId12" w:history="1">
+      <w:hyperlink r:id="rId13" w:history="1">
         <w:r>
           <w:rPr>
             <w:rStyle w:val="Hyperlink"/>
@@ -1011,7 +1397,13 @@
         <w:t>.   Also, s</w:t>
       </w:r>
       <w:r>
-        <w:t xml:space="preserve">ee snappic.sh example below.   First line is required: </w:t>
+        <w:t>ee snappic.sh example below.   First line is required</w:t>
+      </w:r>
+      <w:r>
+        <w:t>, this is called the 'shebang'</w:t>
+      </w:r>
+      <w:r>
+        <w:t xml:space="preserve">: </w:t>
       </w:r>
     </w:p>
     <w:p>
@@ -1046,7 +1438,6 @@
         </w:numPr>
       </w:pPr>
       <w:r>
-        <w:lastRenderedPageBreak/>
         <w:t xml:space="preserve"> Running from the command line should be done by typing "./snappic.sh" if already in the folder holding the script.   Leaving the ./ prefix off doesn't run the s</w:t>
       </w:r>
       <w:r>
@@ -1142,7 +1533,7 @@
       <w:r>
         <w:t xml:space="preserve"> See </w:t>
       </w:r>
-      <w:hyperlink r:id="rId13" w:history="1">
+      <w:hyperlink r:id="rId14" w:history="1">
         <w:r>
           <w:rPr>
             <w:rStyle w:val="Hyperlink"/>
@@ -1197,7 +1588,7 @@
       <w:r>
         <w:t xml:space="preserve">Saving data in the cloud:   See example for </w:t>
       </w:r>
-      <w:hyperlink r:id="rId14" w:history="1">
+      <w:hyperlink r:id="rId15" w:history="1">
         <w:r>
           <w:rPr>
             <w:rStyle w:val="Hyperlink"/>
@@ -1214,7 +1605,7 @@
       <w:r>
         <w:t xml:space="preserve">and </w:t>
       </w:r>
-      <w:hyperlink r:id="rId15" w:history="1">
+      <w:hyperlink r:id="rId16" w:history="1">
         <w:proofErr w:type="spellStart"/>
         <w:r>
           <w:rPr>
@@ -1564,7 +1955,7 @@
       <w:r>
         <w:t xml:space="preserve">Background: </w:t>
       </w:r>
-      <w:hyperlink r:id="rId16" w:history="1">
+      <w:hyperlink r:id="rId17" w:history="1">
         <w:r>
           <w:rPr>
             <w:rStyle w:val="Hyperlink"/>
@@ -1580,7 +1971,7 @@
       <w:pPr>
         <w:ind w:left="1080"/>
       </w:pPr>
-      <w:hyperlink r:id="rId17" w:history="1">
+      <w:hyperlink r:id="rId18" w:history="1">
         <w:r>
           <w:rPr>
             <w:rStyle w:val="Hyperlink"/>
@@ -1715,7 +2106,7 @@
       <w:r>
         <w:t xml:space="preserve">ee: </w:t>
       </w:r>
-      <w:hyperlink r:id="rId18" w:history="1">
+      <w:hyperlink r:id="rId19" w:history="1">
         <w:r>
           <w:rPr>
             <w:rStyle w:val="Hyperlink"/>
@@ -1735,7 +2126,7 @@
       <w:r>
         <w:t xml:space="preserve">From Python 3, see examples in </w:t>
       </w:r>
-      <w:hyperlink r:id="rId19" w:history="1">
+      <w:hyperlink r:id="rId20" w:history="1">
         <w:r>
           <w:rPr>
             <w:rStyle w:val="Hyperlink"/>
@@ -1749,7 +2140,7 @@
       <w:r>
         <w:t xml:space="preserve">  Also: </w:t>
       </w:r>
-      <w:hyperlink r:id="rId20" w:history="1">
+      <w:hyperlink r:id="rId21" w:history="1">
         <w:r>
           <w:rPr>
             <w:rStyle w:val="Hyperlink"/>
@@ -1806,7 +2197,7 @@
       <w:r>
         <w:t xml:space="preserve">For Time-Lapse collection see: </w:t>
       </w:r>
-      <w:hyperlink r:id="rId21" w:history="1">
+      <w:hyperlink r:id="rId22" w:history="1">
         <w:r>
           <w:rPr>
             <w:rStyle w:val="Hyperlink"/>
@@ -1815,11 +2206,7 @@
         </w:r>
       </w:hyperlink>
       <w:r>
-        <w:t xml:space="preserve"> </w:t>
-      </w:r>
-      <w:r>
-        <w:lastRenderedPageBreak/>
-        <w:t xml:space="preserve">for description of </w:t>
+        <w:t xml:space="preserve"> for description of </w:t>
       </w:r>
       <w:proofErr w:type="spellStart"/>
       <w:r>
@@ -2370,6 +2757,7 @@
         <w:rPr>
           <w:rFonts w:cs="Courier New"/>
         </w:rPr>
+        <w:lastRenderedPageBreak/>
         <w:t>o</w:t>
       </w:r>
       <w:r>
@@ -2588,7 +2976,7 @@
       <w:pPr>
         <w:ind w:left="1080"/>
       </w:pPr>
-      <w:hyperlink r:id="rId22" w:history="1">
+      <w:hyperlink r:id="rId23" w:history="1">
         <w:r>
           <w:rPr>
             <w:rStyle w:val="Hyperlink"/>
@@ -2653,7 +3041,6 @@
         <w:ind w:left="1080"/>
       </w:pPr>
       <w:r>
-        <w:lastRenderedPageBreak/>
         <w:t xml:space="preserve">Host IP (for </w:t>
       </w:r>
       <w:proofErr w:type="spellStart"/>
@@ -2702,7 +3089,7 @@
                     </pic:cNvPicPr>
                   </pic:nvPicPr>
                   <pic:blipFill>
-                    <a:blip r:embed="rId23" cstate="print"/>
+                    <a:blip r:embed="rId24" cstate="print"/>
                     <a:srcRect/>
                     <a:stretch>
                       <a:fillRect/>
@@ -2785,7 +3172,7 @@
       <w:r>
         <w:t xml:space="preserve">   Reference: </w:t>
       </w:r>
-      <w:hyperlink r:id="rId24" w:history="1">
+      <w:hyperlink r:id="rId25" w:history="1">
         <w:r>
           <w:rPr>
             <w:rStyle w:val="Hyperlink"/>
@@ -2880,7 +3267,180 @@
     </w:p>
     <w:p>
       <w:pPr>
+        <w:pStyle w:val="ListParagraph"/>
         <w:ind w:left="1080"/>
+      </w:pPr>
+    </w:p>
+    <w:p>
+      <w:pPr>
+        <w:pStyle w:val="ListParagraph"/>
+        <w:numPr>
+          <w:ilvl w:val="0"/>
+          <w:numId w:val="21"/>
+        </w:numPr>
+      </w:pPr>
+      <w:r>
+        <w:t xml:space="preserve">Create an animated GIF using the </w:t>
+      </w:r>
+      <w:proofErr w:type="spellStart"/>
+      <w:r>
+        <w:t>ImageMagi</w:t>
+      </w:r>
+      <w:r>
+        <w:t>c</w:t>
+      </w:r>
+      <w:r>
+        <w:t>k</w:t>
+      </w:r>
+      <w:proofErr w:type="spellEnd"/>
+      <w:r>
+        <w:t xml:space="preserve"> package.</w:t>
+      </w:r>
+      <w:r>
+        <w:t xml:space="preserve">   This is described in Instructable </w:t>
+      </w:r>
+      <w:r>
+        <w:rPr>
+          <w:i/>
+        </w:rPr>
+        <w:t>Raspberry Pi Class: Lesson 5 Navigate the RPI's Software: Part 2</w:t>
+      </w:r>
+    </w:p>
+    <w:p>
+      <w:pPr>
+        <w:pStyle w:val="ListParagraph"/>
+        <w:numPr>
+          <w:ilvl w:val="1"/>
+          <w:numId w:val="21"/>
+        </w:numPr>
+      </w:pPr>
+      <w:r>
+        <w:t>Add these two lines to a shell script text file, &lt;script name&gt;.</w:t>
+      </w:r>
+      <w:proofErr w:type="spellStart"/>
+      <w:r>
+        <w:t>sh</w:t>
+      </w:r>
+      <w:proofErr w:type="spellEnd"/>
+      <w:r>
+        <w:t xml:space="preserve">:  </w:t>
+      </w:r>
+      <w:r>
+        <w:rPr>
+          <w:noProof/>
+        </w:rPr>
+        <w:drawing>
+          <wp:inline distT="0" distB="0" distL="0" distR="0">
+            <wp:extent cx="4391025" cy="586740"/>
+            <wp:effectExtent l="19050" t="0" r="9525" b="0"/>
+            <wp:docPr id="2" name="Picture 1"/>
+            <wp:cNvGraphicFramePr>
+              <a:graphicFrameLocks xmlns:a="http://schemas.openxmlformats.org/drawingml/2006/main" noChangeAspect="1"/>
+            </wp:cNvGraphicFramePr>
+            <a:graphic xmlns:a="http://schemas.openxmlformats.org/drawingml/2006/main">
+              <a:graphicData uri="http://schemas.openxmlformats.org/drawingml/2006/picture">
+                <pic:pic xmlns:pic="http://schemas.openxmlformats.org/drawingml/2006/picture">
+                  <pic:nvPicPr>
+                    <pic:cNvPr id="0" name="Picture 1"/>
+                    <pic:cNvPicPr>
+                      <a:picLocks noChangeAspect="1" noChangeArrowheads="1"/>
+                    </pic:cNvPicPr>
+                  </pic:nvPicPr>
+                  <pic:blipFill>
+                    <a:blip r:embed="rId26" cstate="print"/>
+                    <a:srcRect/>
+                    <a:stretch>
+                      <a:fillRect/>
+                    </a:stretch>
+                  </pic:blipFill>
+                  <pic:spPr bwMode="auto">
+                    <a:xfrm>
+                      <a:off x="0" y="0"/>
+                      <a:ext cx="4391025" cy="586740"/>
+                    </a:xfrm>
+                    <a:prstGeom prst="rect">
+                      <a:avLst/>
+                    </a:prstGeom>
+                    <a:noFill/>
+                    <a:ln w="9525">
+                      <a:noFill/>
+                      <a:miter lim="800000"/>
+                      <a:headEnd/>
+                      <a:tailEnd/>
+                    </a:ln>
+                  </pic:spPr>
+                </pic:pic>
+              </a:graphicData>
+            </a:graphic>
+          </wp:inline>
+        </w:drawing>
+      </w:r>
+    </w:p>
+    <w:p>
+      <w:pPr>
+        <w:pStyle w:val="ListParagraph"/>
+        <w:numPr>
+          <w:ilvl w:val="1"/>
+          <w:numId w:val="21"/>
+        </w:numPr>
+      </w:pPr>
+      <w:r>
+        <w:t xml:space="preserve">convert is a command from </w:t>
+      </w:r>
+      <w:proofErr w:type="spellStart"/>
+      <w:r>
+        <w:t>ImageMagick</w:t>
+      </w:r>
+      <w:proofErr w:type="spellEnd"/>
+      <w:r>
+        <w:t xml:space="preserve">.   Takes all saved jpegs </w:t>
+      </w:r>
+      <w:proofErr w:type="spellStart"/>
+      <w:r>
+        <w:t>withthe</w:t>
+      </w:r>
+      <w:proofErr w:type="spellEnd"/>
+      <w:r>
+        <w:t xml:space="preserve"> prefix of image and converts them into an animated GIF with a delay of 10/100 of a second and loops forever.</w:t>
+      </w:r>
+    </w:p>
+    <w:p>
+      <w:pPr>
+        <w:pStyle w:val="ListParagraph"/>
+        <w:numPr>
+          <w:ilvl w:val="1"/>
+          <w:numId w:val="21"/>
+        </w:numPr>
+      </w:pPr>
+      <w:r>
+        <w:t xml:space="preserve">Make the shell script executable with the </w:t>
+      </w:r>
+      <w:proofErr w:type="spellStart"/>
+      <w:r>
+        <w:rPr>
+          <w:i/>
+        </w:rPr>
+        <w:t>chmod</w:t>
+      </w:r>
+      <w:proofErr w:type="spellEnd"/>
+      <w:r>
+        <w:rPr>
+          <w:i/>
+        </w:rPr>
+        <w:t xml:space="preserve"> +x &lt;script name&gt;.</w:t>
+      </w:r>
+      <w:proofErr w:type="spellStart"/>
+      <w:r>
+        <w:rPr>
+          <w:i/>
+        </w:rPr>
+        <w:t>sh</w:t>
+      </w:r>
+      <w:proofErr w:type="spellEnd"/>
+    </w:p>
+    <w:p>
+      <w:pPr>
+        <w:pStyle w:val="ListParagraph"/>
       </w:pPr>
     </w:p>
     <w:p>
@@ -2986,34 +3546,34 @@
         </w:numPr>
       </w:pPr>
       <w:r>
+        <w:t xml:space="preserve">Start </w:t>
+      </w:r>
+      <w:proofErr w:type="spellStart"/>
+      <w:r>
+        <w:t>PuTTY</w:t>
+      </w:r>
+      <w:proofErr w:type="spellEnd"/>
+      <w:r>
+        <w:t xml:space="preserve"> and enter the IP address where indicated.   Select SSH access to the target.    Click 'Open'.   A typical configuration for </w:t>
+      </w:r>
+      <w:proofErr w:type="spellStart"/>
+      <w:r>
+        <w:t>PuTTY</w:t>
+      </w:r>
+      <w:proofErr w:type="spellEnd"/>
+      <w:r>
+        <w:t xml:space="preserve"> is illustrated here:</w:t>
+      </w:r>
+    </w:p>
+    <w:p>
+      <w:pPr>
+        <w:ind w:left="720"/>
+      </w:pPr>
+      <w:r>
+        <w:rPr>
+          <w:noProof/>
+        </w:rPr>
         <w:lastRenderedPageBreak/>
-        <w:t xml:space="preserve">Start </w:t>
-      </w:r>
-      <w:proofErr w:type="spellStart"/>
-      <w:r>
-        <w:t>PuTTY</w:t>
-      </w:r>
-      <w:proofErr w:type="spellEnd"/>
-      <w:r>
-        <w:t xml:space="preserve"> and enter the IP address where indicated.   Select SSH access to the target.    Click 'Open'.   A typical configuration for </w:t>
-      </w:r>
-      <w:proofErr w:type="spellStart"/>
-      <w:r>
-        <w:t>PuTTY</w:t>
-      </w:r>
-      <w:proofErr w:type="spellEnd"/>
-      <w:r>
-        <w:t xml:space="preserve"> is illustrated here:</w:t>
-      </w:r>
-    </w:p>
-    <w:p>
-      <w:pPr>
-        <w:ind w:left="720"/>
-      </w:pPr>
-      <w:r>
-        <w:rPr>
-          <w:noProof/>
-        </w:rPr>
         <w:drawing>
           <wp:inline distT="0" distB="0" distL="0" distR="0">
             <wp:extent cx="4295775" cy="4162425"/>
@@ -3032,7 +3592,7 @@
                     </pic:cNvPicPr>
                   </pic:nvPicPr>
                   <pic:blipFill>
-                    <a:blip r:embed="rId25" cstate="print"/>
+                    <a:blip r:embed="rId27" cstate="print"/>
                     <a:srcRect/>
                     <a:stretch>
                       <a:fillRect/>
@@ -3164,7 +3724,7 @@
       <w:r>
         <w:t xml:space="preserve"> (or ZERO) to run without keyboard or monitor ("headless").      See this excellent procedure </w:t>
       </w:r>
-      <w:hyperlink r:id="rId26" w:history="1">
+      <w:hyperlink r:id="rId28" w:history="1">
         <w:r>
           <w:rPr>
             <w:rStyle w:val="Hyperlink"/>
@@ -3392,7 +3952,6 @@
         </w:numPr>
       </w:pPr>
       <w:r>
-        <w:lastRenderedPageBreak/>
         <w:t xml:space="preserve">What is loaded with this distribution of </w:t>
       </w:r>
       <w:proofErr w:type="spellStart"/>
@@ -3401,15 +3960,7 @@
       </w:r>
       <w:proofErr w:type="spellEnd"/>
       <w:r>
-        <w:t xml:space="preserve"> &gt; </w:t>
-      </w:r>
-      <w:proofErr w:type="spellStart"/>
-      <w:r>
-        <w:t>Raspian</w:t>
-      </w:r>
-      <w:proofErr w:type="spellEnd"/>
-      <w:r>
-        <w:t xml:space="preserve"> &gt; Wheezy? </w:t>
+        <w:t xml:space="preserve"> &gt; Raspian &gt; Wheezy? </w:t>
       </w:r>
     </w:p>
     <w:p>
@@ -3463,6 +4014,7 @@
         </w:numPr>
       </w:pPr>
       <w:r>
+        <w:lastRenderedPageBreak/>
         <w:t xml:space="preserve">aptitude is </w:t>
       </w:r>
       <w:r>
@@ -3525,7 +4077,7 @@
       <w:r>
         <w:t xml:space="preserve">: </w:t>
       </w:r>
-      <w:hyperlink r:id="rId27" w:history="1">
+      <w:hyperlink r:id="rId29" w:history="1">
         <w:proofErr w:type="spellStart"/>
         <w:r>
           <w:rPr>
@@ -3871,7 +4423,7 @@
       <w:r>
         <w:t xml:space="preserve"> Learn topic </w:t>
       </w:r>
-      <w:hyperlink r:id="rId28" w:history="1">
+      <w:hyperlink r:id="rId30" w:history="1">
         <w:r>
           <w:rPr>
             <w:rStyle w:val="Hyperlink"/>
@@ -3893,7 +4445,7 @@
       <w:r>
         <w:t xml:space="preserve">   Installed from source on GitHub at </w:t>
       </w:r>
-      <w:hyperlink r:id="rId29" w:history="1">
+      <w:hyperlink r:id="rId31" w:history="1">
         <w:proofErr w:type="spellStart"/>
         <w:r>
           <w:rPr>
@@ -4017,7 +4569,6 @@
         <w:rPr>
           <w:rFonts w:ascii="Courier New" w:hAnsi="Courier New" w:cs="Courier New"/>
         </w:rPr>
-        <w:lastRenderedPageBreak/>
         <w:t>git</w:t>
       </w:r>
       <w:proofErr w:type="spellEnd"/>
@@ -4041,6 +4592,7 @@
         <w:rPr>
           <w:rFonts w:ascii="Courier New" w:hAnsi="Courier New" w:cs="Courier New"/>
         </w:rPr>
+        <w:lastRenderedPageBreak/>
         <w:t>cd</w:t>
       </w:r>
       <w:proofErr w:type="spellEnd"/>
@@ -4239,7 +4791,7 @@
       <w:r>
         <w:t xml:space="preserve"> from </w:t>
       </w:r>
-      <w:hyperlink r:id="rId30" w:history="1">
+      <w:hyperlink r:id="rId32" w:history="1">
         <w:r>
           <w:rPr>
             <w:rStyle w:val="Hyperlink"/>
@@ -4313,7 +4865,7 @@
       <w:r>
         <w:t xml:space="preserve">Introduction:  </w:t>
       </w:r>
-      <w:hyperlink r:id="rId31" w:history="1">
+      <w:hyperlink r:id="rId33" w:history="1">
         <w:r>
           <w:rPr>
             <w:rStyle w:val="Hyperlink"/>
@@ -4355,7 +4907,7 @@
       <w:r>
         <w:t xml:space="preserve">Python 3.4 Tutorial   </w:t>
       </w:r>
-      <w:hyperlink r:id="rId32" w:history="1">
+      <w:hyperlink r:id="rId34" w:history="1">
         <w:r>
           <w:rPr>
             <w:rStyle w:val="Hyperlink"/>
@@ -4378,7 +4930,7 @@
       <w:r>
         <w:t xml:space="preserve">Python Tutorial:   </w:t>
       </w:r>
-      <w:hyperlink r:id="rId33" w:history="1">
+      <w:hyperlink r:id="rId35" w:history="1">
         <w:r>
           <w:rPr>
             <w:rStyle w:val="Hyperlink"/>
@@ -4398,7 +4950,7 @@
       <w:r>
         <w:t xml:space="preserve">Ref C: Python.org  </w:t>
       </w:r>
-      <w:hyperlink r:id="rId34" w:history="1">
+      <w:hyperlink r:id="rId36" w:history="1">
         <w:r>
           <w:rPr>
             <w:rStyle w:val="Hyperlink"/>
@@ -4410,6 +4962,37 @@
     <w:p>
       <w:pPr>
         <w:pStyle w:val="ListParagraph"/>
+        <w:numPr>
+          <w:ilvl w:val="0"/>
+          <w:numId w:val="5"/>
+        </w:numPr>
+      </w:pPr>
+      <w:r>
+        <w:t xml:space="preserve">Ref D: </w:t>
+      </w:r>
+      <w:proofErr w:type="spellStart"/>
+      <w:r>
+        <w:t>Instructables</w:t>
+      </w:r>
+      <w:proofErr w:type="spellEnd"/>
+      <w:r>
+        <w:t xml:space="preserve"> </w:t>
+      </w:r>
+      <w:hyperlink r:id="rId37" w:history="1">
+        <w:r>
+          <w:rPr>
+            <w:rStyle w:val="Hyperlink"/>
+          </w:rPr>
+          <w:t>Raspberry Pi Class</w:t>
+        </w:r>
+      </w:hyperlink>
+      <w:r>
+        <w:t xml:space="preserve"> with push_reset</w:t>
+      </w:r>
+    </w:p>
+    <w:p>
+      <w:pPr>
+        <w:pStyle w:val="ListParagraph"/>
         <w:ind w:left="360"/>
       </w:pPr>
     </w:p>
@@ -4424,7 +5007,7 @@
       <w:r>
         <w:t xml:space="preserve">How to see what names are defined by a </w:t>
       </w:r>
-      <w:hyperlink r:id="rId35" w:anchor="modules" w:history="1">
+      <w:hyperlink r:id="rId38" w:anchor="modules" w:history="1">
         <w:r>
           <w:rPr>
             <w:rStyle w:val="Hyperlink"/>
@@ -4547,38 +5130,41 @@
         </w:numPr>
       </w:pPr>
       <w:r>
+        <w:t xml:space="preserve">GUI for my applications:  use </w:t>
+      </w:r>
+      <w:proofErr w:type="spellStart"/>
+      <w:r>
+        <w:t>tkinter</w:t>
+      </w:r>
+      <w:proofErr w:type="spellEnd"/>
+      <w:r>
+        <w:t xml:space="preserve"> package.   Introduced in Programming in Raspberry Pi (Monk).  Use dir(</w:t>
+      </w:r>
+      <w:proofErr w:type="spellStart"/>
+      <w:r>
+        <w:t>Tk</w:t>
+      </w:r>
+      <w:proofErr w:type="spellEnd"/>
+      <w:r>
+        <w:t>) and help</w:t>
+      </w:r>
+      <w:r>
+        <w:t>(</w:t>
+      </w:r>
+      <w:proofErr w:type="spellStart"/>
+      <w:r>
+        <w:t>Tk</w:t>
+      </w:r>
+      <w:proofErr w:type="spellEnd"/>
+      <w:r>
+        <w:t>) or help(Tk.&lt;name&gt;) or help(Wm)</w:t>
+      </w:r>
+      <w:r>
+        <w:t xml:space="preserve"> to find out details, as Monk's book is short </w:t>
+      </w:r>
+      <w:r>
         <w:lastRenderedPageBreak/>
-        <w:t xml:space="preserve">GUI for my applications:  use </w:t>
-      </w:r>
-      <w:proofErr w:type="spellStart"/>
-      <w:r>
-        <w:t>tkinter</w:t>
-      </w:r>
-      <w:proofErr w:type="spellEnd"/>
-      <w:r>
-        <w:t xml:space="preserve"> package.   Introduced in Programming in Raspberry Pi (Monk).  Use dir(</w:t>
-      </w:r>
-      <w:proofErr w:type="spellStart"/>
-      <w:r>
-        <w:t>Tk</w:t>
-      </w:r>
-      <w:proofErr w:type="spellEnd"/>
-      <w:r>
-        <w:t>) and help</w:t>
-      </w:r>
-      <w:r>
-        <w:t>(</w:t>
-      </w:r>
-      <w:proofErr w:type="spellStart"/>
-      <w:r>
-        <w:t>Tk</w:t>
-      </w:r>
-      <w:proofErr w:type="spellEnd"/>
-      <w:r>
-        <w:t>) or help(Tk.&lt;name&gt;) or help(Wm)</w:t>
-      </w:r>
-      <w:r>
-        <w:t xml:space="preserve"> to find out details, as Monk's book is short on explanation.</w:t>
+        <w:t>on explanation.</w:t>
       </w:r>
       <w:r>
         <w:t xml:space="preserve">   Note: Class Wm in </w:t>
@@ -4774,7 +5360,7 @@
         </w:rPr>
         <w:t> </w:t>
       </w:r>
-      <w:hyperlink r:id="rId36" w:history="1">
+      <w:hyperlink r:id="rId39" w:history="1">
         <w:r>
           <w:rPr>
             <w:rStyle w:val="Hyperlink"/>
@@ -5425,7 +6011,6 @@
     </w:p>
     <w:p>
       <w:r>
-        <w:lastRenderedPageBreak/>
         <w:t>Learning Python with</w:t>
       </w:r>
       <w:r>
@@ -5443,7 +6028,7 @@
       <w:r>
         <w:t xml:space="preserve">  Program code can be downloaded from </w:t>
       </w:r>
-      <w:hyperlink r:id="rId37" w:history="1">
+      <w:hyperlink r:id="rId40" w:history="1">
         <w:r>
           <w:rPr>
             <w:rStyle w:val="Hyperlink"/>
@@ -6107,7 +6692,7 @@
   <w:abstractNum w:abstractNumId="5">
     <w:nsid w:val="26D57D50"/>
     <w:multiLevelType w:val="hybridMultilevel"/>
-    <w:tmpl w:val="5404B0C6"/>
+    <w:tmpl w:val="6756D7F8"/>
     <w:lvl w:ilvl="0" w:tplc="0409000F">
       <w:start w:val="1"/>
       <w:numFmt w:val="decimal"/>
@@ -6371,10 +6956,10 @@
   <w:abstractNum w:abstractNumId="8">
     <w:nsid w:val="2E8E2EA4"/>
     <w:multiLevelType w:val="hybridMultilevel"/>
-    <w:tmpl w:val="452ADE16"/>
-    <w:lvl w:ilvl="0" w:tplc="0409000F">
-      <w:start w:val="1"/>
-      <w:numFmt w:val="decimal"/>
+    <w:tmpl w:val="2D186BE0"/>
+    <w:lvl w:ilvl="0" w:tplc="04090015">
+      <w:start w:val="1"/>
+      <w:numFmt w:val="upperLetter"/>
       <w:lvlText w:val="%1."/>
       <w:lvlJc w:val="left"/>
       <w:pPr>
@@ -7005,6 +7590,119 @@
     </w:lvl>
   </w:abstractNum>
   <w:abstractNum w:abstractNumId="14">
+    <w:nsid w:val="6DC03358"/>
+    <w:multiLevelType w:val="multilevel"/>
+    <w:tmpl w:val="A0DCA74C"/>
+    <w:lvl w:ilvl="0">
+      <w:start w:val="1"/>
+      <w:numFmt w:val="decimal"/>
+      <w:lvlText w:val="%1."/>
+      <w:lvlJc w:val="left"/>
+      <w:pPr>
+        <w:ind w:left="360" w:hanging="360"/>
+      </w:pPr>
+      <w:rPr>
+        <w:rFonts w:hint="default"/>
+      </w:rPr>
+    </w:lvl>
+    <w:lvl w:ilvl="1">
+      <w:start w:val="1"/>
+      <w:numFmt w:val="lowerLetter"/>
+      <w:lvlText w:val="%2)"/>
+      <w:lvlJc w:val="left"/>
+      <w:pPr>
+        <w:ind w:left="720" w:hanging="360"/>
+      </w:pPr>
+      <w:rPr>
+        <w:rFonts w:hint="default"/>
+      </w:rPr>
+    </w:lvl>
+    <w:lvl w:ilvl="2">
+      <w:start w:val="1"/>
+      <w:numFmt w:val="lowerRoman"/>
+      <w:lvlText w:val="%3)"/>
+      <w:lvlJc w:val="left"/>
+      <w:pPr>
+        <w:ind w:left="1080" w:hanging="360"/>
+      </w:pPr>
+      <w:rPr>
+        <w:rFonts w:hint="default"/>
+      </w:rPr>
+    </w:lvl>
+    <w:lvl w:ilvl="3">
+      <w:start w:val="1"/>
+      <w:numFmt w:val="decimal"/>
+      <w:lvlText w:val="(%4)"/>
+      <w:lvlJc w:val="left"/>
+      <w:pPr>
+        <w:ind w:left="1440" w:hanging="360"/>
+      </w:pPr>
+      <w:rPr>
+        <w:rFonts w:hint="default"/>
+      </w:rPr>
+    </w:lvl>
+    <w:lvl w:ilvl="4">
+      <w:start w:val="1"/>
+      <w:numFmt w:val="lowerLetter"/>
+      <w:lvlText w:val="(%5)"/>
+      <w:lvlJc w:val="left"/>
+      <w:pPr>
+        <w:ind w:left="1800" w:hanging="360"/>
+      </w:pPr>
+      <w:rPr>
+        <w:rFonts w:hint="default"/>
+      </w:rPr>
+    </w:lvl>
+    <w:lvl w:ilvl="5">
+      <w:start w:val="1"/>
+      <w:numFmt w:val="lowerRoman"/>
+      <w:lvlText w:val="(%6)"/>
+      <w:lvlJc w:val="left"/>
+      <w:pPr>
+        <w:ind w:left="2160" w:hanging="360"/>
+      </w:pPr>
+      <w:rPr>
+        <w:rFonts w:hint="default"/>
+      </w:rPr>
+    </w:lvl>
+    <w:lvl w:ilvl="6">
+      <w:start w:val="1"/>
+      <w:numFmt w:val="decimal"/>
+      <w:lvlText w:val="%7."/>
+      <w:lvlJc w:val="left"/>
+      <w:pPr>
+        <w:ind w:left="2520" w:hanging="360"/>
+      </w:pPr>
+      <w:rPr>
+        <w:rFonts w:hint="default"/>
+      </w:rPr>
+    </w:lvl>
+    <w:lvl w:ilvl="7">
+      <w:start w:val="1"/>
+      <w:numFmt w:val="lowerLetter"/>
+      <w:lvlText w:val="%8."/>
+      <w:lvlJc w:val="left"/>
+      <w:pPr>
+        <w:ind w:left="2880" w:hanging="360"/>
+      </w:pPr>
+      <w:rPr>
+        <w:rFonts w:hint="default"/>
+      </w:rPr>
+    </w:lvl>
+    <w:lvl w:ilvl="8">
+      <w:start w:val="1"/>
+      <w:numFmt w:val="lowerRoman"/>
+      <w:lvlText w:val="%9."/>
+      <w:lvlJc w:val="left"/>
+      <w:pPr>
+        <w:ind w:left="3240" w:hanging="360"/>
+      </w:pPr>
+      <w:rPr>
+        <w:rFonts w:hint="default"/>
+      </w:rPr>
+    </w:lvl>
+  </w:abstractNum>
+  <w:abstractNum w:abstractNumId="15">
     <w:nsid w:val="6EAB6903"/>
     <w:multiLevelType w:val="hybridMultilevel"/>
     <w:tmpl w:val="C65088B6"/>
@@ -7090,7 +7788,7 @@
       </w:pPr>
     </w:lvl>
   </w:abstractNum>
-  <w:abstractNum w:abstractNumId="15">
+  <w:abstractNum w:abstractNumId="16">
     <w:nsid w:val="6EE63ED4"/>
     <w:multiLevelType w:val="hybridMultilevel"/>
     <w:tmpl w:val="2C7A8FDE"/>
@@ -7203,7 +7901,7 @@
       </w:rPr>
     </w:lvl>
   </w:abstractNum>
-  <w:abstractNum w:abstractNumId="16">
+  <w:abstractNum w:abstractNumId="17">
     <w:nsid w:val="70675FD5"/>
     <w:multiLevelType w:val="hybridMultilevel"/>
     <w:tmpl w:val="71567098"/>
@@ -7289,7 +7987,7 @@
       </w:pPr>
     </w:lvl>
   </w:abstractNum>
-  <w:abstractNum w:abstractNumId="17">
+  <w:abstractNum w:abstractNumId="18">
     <w:nsid w:val="7456684D"/>
     <w:multiLevelType w:val="hybridMultilevel"/>
     <w:tmpl w:val="1B945766"/>
@@ -7402,7 +8100,7 @@
       </w:rPr>
     </w:lvl>
   </w:abstractNum>
-  <w:abstractNum w:abstractNumId="18">
+  <w:abstractNum w:abstractNumId="19">
     <w:nsid w:val="79950EDA"/>
     <w:multiLevelType w:val="hybridMultilevel"/>
     <w:tmpl w:val="452ADE16"/>
@@ -7488,7 +8186,7 @@
       </w:pPr>
     </w:lvl>
   </w:abstractNum>
-  <w:abstractNum w:abstractNumId="19">
+  <w:abstractNum w:abstractNumId="20">
     <w:nsid w:val="7BAA7839"/>
     <w:multiLevelType w:val="hybridMultilevel"/>
     <w:tmpl w:val="EA1CDB0C"/>
@@ -7587,7 +8285,7 @@
     <w:abstractNumId w:val="8"/>
   </w:num>
   <w:num w:numId="4">
-    <w:abstractNumId w:val="18"/>
+    <w:abstractNumId w:val="19"/>
   </w:num>
   <w:num w:numId="5">
     <w:abstractNumId w:val="9"/>
@@ -7596,7 +8294,7 @@
     <w:abstractNumId w:val="0"/>
   </w:num>
   <w:num w:numId="7">
-    <w:abstractNumId w:val="14"/>
+    <w:abstractNumId w:val="15"/>
   </w:num>
   <w:num w:numId="8">
     <w:abstractNumId w:val="6"/>
@@ -7611,10 +8309,10 @@
     <w:abstractNumId w:val="1"/>
   </w:num>
   <w:num w:numId="12">
-    <w:abstractNumId w:val="15"/>
+    <w:abstractNumId w:val="16"/>
   </w:num>
   <w:num w:numId="13">
-    <w:abstractNumId w:val="16"/>
+    <w:abstractNumId w:val="17"/>
   </w:num>
   <w:num w:numId="14">
     <w:abstractNumId w:val="7"/>
@@ -7632,10 +8330,13 @@
     <w:abstractNumId w:val="4"/>
   </w:num>
   <w:num w:numId="19">
-    <w:abstractNumId w:val="19"/>
+    <w:abstractNumId w:val="20"/>
   </w:num>
   <w:num w:numId="20">
-    <w:abstractNumId w:val="17"/>
+    <w:abstractNumId w:val="18"/>
+  </w:num>
+  <w:num w:numId="21">
+    <w:abstractNumId w:val="14"/>
   </w:num>
 </w:numbering>
 </file>

</xml_diff>

<commit_message>
Add package installation notes and more.   dpkg & chmod
</commit_message>
<xml_diff>
--- a/My RPi Notes.docx
+++ b/My RPi Notes.docx
@@ -30,7 +30,7 @@
           <w:rPr>
             <w:noProof/>
           </w:rPr>
-          <w:t>28-Nov-16</w:t>
+          <w:t>8-Dec-16</w:t>
         </w:r>
       </w:fldSimple>
       <w:r>
@@ -272,15 +272,7 @@
         </w:numPr>
       </w:pPr>
       <w:r>
-        <w:t xml:space="preserve">Perform </w:t>
-      </w:r>
-      <w:proofErr w:type="spellStart"/>
-      <w:r>
-        <w:t>sudo</w:t>
-      </w:r>
-      <w:proofErr w:type="spellEnd"/>
-      <w:r>
-        <w:t xml:space="preserve"> upgrade update installs for camera utilities, GPIO.</w:t>
+        <w:t>Perform sudo upgrade update installs for camera utilities, GPIO.</w:t>
       </w:r>
       <w:r>
         <w:t xml:space="preserve"> (Examples: beware some instructions may be obsolete or buggy as experienced in raspberrypi.org)</w:t>
@@ -442,19 +434,11 @@
       <w:r>
         <w:t xml:space="preserve">From the CLI.   </w:t>
       </w:r>
-      <w:proofErr w:type="spellStart"/>
       <w:r>
         <w:rPr>
           <w:i/>
         </w:rPr>
-        <w:t>sudo</w:t>
-      </w:r>
-      <w:proofErr w:type="spellEnd"/>
-      <w:r>
-        <w:rPr>
-          <w:i/>
-        </w:rPr>
-        <w:t xml:space="preserve"> shutdown -h now</w:t>
+        <w:t>sudo shutdown -h now</w:t>
       </w:r>
     </w:p>
     <w:p>
@@ -502,15 +486,7 @@
         </w:numPr>
       </w:pPr>
       <w:r>
-        <w:t xml:space="preserve">Find out what the USB drive is called:  </w:t>
-      </w:r>
-      <w:proofErr w:type="spellStart"/>
-      <w:r>
-        <w:t>sudo</w:t>
-      </w:r>
-      <w:proofErr w:type="spellEnd"/>
-      <w:r>
-        <w:t xml:space="preserve"> </w:t>
+        <w:t xml:space="preserve">Find out what the USB drive is called:  sudo </w:t>
       </w:r>
       <w:proofErr w:type="spellStart"/>
       <w:r>
@@ -539,15 +515,7 @@
         </w:numPr>
       </w:pPr>
       <w:r>
-        <w:t xml:space="preserve">Create a mount point:  </w:t>
-      </w:r>
-      <w:proofErr w:type="spellStart"/>
-      <w:r>
-        <w:t>sudo</w:t>
-      </w:r>
-      <w:proofErr w:type="spellEnd"/>
-      <w:r>
-        <w:t xml:space="preserve"> </w:t>
+        <w:t xml:space="preserve">Create a mount point:  sudo </w:t>
       </w:r>
       <w:proofErr w:type="spellStart"/>
       <w:r>
@@ -572,15 +540,7 @@
         </w:numPr>
       </w:pPr>
       <w:r>
-        <w:t xml:space="preserve">Mount:  </w:t>
-      </w:r>
-      <w:proofErr w:type="spellStart"/>
-      <w:r>
-        <w:t>sudo</w:t>
-      </w:r>
-      <w:proofErr w:type="spellEnd"/>
-      <w:r>
-        <w:t xml:space="preserve"> mount </w:t>
+        <w:t xml:space="preserve">Mount:  sudo mount </w:t>
       </w:r>
       <w:r>
         <w:rPr>
@@ -623,15 +583,7 @@
       </w:r>
       <w:proofErr w:type="spellEnd"/>
       <w:r>
-        <w:t xml:space="preserve">: </w:t>
-      </w:r>
-      <w:proofErr w:type="spellStart"/>
-      <w:r>
-        <w:t>sudo</w:t>
-      </w:r>
-      <w:proofErr w:type="spellEnd"/>
-      <w:r>
-        <w:t xml:space="preserve"> </w:t>
+        <w:t xml:space="preserve">: sudo </w:t>
       </w:r>
       <w:proofErr w:type="spellStart"/>
       <w:r>
@@ -806,15 +758,7 @@
         </w:numPr>
       </w:pPr>
       <w:r>
-        <w:t xml:space="preserve">From the CLI - </w:t>
-      </w:r>
-      <w:proofErr w:type="spellStart"/>
-      <w:r>
-        <w:t>sudo</w:t>
-      </w:r>
-      <w:proofErr w:type="spellEnd"/>
-      <w:r>
-        <w:t xml:space="preserve"> </w:t>
+        <w:t xml:space="preserve">From the CLI - sudo </w:t>
       </w:r>
       <w:proofErr w:type="spellStart"/>
       <w:r>
@@ -1251,19 +1195,11 @@
       <w:r>
         <w:t xml:space="preserve">Installing packages:  </w:t>
       </w:r>
-      <w:proofErr w:type="spellStart"/>
       <w:r>
         <w:rPr>
           <w:i/>
         </w:rPr>
-        <w:t>sudo</w:t>
-      </w:r>
-      <w:proofErr w:type="spellEnd"/>
-      <w:r>
-        <w:rPr>
-          <w:i/>
-        </w:rPr>
-        <w:t xml:space="preserve"> apt-get &lt;package name&gt;</w:t>
+        <w:t>sudo apt-get &lt;package name&gt;</w:t>
       </w:r>
       <w:r>
         <w:t xml:space="preserve">.   </w:t>
@@ -1296,7 +1232,7 @@
         </w:numPr>
       </w:pPr>
       <w:r>
-        <w:t xml:space="preserve">Removing packages:  </w:t>
+        <w:t>List installed packages:</w:t>
       </w:r>
     </w:p>
     <w:p>
@@ -1307,28 +1243,37 @@
           <w:numId w:val="1"/>
         </w:numPr>
       </w:pPr>
-      <w:proofErr w:type="spellStart"/>
       <w:r>
         <w:rPr>
           <w:i/>
         </w:rPr>
-        <w:t>sudo</w:t>
-      </w:r>
-      <w:proofErr w:type="spellEnd"/>
+        <w:t>dpkg --</w:t>
+      </w:r>
+      <w:proofErr w:type="spellStart"/>
       <w:r>
         <w:rPr>
           <w:i/>
         </w:rPr>
-        <w:t xml:space="preserve"> apt-get purge &lt;package name&gt;</w:t>
-      </w:r>
+        <w:t>get_selections</w:t>
+      </w:r>
+      <w:proofErr w:type="spellEnd"/>
       <w:r>
         <w:rPr>
           <w:i/>
         </w:rPr>
-        <w:t xml:space="preserve">  </w:t>
-      </w:r>
-      <w:r>
-        <w:t>to remove main package</w:t>
+        <w:t xml:space="preserve"> &gt; dpkg-selections.txt</w:t>
+      </w:r>
+      <w:r>
+        <w:t xml:space="preserve">   (OR </w:t>
+      </w:r>
+      <w:r>
+        <w:rPr>
+          <w:i/>
+        </w:rPr>
+        <w:t>| less</w:t>
+      </w:r>
+      <w:r>
+        <w:t xml:space="preserve">), </w:t>
       </w:r>
     </w:p>
     <w:p>
@@ -1339,36 +1284,49 @@
           <w:numId w:val="1"/>
         </w:numPr>
       </w:pPr>
-      <w:proofErr w:type="spellStart"/>
+      <w:r>
+        <w:t xml:space="preserve">OR </w:t>
+      </w:r>
       <w:r>
         <w:rPr>
           <w:i/>
         </w:rPr>
-        <w:t>sudo</w:t>
-      </w:r>
-      <w:proofErr w:type="spellEnd"/>
+        <w:t>dpkg --list</w:t>
+      </w:r>
+      <w:r>
+        <w:t xml:space="preserve"> (mentioned elsewhere in this document)</w:t>
+      </w:r>
+    </w:p>
+    <w:p>
+      <w:pPr>
+        <w:pStyle w:val="ListParagraph"/>
+        <w:numPr>
+          <w:ilvl w:val="1"/>
+          <w:numId w:val="1"/>
+        </w:numPr>
+      </w:pPr>
+      <w:r>
+        <w:t xml:space="preserve">Alternate: </w:t>
+      </w:r>
+      <w:hyperlink r:id="rId13" w:history="1">
+        <w:r>
+          <w:rPr>
+            <w:rStyle w:val="Hyperlink"/>
+          </w:rPr>
+          <w:t>synaptic</w:t>
+        </w:r>
+      </w:hyperlink>
+      <w:r>
+        <w:t xml:space="preserve">  (install with </w:t>
+      </w:r>
       <w:r>
         <w:rPr>
           <w:i/>
         </w:rPr>
-        <w:t xml:space="preserve"> apt-get </w:t>
-      </w:r>
-      <w:proofErr w:type="spellStart"/>
-      <w:r>
-        <w:rPr>
-          <w:i/>
-        </w:rPr>
-        <w:t>autoremove</w:t>
-      </w:r>
-      <w:proofErr w:type="spellEnd"/>
-      <w:r>
-        <w:rPr>
-          <w:i/>
-        </w:rPr>
-        <w:t xml:space="preserve"> </w:t>
-      </w:r>
-      <w:r>
-        <w:t>to uninstall dependencies that were added with the purged package.</w:t>
+        <w:t>sudo apt-get install synaptic</w:t>
+      </w:r>
+      <w:r>
+        <w:t>)</w:t>
       </w:r>
     </w:p>
     <w:p>
@@ -1380,12 +1338,80 @@
         </w:numPr>
       </w:pPr>
       <w:r>
+        <w:t xml:space="preserve">Removing packages:  </w:t>
+      </w:r>
+    </w:p>
+    <w:p>
+      <w:pPr>
+        <w:pStyle w:val="ListParagraph"/>
+        <w:numPr>
+          <w:ilvl w:val="1"/>
+          <w:numId w:val="1"/>
+        </w:numPr>
+      </w:pPr>
+      <w:r>
+        <w:rPr>
+          <w:i/>
+        </w:rPr>
+        <w:t>sudo apt-get purge &lt;package name&gt;</w:t>
+      </w:r>
+      <w:r>
+        <w:rPr>
+          <w:i/>
+        </w:rPr>
+        <w:t xml:space="preserve">  </w:t>
+      </w:r>
+      <w:r>
+        <w:t>to remove main package</w:t>
+      </w:r>
+    </w:p>
+    <w:p>
+      <w:pPr>
+        <w:pStyle w:val="ListParagraph"/>
+        <w:numPr>
+          <w:ilvl w:val="1"/>
+          <w:numId w:val="1"/>
+        </w:numPr>
+      </w:pPr>
+      <w:r>
+        <w:rPr>
+          <w:i/>
+        </w:rPr>
+        <w:t xml:space="preserve">sudo apt-get </w:t>
+      </w:r>
+      <w:proofErr w:type="spellStart"/>
+      <w:r>
+        <w:rPr>
+          <w:i/>
+        </w:rPr>
+        <w:t>autoremove</w:t>
+      </w:r>
+      <w:proofErr w:type="spellEnd"/>
+      <w:r>
+        <w:rPr>
+          <w:i/>
+        </w:rPr>
+        <w:t xml:space="preserve"> </w:t>
+      </w:r>
+      <w:r>
+        <w:t>to uninstall dependencies that were added with the purged package.</w:t>
+      </w:r>
+    </w:p>
+    <w:p>
+      <w:pPr>
+        <w:pStyle w:val="ListParagraph"/>
+        <w:numPr>
+          <w:ilvl w:val="0"/>
+          <w:numId w:val="1"/>
+        </w:numPr>
+      </w:pPr>
+      <w:r>
         <w:t xml:space="preserve">Creating and running Shell Scripts.   </w:t>
       </w:r>
       <w:r>
         <w:t xml:space="preserve">See </w:t>
       </w:r>
-      <w:hyperlink r:id="rId13" w:history="1">
+      <w:hyperlink r:id="rId14" w:history="1">
         <w:r>
           <w:rPr>
             <w:rStyle w:val="Hyperlink"/>
@@ -1397,7 +1423,19 @@
         <w:t>.   Also, s</w:t>
       </w:r>
       <w:r>
-        <w:t>ee snappic.sh example below.   First line is required</w:t>
+        <w:t xml:space="preserve">ee snappic.sh example below.   </w:t>
+      </w:r>
+    </w:p>
+    <w:p>
+      <w:pPr>
+        <w:pStyle w:val="ListParagraph"/>
+        <w:numPr>
+          <w:ilvl w:val="1"/>
+          <w:numId w:val="1"/>
+        </w:numPr>
+      </w:pPr>
+      <w:r>
+        <w:t>First line is required</w:t>
       </w:r>
       <w:r>
         <w:t>, this is called the 'shebang'</w:t>
@@ -1409,11 +1447,14 @@
     <w:p>
       <w:pPr>
         <w:ind w:left="360"/>
-      </w:pPr>
-      <w:r>
         <w:rPr>
           <w:rFonts w:ascii="Courier New" w:hAnsi="Courier New" w:cs="Courier New"/>
         </w:rPr>
+      </w:pPr>
+      <w:r>
+        <w:rPr>
+          <w:rFonts w:ascii="Courier New" w:hAnsi="Courier New" w:cs="Courier New"/>
+        </w:rPr>
         <w:tab/>
       </w:r>
       <w:r>
@@ -1428,6 +1469,52 @@
         </w:rPr>
         <w:t>#! /bin/bash</w:t>
       </w:r>
+    </w:p>
+    <w:p>
+      <w:pPr>
+        <w:pStyle w:val="ListParagraph"/>
+        <w:numPr>
+          <w:ilvl w:val="1"/>
+          <w:numId w:val="1"/>
+        </w:numPr>
+      </w:pPr>
+      <w:r>
+        <w:t>Make script executable</w:t>
+      </w:r>
+      <w:r>
+        <w:rPr>
+          <w:rFonts w:ascii="Courier New" w:hAnsi="Courier New" w:cs="Courier New"/>
+        </w:rPr>
+        <w:t xml:space="preserve">:  </w:t>
+      </w:r>
+      <w:proofErr w:type="spellStart"/>
+      <w:r>
+        <w:rPr>
+          <w:i/>
+        </w:rPr>
+        <w:t>chmod</w:t>
+      </w:r>
+      <w:proofErr w:type="spellEnd"/>
+      <w:r>
+        <w:rPr>
+          <w:i/>
+        </w:rPr>
+        <w:t xml:space="preserve"> +x &lt;script name&gt;.</w:t>
+      </w:r>
+      <w:proofErr w:type="spellStart"/>
+      <w:r>
+        <w:rPr>
+          <w:i/>
+        </w:rPr>
+        <w:t>sh</w:t>
+      </w:r>
+      <w:proofErr w:type="spellEnd"/>
+    </w:p>
+    <w:p>
+      <w:pPr>
+        <w:pStyle w:val="ListParagraph"/>
+        <w:ind w:left="1440"/>
+      </w:pPr>
     </w:p>
     <w:p>
       <w:pPr>
@@ -1450,15 +1537,7 @@
         <w:t xml:space="preserve">  When</w:t>
       </w:r>
       <w:r>
-        <w:t xml:space="preserve"> script development is complete, copy it with a "</w:t>
-      </w:r>
-      <w:proofErr w:type="spellStart"/>
-      <w:r>
-        <w:t>sudo</w:t>
-      </w:r>
-      <w:proofErr w:type="spellEnd"/>
-      <w:r>
-        <w:t xml:space="preserve"> cp" </w:t>
+        <w:t xml:space="preserve"> script development is complete, copy it with a "sudo cp" </w:t>
       </w:r>
       <w:r>
         <w:t xml:space="preserve">to </w:t>
@@ -1533,7 +1612,7 @@
       <w:r>
         <w:t xml:space="preserve"> See </w:t>
       </w:r>
-      <w:hyperlink r:id="rId14" w:history="1">
+      <w:hyperlink r:id="rId15" w:history="1">
         <w:r>
           <w:rPr>
             <w:rStyle w:val="Hyperlink"/>
@@ -1588,7 +1667,7 @@
       <w:r>
         <w:t xml:space="preserve">Saving data in the cloud:   See example for </w:t>
       </w:r>
-      <w:hyperlink r:id="rId15" w:history="1">
+      <w:hyperlink r:id="rId16" w:history="1">
         <w:r>
           <w:rPr>
             <w:rStyle w:val="Hyperlink"/>
@@ -1605,7 +1684,7 @@
       <w:r>
         <w:t xml:space="preserve">and </w:t>
       </w:r>
-      <w:hyperlink r:id="rId16" w:history="1">
+      <w:hyperlink r:id="rId17" w:history="1">
         <w:proofErr w:type="spellStart"/>
         <w:r>
           <w:rPr>
@@ -1846,6 +1925,7 @@
         <w:ind w:left="1080"/>
       </w:pPr>
       <w:r>
+        <w:lastRenderedPageBreak/>
         <w:t xml:space="preserve">Type </w:t>
       </w:r>
       <w:proofErr w:type="spellStart"/>
@@ -1955,7 +2035,7 @@
       <w:r>
         <w:t xml:space="preserve">Background: </w:t>
       </w:r>
-      <w:hyperlink r:id="rId17" w:history="1">
+      <w:hyperlink r:id="rId18" w:history="1">
         <w:r>
           <w:rPr>
             <w:rStyle w:val="Hyperlink"/>
@@ -1971,7 +2051,7 @@
       <w:pPr>
         <w:ind w:left="1080"/>
       </w:pPr>
-      <w:hyperlink r:id="rId18" w:history="1">
+      <w:hyperlink r:id="rId19" w:history="1">
         <w:r>
           <w:rPr>
             <w:rStyle w:val="Hyperlink"/>
@@ -2003,13 +2083,8 @@
           <w:numId w:val="1"/>
         </w:numPr>
       </w:pPr>
-      <w:proofErr w:type="spellStart"/>
-      <w:r>
-        <w:t>sudo</w:t>
-      </w:r>
-      <w:proofErr w:type="spellEnd"/>
-      <w:r>
-        <w:t xml:space="preserve"> apt-get update</w:t>
+      <w:r>
+        <w:t>sudo apt-get update</w:t>
       </w:r>
     </w:p>
     <w:p>
@@ -2020,13 +2095,8 @@
           <w:numId w:val="1"/>
         </w:numPr>
       </w:pPr>
-      <w:proofErr w:type="spellStart"/>
-      <w:r>
-        <w:t>sudo</w:t>
-      </w:r>
-      <w:proofErr w:type="spellEnd"/>
-      <w:r>
-        <w:t xml:space="preserve"> apt-get upgrade</w:t>
+      <w:r>
+        <w:t>sudo apt-get upgrade</w:t>
       </w:r>
     </w:p>
     <w:p>
@@ -2106,7 +2176,7 @@
       <w:r>
         <w:t xml:space="preserve">ee: </w:t>
       </w:r>
-      <w:hyperlink r:id="rId19" w:history="1">
+      <w:hyperlink r:id="rId20" w:history="1">
         <w:r>
           <w:rPr>
             <w:rStyle w:val="Hyperlink"/>
@@ -2126,7 +2196,7 @@
       <w:r>
         <w:t xml:space="preserve">From Python 3, see examples in </w:t>
       </w:r>
-      <w:hyperlink r:id="rId20" w:history="1">
+      <w:hyperlink r:id="rId21" w:history="1">
         <w:r>
           <w:rPr>
             <w:rStyle w:val="Hyperlink"/>
@@ -2140,7 +2210,7 @@
       <w:r>
         <w:t xml:space="preserve">  Also: </w:t>
       </w:r>
-      <w:hyperlink r:id="rId21" w:history="1">
+      <w:hyperlink r:id="rId22" w:history="1">
         <w:r>
           <w:rPr>
             <w:rStyle w:val="Hyperlink"/>
@@ -2197,7 +2267,7 @@
       <w:r>
         <w:t xml:space="preserve">For Time-Lapse collection see: </w:t>
       </w:r>
-      <w:hyperlink r:id="rId22" w:history="1">
+      <w:hyperlink r:id="rId23" w:history="1">
         <w:r>
           <w:rPr>
             <w:rStyle w:val="Hyperlink"/>
@@ -2555,6 +2625,7 @@
         <w:rPr>
           <w:rFonts w:cs="Courier New"/>
         </w:rPr>
+        <w:lastRenderedPageBreak/>
         <w:tab/>
       </w:r>
       <w:r>
@@ -2757,7 +2828,6 @@
         <w:rPr>
           <w:rFonts w:cs="Courier New"/>
         </w:rPr>
-        <w:lastRenderedPageBreak/>
         <w:t>o</w:t>
       </w:r>
       <w:r>
@@ -2945,15 +3015,7 @@
       </w:r>
       <w:proofErr w:type="spellEnd"/>
       <w:r>
-        <w:t xml:space="preserve"> with "</w:t>
-      </w:r>
-      <w:proofErr w:type="spellStart"/>
-      <w:r>
-        <w:t>sudo</w:t>
-      </w:r>
-      <w:proofErr w:type="spellEnd"/>
-      <w:r>
-        <w:t xml:space="preserve"> mount -t </w:t>
+        <w:t xml:space="preserve"> with "sudo mount -t </w:t>
       </w:r>
       <w:proofErr w:type="spellStart"/>
       <w:r>
@@ -2976,7 +3038,7 @@
       <w:pPr>
         <w:ind w:left="1080"/>
       </w:pPr>
-      <w:hyperlink r:id="rId23" w:history="1">
+      <w:hyperlink r:id="rId24" w:history="1">
         <w:r>
           <w:rPr>
             <w:rStyle w:val="Hyperlink"/>
@@ -3071,6 +3133,7 @@
         <w:rPr>
           <w:noProof/>
         </w:rPr>
+        <w:lastRenderedPageBreak/>
         <w:drawing>
           <wp:inline distT="0" distB="0" distL="0" distR="0">
             <wp:extent cx="4779985" cy="3881336"/>
@@ -3089,7 +3152,7 @@
                     </pic:cNvPicPr>
                   </pic:nvPicPr>
                   <pic:blipFill>
-                    <a:blip r:embed="rId24" cstate="print"/>
+                    <a:blip r:embed="rId25" cstate="print"/>
                     <a:srcRect/>
                     <a:stretch>
                       <a:fillRect/>
@@ -3172,7 +3235,7 @@
       <w:r>
         <w:t xml:space="preserve">   Reference: </w:t>
       </w:r>
-      <w:hyperlink r:id="rId25" w:history="1">
+      <w:hyperlink r:id="rId26" w:history="1">
         <w:r>
           <w:rPr>
             <w:rStyle w:val="Hyperlink"/>
@@ -3347,7 +3410,7 @@
                     </pic:cNvPicPr>
                   </pic:nvPicPr>
                   <pic:blipFill>
-                    <a:blip r:embed="rId26" cstate="print"/>
+                    <a:blip r:embed="rId27" cstate="print"/>
                     <a:srcRect/>
                     <a:stretch>
                       <a:fillRect/>
@@ -3472,6 +3535,7 @@
         </w:numPr>
       </w:pPr>
       <w:r>
+        <w:lastRenderedPageBreak/>
         <w:t xml:space="preserve">This assumes the target computer has </w:t>
       </w:r>
       <w:proofErr w:type="spellStart"/>
@@ -3573,7 +3637,6 @@
         <w:rPr>
           <w:noProof/>
         </w:rPr>
-        <w:lastRenderedPageBreak/>
         <w:drawing>
           <wp:inline distT="0" distB="0" distL="0" distR="0">
             <wp:extent cx="4295775" cy="4162425"/>
@@ -3592,7 +3655,7 @@
                     </pic:cNvPicPr>
                   </pic:nvPicPr>
                   <pic:blipFill>
-                    <a:blip r:embed="rId27" cstate="print"/>
+                    <a:blip r:embed="rId28" cstate="print"/>
                     <a:srcRect/>
                     <a:stretch>
                       <a:fillRect/>
@@ -3724,7 +3787,7 @@
       <w:r>
         <w:t xml:space="preserve"> (or ZERO) to run without keyboard or monitor ("headless").      See this excellent procedure </w:t>
       </w:r>
-      <w:hyperlink r:id="rId28" w:history="1">
+      <w:hyperlink r:id="rId29" w:history="1">
         <w:r>
           <w:rPr>
             <w:rStyle w:val="Hyperlink"/>
@@ -3911,6 +3974,7 @@
         </w:numPr>
       </w:pPr>
       <w:r>
+        <w:lastRenderedPageBreak/>
         <w:t>Scripts to do OCR on meter readout.</w:t>
       </w:r>
     </w:p>
@@ -3971,13 +4035,8 @@
           <w:numId w:val="8"/>
         </w:numPr>
       </w:pPr>
-      <w:proofErr w:type="spellStart"/>
-      <w:r>
-        <w:t>dpkg</w:t>
-      </w:r>
-      <w:proofErr w:type="spellEnd"/>
-      <w:r>
-        <w:t xml:space="preserve"> --list</w:t>
+      <w:r>
+        <w:t>dpkg --list</w:t>
       </w:r>
     </w:p>
     <w:p>
@@ -3988,13 +4047,8 @@
           <w:numId w:val="8"/>
         </w:numPr>
       </w:pPr>
-      <w:proofErr w:type="spellStart"/>
-      <w:r>
-        <w:t>dpkg</w:t>
-      </w:r>
-      <w:proofErr w:type="spellEnd"/>
-      <w:r>
-        <w:t xml:space="preserve"> --search &lt;function&gt;.   &lt;function&gt; example:  "python-</w:t>
+      <w:r>
+        <w:t>dpkg --search &lt;function&gt;.   &lt;function&gt; example:  "python-</w:t>
       </w:r>
       <w:proofErr w:type="spellStart"/>
       <w:r>
@@ -4014,7 +4068,6 @@
         </w:numPr>
       </w:pPr>
       <w:r>
-        <w:lastRenderedPageBreak/>
         <w:t xml:space="preserve">aptitude is </w:t>
       </w:r>
       <w:r>
@@ -4077,7 +4130,7 @@
       <w:r>
         <w:t xml:space="preserve">: </w:t>
       </w:r>
-      <w:hyperlink r:id="rId29" w:history="1">
+      <w:hyperlink r:id="rId30" w:history="1">
         <w:proofErr w:type="spellStart"/>
         <w:r>
           <w:rPr>
@@ -4423,7 +4476,7 @@
       <w:r>
         <w:t xml:space="preserve"> Learn topic </w:t>
       </w:r>
-      <w:hyperlink r:id="rId30" w:history="1">
+      <w:hyperlink r:id="rId31" w:history="1">
         <w:r>
           <w:rPr>
             <w:rStyle w:val="Hyperlink"/>
@@ -4445,7 +4498,7 @@
       <w:r>
         <w:t xml:space="preserve">   Installed from source on GitHub at </w:t>
       </w:r>
-      <w:hyperlink r:id="rId31" w:history="1">
+      <w:hyperlink r:id="rId32" w:history="1">
         <w:proofErr w:type="spellStart"/>
         <w:r>
           <w:rPr>
@@ -4473,19 +4526,11 @@
           <w:rFonts w:ascii="Courier New" w:hAnsi="Courier New" w:cs="Courier New"/>
         </w:rPr>
       </w:pPr>
-      <w:proofErr w:type="spellStart"/>
       <w:r>
         <w:rPr>
           <w:rFonts w:ascii="Courier New" w:hAnsi="Courier New" w:cs="Courier New"/>
         </w:rPr>
-        <w:t>sudo</w:t>
-      </w:r>
-      <w:proofErr w:type="spellEnd"/>
-      <w:r>
-        <w:rPr>
-          <w:rFonts w:ascii="Courier New" w:hAnsi="Courier New" w:cs="Courier New"/>
-        </w:rPr>
-        <w:t xml:space="preserve"> apt-get update</w:t>
+        <w:t>sudo apt-get update</w:t>
       </w:r>
     </w:p>
     <w:p>
@@ -4496,19 +4541,12 @@
           <w:rFonts w:ascii="Courier New" w:hAnsi="Courier New" w:cs="Courier New"/>
         </w:rPr>
       </w:pPr>
-      <w:proofErr w:type="spellStart"/>
       <w:r>
         <w:rPr>
           <w:rFonts w:ascii="Courier New" w:hAnsi="Courier New" w:cs="Courier New"/>
         </w:rPr>
-        <w:t>sudo</w:t>
-      </w:r>
-      <w:proofErr w:type="spellEnd"/>
-      <w:r>
-        <w:rPr>
-          <w:rFonts w:ascii="Courier New" w:hAnsi="Courier New" w:cs="Courier New"/>
-        </w:rPr>
-        <w:t xml:space="preserve"> apt-get install build-essential python-dev python-</w:t>
+        <w:lastRenderedPageBreak/>
+        <w:t>sudo apt-get install build-essential python-dev python-</w:t>
       </w:r>
       <w:proofErr w:type="spellStart"/>
       <w:r>
@@ -4592,7 +4630,6 @@
         <w:rPr>
           <w:rFonts w:ascii="Courier New" w:hAnsi="Courier New" w:cs="Courier New"/>
         </w:rPr>
-        <w:lastRenderedPageBreak/>
         <w:t>cd</w:t>
       </w:r>
       <w:proofErr w:type="spellEnd"/>
@@ -4612,19 +4649,11 @@
           <w:color w:val="FF0000"/>
         </w:rPr>
       </w:pPr>
-      <w:proofErr w:type="spellStart"/>
       <w:r>
         <w:rPr>
           <w:rFonts w:ascii="Courier New" w:hAnsi="Courier New" w:cs="Courier New"/>
         </w:rPr>
-        <w:t>sudo</w:t>
-      </w:r>
-      <w:proofErr w:type="spellEnd"/>
-      <w:r>
-        <w:rPr>
-          <w:rFonts w:ascii="Courier New" w:hAnsi="Courier New" w:cs="Courier New"/>
-        </w:rPr>
-        <w:t xml:space="preserve"> python setup.py install</w:t>
+        <w:t>sudo python setup.py install</w:t>
       </w:r>
       <w:r>
         <w:rPr>
@@ -4791,7 +4820,7 @@
       <w:r>
         <w:t xml:space="preserve"> from </w:t>
       </w:r>
-      <w:hyperlink r:id="rId32" w:history="1">
+      <w:hyperlink r:id="rId33" w:history="1">
         <w:r>
           <w:rPr>
             <w:rStyle w:val="Hyperlink"/>
@@ -4865,7 +4894,7 @@
       <w:r>
         <w:t xml:space="preserve">Introduction:  </w:t>
       </w:r>
-      <w:hyperlink r:id="rId33" w:history="1">
+      <w:hyperlink r:id="rId34" w:history="1">
         <w:r>
           <w:rPr>
             <w:rStyle w:val="Hyperlink"/>
@@ -4907,7 +4936,7 @@
       <w:r>
         <w:t xml:space="preserve">Python 3.4 Tutorial   </w:t>
       </w:r>
-      <w:hyperlink r:id="rId34" w:history="1">
+      <w:hyperlink r:id="rId35" w:history="1">
         <w:r>
           <w:rPr>
             <w:rStyle w:val="Hyperlink"/>
@@ -4930,7 +4959,7 @@
       <w:r>
         <w:t xml:space="preserve">Python Tutorial:   </w:t>
       </w:r>
-      <w:hyperlink r:id="rId35" w:history="1">
+      <w:hyperlink r:id="rId36" w:history="1">
         <w:r>
           <w:rPr>
             <w:rStyle w:val="Hyperlink"/>
@@ -4950,7 +4979,7 @@
       <w:r>
         <w:t xml:space="preserve">Ref C: Python.org  </w:t>
       </w:r>
-      <w:hyperlink r:id="rId36" w:history="1">
+      <w:hyperlink r:id="rId37" w:history="1">
         <w:r>
           <w:rPr>
             <w:rStyle w:val="Hyperlink"/>
@@ -4978,7 +5007,7 @@
       <w:r>
         <w:t xml:space="preserve"> </w:t>
       </w:r>
-      <w:hyperlink r:id="rId37" w:history="1">
+      <w:hyperlink r:id="rId38" w:history="1">
         <w:r>
           <w:rPr>
             <w:rStyle w:val="Hyperlink"/>
@@ -5007,7 +5036,7 @@
       <w:r>
         <w:t xml:space="preserve">How to see what names are defined by a </w:t>
       </w:r>
-      <w:hyperlink r:id="rId38" w:anchor="modules" w:history="1">
+      <w:hyperlink r:id="rId39" w:anchor="modules" w:history="1">
         <w:r>
           <w:rPr>
             <w:rStyle w:val="Hyperlink"/>
@@ -5036,6 +5065,7 @@
         </w:numPr>
       </w:pPr>
       <w:r>
+        <w:lastRenderedPageBreak/>
         <w:t xml:space="preserve">What names are defined currently in the </w:t>
       </w:r>
       <w:r>
@@ -5160,11 +5190,7 @@
         <w:t>) or help(Tk.&lt;name&gt;) or help(Wm)</w:t>
       </w:r>
       <w:r>
-        <w:t xml:space="preserve"> to find out details, as Monk's book is short </w:t>
-      </w:r>
-      <w:r>
-        <w:lastRenderedPageBreak/>
-        <w:t>on explanation.</w:t>
+        <w:t xml:space="preserve"> to find out details, as Monk's book is short on explanation.</w:t>
       </w:r>
       <w:r>
         <w:t xml:space="preserve">   Note: Class Wm in </w:t>
@@ -5360,7 +5386,7 @@
         </w:rPr>
         <w:t> </w:t>
       </w:r>
-      <w:hyperlink r:id="rId39" w:history="1">
+      <w:hyperlink r:id="rId40" w:history="1">
         <w:r>
           <w:rPr>
             <w:rStyle w:val="Hyperlink"/>
@@ -6028,7 +6054,7 @@
       <w:r>
         <w:t xml:space="preserve">  Program code can be downloaded from </w:t>
       </w:r>
-      <w:hyperlink r:id="rId40" w:history="1">
+      <w:hyperlink r:id="rId41" w:history="1">
         <w:r>
           <w:rPr>
             <w:rStyle w:val="Hyperlink"/>

</xml_diff>

<commit_message>
Start GrovePi+ Notes section in MyRPiNotes.docx
</commit_message>
<xml_diff>
--- a/My RPi Notes.docx
+++ b/My RPi Notes.docx
@@ -30,7 +30,7 @@
           <w:rPr>
             <w:noProof/>
           </w:rPr>
-          <w:t>8-Dec-16</w:t>
+          <w:t>16-Dec-16</w:t>
         </w:r>
       </w:fldSimple>
       <w:r>
@@ -1296,6 +1296,38 @@
       <w:r>
         <w:t xml:space="preserve"> (mentioned elsewhere in this document)</w:t>
       </w:r>
+      <w:r>
+        <w:t>,</w:t>
+      </w:r>
+    </w:p>
+    <w:p>
+      <w:pPr>
+        <w:pStyle w:val="ListParagraph"/>
+        <w:numPr>
+          <w:ilvl w:val="1"/>
+          <w:numId w:val="1"/>
+        </w:numPr>
+      </w:pPr>
+      <w:r>
+        <w:t xml:space="preserve">OR </w:t>
+      </w:r>
+      <w:r>
+        <w:rPr>
+          <w:i/>
+        </w:rPr>
+        <w:t>aptitude</w:t>
+      </w:r>
+      <w:r>
+        <w:t xml:space="preserve"> (user friendly </w:t>
+      </w:r>
+      <w:proofErr w:type="spellStart"/>
+      <w:r>
+        <w:t>cli</w:t>
+      </w:r>
+      <w:proofErr w:type="spellEnd"/>
+      <w:r>
+        <w:t>)</w:t>
+      </w:r>
     </w:p>
     <w:p>
       <w:pPr>
@@ -1886,6 +1918,7 @@
         </w:numPr>
       </w:pPr>
       <w:r>
+        <w:lastRenderedPageBreak/>
         <w:t>/</w:t>
       </w:r>
       <w:r>
@@ -1925,7 +1958,6 @@
         <w:ind w:left="1080"/>
       </w:pPr>
       <w:r>
-        <w:lastRenderedPageBreak/>
         <w:t xml:space="preserve">Type </w:t>
       </w:r>
       <w:proofErr w:type="spellStart"/>
@@ -2591,6 +2623,7 @@
         <w:rPr>
           <w:rFonts w:cs="Courier New"/>
         </w:rPr>
+        <w:lastRenderedPageBreak/>
         <w:t>Which t</w:t>
       </w:r>
       <w:r>
@@ -2625,7 +2658,6 @@
         <w:rPr>
           <w:rFonts w:cs="Courier New"/>
         </w:rPr>
-        <w:lastRenderedPageBreak/>
         <w:tab/>
       </w:r>
       <w:r>
@@ -6147,9 +6179,157 @@
     </w:p>
     <w:p>
       <w:pPr>
-        <w:pStyle w:val="ListParagraph"/>
-      </w:pPr>
-    </w:p>
+        <w:pStyle w:val="Heading1"/>
+      </w:pPr>
+      <w:proofErr w:type="spellStart"/>
+      <w:r>
+        <w:t>GrovePi</w:t>
+      </w:r>
+      <w:proofErr w:type="spellEnd"/>
+      <w:r>
+        <w:t>+ Notes</w:t>
+      </w:r>
+    </w:p>
+    <w:p>
+      <w:proofErr w:type="spellStart"/>
+      <w:r>
+        <w:t>GrovePi</w:t>
+      </w:r>
+      <w:proofErr w:type="spellEnd"/>
+      <w:r>
+        <w:t xml:space="preserve"> installation requires a special version of Raspian.   Instructions for loading the new OS are found on </w:t>
+      </w:r>
+      <w:hyperlink r:id="rId42" w:history="1">
+        <w:r>
+          <w:rPr>
+            <w:rStyle w:val="Hyperlink"/>
+          </w:rPr>
+          <w:t>Dexter Industries</w:t>
+        </w:r>
+      </w:hyperlink>
+      <w:r>
+        <w:t xml:space="preserve"> </w:t>
+      </w:r>
+      <w:hyperlink r:id="rId43" w:history="1">
+        <w:r>
+          <w:rPr>
+            <w:rStyle w:val="Hyperlink"/>
+          </w:rPr>
+          <w:t>website</w:t>
+        </w:r>
+      </w:hyperlink>
+      <w:r>
+        <w:t>.</w:t>
+      </w:r>
+    </w:p>
+    <w:p>
+      <w:r>
+        <w:t xml:space="preserve">Remote login:   </w:t>
+      </w:r>
+      <w:r>
+        <w:t>Use Putty with t</w:t>
+      </w:r>
+      <w:r>
+        <w:t xml:space="preserve">he </w:t>
+      </w:r>
+      <w:r>
+        <w:t xml:space="preserve">unique </w:t>
+      </w:r>
+      <w:r>
+        <w:t>host</w:t>
+      </w:r>
+      <w:r>
+        <w:t xml:space="preserve"> name and password f</w:t>
+      </w:r>
+      <w:r>
+        <w:t xml:space="preserve">or </w:t>
+      </w:r>
+      <w:proofErr w:type="spellStart"/>
+      <w:r>
+        <w:t>GrovePi</w:t>
+      </w:r>
+      <w:proofErr w:type="spellEnd"/>
+      <w:r>
+        <w:t>.</w:t>
+      </w:r>
+    </w:p>
+    <w:p>
+      <w:pPr>
+        <w:pStyle w:val="ListParagraph"/>
+        <w:numPr>
+          <w:ilvl w:val="0"/>
+          <w:numId w:val="22"/>
+        </w:numPr>
+      </w:pPr>
+      <w:r>
+        <w:t xml:space="preserve">Host name:  </w:t>
+      </w:r>
+      <w:proofErr w:type="spellStart"/>
+      <w:r>
+        <w:t>dex.local</w:t>
+      </w:r>
+      <w:proofErr w:type="spellEnd"/>
+    </w:p>
+    <w:p>
+      <w:pPr>
+        <w:pStyle w:val="ListParagraph"/>
+        <w:numPr>
+          <w:ilvl w:val="0"/>
+          <w:numId w:val="22"/>
+        </w:numPr>
+      </w:pPr>
+      <w:r>
+        <w:t>username pi</w:t>
+      </w:r>
+    </w:p>
+    <w:p>
+      <w:pPr>
+        <w:pStyle w:val="ListParagraph"/>
+        <w:numPr>
+          <w:ilvl w:val="0"/>
+          <w:numId w:val="22"/>
+        </w:numPr>
+      </w:pPr>
+      <w:r>
+        <w:t>password: robots1234</w:t>
+      </w:r>
+    </w:p>
+    <w:p>
+      <w:r>
+        <w:t xml:space="preserve">File transfer using </w:t>
+      </w:r>
+      <w:proofErr w:type="spellStart"/>
+      <w:r>
+        <w:t>FileZilla</w:t>
+      </w:r>
+      <w:proofErr w:type="spellEnd"/>
+      <w:r>
+        <w:t xml:space="preserve">:   Need the IP address for the </w:t>
+      </w:r>
+      <w:proofErr w:type="spellStart"/>
+      <w:r>
+        <w:t>GrovePi</w:t>
+      </w:r>
+      <w:proofErr w:type="spellEnd"/>
+      <w:r>
+        <w:t xml:space="preserve">.   I used </w:t>
+      </w:r>
+      <w:proofErr w:type="spellStart"/>
+      <w:r>
+        <w:t>Fing</w:t>
+      </w:r>
+      <w:proofErr w:type="spellEnd"/>
+      <w:r>
+        <w:t>, this is also on the Pi GUI screen, upper right.   Username: pi, password: robots1234, port 22 (</w:t>
+      </w:r>
+      <w:r>
+        <w:t>the default for SFTP</w:t>
+      </w:r>
+      <w:r>
+        <w:t>)</w:t>
+      </w:r>
+    </w:p>
+    <w:p/>
     <w:sectPr>
       <w:pgSz w:w="12240" w:h="15840"/>
       <w:pgMar w:top="1440" w:right="1440" w:bottom="810" w:left="1440" w:header="720" w:footer="720" w:gutter="0"/>
@@ -7155,6 +7335,92 @@
     </w:lvl>
   </w:abstractNum>
   <w:abstractNum w:abstractNumId="10">
+    <w:nsid w:val="32B20B34"/>
+    <w:multiLevelType w:val="hybridMultilevel"/>
+    <w:tmpl w:val="182CB4AA"/>
+    <w:lvl w:ilvl="0" w:tplc="0409000F">
+      <w:start w:val="1"/>
+      <w:numFmt w:val="decimal"/>
+      <w:lvlText w:val="%1."/>
+      <w:lvlJc w:val="left"/>
+      <w:pPr>
+        <w:ind w:left="720" w:hanging="360"/>
+      </w:pPr>
+    </w:lvl>
+    <w:lvl w:ilvl="1" w:tplc="04090019" w:tentative="1">
+      <w:start w:val="1"/>
+      <w:numFmt w:val="lowerLetter"/>
+      <w:lvlText w:val="%2."/>
+      <w:lvlJc w:val="left"/>
+      <w:pPr>
+        <w:ind w:left="1440" w:hanging="360"/>
+      </w:pPr>
+    </w:lvl>
+    <w:lvl w:ilvl="2" w:tplc="0409001B" w:tentative="1">
+      <w:start w:val="1"/>
+      <w:numFmt w:val="lowerRoman"/>
+      <w:lvlText w:val="%3."/>
+      <w:lvlJc w:val="right"/>
+      <w:pPr>
+        <w:ind w:left="2160" w:hanging="180"/>
+      </w:pPr>
+    </w:lvl>
+    <w:lvl w:ilvl="3" w:tplc="0409000F" w:tentative="1">
+      <w:start w:val="1"/>
+      <w:numFmt w:val="decimal"/>
+      <w:lvlText w:val="%4."/>
+      <w:lvlJc w:val="left"/>
+      <w:pPr>
+        <w:ind w:left="2880" w:hanging="360"/>
+      </w:pPr>
+    </w:lvl>
+    <w:lvl w:ilvl="4" w:tplc="04090019" w:tentative="1">
+      <w:start w:val="1"/>
+      <w:numFmt w:val="lowerLetter"/>
+      <w:lvlText w:val="%5."/>
+      <w:lvlJc w:val="left"/>
+      <w:pPr>
+        <w:ind w:left="3600" w:hanging="360"/>
+      </w:pPr>
+    </w:lvl>
+    <w:lvl w:ilvl="5" w:tplc="0409001B" w:tentative="1">
+      <w:start w:val="1"/>
+      <w:numFmt w:val="lowerRoman"/>
+      <w:lvlText w:val="%6."/>
+      <w:lvlJc w:val="right"/>
+      <w:pPr>
+        <w:ind w:left="4320" w:hanging="180"/>
+      </w:pPr>
+    </w:lvl>
+    <w:lvl w:ilvl="6" w:tplc="0409000F" w:tentative="1">
+      <w:start w:val="1"/>
+      <w:numFmt w:val="decimal"/>
+      <w:lvlText w:val="%7."/>
+      <w:lvlJc w:val="left"/>
+      <w:pPr>
+        <w:ind w:left="5040" w:hanging="360"/>
+      </w:pPr>
+    </w:lvl>
+    <w:lvl w:ilvl="7" w:tplc="04090019" w:tentative="1">
+      <w:start w:val="1"/>
+      <w:numFmt w:val="lowerLetter"/>
+      <w:lvlText w:val="%8."/>
+      <w:lvlJc w:val="left"/>
+      <w:pPr>
+        <w:ind w:left="5760" w:hanging="360"/>
+      </w:pPr>
+    </w:lvl>
+    <w:lvl w:ilvl="8" w:tplc="0409001B" w:tentative="1">
+      <w:start w:val="1"/>
+      <w:numFmt w:val="lowerRoman"/>
+      <w:lvlText w:val="%9."/>
+      <w:lvlJc w:val="right"/>
+      <w:pPr>
+        <w:ind w:left="6480" w:hanging="180"/>
+      </w:pPr>
+    </w:lvl>
+  </w:abstractNum>
+  <w:abstractNum w:abstractNumId="11">
     <w:nsid w:val="3E725077"/>
     <w:multiLevelType w:val="multilevel"/>
     <w:tmpl w:val="50AE7CA8"/>
@@ -7267,7 +7533,7 @@
       </w:pPr>
     </w:lvl>
   </w:abstractNum>
-  <w:abstractNum w:abstractNumId="11">
+  <w:abstractNum w:abstractNumId="12">
     <w:nsid w:val="4863425A"/>
     <w:multiLevelType w:val="hybridMultilevel"/>
     <w:tmpl w:val="56D210E4"/>
@@ -7380,7 +7646,7 @@
       </w:rPr>
     </w:lvl>
   </w:abstractNum>
-  <w:abstractNum w:abstractNumId="12">
+  <w:abstractNum w:abstractNumId="13">
     <w:nsid w:val="5AF95E7E"/>
     <w:multiLevelType w:val="multilevel"/>
     <w:tmpl w:val="8448314E"/>
@@ -7529,7 +7795,7 @@
       </w:rPr>
     </w:lvl>
   </w:abstractNum>
-  <w:abstractNum w:abstractNumId="13">
+  <w:abstractNum w:abstractNumId="14">
     <w:nsid w:val="66E065F2"/>
     <w:multiLevelType w:val="hybridMultilevel"/>
     <w:tmpl w:val="9C562544"/>
@@ -7615,7 +7881,7 @@
       </w:pPr>
     </w:lvl>
   </w:abstractNum>
-  <w:abstractNum w:abstractNumId="14">
+  <w:abstractNum w:abstractNumId="15">
     <w:nsid w:val="6DC03358"/>
     <w:multiLevelType w:val="multilevel"/>
     <w:tmpl w:val="A0DCA74C"/>
@@ -7728,7 +7994,7 @@
       </w:rPr>
     </w:lvl>
   </w:abstractNum>
-  <w:abstractNum w:abstractNumId="15">
+  <w:abstractNum w:abstractNumId="16">
     <w:nsid w:val="6EAB6903"/>
     <w:multiLevelType w:val="hybridMultilevel"/>
     <w:tmpl w:val="C65088B6"/>
@@ -7814,7 +8080,7 @@
       </w:pPr>
     </w:lvl>
   </w:abstractNum>
-  <w:abstractNum w:abstractNumId="16">
+  <w:abstractNum w:abstractNumId="17">
     <w:nsid w:val="6EE63ED4"/>
     <w:multiLevelType w:val="hybridMultilevel"/>
     <w:tmpl w:val="2C7A8FDE"/>
@@ -7927,7 +8193,7 @@
       </w:rPr>
     </w:lvl>
   </w:abstractNum>
-  <w:abstractNum w:abstractNumId="17">
+  <w:abstractNum w:abstractNumId="18">
     <w:nsid w:val="70675FD5"/>
     <w:multiLevelType w:val="hybridMultilevel"/>
     <w:tmpl w:val="71567098"/>
@@ -8013,7 +8279,7 @@
       </w:pPr>
     </w:lvl>
   </w:abstractNum>
-  <w:abstractNum w:abstractNumId="18">
+  <w:abstractNum w:abstractNumId="19">
     <w:nsid w:val="7456684D"/>
     <w:multiLevelType w:val="hybridMultilevel"/>
     <w:tmpl w:val="1B945766"/>
@@ -8126,7 +8392,7 @@
       </w:rPr>
     </w:lvl>
   </w:abstractNum>
-  <w:abstractNum w:abstractNumId="19">
+  <w:abstractNum w:abstractNumId="20">
     <w:nsid w:val="79950EDA"/>
     <w:multiLevelType w:val="hybridMultilevel"/>
     <w:tmpl w:val="452ADE16"/>
@@ -8212,7 +8478,7 @@
       </w:pPr>
     </w:lvl>
   </w:abstractNum>
-  <w:abstractNum w:abstractNumId="20">
+  <w:abstractNum w:abstractNumId="21">
     <w:nsid w:val="7BAA7839"/>
     <w:multiLevelType w:val="hybridMultilevel"/>
     <w:tmpl w:val="EA1CDB0C"/>
@@ -8305,13 +8571,13 @@
     <w:abstractNumId w:val="5"/>
   </w:num>
   <w:num w:numId="2">
-    <w:abstractNumId w:val="10"/>
+    <w:abstractNumId w:val="11"/>
   </w:num>
   <w:num w:numId="3">
     <w:abstractNumId w:val="8"/>
   </w:num>
   <w:num w:numId="4">
-    <w:abstractNumId w:val="19"/>
+    <w:abstractNumId w:val="20"/>
   </w:num>
   <w:num w:numId="5">
     <w:abstractNumId w:val="9"/>
@@ -8320,25 +8586,25 @@
     <w:abstractNumId w:val="0"/>
   </w:num>
   <w:num w:numId="7">
-    <w:abstractNumId w:val="15"/>
+    <w:abstractNumId w:val="16"/>
   </w:num>
   <w:num w:numId="8">
     <w:abstractNumId w:val="6"/>
   </w:num>
   <w:num w:numId="9">
-    <w:abstractNumId w:val="11"/>
+    <w:abstractNumId w:val="12"/>
   </w:num>
   <w:num w:numId="10">
-    <w:abstractNumId w:val="12"/>
+    <w:abstractNumId w:val="13"/>
   </w:num>
   <w:num w:numId="11">
     <w:abstractNumId w:val="1"/>
   </w:num>
   <w:num w:numId="12">
-    <w:abstractNumId w:val="16"/>
+    <w:abstractNumId w:val="17"/>
   </w:num>
   <w:num w:numId="13">
-    <w:abstractNumId w:val="17"/>
+    <w:abstractNumId w:val="18"/>
   </w:num>
   <w:num w:numId="14">
     <w:abstractNumId w:val="7"/>
@@ -8347,7 +8613,7 @@
     <w:abstractNumId w:val="2"/>
   </w:num>
   <w:num w:numId="16">
-    <w:abstractNumId w:val="13"/>
+    <w:abstractNumId w:val="14"/>
   </w:num>
   <w:num w:numId="17">
     <w:abstractNumId w:val="3"/>
@@ -8356,13 +8622,16 @@
     <w:abstractNumId w:val="4"/>
   </w:num>
   <w:num w:numId="19">
-    <w:abstractNumId w:val="20"/>
+    <w:abstractNumId w:val="21"/>
   </w:num>
   <w:num w:numId="20">
-    <w:abstractNumId w:val="18"/>
+    <w:abstractNumId w:val="19"/>
   </w:num>
   <w:num w:numId="21">
-    <w:abstractNumId w:val="14"/>
+    <w:abstractNumId w:val="15"/>
+  </w:num>
+  <w:num w:numId="22">
+    <w:abstractNumId w:val="10"/>
   </w:num>
 </w:numbering>
 </file>

</xml_diff>

<commit_message>
Added GrovePi notes with HTThermometer.py project
</commit_message>
<xml_diff>
--- a/My RPi Notes.docx
+++ b/My RPi Notes.docx
@@ -30,7 +30,7 @@
           <w:rPr>
             <w:noProof/>
           </w:rPr>
-          <w:t>16-Dec-16</w:t>
+          <w:t>17-Dec-16</w:t>
         </w:r>
       </w:fldSimple>
       <w:r>
@@ -1183,6 +1183,42 @@
     </w:p>
     <w:p>
       <w:pPr>
+        <w:ind w:left="2160"/>
+        <w:rPr>
+          <w:i/>
+        </w:rPr>
+      </w:pPr>
+      <w:r>
+        <w:t xml:space="preserve">for long lists pipe to </w:t>
+      </w:r>
+      <w:proofErr w:type="spellStart"/>
+      <w:r>
+        <w:t>grep</w:t>
+      </w:r>
+      <w:proofErr w:type="spellEnd"/>
+      <w:r>
+        <w:rPr>
+          <w:i/>
+        </w:rPr>
+        <w:t xml:space="preserve">:  | </w:t>
+      </w:r>
+      <w:proofErr w:type="spellStart"/>
+      <w:r>
+        <w:rPr>
+          <w:i/>
+        </w:rPr>
+        <w:t>grep</w:t>
+      </w:r>
+      <w:proofErr w:type="spellEnd"/>
+      <w:r>
+        <w:rPr>
+          <w:i/>
+        </w:rPr>
+        <w:t xml:space="preserve"> &lt;keyword&gt; |more</w:t>
+      </w:r>
+    </w:p>
+    <w:p>
+      <w:pPr>
         <w:pStyle w:val="ListParagraph"/>
         <w:numPr>
           <w:ilvl w:val="0"/>
@@ -1199,7 +1235,19 @@
         <w:rPr>
           <w:i/>
         </w:rPr>
-        <w:t>sudo apt-get &lt;package name&gt;</w:t>
+        <w:t xml:space="preserve">sudo apt-get </w:t>
+      </w:r>
+      <w:r>
+        <w:rPr>
+          <w:i/>
+        </w:rPr>
+        <w:t xml:space="preserve">install </w:t>
+      </w:r>
+      <w:r>
+        <w:rPr>
+          <w:i/>
+        </w:rPr>
+        <w:t>&lt;package name&gt;</w:t>
       </w:r>
       <w:r>
         <w:t xml:space="preserve">.   </w:t>
@@ -1882,6 +1930,7 @@
         </w:numPr>
       </w:pPr>
       <w:r>
+        <w:lastRenderedPageBreak/>
         <w:t xml:space="preserve">MicroSD 32GB for </w:t>
       </w:r>
       <w:proofErr w:type="spellStart"/>
@@ -1918,7 +1967,6 @@
         </w:numPr>
       </w:pPr>
       <w:r>
-        <w:lastRenderedPageBreak/>
         <w:t>/</w:t>
       </w:r>
       <w:r>
@@ -2583,6 +2631,7 @@
         <w:rPr>
           <w:rFonts w:ascii="Courier New" w:hAnsi="Courier New" w:cs="Courier New"/>
         </w:rPr>
+        <w:lastRenderedPageBreak/>
         <w:t>*/2 6-20 * * * /home/pi/</w:t>
       </w:r>
       <w:r>
@@ -2623,7 +2672,6 @@
         <w:rPr>
           <w:rFonts w:cs="Courier New"/>
         </w:rPr>
-        <w:lastRenderedPageBreak/>
         <w:t>Which t</w:t>
       </w:r>
       <w:r>
@@ -3547,6 +3595,7 @@
         </w:numPr>
       </w:pPr>
       <w:r>
+        <w:lastRenderedPageBreak/>
         <w:t xml:space="preserve">Wireless terminal connection to </w:t>
       </w:r>
       <w:proofErr w:type="spellStart"/>
@@ -3556,6 +3605,33 @@
       <w:proofErr w:type="spellEnd"/>
       <w:r>
         <w:t xml:space="preserve"> (SSH)</w:t>
+      </w:r>
+      <w:r>
+        <w:t xml:space="preserve">.   Multiple methods available depending on task and computer being used to connect to the </w:t>
+      </w:r>
+      <w:proofErr w:type="spellStart"/>
+      <w:r>
+        <w:t>RPi</w:t>
+      </w:r>
+      <w:proofErr w:type="spellEnd"/>
+      <w:r>
+        <w:t xml:space="preserve"> (</w:t>
+      </w:r>
+      <w:proofErr w:type="spellStart"/>
+      <w:r>
+        <w:t>PuTTY</w:t>
+      </w:r>
+      <w:proofErr w:type="spellEnd"/>
+      <w:r>
+        <w:t xml:space="preserve"> on PC, 'Juice' on Android, </w:t>
+      </w:r>
+      <w:proofErr w:type="spellStart"/>
+      <w:r>
+        <w:t>FileZilla</w:t>
+      </w:r>
+      <w:proofErr w:type="spellEnd"/>
+      <w:r>
+        <w:t xml:space="preserve"> on PC for file transfer.)</w:t>
       </w:r>
     </w:p>
     <w:p>
@@ -3567,8 +3643,18 @@
         </w:numPr>
       </w:pPr>
       <w:r>
-        <w:lastRenderedPageBreak/>
-        <w:t xml:space="preserve">This assumes the target computer has </w:t>
+        <w:t xml:space="preserve">This assumes the </w:t>
+      </w:r>
+      <w:proofErr w:type="spellStart"/>
+      <w:r>
+        <w:t>RPi</w:t>
+      </w:r>
+      <w:proofErr w:type="spellEnd"/>
+      <w:r>
+        <w:t xml:space="preserve"> </w:t>
+      </w:r>
+      <w:r>
+        <w:t xml:space="preserve">target computer has </w:t>
       </w:r>
       <w:proofErr w:type="spellStart"/>
       <w:r>
@@ -3887,6 +3973,7 @@
         </w:numPr>
       </w:pPr>
       <w:r>
+        <w:lastRenderedPageBreak/>
         <w:t>How to check if a program is running.    '</w:t>
       </w:r>
       <w:proofErr w:type="spellStart"/>
@@ -3994,60 +4081,6 @@
         </w:numPr>
       </w:pPr>
       <w:r>
-        <w:t>Scripts to automate cropping and saving image files.</w:t>
-      </w:r>
-    </w:p>
-    <w:p>
-      <w:pPr>
-        <w:pStyle w:val="ListParagraph"/>
-        <w:numPr>
-          <w:ilvl w:val="0"/>
-          <w:numId w:val="5"/>
-        </w:numPr>
-      </w:pPr>
-      <w:r>
-        <w:lastRenderedPageBreak/>
-        <w:t>Scripts to do OCR on meter readout.</w:t>
-      </w:r>
-    </w:p>
-    <w:p>
-      <w:pPr>
-        <w:pStyle w:val="ListParagraph"/>
-        <w:numPr>
-          <w:ilvl w:val="0"/>
-          <w:numId w:val="5"/>
-        </w:numPr>
-      </w:pPr>
-      <w:r>
-        <w:t xml:space="preserve">Loading </w:t>
-      </w:r>
-      <w:proofErr w:type="spellStart"/>
-      <w:r>
-        <w:t>RPi.GPIO</w:t>
-      </w:r>
-      <w:proofErr w:type="spellEnd"/>
-      <w:r>
-        <w:t xml:space="preserve"> </w:t>
-      </w:r>
-      <w:r>
-        <w:t xml:space="preserve">for </w:t>
-      </w:r>
-      <w:proofErr w:type="spellStart"/>
-      <w:r>
-        <w:t>RaspiRobot</w:t>
-      </w:r>
-      <w:proofErr w:type="spellEnd"/>
-    </w:p>
-    <w:p/>
-    <w:p>
-      <w:pPr>
-        <w:pStyle w:val="ListParagraph"/>
-        <w:numPr>
-          <w:ilvl w:val="0"/>
-          <w:numId w:val="8"/>
-        </w:numPr>
-      </w:pPr>
-      <w:r>
         <w:t xml:space="preserve">What is loaded with this distribution of </w:t>
       </w:r>
       <w:proofErr w:type="spellStart"/>
@@ -4100,7 +4133,13 @@
         </w:numPr>
       </w:pPr>
       <w:r>
-        <w:t xml:space="preserve">aptitude is </w:t>
+        <w:rPr>
+          <w:i/>
+        </w:rPr>
+        <w:t>aptitude</w:t>
+      </w:r>
+      <w:r>
+        <w:t xml:space="preserve"> is </w:t>
       </w:r>
       <w:r>
         <w:t xml:space="preserve">a </w:t>
@@ -4117,11 +4156,6 @@
       <w:r>
         <w:t xml:space="preserve">   Review Help to get started.</w:t>
       </w:r>
-    </w:p>
-    <w:p>
-      <w:pPr>
-        <w:ind w:left="720"/>
-      </w:pPr>
     </w:p>
     <w:p>
       <w:pPr>
@@ -4458,7 +4492,28 @@
         <w:t>Testing Internet connectivity with a Python script.</w:t>
       </w:r>
       <w:r>
-        <w:t xml:space="preserve">   Use Python program testinet.py to test connectivity to Google network.   Results logged to screen and the file:  inettest.txt.   Data logged on one line per test: date/time/message/number of tests made/number of tests failed.</w:t>
+        <w:t xml:space="preserve">   Use </w:t>
+      </w:r>
+      <w:r>
+        <w:t xml:space="preserve">my </w:t>
+      </w:r>
+      <w:r>
+        <w:t>Python program testinet.py to test connectivity to Google network.   Results logged to screen and the file:  inettest.txt.   Data logged on one line per test: date/time/message/number of tests made/number of tests failed.</w:t>
+      </w:r>
+    </w:p>
+    <w:p>
+      <w:pPr>
+        <w:rPr>
+          <w:rFonts w:asciiTheme="majorHAnsi" w:eastAsiaTheme="majorEastAsia" w:hAnsiTheme="majorHAnsi" w:cstheme="majorBidi"/>
+          <w:b/>
+          <w:bCs/>
+          <w:color w:val="365F91" w:themeColor="accent1" w:themeShade="BF"/>
+          <w:sz w:val="28"/>
+          <w:szCs w:val="28"/>
+        </w:rPr>
+      </w:pPr>
+      <w:r>
+        <w:br w:type="page"/>
       </w:r>
     </w:p>
     <w:p>
@@ -4466,6 +4521,7 @@
         <w:pStyle w:val="Heading1"/>
       </w:pPr>
       <w:r>
+        <w:lastRenderedPageBreak/>
         <w:t>Packages I installed (name, source, special instructions)</w:t>
       </w:r>
     </w:p>
@@ -4474,7 +4530,7 @@
         <w:pStyle w:val="ListParagraph"/>
         <w:numPr>
           <w:ilvl w:val="0"/>
-          <w:numId w:val="19"/>
+          <w:numId w:val="24"/>
         </w:numPr>
       </w:pPr>
       <w:r>
@@ -4486,7 +4542,7 @@
         <w:pStyle w:val="ListParagraph"/>
         <w:numPr>
           <w:ilvl w:val="0"/>
-          <w:numId w:val="19"/>
+          <w:numId w:val="24"/>
         </w:numPr>
       </w:pPr>
       <w:r>
@@ -4552,8 +4608,12 @@
     </w:p>
     <w:p>
       <w:pPr>
+        <w:pStyle w:val="ListParagraph"/>
+        <w:numPr>
+          <w:ilvl w:val="3"/>
+          <w:numId w:val="24"/>
+        </w:numPr>
         <w:spacing w:line="240" w:lineRule="auto"/>
-        <w:ind w:left="2160"/>
         <w:rPr>
           <w:rFonts w:ascii="Courier New" w:hAnsi="Courier New" w:cs="Courier New"/>
         </w:rPr>
@@ -4567,8 +4627,12 @@
     </w:p>
     <w:p>
       <w:pPr>
+        <w:pStyle w:val="ListParagraph"/>
+        <w:numPr>
+          <w:ilvl w:val="3"/>
+          <w:numId w:val="24"/>
+        </w:numPr>
         <w:spacing w:line="240" w:lineRule="auto"/>
-        <w:ind w:left="2160"/>
         <w:rPr>
           <w:rFonts w:ascii="Courier New" w:hAnsi="Courier New" w:cs="Courier New"/>
         </w:rPr>
@@ -4577,7 +4641,6 @@
         <w:rPr>
           <w:rFonts w:ascii="Courier New" w:hAnsi="Courier New" w:cs="Courier New"/>
         </w:rPr>
-        <w:lastRenderedPageBreak/>
         <w:t>sudo apt-get install build-essential python-dev python-</w:t>
       </w:r>
       <w:proofErr w:type="spellStart"/>
@@ -4605,8 +4668,12 @@
     </w:p>
     <w:p>
       <w:pPr>
+        <w:pStyle w:val="ListParagraph"/>
+        <w:numPr>
+          <w:ilvl w:val="3"/>
+          <w:numId w:val="24"/>
+        </w:numPr>
         <w:spacing w:line="240" w:lineRule="auto"/>
-        <w:ind w:left="2160"/>
         <w:rPr>
           <w:rFonts w:ascii="Courier New" w:hAnsi="Courier New" w:cs="Courier New"/>
         </w:rPr>
@@ -4628,8 +4695,12 @@
     </w:p>
     <w:p>
       <w:pPr>
+        <w:pStyle w:val="ListParagraph"/>
+        <w:numPr>
+          <w:ilvl w:val="3"/>
+          <w:numId w:val="24"/>
+        </w:numPr>
         <w:spacing w:line="240" w:lineRule="auto"/>
-        <w:ind w:left="2160"/>
         <w:rPr>
           <w:rFonts w:ascii="Courier New" w:hAnsi="Courier New" w:cs="Courier New"/>
         </w:rPr>
@@ -4651,8 +4722,12 @@
     </w:p>
     <w:p>
       <w:pPr>
+        <w:pStyle w:val="ListParagraph"/>
+        <w:numPr>
+          <w:ilvl w:val="3"/>
+          <w:numId w:val="24"/>
+        </w:numPr>
         <w:spacing w:line="240" w:lineRule="auto"/>
-        <w:ind w:left="2160"/>
         <w:rPr>
           <w:rFonts w:ascii="Courier New" w:hAnsi="Courier New" w:cs="Courier New"/>
         </w:rPr>
@@ -4674,8 +4749,12 @@
     </w:p>
     <w:p>
       <w:pPr>
+        <w:pStyle w:val="ListParagraph"/>
+        <w:numPr>
+          <w:ilvl w:val="3"/>
+          <w:numId w:val="24"/>
+        </w:numPr>
         <w:spacing w:line="240" w:lineRule="auto"/>
-        <w:ind w:left="2160"/>
         <w:rPr>
           <w:rFonts w:ascii="Courier New" w:hAnsi="Courier New" w:cs="Courier New"/>
           <w:color w:val="FF0000"/>
@@ -4685,13 +4764,7 @@
         <w:rPr>
           <w:rFonts w:ascii="Courier New" w:hAnsi="Courier New" w:cs="Courier New"/>
         </w:rPr>
-        <w:t>sudo python setup.py install</w:t>
-      </w:r>
-      <w:r>
-        <w:rPr>
-          <w:rFonts w:ascii="Courier New" w:hAnsi="Courier New" w:cs="Courier New"/>
-        </w:rPr>
-        <w:t xml:space="preserve">   </w:t>
+        <w:t xml:space="preserve">sudo python setup.py install   </w:t>
       </w:r>
       <w:r>
         <w:rPr>
@@ -4703,8 +4776,12 @@
     </w:p>
     <w:p>
       <w:pPr>
+        <w:pStyle w:val="ListParagraph"/>
+        <w:numPr>
+          <w:ilvl w:val="1"/>
+          <w:numId w:val="24"/>
+        </w:numPr>
         <w:spacing w:line="240" w:lineRule="auto"/>
-        <w:ind w:left="720"/>
         <w:rPr>
           <w:rFonts w:cstheme="minorHAnsi"/>
         </w:rPr>
@@ -4745,8 +4822,12 @@
     </w:p>
     <w:p>
       <w:pPr>
+        <w:pStyle w:val="ListParagraph"/>
+        <w:numPr>
+          <w:ilvl w:val="1"/>
+          <w:numId w:val="24"/>
+        </w:numPr>
         <w:spacing w:line="240" w:lineRule="auto"/>
-        <w:ind w:left="720"/>
         <w:rPr>
           <w:rFonts w:cstheme="minorHAnsi"/>
         </w:rPr>
@@ -4792,32 +4873,20 @@
         <w:rPr>
           <w:rFonts w:cstheme="minorHAnsi"/>
         </w:rPr>
-        <w:t xml:space="preserve"> Chapter 22 "Module Search Path" &amp; Appendix A section on "Configuring Python".   Also web resources (for starters search "Editing PYTHONPATH" in Raspberrypi.org, "How to permanently set environmental variables" and "Permanent Environment Variable for all users"</w:t>
-      </w:r>
+        <w:t xml:space="preserve"> Chapter 22 "Module Search Path" &amp; Appendix A section on "Configuring Python".   Also web resources (for starters search "Editing PYTHONPATH" in Raspberrypi.org, "How to permanently set environmental variables" and "Permanent Environment Variable for all users" in </w:t>
+      </w:r>
+      <w:proofErr w:type="spellStart"/>
       <w:r>
         <w:rPr>
           <w:rFonts w:cstheme="minorHAnsi"/>
         </w:rPr>
-        <w:t xml:space="preserve"> </w:t>
-      </w:r>
+        <w:t>stackexchange</w:t>
+      </w:r>
+      <w:proofErr w:type="spellEnd"/>
       <w:r>
         <w:rPr>
           <w:rFonts w:cstheme="minorHAnsi"/>
         </w:rPr>
-        <w:t xml:space="preserve">in </w:t>
-      </w:r>
-      <w:proofErr w:type="spellStart"/>
-      <w:r>
-        <w:rPr>
-          <w:rFonts w:cstheme="minorHAnsi"/>
-        </w:rPr>
-        <w:t>stackexchange</w:t>
-      </w:r>
-      <w:proofErr w:type="spellEnd"/>
-      <w:r>
-        <w:rPr>
-          <w:rFonts w:cstheme="minorHAnsi"/>
-        </w:rPr>
         <w:t>)</w:t>
       </w:r>
     </w:p>
@@ -4826,7 +4895,7 @@
         <w:pStyle w:val="ListParagraph"/>
         <w:numPr>
           <w:ilvl w:val="0"/>
-          <w:numId w:val="19"/>
+          <w:numId w:val="24"/>
         </w:numPr>
       </w:pPr>
       <w:r>
@@ -4838,7 +4907,7 @@
         <w:pStyle w:val="ListParagraph"/>
         <w:numPr>
           <w:ilvl w:val="0"/>
-          <w:numId w:val="19"/>
+          <w:numId w:val="24"/>
         </w:numPr>
       </w:pPr>
       <w:proofErr w:type="spellStart"/>
@@ -4869,7 +4938,7 @@
         <w:pStyle w:val="ListParagraph"/>
         <w:numPr>
           <w:ilvl w:val="0"/>
-          <w:numId w:val="19"/>
+          <w:numId w:val="24"/>
         </w:numPr>
       </w:pPr>
       <w:r>
@@ -4879,14 +4948,7 @@
     <w:p>
       <w:pPr>
         <w:pStyle w:val="ListParagraph"/>
-        <w:numPr>
-          <w:ilvl w:val="0"/>
-          <w:numId w:val="19"/>
-        </w:numPr>
-      </w:pPr>
-      <w:r>
-        <w:t xml:space="preserve"> </w:t>
-      </w:r>
+      </w:pPr>
     </w:p>
     <w:p>
       <w:pPr>
@@ -4896,9 +4958,25 @@
     </w:p>
     <w:p>
       <w:pPr>
+        <w:rPr>
+          <w:rFonts w:asciiTheme="majorHAnsi" w:eastAsiaTheme="majorEastAsia" w:hAnsiTheme="majorHAnsi" w:cstheme="majorBidi"/>
+          <w:b/>
+          <w:bCs/>
+          <w:color w:val="365F91" w:themeColor="accent1" w:themeShade="BF"/>
+          <w:sz w:val="28"/>
+          <w:szCs w:val="28"/>
+        </w:rPr>
+      </w:pPr>
+      <w:r>
+        <w:br w:type="page"/>
+      </w:r>
+    </w:p>
+    <w:p>
+      <w:pPr>
         <w:pStyle w:val="Heading1"/>
       </w:pPr>
       <w:r>
+        <w:lastRenderedPageBreak/>
         <w:t>Physical interface APIs</w:t>
       </w:r>
     </w:p>
@@ -4937,9 +5015,42 @@
     </w:p>
     <w:p>
       <w:pPr>
+        <w:rPr>
+          <w:rFonts w:asciiTheme="majorHAnsi" w:eastAsiaTheme="majorEastAsia" w:hAnsiTheme="majorHAnsi" w:cstheme="majorBidi"/>
+          <w:b/>
+          <w:bCs/>
+          <w:color w:val="365F91" w:themeColor="accent1" w:themeShade="BF"/>
+          <w:sz w:val="28"/>
+          <w:szCs w:val="28"/>
+        </w:rPr>
+      </w:pPr>
+      <w:proofErr w:type="spellStart"/>
+      <w:r>
+        <w:rPr>
+          <w:b/>
+        </w:rPr>
+        <w:t>GrovePi</w:t>
+      </w:r>
+      <w:proofErr w:type="spellEnd"/>
+      <w:r>
+        <w:rPr>
+          <w:b/>
+        </w:rPr>
+        <w:t>+</w:t>
+      </w:r>
+      <w:r>
+        <w:t xml:space="preserve">   - See special section below.</w:t>
+      </w:r>
+      <w:r>
+        <w:br w:type="page"/>
+      </w:r>
+    </w:p>
+    <w:p>
+      <w:pPr>
         <w:pStyle w:val="Heading1"/>
       </w:pPr>
       <w:r>
+        <w:lastRenderedPageBreak/>
         <w:t>Python Notes</w:t>
       </w:r>
     </w:p>
@@ -5097,7 +5208,6 @@
         </w:numPr>
       </w:pPr>
       <w:r>
-        <w:lastRenderedPageBreak/>
         <w:t xml:space="preserve">What names are defined currently in the </w:t>
       </w:r>
       <w:r>
@@ -5172,15 +5282,7 @@
         </w:numPr>
       </w:pPr>
       <w:r>
-        <w:t>Python interactive command history is stored in user directory in file .</w:t>
-      </w:r>
-      <w:proofErr w:type="spellStart"/>
-      <w:r>
-        <w:t>python_history</w:t>
-      </w:r>
-      <w:proofErr w:type="spellEnd"/>
-      <w:r>
-        <w:t>.  (Verify this)</w:t>
+        <w:t xml:space="preserve">To end a long listing in Python CLI, do 'Q' (not case sensitive).    To end listing and exit Python, do Ctrl-Z. </w:t>
       </w:r>
     </w:p>
     <w:p>
@@ -5192,48 +5294,15 @@
         </w:numPr>
       </w:pPr>
       <w:r>
-        <w:t xml:space="preserve">GUI for my applications:  use </w:t>
-      </w:r>
-      <w:proofErr w:type="spellStart"/>
-      <w:r>
-        <w:t>tkinter</w:t>
-      </w:r>
-      <w:proofErr w:type="spellEnd"/>
-      <w:r>
-        <w:t xml:space="preserve"> package.   Introduced in Programming in Raspberry Pi (Monk).  Use dir(</w:t>
-      </w:r>
-      <w:proofErr w:type="spellStart"/>
-      <w:r>
-        <w:t>Tk</w:t>
-      </w:r>
-      <w:proofErr w:type="spellEnd"/>
-      <w:r>
-        <w:t>) and help</w:t>
-      </w:r>
-      <w:r>
-        <w:t>(</w:t>
-      </w:r>
-      <w:proofErr w:type="spellStart"/>
-      <w:r>
-        <w:t>Tk</w:t>
-      </w:r>
-      <w:proofErr w:type="spellEnd"/>
-      <w:r>
-        <w:t>) or help(Tk.&lt;name&gt;) or help(Wm)</w:t>
-      </w:r>
-      <w:r>
-        <w:t xml:space="preserve"> to find out details, as Monk's book is short on explanation.</w:t>
-      </w:r>
-      <w:r>
-        <w:t xml:space="preserve">   Note: Class Wm in </w:t>
-      </w:r>
-      <w:proofErr w:type="spellStart"/>
-      <w:r>
-        <w:t>tkinter</w:t>
-      </w:r>
-      <w:proofErr w:type="spellEnd"/>
-      <w:r>
-        <w:t>, provides functions for communication with the window manager.</w:t>
+        <w:t>Python interactive command history is stored in user directory in file .</w:t>
+      </w:r>
+      <w:proofErr w:type="spellStart"/>
+      <w:r>
+        <w:t>python_history</w:t>
+      </w:r>
+      <w:proofErr w:type="spellEnd"/>
+      <w:r>
+        <w:t>.  (Verify this)</w:t>
       </w:r>
     </w:p>
     <w:p>
@@ -5245,10 +5314,48 @@
         </w:numPr>
       </w:pPr>
       <w:r>
-        <w:t>Defining long strings:   use triple quotes ''' or """.    Long strings can span multiple lines and can include special characters (NEWLINEs, TAB, etc.)  Ref B</w:t>
-      </w:r>
-      <w:r>
-        <w:t>:</w:t>
+        <w:t xml:space="preserve">GUI for my applications:  use </w:t>
+      </w:r>
+      <w:proofErr w:type="spellStart"/>
+      <w:r>
+        <w:t>tkinter</w:t>
+      </w:r>
+      <w:proofErr w:type="spellEnd"/>
+      <w:r>
+        <w:t xml:space="preserve"> package.   Introduced in Programming in Raspberry Pi (Monk).  Use dir(</w:t>
+      </w:r>
+      <w:proofErr w:type="spellStart"/>
+      <w:r>
+        <w:t>Tk</w:t>
+      </w:r>
+      <w:proofErr w:type="spellEnd"/>
+      <w:r>
+        <w:t>) and help</w:t>
+      </w:r>
+      <w:r>
+        <w:t>(</w:t>
+      </w:r>
+      <w:proofErr w:type="spellStart"/>
+      <w:r>
+        <w:t>Tk</w:t>
+      </w:r>
+      <w:proofErr w:type="spellEnd"/>
+      <w:r>
+        <w:t>) or help(Tk.&lt;name&gt;) or help(Wm)</w:t>
+      </w:r>
+      <w:r>
+        <w:t xml:space="preserve"> to find out details, as Monk's book is short on explanation.</w:t>
+      </w:r>
+      <w:r>
+        <w:t xml:space="preserve">   Note: Class Wm in </w:t>
+      </w:r>
+      <w:proofErr w:type="spellStart"/>
+      <w:r>
+        <w:t>tkinter</w:t>
+      </w:r>
+      <w:proofErr w:type="spellEnd"/>
+      <w:r>
+        <w:t>, provides functions for communication with the window manager.</w:t>
       </w:r>
     </w:p>
     <w:p>
@@ -5260,6 +5367,21 @@
         </w:numPr>
       </w:pPr>
       <w:r>
+        <w:t>Defining long strings:   use triple quotes ''' or """.    Long strings can span multiple lines and can include special characters (NEWLINEs, TAB, etc.)  Ref B</w:t>
+      </w:r>
+      <w:r>
+        <w:t>:</w:t>
+      </w:r>
+    </w:p>
+    <w:p>
+      <w:pPr>
+        <w:pStyle w:val="ListParagraph"/>
+        <w:numPr>
+          <w:ilvl w:val="0"/>
+          <w:numId w:val="7"/>
+        </w:numPr>
+      </w:pPr>
+      <w:r>
         <w:t xml:space="preserve">Learning </w:t>
       </w:r>
       <w:r>
@@ -5336,9 +5458,6 @@
     <w:p>
       <w:r>
         <w:tab/>
-      </w:r>
-      <w:r>
-        <w:t xml:space="preserve"> </w:t>
       </w:r>
       <w:r>
         <w:rPr>
@@ -5701,24 +5820,48 @@
       </w:r>
     </w:p>
     <w:p>
-      <w:r>
+      <w:pPr>
+        <w:pStyle w:val="NormalWeb"/>
+        <w:shd w:val="clear" w:color="auto" w:fill="FFFFFF"/>
+        <w:spacing w:before="0" w:beforeAutospacing="0" w:after="240" w:afterAutospacing="0" w:line="293" w:lineRule="atLeast"/>
+      </w:pPr>
+      <w:r>
+        <w:lastRenderedPageBreak/>
         <w:tab/>
       </w:r>
       <w:r>
-        <w:rPr>
-          <w:b/>
-        </w:rPr>
         <w:t>OR</w:t>
       </w:r>
       <w:r>
         <w:t xml:space="preserve">: </w:t>
       </w:r>
       <w:r>
-        <w:t xml:space="preserve"> or </w:t>
-      </w:r>
-      <w:proofErr w:type="spellStart"/>
-      <w:r>
-        <w:t>object.__dict</w:t>
+        <w:t xml:space="preserve"> </w:t>
+      </w:r>
+      <w:r>
+        <w:rPr>
+          <w:rFonts w:asciiTheme="minorHAnsi" w:hAnsiTheme="minorHAnsi" w:cs="Arial"/>
+          <w:color w:val="242729"/>
+          <w:sz w:val="22"/>
+          <w:szCs w:val="22"/>
+        </w:rPr>
+        <w:t>or</w:t>
+      </w:r>
+      <w:r>
+        <w:t xml:space="preserve"> </w:t>
+      </w:r>
+      <w:proofErr w:type="spellStart"/>
+      <w:r>
+        <w:rPr>
+          <w:rFonts w:asciiTheme="minorHAnsi" w:hAnsiTheme="minorHAnsi" w:cs="Arial"/>
+          <w:color w:val="242729"/>
+          <w:sz w:val="22"/>
+          <w:szCs w:val="22"/>
+        </w:rPr>
+        <w:t>object</w:t>
+      </w:r>
+      <w:r>
+        <w:t>.__dict</w:t>
       </w:r>
       <w:proofErr w:type="spellEnd"/>
       <w:r>
@@ -5726,13 +5869,15 @@
       </w:r>
     </w:p>
     <w:p>
+      <w:pPr>
+        <w:pStyle w:val="NormalWeb"/>
+        <w:shd w:val="clear" w:color="auto" w:fill="FFFFFF"/>
+        <w:spacing w:before="0" w:beforeAutospacing="0" w:after="240" w:afterAutospacing="0" w:line="293" w:lineRule="atLeast"/>
+      </w:pPr>
       <w:r>
         <w:tab/>
       </w:r>
       <w:r>
-        <w:rPr>
-          <w:b/>
-        </w:rPr>
         <w:t>OR</w:t>
       </w:r>
       <w:r>
@@ -5742,7 +5887,64 @@
         <w:t xml:space="preserve">  </w:t>
       </w:r>
       <w:r>
-        <w:t>to see actual source code:</w:t>
+        <w:rPr>
+          <w:rFonts w:asciiTheme="minorHAnsi" w:hAnsiTheme="minorHAnsi" w:cs="Arial"/>
+          <w:color w:val="242729"/>
+          <w:sz w:val="22"/>
+          <w:szCs w:val="22"/>
+        </w:rPr>
+        <w:t>to</w:t>
+      </w:r>
+      <w:r>
+        <w:t xml:space="preserve"> </w:t>
+      </w:r>
+      <w:r>
+        <w:rPr>
+          <w:rFonts w:asciiTheme="minorHAnsi" w:hAnsiTheme="minorHAnsi" w:cs="Arial"/>
+          <w:color w:val="242729"/>
+          <w:sz w:val="22"/>
+          <w:szCs w:val="22"/>
+        </w:rPr>
+        <w:t>see</w:t>
+      </w:r>
+      <w:r>
+        <w:t xml:space="preserve"> </w:t>
+      </w:r>
+      <w:r>
+        <w:rPr>
+          <w:rFonts w:asciiTheme="minorHAnsi" w:hAnsiTheme="minorHAnsi" w:cs="Arial"/>
+          <w:color w:val="242729"/>
+          <w:sz w:val="22"/>
+          <w:szCs w:val="22"/>
+        </w:rPr>
+        <w:t>actual</w:t>
+      </w:r>
+      <w:r>
+        <w:t xml:space="preserve"> </w:t>
+      </w:r>
+      <w:r>
+        <w:rPr>
+          <w:rFonts w:asciiTheme="minorHAnsi" w:hAnsiTheme="minorHAnsi" w:cs="Arial"/>
+          <w:color w:val="242729"/>
+          <w:sz w:val="22"/>
+          <w:szCs w:val="22"/>
+        </w:rPr>
+        <w:t>source</w:t>
+      </w:r>
+      <w:r>
+        <w:t xml:space="preserve"> </w:t>
+      </w:r>
+      <w:r>
+        <w:rPr>
+          <w:rFonts w:asciiTheme="minorHAnsi" w:hAnsiTheme="minorHAnsi" w:cs="Arial"/>
+          <w:color w:val="242729"/>
+          <w:sz w:val="22"/>
+          <w:szCs w:val="22"/>
+        </w:rPr>
+        <w:t>code</w:t>
+      </w:r>
+      <w:r>
+        <w:t>:</w:t>
       </w:r>
     </w:p>
     <w:p>
@@ -5756,7 +5958,7 @@
         </w:rPr>
       </w:pPr>
       <w:r>
-        <w:t xml:space="preserve"> </w:t>
+        <w:tab/>
       </w:r>
       <w:r>
         <w:rPr>
@@ -5817,9 +6019,8 @@
           <w:sz w:val="20"/>
           <w:szCs w:val="20"/>
         </w:rPr>
-        <w:t xml:space="preserve">&gt;&gt;&gt; </w:t>
-      </w:r>
-      <w:proofErr w:type="spellStart"/>
+        <w:tab/>
+      </w:r>
       <w:r>
         <w:rPr>
           <w:rFonts w:ascii="Consolas" w:eastAsia="Times New Roman" w:hAnsi="Consolas" w:cs="Courier New"/>
@@ -5827,9 +6028,9 @@
           <w:sz w:val="20"/>
           <w:szCs w:val="20"/>
         </w:rPr>
-        <w:t>string.__file</w:t>
-      </w:r>
-      <w:proofErr w:type="spellEnd"/>
+        <w:t xml:space="preserve">&gt;&gt;&gt; </w:t>
+      </w:r>
+      <w:proofErr w:type="spellStart"/>
       <w:r>
         <w:rPr>
           <w:rFonts w:ascii="Consolas" w:eastAsia="Times New Roman" w:hAnsi="Consolas" w:cs="Courier New"/>
@@ -5837,7 +6038,26 @@
           <w:sz w:val="20"/>
           <w:szCs w:val="20"/>
         </w:rPr>
+        <w:t>string.__file</w:t>
+      </w:r>
+      <w:proofErr w:type="spellEnd"/>
+      <w:r>
+        <w:rPr>
+          <w:rFonts w:ascii="Consolas" w:eastAsia="Times New Roman" w:hAnsi="Consolas" w:cs="Courier New"/>
+          <w:color w:val="303336"/>
+          <w:sz w:val="20"/>
+          <w:szCs w:val="20"/>
+        </w:rPr>
         <w:t>__</w:t>
+      </w:r>
+      <w:r>
+        <w:rPr>
+          <w:rFonts w:ascii="Consolas" w:eastAsia="Times New Roman" w:hAnsi="Consolas" w:cs="Courier New"/>
+          <w:color w:val="303336"/>
+          <w:sz w:val="20"/>
+          <w:szCs w:val="20"/>
+        </w:rPr>
+        <w:tab/>
       </w:r>
     </w:p>
     <w:p>
@@ -6054,7 +6274,6 @@
         <w:t>I've found this incredibly useful for discovering things like which exceptions are raised from a given API. This kind of detail is rarely well-documented in the Python world.</w:t>
       </w:r>
     </w:p>
-    <w:p/>
     <w:p>
       <w:pPr>
         <w:pStyle w:val="ListParagraph"/>
@@ -6095,7 +6314,6 @@
         </w:r>
       </w:hyperlink>
     </w:p>
-    <w:p/>
     <w:p>
       <w:r>
         <w:t xml:space="preserve">What is my IP address?  Ans. </w:t>
@@ -6114,7 +6332,13 @@
       </w:r>
       <w:proofErr w:type="spellEnd"/>
       <w:r>
-        <w:t xml:space="preserve">.   Alternate:  use </w:t>
+        <w:t xml:space="preserve">.   </w:t>
+      </w:r>
+      <w:r>
+        <w:t>Or in GUI, hover mouse over the network icon in upper right corner.   Another a</w:t>
+      </w:r>
+      <w:r>
+        <w:t xml:space="preserve">lternate:  use </w:t>
       </w:r>
       <w:proofErr w:type="spellStart"/>
       <w:r>
@@ -6125,7 +6349,6 @@
         <w:t xml:space="preserve"> FING app!</w:t>
       </w:r>
     </w:p>
-    <w:p/>
     <w:p>
       <w:pPr>
         <w:pStyle w:val="ListParagraph"/>
@@ -6151,18 +6374,25 @@
     </w:p>
     <w:p>
       <w:pPr>
-        <w:pStyle w:val="ListParagraph"/>
-        <w:numPr>
-          <w:ilvl w:val="0"/>
-          <w:numId w:val="7"/>
-        </w:numPr>
-      </w:pPr>
+        <w:rPr>
+          <w:rFonts w:asciiTheme="majorHAnsi" w:eastAsiaTheme="majorEastAsia" w:hAnsiTheme="majorHAnsi" w:cstheme="majorBidi"/>
+          <w:b/>
+          <w:bCs/>
+          <w:color w:val="365F91" w:themeColor="accent1" w:themeShade="BF"/>
+          <w:sz w:val="28"/>
+          <w:szCs w:val="28"/>
+        </w:rPr>
+      </w:pPr>
+      <w:r>
+        <w:br w:type="page"/>
+      </w:r>
     </w:p>
     <w:p>
       <w:pPr>
         <w:pStyle w:val="Heading1"/>
       </w:pPr>
       <w:r>
+        <w:lastRenderedPageBreak/>
         <w:t>Git Notes</w:t>
       </w:r>
     </w:p>
@@ -6327,6 +6557,210 @@
       </w:r>
       <w:r>
         <w:t>)</w:t>
+      </w:r>
+    </w:p>
+    <w:p>
+      <w:r>
+        <w:t>High Tech Thermometer application (HTThermometer.py)</w:t>
+      </w:r>
+    </w:p>
+    <w:p>
+      <w:r>
+        <w:t xml:space="preserve">The </w:t>
+      </w:r>
+      <w:proofErr w:type="spellStart"/>
+      <w:r>
+        <w:t>GrovePi</w:t>
+      </w:r>
+      <w:proofErr w:type="spellEnd"/>
+      <w:r>
+        <w:t xml:space="preserve"> comes with a </w:t>
+      </w:r>
+      <w:proofErr w:type="spellStart"/>
+      <w:r>
+        <w:t>thermistor</w:t>
+      </w:r>
+      <w:proofErr w:type="spellEnd"/>
+      <w:r>
+        <w:t xml:space="preserve"> sensor which is not very accurate.   Use instead a DHT22 package (I have one) and follow the example on page 24, </w:t>
+      </w:r>
+      <w:proofErr w:type="spellStart"/>
+      <w:r>
+        <w:t>GroveP</w:t>
+      </w:r>
+      <w:proofErr w:type="spellEnd"/>
+      <w:r>
+        <w:t xml:space="preserve"> </w:t>
+      </w:r>
+      <w:proofErr w:type="spellStart"/>
+      <w:r>
+        <w:t>GettingStarted</w:t>
+      </w:r>
+      <w:proofErr w:type="spellEnd"/>
+      <w:r>
+        <w:t xml:space="preserve"> booklet (Home Weather Display).   For concept development, I put the DHT22 in a </w:t>
+      </w:r>
+      <w:proofErr w:type="spellStart"/>
+      <w:r>
+        <w:t>solderless</w:t>
+      </w:r>
+      <w:proofErr w:type="spellEnd"/>
+      <w:r>
+        <w:t xml:space="preserve"> breadboard and made a cable to go from </w:t>
+      </w:r>
+      <w:proofErr w:type="spellStart"/>
+      <w:r>
+        <w:t>GrovePi</w:t>
+      </w:r>
+      <w:proofErr w:type="spellEnd"/>
+      <w:r>
+        <w:t xml:space="preserve"> to the breadboard.   Plug in the 'yellow' signal line to DHT22 signal pin.</w:t>
+      </w:r>
+    </w:p>
+    <w:p>
+      <w:r>
+        <w:t>Issues to solve on my application, HTThermometer.py.</w:t>
+      </w:r>
+    </w:p>
+    <w:p>
+      <w:pPr>
+        <w:pStyle w:val="ListParagraph"/>
+        <w:numPr>
+          <w:ilvl w:val="0"/>
+          <w:numId w:val="23"/>
+        </w:numPr>
+        <w:rPr>
+          <w:strike/>
+        </w:rPr>
+      </w:pPr>
+      <w:r>
+        <w:rPr>
+          <w:i/>
+          <w:strike/>
+        </w:rPr>
+        <w:t xml:space="preserve">import </w:t>
+      </w:r>
+      <w:proofErr w:type="spellStart"/>
+      <w:r>
+        <w:rPr>
+          <w:i/>
+          <w:strike/>
+        </w:rPr>
+        <w:t>urllib.request</w:t>
+      </w:r>
+      <w:proofErr w:type="spellEnd"/>
+      <w:r>
+        <w:rPr>
+          <w:strike/>
+        </w:rPr>
+        <w:t xml:space="preserve"> does not work on </w:t>
+      </w:r>
+      <w:proofErr w:type="spellStart"/>
+      <w:r>
+        <w:rPr>
+          <w:strike/>
+        </w:rPr>
+        <w:t>RPi</w:t>
+      </w:r>
+      <w:proofErr w:type="spellEnd"/>
+      <w:r>
+        <w:rPr>
+          <w:strike/>
+        </w:rPr>
+        <w:t>, only on Windows Python.  Find equivalent.</w:t>
+      </w:r>
+    </w:p>
+    <w:p>
+      <w:pPr>
+        <w:pStyle w:val="ListParagraph"/>
+        <w:numPr>
+          <w:ilvl w:val="0"/>
+          <w:numId w:val="23"/>
+        </w:numPr>
+      </w:pPr>
+      <w:r>
+        <w:t xml:space="preserve">HTThermometer.py with </w:t>
+      </w:r>
+      <w:proofErr w:type="spellStart"/>
+      <w:r>
+        <w:t>getForecast</w:t>
+      </w:r>
+      <w:proofErr w:type="spellEnd"/>
+      <w:r>
+        <w:t xml:space="preserve"> only works in Python3 (not 2) but </w:t>
+      </w:r>
+    </w:p>
+    <w:p>
+      <w:pPr>
+        <w:pStyle w:val="ListParagraph"/>
+        <w:numPr>
+          <w:ilvl w:val="0"/>
+          <w:numId w:val="23"/>
+        </w:numPr>
+      </w:pPr>
+      <w:r>
+        <w:t xml:space="preserve">HTThermometer_HT22 only works in Python2 (not 3).   Try to install </w:t>
+      </w:r>
+      <w:proofErr w:type="spellStart"/>
+      <w:r>
+        <w:t>GrovePi</w:t>
+      </w:r>
+      <w:proofErr w:type="spellEnd"/>
+      <w:r>
+        <w:t xml:space="preserve"> for Python3.</w:t>
+      </w:r>
+    </w:p>
+    <w:p>
+      <w:pPr>
+        <w:pStyle w:val="ListParagraph"/>
+        <w:numPr>
+          <w:ilvl w:val="0"/>
+          <w:numId w:val="23"/>
+        </w:numPr>
+      </w:pPr>
+      <w:r>
+        <w:t xml:space="preserve">Polish needed: format floats in strings to have </w:t>
+      </w:r>
+      <w:r>
+        <w:t>fixed number of decimals.</w:t>
+      </w:r>
+    </w:p>
+    <w:p>
+      <w:pPr>
+        <w:pStyle w:val="ListParagraph"/>
+        <w:numPr>
+          <w:ilvl w:val="0"/>
+          <w:numId w:val="23"/>
+        </w:numPr>
+      </w:pPr>
+      <w:r>
+        <w:t>Place strings in LCD without over</w:t>
+      </w:r>
+      <w:r>
+        <w:t xml:space="preserve">writing.    See example:  </w:t>
+      </w:r>
+      <w:r>
+        <w:rPr>
+          <w:i/>
+        </w:rPr>
+        <w:t>/home/pi/Desktop/GrovePi/Software/Python/grove_rgb_lcd/example3.py</w:t>
+      </w:r>
+      <w:r>
+        <w:t xml:space="preserve"> that uses </w:t>
+      </w:r>
+      <w:proofErr w:type="spellStart"/>
+      <w:r>
+        <w:rPr>
+          <w:i/>
+        </w:rPr>
+        <w:t>setText_noRefresh</w:t>
+      </w:r>
+      <w:proofErr w:type="spellEnd"/>
+      <w:r>
+        <w:rPr>
+          <w:i/>
+        </w:rPr>
+        <w:t>()</w:t>
       </w:r>
     </w:p>
     <w:p/>
@@ -6569,6 +7003,92 @@
     </w:lvl>
   </w:abstractNum>
   <w:abstractNum w:abstractNumId="2">
+    <w:nsid w:val="0EC25A15"/>
+    <w:multiLevelType w:val="hybridMultilevel"/>
+    <w:tmpl w:val="4D2E3A96"/>
+    <w:lvl w:ilvl="0" w:tplc="0409000F">
+      <w:start w:val="1"/>
+      <w:numFmt w:val="decimal"/>
+      <w:lvlText w:val="%1."/>
+      <w:lvlJc w:val="left"/>
+      <w:pPr>
+        <w:ind w:left="720" w:hanging="360"/>
+      </w:pPr>
+    </w:lvl>
+    <w:lvl w:ilvl="1" w:tplc="04090019">
+      <w:start w:val="1"/>
+      <w:numFmt w:val="lowerLetter"/>
+      <w:lvlText w:val="%2."/>
+      <w:lvlJc w:val="left"/>
+      <w:pPr>
+        <w:ind w:left="1440" w:hanging="360"/>
+      </w:pPr>
+    </w:lvl>
+    <w:lvl w:ilvl="2" w:tplc="0409001B" w:tentative="1">
+      <w:start w:val="1"/>
+      <w:numFmt w:val="lowerRoman"/>
+      <w:lvlText w:val="%3."/>
+      <w:lvlJc w:val="right"/>
+      <w:pPr>
+        <w:ind w:left="2160" w:hanging="180"/>
+      </w:pPr>
+    </w:lvl>
+    <w:lvl w:ilvl="3" w:tplc="0409000F">
+      <w:start w:val="1"/>
+      <w:numFmt w:val="decimal"/>
+      <w:lvlText w:val="%4."/>
+      <w:lvlJc w:val="left"/>
+      <w:pPr>
+        <w:ind w:left="2880" w:hanging="360"/>
+      </w:pPr>
+    </w:lvl>
+    <w:lvl w:ilvl="4" w:tplc="04090019" w:tentative="1">
+      <w:start w:val="1"/>
+      <w:numFmt w:val="lowerLetter"/>
+      <w:lvlText w:val="%5."/>
+      <w:lvlJc w:val="left"/>
+      <w:pPr>
+        <w:ind w:left="3600" w:hanging="360"/>
+      </w:pPr>
+    </w:lvl>
+    <w:lvl w:ilvl="5" w:tplc="0409001B" w:tentative="1">
+      <w:start w:val="1"/>
+      <w:numFmt w:val="lowerRoman"/>
+      <w:lvlText w:val="%6."/>
+      <w:lvlJc w:val="right"/>
+      <w:pPr>
+        <w:ind w:left="4320" w:hanging="180"/>
+      </w:pPr>
+    </w:lvl>
+    <w:lvl w:ilvl="6" w:tplc="0409000F" w:tentative="1">
+      <w:start w:val="1"/>
+      <w:numFmt w:val="decimal"/>
+      <w:lvlText w:val="%7."/>
+      <w:lvlJc w:val="left"/>
+      <w:pPr>
+        <w:ind w:left="5040" w:hanging="360"/>
+      </w:pPr>
+    </w:lvl>
+    <w:lvl w:ilvl="7" w:tplc="04090019" w:tentative="1">
+      <w:start w:val="1"/>
+      <w:numFmt w:val="lowerLetter"/>
+      <w:lvlText w:val="%8."/>
+      <w:lvlJc w:val="left"/>
+      <w:pPr>
+        <w:ind w:left="5760" w:hanging="360"/>
+      </w:pPr>
+    </w:lvl>
+    <w:lvl w:ilvl="8" w:tplc="0409001B" w:tentative="1">
+      <w:start w:val="1"/>
+      <w:numFmt w:val="lowerRoman"/>
+      <w:lvlText w:val="%9."/>
+      <w:lvlJc w:val="right"/>
+      <w:pPr>
+        <w:ind w:left="6480" w:hanging="180"/>
+      </w:pPr>
+    </w:lvl>
+  </w:abstractNum>
+  <w:abstractNum w:abstractNumId="3">
     <w:nsid w:val="1900466C"/>
     <w:multiLevelType w:val="hybridMultilevel"/>
     <w:tmpl w:val="D4A42108"/>
@@ -6657,7 +7177,7 @@
       </w:pPr>
     </w:lvl>
   </w:abstractNum>
-  <w:abstractNum w:abstractNumId="3">
+  <w:abstractNum w:abstractNumId="4">
     <w:nsid w:val="20A470C3"/>
     <w:multiLevelType w:val="multilevel"/>
     <w:tmpl w:val="7EA87AF4"/>
@@ -6806,7 +7326,7 @@
       </w:rPr>
     </w:lvl>
   </w:abstractNum>
-  <w:abstractNum w:abstractNumId="4">
+  <w:abstractNum w:abstractNumId="5">
     <w:nsid w:val="221C36B2"/>
     <w:multiLevelType w:val="hybridMultilevel"/>
     <w:tmpl w:val="DDB64660"/>
@@ -6895,7 +7415,120 @@
       </w:pPr>
     </w:lvl>
   </w:abstractNum>
-  <w:abstractNum w:abstractNumId="5">
+  <w:abstractNum w:abstractNumId="6">
+    <w:nsid w:val="22FB3611"/>
+    <w:multiLevelType w:val="hybridMultilevel"/>
+    <w:tmpl w:val="C108CF44"/>
+    <w:lvl w:ilvl="0" w:tplc="04090001">
+      <w:start w:val="1"/>
+      <w:numFmt w:val="bullet"/>
+      <w:lvlText w:val=""/>
+      <w:lvlJc w:val="left"/>
+      <w:pPr>
+        <w:ind w:left="720" w:hanging="360"/>
+      </w:pPr>
+      <w:rPr>
+        <w:rFonts w:ascii="Symbol" w:hAnsi="Symbol" w:hint="default"/>
+      </w:rPr>
+    </w:lvl>
+    <w:lvl w:ilvl="1" w:tplc="04090003" w:tentative="1">
+      <w:start w:val="1"/>
+      <w:numFmt w:val="bullet"/>
+      <w:lvlText w:val="o"/>
+      <w:lvlJc w:val="left"/>
+      <w:pPr>
+        <w:ind w:left="1440" w:hanging="360"/>
+      </w:pPr>
+      <w:rPr>
+        <w:rFonts w:ascii="Courier New" w:hAnsi="Courier New" w:cs="Courier New" w:hint="default"/>
+      </w:rPr>
+    </w:lvl>
+    <w:lvl w:ilvl="2" w:tplc="04090005" w:tentative="1">
+      <w:start w:val="1"/>
+      <w:numFmt w:val="bullet"/>
+      <w:lvlText w:val=""/>
+      <w:lvlJc w:val="left"/>
+      <w:pPr>
+        <w:ind w:left="2160" w:hanging="360"/>
+      </w:pPr>
+      <w:rPr>
+        <w:rFonts w:ascii="Wingdings" w:hAnsi="Wingdings" w:hint="default"/>
+      </w:rPr>
+    </w:lvl>
+    <w:lvl w:ilvl="3" w:tplc="04090001" w:tentative="1">
+      <w:start w:val="1"/>
+      <w:numFmt w:val="bullet"/>
+      <w:lvlText w:val=""/>
+      <w:lvlJc w:val="left"/>
+      <w:pPr>
+        <w:ind w:left="2880" w:hanging="360"/>
+      </w:pPr>
+      <w:rPr>
+        <w:rFonts w:ascii="Symbol" w:hAnsi="Symbol" w:hint="default"/>
+      </w:rPr>
+    </w:lvl>
+    <w:lvl w:ilvl="4" w:tplc="04090003" w:tentative="1">
+      <w:start w:val="1"/>
+      <w:numFmt w:val="bullet"/>
+      <w:lvlText w:val="o"/>
+      <w:lvlJc w:val="left"/>
+      <w:pPr>
+        <w:ind w:left="3600" w:hanging="360"/>
+      </w:pPr>
+      <w:rPr>
+        <w:rFonts w:ascii="Courier New" w:hAnsi="Courier New" w:cs="Courier New" w:hint="default"/>
+      </w:rPr>
+    </w:lvl>
+    <w:lvl w:ilvl="5" w:tplc="04090005" w:tentative="1">
+      <w:start w:val="1"/>
+      <w:numFmt w:val="bullet"/>
+      <w:lvlText w:val=""/>
+      <w:lvlJc w:val="left"/>
+      <w:pPr>
+        <w:ind w:left="4320" w:hanging="360"/>
+      </w:pPr>
+      <w:rPr>
+        <w:rFonts w:ascii="Wingdings" w:hAnsi="Wingdings" w:hint="default"/>
+      </w:rPr>
+    </w:lvl>
+    <w:lvl w:ilvl="6" w:tplc="04090001" w:tentative="1">
+      <w:start w:val="1"/>
+      <w:numFmt w:val="bullet"/>
+      <w:lvlText w:val=""/>
+      <w:lvlJc w:val="left"/>
+      <w:pPr>
+        <w:ind w:left="5040" w:hanging="360"/>
+      </w:pPr>
+      <w:rPr>
+        <w:rFonts w:ascii="Symbol" w:hAnsi="Symbol" w:hint="default"/>
+      </w:rPr>
+    </w:lvl>
+    <w:lvl w:ilvl="7" w:tplc="04090003" w:tentative="1">
+      <w:start w:val="1"/>
+      <w:numFmt w:val="bullet"/>
+      <w:lvlText w:val="o"/>
+      <w:lvlJc w:val="left"/>
+      <w:pPr>
+        <w:ind w:left="5760" w:hanging="360"/>
+      </w:pPr>
+      <w:rPr>
+        <w:rFonts w:ascii="Courier New" w:hAnsi="Courier New" w:cs="Courier New" w:hint="default"/>
+      </w:rPr>
+    </w:lvl>
+    <w:lvl w:ilvl="8" w:tplc="04090005" w:tentative="1">
+      <w:start w:val="1"/>
+      <w:numFmt w:val="bullet"/>
+      <w:lvlText w:val=""/>
+      <w:lvlJc w:val="left"/>
+      <w:pPr>
+        <w:ind w:left="6480" w:hanging="360"/>
+      </w:pPr>
+      <w:rPr>
+        <w:rFonts w:ascii="Wingdings" w:hAnsi="Wingdings" w:hint="default"/>
+      </w:rPr>
+    </w:lvl>
+  </w:abstractNum>
+  <w:abstractNum w:abstractNumId="7">
     <w:nsid w:val="26D57D50"/>
     <w:multiLevelType w:val="hybridMultilevel"/>
     <w:tmpl w:val="6756D7F8"/>
@@ -6981,7 +7614,7 @@
       </w:pPr>
     </w:lvl>
   </w:abstractNum>
-  <w:abstractNum w:abstractNumId="6">
+  <w:abstractNum w:abstractNumId="8">
     <w:nsid w:val="27121C7D"/>
     <w:multiLevelType w:val="hybridMultilevel"/>
     <w:tmpl w:val="3FAAB34C"/>
@@ -7070,7 +7703,7 @@
       </w:pPr>
     </w:lvl>
   </w:abstractNum>
-  <w:abstractNum w:abstractNumId="7">
+  <w:abstractNum w:abstractNumId="9">
     <w:nsid w:val="2794186B"/>
     <w:multiLevelType w:val="hybridMultilevel"/>
     <w:tmpl w:val="EB3E6FE2"/>
@@ -7159,7 +7792,7 @@
       </w:pPr>
     </w:lvl>
   </w:abstractNum>
-  <w:abstractNum w:abstractNumId="8">
+  <w:abstractNum w:abstractNumId="10">
     <w:nsid w:val="2E8E2EA4"/>
     <w:multiLevelType w:val="hybridMultilevel"/>
     <w:tmpl w:val="2D186BE0"/>
@@ -7245,20 +7878,20 @@
       </w:pPr>
     </w:lvl>
   </w:abstractNum>
-  <w:abstractNum w:abstractNumId="9">
+  <w:abstractNum w:abstractNumId="11">
     <w:nsid w:val="305D0E0E"/>
     <w:multiLevelType w:val="hybridMultilevel"/>
-    <w:tmpl w:val="BA6C59B6"/>
-    <w:lvl w:ilvl="0" w:tplc="04090001">
-      <w:start w:val="1"/>
-      <w:numFmt w:val="bullet"/>
-      <w:lvlText w:val=""/>
+    <w:tmpl w:val="2030573C"/>
+    <w:lvl w:ilvl="0" w:tplc="0409000F">
+      <w:start w:val="1"/>
+      <w:numFmt w:val="decimal"/>
+      <w:lvlText w:val="%1."/>
       <w:lvlJc w:val="left"/>
       <w:pPr>
         <w:ind w:left="360" w:hanging="360"/>
       </w:pPr>
       <w:rPr>
-        <w:rFonts w:ascii="Symbol" w:hAnsi="Symbol" w:hint="default"/>
+        <w:rFonts w:hint="default"/>
       </w:rPr>
     </w:lvl>
     <w:lvl w:ilvl="1" w:tplc="04090019">
@@ -7334,7 +7967,7 @@
       </w:pPr>
     </w:lvl>
   </w:abstractNum>
-  <w:abstractNum w:abstractNumId="10">
+  <w:abstractNum w:abstractNumId="12">
     <w:nsid w:val="32B20B34"/>
     <w:multiLevelType w:val="hybridMultilevel"/>
     <w:tmpl w:val="182CB4AA"/>
@@ -7420,7 +8053,7 @@
       </w:pPr>
     </w:lvl>
   </w:abstractNum>
-  <w:abstractNum w:abstractNumId="11">
+  <w:abstractNum w:abstractNumId="13">
     <w:nsid w:val="3E725077"/>
     <w:multiLevelType w:val="multilevel"/>
     <w:tmpl w:val="50AE7CA8"/>
@@ -7533,7 +8166,7 @@
       </w:pPr>
     </w:lvl>
   </w:abstractNum>
-  <w:abstractNum w:abstractNumId="12">
+  <w:abstractNum w:abstractNumId="14">
     <w:nsid w:val="4863425A"/>
     <w:multiLevelType w:val="hybridMultilevel"/>
     <w:tmpl w:val="56D210E4"/>
@@ -7646,7 +8279,7 @@
       </w:rPr>
     </w:lvl>
   </w:abstractNum>
-  <w:abstractNum w:abstractNumId="13">
+  <w:abstractNum w:abstractNumId="15">
     <w:nsid w:val="5AF95E7E"/>
     <w:multiLevelType w:val="multilevel"/>
     <w:tmpl w:val="8448314E"/>
@@ -7795,7 +8428,7 @@
       </w:rPr>
     </w:lvl>
   </w:abstractNum>
-  <w:abstractNum w:abstractNumId="14">
+  <w:abstractNum w:abstractNumId="16">
     <w:nsid w:val="66E065F2"/>
     <w:multiLevelType w:val="hybridMultilevel"/>
     <w:tmpl w:val="9C562544"/>
@@ -7881,7 +8514,7 @@
       </w:pPr>
     </w:lvl>
   </w:abstractNum>
-  <w:abstractNum w:abstractNumId="15">
+  <w:abstractNum w:abstractNumId="17">
     <w:nsid w:val="6DC03358"/>
     <w:multiLevelType w:val="multilevel"/>
     <w:tmpl w:val="A0DCA74C"/>
@@ -7994,7 +8627,7 @@
       </w:rPr>
     </w:lvl>
   </w:abstractNum>
-  <w:abstractNum w:abstractNumId="16">
+  <w:abstractNum w:abstractNumId="18">
     <w:nsid w:val="6EAB6903"/>
     <w:multiLevelType w:val="hybridMultilevel"/>
     <w:tmpl w:val="C65088B6"/>
@@ -8080,7 +8713,7 @@
       </w:pPr>
     </w:lvl>
   </w:abstractNum>
-  <w:abstractNum w:abstractNumId="17">
+  <w:abstractNum w:abstractNumId="19">
     <w:nsid w:val="6EE63ED4"/>
     <w:multiLevelType w:val="hybridMultilevel"/>
     <w:tmpl w:val="2C7A8FDE"/>
@@ -8193,7 +8826,7 @@
       </w:rPr>
     </w:lvl>
   </w:abstractNum>
-  <w:abstractNum w:abstractNumId="18">
+  <w:abstractNum w:abstractNumId="20">
     <w:nsid w:val="70675FD5"/>
     <w:multiLevelType w:val="hybridMultilevel"/>
     <w:tmpl w:val="71567098"/>
@@ -8279,7 +8912,7 @@
       </w:pPr>
     </w:lvl>
   </w:abstractNum>
-  <w:abstractNum w:abstractNumId="19">
+  <w:abstractNum w:abstractNumId="21">
     <w:nsid w:val="7456684D"/>
     <w:multiLevelType w:val="hybridMultilevel"/>
     <w:tmpl w:val="1B945766"/>
@@ -8392,7 +9025,7 @@
       </w:rPr>
     </w:lvl>
   </w:abstractNum>
-  <w:abstractNum w:abstractNumId="20">
+  <w:abstractNum w:abstractNumId="22">
     <w:nsid w:val="79950EDA"/>
     <w:multiLevelType w:val="hybridMultilevel"/>
     <w:tmpl w:val="452ADE16"/>
@@ -8478,7 +9111,7 @@
       </w:pPr>
     </w:lvl>
   </w:abstractNum>
-  <w:abstractNum w:abstractNumId="21">
+  <w:abstractNum w:abstractNumId="23">
     <w:nsid w:val="7BAA7839"/>
     <w:multiLevelType w:val="hybridMultilevel"/>
     <w:tmpl w:val="EA1CDB0C"/>
@@ -8568,70 +9201,76 @@
     </w:lvl>
   </w:abstractNum>
   <w:num w:numId="1">
-    <w:abstractNumId w:val="5"/>
+    <w:abstractNumId w:val="7"/>
   </w:num>
   <w:num w:numId="2">
-    <w:abstractNumId w:val="11"/>
+    <w:abstractNumId w:val="13"/>
   </w:num>
   <w:num w:numId="3">
-    <w:abstractNumId w:val="8"/>
+    <w:abstractNumId w:val="10"/>
   </w:num>
   <w:num w:numId="4">
-    <w:abstractNumId w:val="20"/>
+    <w:abstractNumId w:val="22"/>
   </w:num>
   <w:num w:numId="5">
-    <w:abstractNumId w:val="9"/>
+    <w:abstractNumId w:val="11"/>
   </w:num>
   <w:num w:numId="6">
     <w:abstractNumId w:val="0"/>
   </w:num>
   <w:num w:numId="7">
-    <w:abstractNumId w:val="16"/>
+    <w:abstractNumId w:val="18"/>
   </w:num>
   <w:num w:numId="8">
-    <w:abstractNumId w:val="6"/>
+    <w:abstractNumId w:val="8"/>
   </w:num>
   <w:num w:numId="9">
-    <w:abstractNumId w:val="12"/>
+    <w:abstractNumId w:val="14"/>
   </w:num>
   <w:num w:numId="10">
-    <w:abstractNumId w:val="13"/>
+    <w:abstractNumId w:val="15"/>
   </w:num>
   <w:num w:numId="11">
     <w:abstractNumId w:val="1"/>
   </w:num>
   <w:num w:numId="12">
+    <w:abstractNumId w:val="19"/>
+  </w:num>
+  <w:num w:numId="13">
+    <w:abstractNumId w:val="20"/>
+  </w:num>
+  <w:num w:numId="14">
+    <w:abstractNumId w:val="9"/>
+  </w:num>
+  <w:num w:numId="15">
+    <w:abstractNumId w:val="3"/>
+  </w:num>
+  <w:num w:numId="16">
+    <w:abstractNumId w:val="16"/>
+  </w:num>
+  <w:num w:numId="17">
+    <w:abstractNumId w:val="4"/>
+  </w:num>
+  <w:num w:numId="18">
+    <w:abstractNumId w:val="5"/>
+  </w:num>
+  <w:num w:numId="19">
+    <w:abstractNumId w:val="23"/>
+  </w:num>
+  <w:num w:numId="20">
+    <w:abstractNumId w:val="21"/>
+  </w:num>
+  <w:num w:numId="21">
     <w:abstractNumId w:val="17"/>
   </w:num>
-  <w:num w:numId="13">
-    <w:abstractNumId w:val="18"/>
+  <w:num w:numId="22">
+    <w:abstractNumId w:val="12"/>
   </w:num>
-  <w:num w:numId="14">
-    <w:abstractNumId w:val="7"/>
+  <w:num w:numId="23">
+    <w:abstractNumId w:val="6"/>
   </w:num>
-  <w:num w:numId="15">
+  <w:num w:numId="24">
     <w:abstractNumId w:val="2"/>
-  </w:num>
-  <w:num w:numId="16">
-    <w:abstractNumId w:val="14"/>
-  </w:num>
-  <w:num w:numId="17">
-    <w:abstractNumId w:val="3"/>
-  </w:num>
-  <w:num w:numId="18">
-    <w:abstractNumId w:val="4"/>
-  </w:num>
-  <w:num w:numId="19">
-    <w:abstractNumId w:val="21"/>
-  </w:num>
-  <w:num w:numId="20">
-    <w:abstractNumId w:val="19"/>
-  </w:num>
-  <w:num w:numId="21">
-    <w:abstractNumId w:val="15"/>
-  </w:num>
-  <w:num w:numId="22">
-    <w:abstractNumId w:val="10"/>
   </w:num>
 </w:numbering>
 </file>

</xml_diff>

<commit_message>
Updated Packages I Installed:  GrovePi, InitialState
</commit_message>
<xml_diff>
--- a/My RPi Notes.docx
+++ b/My RPi Notes.docx
@@ -30,7 +30,7 @@
           <w:rPr>
             <w:noProof/>
           </w:rPr>
-          <w:t>17-Dec-16</w:t>
+          <w:t>21-Dec-16</w:t>
         </w:r>
       </w:fldSimple>
       <w:r>
@@ -4948,6 +4948,131 @@
     <w:p>
       <w:pPr>
         <w:pStyle w:val="ListParagraph"/>
+        <w:numPr>
+          <w:ilvl w:val="0"/>
+          <w:numId w:val="24"/>
+        </w:numPr>
+      </w:pPr>
+      <w:r>
+        <w:t xml:space="preserve">On </w:t>
+      </w:r>
+      <w:proofErr w:type="spellStart"/>
+      <w:r>
+        <w:t>RPi</w:t>
+      </w:r>
+      <w:proofErr w:type="spellEnd"/>
+      <w:r>
+        <w:t xml:space="preserve"> 2b: </w:t>
+      </w:r>
+      <w:proofErr w:type="spellStart"/>
+      <w:r>
+        <w:t>GrovePi</w:t>
+      </w:r>
+      <w:proofErr w:type="spellEnd"/>
+      <w:r>
+        <w:t xml:space="preserve">+ software using instructions on www.dexterindustries.com, </w:t>
+      </w:r>
+      <w:hyperlink r:id="rId34" w:history="1">
+        <w:r>
+          <w:rPr>
+            <w:rStyle w:val="Hyperlink"/>
+          </w:rPr>
+          <w:t xml:space="preserve">Install </w:t>
+        </w:r>
+        <w:proofErr w:type="spellStart"/>
+        <w:r>
+          <w:rPr>
+            <w:rStyle w:val="Hyperlink"/>
+          </w:rPr>
+          <w:t>Raspbian</w:t>
+        </w:r>
+        <w:proofErr w:type="spellEnd"/>
+        <w:r>
+          <w:rPr>
+            <w:rStyle w:val="Hyperlink"/>
+          </w:rPr>
+          <w:t xml:space="preserve"> for Robots</w:t>
+        </w:r>
+      </w:hyperlink>
+      <w:r>
+        <w:t xml:space="preserve"> .   </w:t>
+      </w:r>
+      <w:proofErr w:type="spellStart"/>
+      <w:r>
+        <w:t>RPi</w:t>
+      </w:r>
+      <w:proofErr w:type="spellEnd"/>
+      <w:r>
+        <w:t xml:space="preserve"> now shows as '</w:t>
+      </w:r>
+      <w:proofErr w:type="spellStart"/>
+      <w:r>
+        <w:t>dex</w:t>
+      </w:r>
+      <w:proofErr w:type="spellEnd"/>
+      <w:r>
+        <w:t>' on internet connection</w:t>
+      </w:r>
+    </w:p>
+    <w:p>
+      <w:pPr>
+        <w:pStyle w:val="ListParagraph"/>
+        <w:numPr>
+          <w:ilvl w:val="0"/>
+          <w:numId w:val="24"/>
+        </w:numPr>
+      </w:pPr>
+      <w:r>
+        <w:t xml:space="preserve">On </w:t>
+      </w:r>
+      <w:proofErr w:type="spellStart"/>
+      <w:r>
+        <w:t>RPi</w:t>
+      </w:r>
+      <w:proofErr w:type="spellEnd"/>
+      <w:r>
+        <w:t xml:space="preserve"> 2b: </w:t>
+      </w:r>
+      <w:proofErr w:type="spellStart"/>
+      <w:r>
+        <w:t>InitialState</w:t>
+      </w:r>
+      <w:proofErr w:type="spellEnd"/>
+      <w:r>
+        <w:t xml:space="preserve"> web streaming app. using instructions on </w:t>
+      </w:r>
+      <w:hyperlink r:id="rId35" w:anchor="!prettyPhoto" w:history="1">
+        <w:r>
+          <w:rPr>
+            <w:rStyle w:val="Hyperlink"/>
+          </w:rPr>
+          <w:t>Raspberry Pi: Home Environment Hub</w:t>
+        </w:r>
+      </w:hyperlink>
+      <w:r>
+        <w:t>.   Access key is stored in file APIcode.py file in Documents/</w:t>
+      </w:r>
+      <w:proofErr w:type="spellStart"/>
+      <w:r>
+        <w:t>PythonProjects</w:t>
+      </w:r>
+      <w:proofErr w:type="spellEnd"/>
+      <w:r>
+        <w:t>/HTT.   APIcode.py also has the access key for www.forecastio.com.</w:t>
+      </w:r>
+    </w:p>
+    <w:p>
+      <w:pPr>
+        <w:pStyle w:val="ListParagraph"/>
+        <w:numPr>
+          <w:ilvl w:val="0"/>
+          <w:numId w:val="24"/>
+        </w:numPr>
+      </w:pPr>
+    </w:p>
+    <w:p>
+      <w:pPr>
+        <w:pStyle w:val="ListParagraph"/>
       </w:pPr>
     </w:p>
     <w:p>
@@ -5004,7 +5129,7 @@
       <w:r>
         <w:t xml:space="preserve">Introduction:  </w:t>
       </w:r>
-      <w:hyperlink r:id="rId34" w:history="1">
+      <w:hyperlink r:id="rId36" w:history="1">
         <w:r>
           <w:rPr>
             <w:rStyle w:val="Hyperlink"/>
@@ -5079,7 +5204,7 @@
       <w:r>
         <w:t xml:space="preserve">Python 3.4 Tutorial   </w:t>
       </w:r>
-      <w:hyperlink r:id="rId35" w:history="1">
+      <w:hyperlink r:id="rId37" w:history="1">
         <w:r>
           <w:rPr>
             <w:rStyle w:val="Hyperlink"/>
@@ -5102,7 +5227,7 @@
       <w:r>
         <w:t xml:space="preserve">Python Tutorial:   </w:t>
       </w:r>
-      <w:hyperlink r:id="rId36" w:history="1">
+      <w:hyperlink r:id="rId38" w:history="1">
         <w:r>
           <w:rPr>
             <w:rStyle w:val="Hyperlink"/>
@@ -5122,7 +5247,7 @@
       <w:r>
         <w:t xml:space="preserve">Ref C: Python.org  </w:t>
       </w:r>
-      <w:hyperlink r:id="rId37" w:history="1">
+      <w:hyperlink r:id="rId39" w:history="1">
         <w:r>
           <w:rPr>
             <w:rStyle w:val="Hyperlink"/>
@@ -5150,7 +5275,7 @@
       <w:r>
         <w:t xml:space="preserve"> </w:t>
       </w:r>
-      <w:hyperlink r:id="rId38" w:history="1">
+      <w:hyperlink r:id="rId40" w:history="1">
         <w:r>
           <w:rPr>
             <w:rStyle w:val="Hyperlink"/>
@@ -5179,7 +5304,7 @@
       <w:r>
         <w:t xml:space="preserve">How to see what names are defined by a </w:t>
       </w:r>
-      <w:hyperlink r:id="rId39" w:anchor="modules" w:history="1">
+      <w:hyperlink r:id="rId41" w:anchor="modules" w:history="1">
         <w:r>
           <w:rPr>
             <w:rStyle w:val="Hyperlink"/>
@@ -5537,7 +5662,7 @@
         </w:rPr>
         <w:t> </w:t>
       </w:r>
-      <w:hyperlink r:id="rId40" w:history="1">
+      <w:hyperlink r:id="rId42" w:history="1">
         <w:r>
           <w:rPr>
             <w:rStyle w:val="Hyperlink"/>
@@ -6305,7 +6430,7 @@
       <w:r>
         <w:t xml:space="preserve">  Program code can be downloaded from </w:t>
       </w:r>
-      <w:hyperlink r:id="rId41" w:history="1">
+      <w:hyperlink r:id="rId43" w:history="1">
         <w:r>
           <w:rPr>
             <w:rStyle w:val="Hyperlink"/>
@@ -6374,6 +6499,200 @@
     </w:p>
     <w:p>
       <w:pPr>
+        <w:pStyle w:val="ListParagraph"/>
+        <w:numPr>
+          <w:ilvl w:val="0"/>
+          <w:numId w:val="7"/>
+        </w:numPr>
+      </w:pPr>
+      <w:r>
+        <w:t xml:space="preserve">Time Objects.  In Python: </w:t>
+      </w:r>
+      <w:r>
+        <w:rPr>
+          <w:i/>
+        </w:rPr>
+        <w:t>import time</w:t>
+      </w:r>
+      <w:r>
+        <w:t xml:space="preserve"> and do </w:t>
+      </w:r>
+      <w:r>
+        <w:rPr>
+          <w:i/>
+        </w:rPr>
+        <w:t>h</w:t>
+      </w:r>
+      <w:r>
+        <w:rPr>
+          <w:i/>
+        </w:rPr>
+        <w:t>elp(time)</w:t>
+      </w:r>
+    </w:p>
+    <w:p>
+      <w:pPr>
+        <w:pStyle w:val="ListParagraph"/>
+        <w:numPr>
+          <w:ilvl w:val="0"/>
+          <w:numId w:val="25"/>
+        </w:numPr>
+      </w:pPr>
+      <w:r>
+        <w:t xml:space="preserve">Two standard representations of time:   number of seconds since the Epoch, in GMT as an integer or floating point number to represent fractions of a second.   Epoch is system defined, in UNIX </w:t>
+      </w:r>
+      <w:r>
+        <w:t xml:space="preserve">it </w:t>
+      </w:r>
+      <w:r>
+        <w:t xml:space="preserve">is generally January 2st, 1970.   The actual value may be retrieved by calling </w:t>
+      </w:r>
+      <w:proofErr w:type="spellStart"/>
+      <w:r>
+        <w:t>gmtime</w:t>
+      </w:r>
+      <w:proofErr w:type="spellEnd"/>
+      <w:r>
+        <w:t>()</w:t>
+      </w:r>
+      <w:r>
+        <w:t>:  print(</w:t>
+      </w:r>
+      <w:proofErr w:type="spellStart"/>
+      <w:r>
+        <w:t>time.gmtime</w:t>
+      </w:r>
+      <w:proofErr w:type="spellEnd"/>
+      <w:r>
+        <w:t xml:space="preserve">())) shows tuple for GMT time.  </w:t>
+      </w:r>
+    </w:p>
+    <w:p>
+      <w:pPr>
+        <w:pStyle w:val="ListParagraph"/>
+        <w:numPr>
+          <w:ilvl w:val="0"/>
+          <w:numId w:val="25"/>
+        </w:numPr>
+      </w:pPr>
+      <w:r>
+        <w:t xml:space="preserve">The second representation is tuple of 9 integers giving local time.  </w:t>
+      </w:r>
+      <w:r>
+        <w:t>Print(</w:t>
+      </w:r>
+      <w:proofErr w:type="spellStart"/>
+      <w:r>
+        <w:t>time.localtime</w:t>
+      </w:r>
+      <w:proofErr w:type="spellEnd"/>
+      <w:r>
+        <w:t>())) shows tuple for local time.</w:t>
+      </w:r>
+      <w:r>
+        <w:t xml:space="preserve"> </w:t>
+      </w:r>
+      <w:r>
+        <w:t xml:space="preserve"> Do help(time) for more.</w:t>
+      </w:r>
+    </w:p>
+    <w:p>
+      <w:pPr>
+        <w:pStyle w:val="ListParagraph"/>
+        <w:numPr>
+          <w:ilvl w:val="0"/>
+          <w:numId w:val="25"/>
+        </w:numPr>
+      </w:pPr>
+      <w:r>
+        <w:t>print(now()) -&gt; Day Mon Day-of-Mon HH:MM:SS Year.   Do help(</w:t>
+      </w:r>
+      <w:proofErr w:type="spellStart"/>
+      <w:r>
+        <w:t>time.asctime</w:t>
+      </w:r>
+      <w:proofErr w:type="spellEnd"/>
+      <w:r>
+        <w:t xml:space="preserve">()).  If time tuple not specified, gets time from localtime() which converts seconds since start of epoch to time tuple.   If seconds not specified, gets seconds from </w:t>
+      </w:r>
+      <w:r>
+        <w:t xml:space="preserve">local </w:t>
+      </w:r>
+      <w:r>
+        <w:t xml:space="preserve">current time.   </w:t>
+      </w:r>
+      <w:r>
+        <w:t>Print(now()) is e</w:t>
+      </w:r>
+      <w:r>
+        <w:t>quivalent</w:t>
+      </w:r>
+      <w:r>
+        <w:t xml:space="preserve"> to</w:t>
+      </w:r>
+      <w:r>
+        <w:t xml:space="preserve">  print(</w:t>
+      </w:r>
+      <w:proofErr w:type="spellStart"/>
+      <w:r>
+        <w:t>time.asctime</w:t>
+      </w:r>
+      <w:proofErr w:type="spellEnd"/>
+      <w:r>
+        <w:t>(</w:t>
+      </w:r>
+      <w:proofErr w:type="spellStart"/>
+      <w:r>
+        <w:t>time.localtime</w:t>
+      </w:r>
+      <w:proofErr w:type="spellEnd"/>
+      <w:r>
+        <w:t xml:space="preserve">())). </w:t>
+      </w:r>
+    </w:p>
+    <w:p>
+      <w:pPr>
+        <w:pStyle w:val="ListParagraph"/>
+        <w:numPr>
+          <w:ilvl w:val="0"/>
+          <w:numId w:val="25"/>
+        </w:numPr>
+      </w:pPr>
+      <w:r>
+        <w:t>print(</w:t>
+      </w:r>
+      <w:proofErr w:type="spellStart"/>
+      <w:r>
+        <w:t>time.time</w:t>
+      </w:r>
+      <w:proofErr w:type="spellEnd"/>
+      <w:r>
+        <w:t>()) shows local time in seconds since Epoch.</w:t>
+      </w:r>
+    </w:p>
+    <w:p>
+      <w:pPr>
+        <w:pStyle w:val="ListParagraph"/>
+        <w:ind w:left="360"/>
+      </w:pPr>
+    </w:p>
+    <w:p>
+      <w:pPr>
+        <w:pStyle w:val="ListParagraph"/>
+        <w:ind w:left="360"/>
+      </w:pPr>
+      <w:r>
+        <w:tab/>
+      </w:r>
+    </w:p>
+    <w:p>
+      <w:pPr>
+        <w:pStyle w:val="ListParagraph"/>
+        <w:ind w:left="360"/>
+      </w:pPr>
+    </w:p>
+    <w:p>
+      <w:pPr>
         <w:rPr>
           <w:rFonts w:asciiTheme="majorHAnsi" w:eastAsiaTheme="majorEastAsia" w:hAnsiTheme="majorHAnsi" w:cstheme="majorBidi"/>
           <w:b/>
@@ -6429,7 +6748,7 @@
       <w:r>
         <w:t xml:space="preserve"> installation requires a special version of Raspian.   Instructions for loading the new OS are found on </w:t>
       </w:r>
-      <w:hyperlink r:id="rId42" w:history="1">
+      <w:hyperlink r:id="rId44" w:history="1">
         <w:r>
           <w:rPr>
             <w:rStyle w:val="Hyperlink"/>
@@ -6440,7 +6759,7 @@
       <w:r>
         <w:t xml:space="preserve"> </w:t>
       </w:r>
-      <w:hyperlink r:id="rId43" w:history="1">
+      <w:hyperlink r:id="rId45" w:history="1">
         <w:r>
           <w:rPr>
             <w:rStyle w:val="Hyperlink"/>
@@ -8167,6 +8486,92 @@
     </w:lvl>
   </w:abstractNum>
   <w:abstractNum w:abstractNumId="14">
+    <w:nsid w:val="3EBA2686"/>
+    <w:multiLevelType w:val="hybridMultilevel"/>
+    <w:tmpl w:val="1A488284"/>
+    <w:lvl w:ilvl="0" w:tplc="04090019">
+      <w:start w:val="1"/>
+      <w:numFmt w:val="lowerLetter"/>
+      <w:lvlText w:val="%1."/>
+      <w:lvlJc w:val="left"/>
+      <w:pPr>
+        <w:ind w:left="1080" w:hanging="360"/>
+      </w:pPr>
+    </w:lvl>
+    <w:lvl w:ilvl="1" w:tplc="04090019" w:tentative="1">
+      <w:start w:val="1"/>
+      <w:numFmt w:val="lowerLetter"/>
+      <w:lvlText w:val="%2."/>
+      <w:lvlJc w:val="left"/>
+      <w:pPr>
+        <w:ind w:left="1800" w:hanging="360"/>
+      </w:pPr>
+    </w:lvl>
+    <w:lvl w:ilvl="2" w:tplc="0409001B" w:tentative="1">
+      <w:start w:val="1"/>
+      <w:numFmt w:val="lowerRoman"/>
+      <w:lvlText w:val="%3."/>
+      <w:lvlJc w:val="right"/>
+      <w:pPr>
+        <w:ind w:left="2520" w:hanging="180"/>
+      </w:pPr>
+    </w:lvl>
+    <w:lvl w:ilvl="3" w:tplc="0409000F" w:tentative="1">
+      <w:start w:val="1"/>
+      <w:numFmt w:val="decimal"/>
+      <w:lvlText w:val="%4."/>
+      <w:lvlJc w:val="left"/>
+      <w:pPr>
+        <w:ind w:left="3240" w:hanging="360"/>
+      </w:pPr>
+    </w:lvl>
+    <w:lvl w:ilvl="4" w:tplc="04090019" w:tentative="1">
+      <w:start w:val="1"/>
+      <w:numFmt w:val="lowerLetter"/>
+      <w:lvlText w:val="%5."/>
+      <w:lvlJc w:val="left"/>
+      <w:pPr>
+        <w:ind w:left="3960" w:hanging="360"/>
+      </w:pPr>
+    </w:lvl>
+    <w:lvl w:ilvl="5" w:tplc="0409001B" w:tentative="1">
+      <w:start w:val="1"/>
+      <w:numFmt w:val="lowerRoman"/>
+      <w:lvlText w:val="%6."/>
+      <w:lvlJc w:val="right"/>
+      <w:pPr>
+        <w:ind w:left="4680" w:hanging="180"/>
+      </w:pPr>
+    </w:lvl>
+    <w:lvl w:ilvl="6" w:tplc="0409000F" w:tentative="1">
+      <w:start w:val="1"/>
+      <w:numFmt w:val="decimal"/>
+      <w:lvlText w:val="%7."/>
+      <w:lvlJc w:val="left"/>
+      <w:pPr>
+        <w:ind w:left="5400" w:hanging="360"/>
+      </w:pPr>
+    </w:lvl>
+    <w:lvl w:ilvl="7" w:tplc="04090019" w:tentative="1">
+      <w:start w:val="1"/>
+      <w:numFmt w:val="lowerLetter"/>
+      <w:lvlText w:val="%8."/>
+      <w:lvlJc w:val="left"/>
+      <w:pPr>
+        <w:ind w:left="6120" w:hanging="360"/>
+      </w:pPr>
+    </w:lvl>
+    <w:lvl w:ilvl="8" w:tplc="0409001B" w:tentative="1">
+      <w:start w:val="1"/>
+      <w:numFmt w:val="lowerRoman"/>
+      <w:lvlText w:val="%9."/>
+      <w:lvlJc w:val="right"/>
+      <w:pPr>
+        <w:ind w:left="6840" w:hanging="180"/>
+      </w:pPr>
+    </w:lvl>
+  </w:abstractNum>
+  <w:abstractNum w:abstractNumId="15">
     <w:nsid w:val="4863425A"/>
     <w:multiLevelType w:val="hybridMultilevel"/>
     <w:tmpl w:val="56D210E4"/>
@@ -8279,7 +8684,7 @@
       </w:rPr>
     </w:lvl>
   </w:abstractNum>
-  <w:abstractNum w:abstractNumId="15">
+  <w:abstractNum w:abstractNumId="16">
     <w:nsid w:val="5AF95E7E"/>
     <w:multiLevelType w:val="multilevel"/>
     <w:tmpl w:val="8448314E"/>
@@ -8428,7 +8833,7 @@
       </w:rPr>
     </w:lvl>
   </w:abstractNum>
-  <w:abstractNum w:abstractNumId="16">
+  <w:abstractNum w:abstractNumId="17">
     <w:nsid w:val="66E065F2"/>
     <w:multiLevelType w:val="hybridMultilevel"/>
     <w:tmpl w:val="9C562544"/>
@@ -8514,7 +8919,7 @@
       </w:pPr>
     </w:lvl>
   </w:abstractNum>
-  <w:abstractNum w:abstractNumId="17">
+  <w:abstractNum w:abstractNumId="18">
     <w:nsid w:val="6DC03358"/>
     <w:multiLevelType w:val="multilevel"/>
     <w:tmpl w:val="A0DCA74C"/>
@@ -8627,7 +9032,7 @@
       </w:rPr>
     </w:lvl>
   </w:abstractNum>
-  <w:abstractNum w:abstractNumId="18">
+  <w:abstractNum w:abstractNumId="19">
     <w:nsid w:val="6EAB6903"/>
     <w:multiLevelType w:val="hybridMultilevel"/>
     <w:tmpl w:val="C65088B6"/>
@@ -8713,7 +9118,7 @@
       </w:pPr>
     </w:lvl>
   </w:abstractNum>
-  <w:abstractNum w:abstractNumId="19">
+  <w:abstractNum w:abstractNumId="20">
     <w:nsid w:val="6EE63ED4"/>
     <w:multiLevelType w:val="hybridMultilevel"/>
     <w:tmpl w:val="2C7A8FDE"/>
@@ -8826,7 +9231,7 @@
       </w:rPr>
     </w:lvl>
   </w:abstractNum>
-  <w:abstractNum w:abstractNumId="20">
+  <w:abstractNum w:abstractNumId="21">
     <w:nsid w:val="70675FD5"/>
     <w:multiLevelType w:val="hybridMultilevel"/>
     <w:tmpl w:val="71567098"/>
@@ -8912,7 +9317,7 @@
       </w:pPr>
     </w:lvl>
   </w:abstractNum>
-  <w:abstractNum w:abstractNumId="21">
+  <w:abstractNum w:abstractNumId="22">
     <w:nsid w:val="7456684D"/>
     <w:multiLevelType w:val="hybridMultilevel"/>
     <w:tmpl w:val="1B945766"/>
@@ -9025,7 +9430,7 @@
       </w:rPr>
     </w:lvl>
   </w:abstractNum>
-  <w:abstractNum w:abstractNumId="22">
+  <w:abstractNum w:abstractNumId="23">
     <w:nsid w:val="79950EDA"/>
     <w:multiLevelType w:val="hybridMultilevel"/>
     <w:tmpl w:val="452ADE16"/>
@@ -9111,7 +9516,7 @@
       </w:pPr>
     </w:lvl>
   </w:abstractNum>
-  <w:abstractNum w:abstractNumId="23">
+  <w:abstractNum w:abstractNumId="24">
     <w:nsid w:val="7BAA7839"/>
     <w:multiLevelType w:val="hybridMultilevel"/>
     <w:tmpl w:val="EA1CDB0C"/>
@@ -9210,7 +9615,7 @@
     <w:abstractNumId w:val="10"/>
   </w:num>
   <w:num w:numId="4">
-    <w:abstractNumId w:val="22"/>
+    <w:abstractNumId w:val="23"/>
   </w:num>
   <w:num w:numId="5">
     <w:abstractNumId w:val="11"/>
@@ -9219,25 +9624,25 @@
     <w:abstractNumId w:val="0"/>
   </w:num>
   <w:num w:numId="7">
-    <w:abstractNumId w:val="18"/>
+    <w:abstractNumId w:val="19"/>
   </w:num>
   <w:num w:numId="8">
     <w:abstractNumId w:val="8"/>
   </w:num>
   <w:num w:numId="9">
-    <w:abstractNumId w:val="14"/>
+    <w:abstractNumId w:val="15"/>
   </w:num>
   <w:num w:numId="10">
-    <w:abstractNumId w:val="15"/>
+    <w:abstractNumId w:val="16"/>
   </w:num>
   <w:num w:numId="11">
     <w:abstractNumId w:val="1"/>
   </w:num>
   <w:num w:numId="12">
-    <w:abstractNumId w:val="19"/>
+    <w:abstractNumId w:val="20"/>
   </w:num>
   <w:num w:numId="13">
-    <w:abstractNumId w:val="20"/>
+    <w:abstractNumId w:val="21"/>
   </w:num>
   <w:num w:numId="14">
     <w:abstractNumId w:val="9"/>
@@ -9246,7 +9651,7 @@
     <w:abstractNumId w:val="3"/>
   </w:num>
   <w:num w:numId="16">
-    <w:abstractNumId w:val="16"/>
+    <w:abstractNumId w:val="17"/>
   </w:num>
   <w:num w:numId="17">
     <w:abstractNumId w:val="4"/>
@@ -9255,13 +9660,13 @@
     <w:abstractNumId w:val="5"/>
   </w:num>
   <w:num w:numId="19">
-    <w:abstractNumId w:val="23"/>
+    <w:abstractNumId w:val="24"/>
   </w:num>
   <w:num w:numId="20">
-    <w:abstractNumId w:val="21"/>
+    <w:abstractNumId w:val="22"/>
   </w:num>
   <w:num w:numId="21">
-    <w:abstractNumId w:val="17"/>
+    <w:abstractNumId w:val="18"/>
   </w:num>
   <w:num w:numId="22">
     <w:abstractNumId w:val="12"/>
@@ -9271,6 +9676,9 @@
   </w:num>
   <w:num w:numId="24">
     <w:abstractNumId w:val="2"/>
+  </w:num>
+  <w:num w:numId="25">
+    <w:abstractNumId w:val="14"/>
   </w:num>
 </w:numbering>
 </file>

</xml_diff>

<commit_message>
My RPi Notes.doc:  Add "Requests" to Packages I Installed
</commit_message>
<xml_diff>
--- a/My RPi Notes.docx
+++ b/My RPi Notes.docx
@@ -30,7 +30,7 @@
           <w:rPr>
             <w:noProof/>
           </w:rPr>
-          <w:t>21-Dec-16</w:t>
+          <w:t>22-Dec-16</w:t>
         </w:r>
       </w:fldSimple>
       <w:r>
@@ -5069,6 +5069,28 @@
           <w:numId w:val="24"/>
         </w:numPr>
       </w:pPr>
+      <w:r>
+        <w:t>"</w:t>
+      </w:r>
+      <w:hyperlink r:id="rId36" w:history="1">
+        <w:r>
+          <w:rPr>
+            <w:rStyle w:val="Hyperlink"/>
+          </w:rPr>
+          <w:t>Requests</w:t>
+        </w:r>
+      </w:hyperlink>
+      <w:r>
+        <w:t xml:space="preserve">" to simplify use of Internet, replaces </w:t>
+      </w:r>
+      <w:proofErr w:type="spellStart"/>
+      <w:r>
+        <w:t>urllib</w:t>
+      </w:r>
+      <w:proofErr w:type="spellEnd"/>
+      <w:r>
+        <w:t xml:space="preserve"> which seems to have changed between Python versions.</w:t>
+      </w:r>
     </w:p>
     <w:p>
       <w:pPr>
@@ -5129,7 +5151,7 @@
       <w:r>
         <w:t xml:space="preserve">Introduction:  </w:t>
       </w:r>
-      <w:hyperlink r:id="rId36" w:history="1">
+      <w:hyperlink r:id="rId37" w:history="1">
         <w:r>
           <w:rPr>
             <w:rStyle w:val="Hyperlink"/>
@@ -5204,7 +5226,7 @@
       <w:r>
         <w:t xml:space="preserve">Python 3.4 Tutorial   </w:t>
       </w:r>
-      <w:hyperlink r:id="rId37" w:history="1">
+      <w:hyperlink r:id="rId38" w:history="1">
         <w:r>
           <w:rPr>
             <w:rStyle w:val="Hyperlink"/>
@@ -5227,7 +5249,7 @@
       <w:r>
         <w:t xml:space="preserve">Python Tutorial:   </w:t>
       </w:r>
-      <w:hyperlink r:id="rId38" w:history="1">
+      <w:hyperlink r:id="rId39" w:history="1">
         <w:r>
           <w:rPr>
             <w:rStyle w:val="Hyperlink"/>
@@ -5247,7 +5269,7 @@
       <w:r>
         <w:t xml:space="preserve">Ref C: Python.org  </w:t>
       </w:r>
-      <w:hyperlink r:id="rId39" w:history="1">
+      <w:hyperlink r:id="rId40" w:history="1">
         <w:r>
           <w:rPr>
             <w:rStyle w:val="Hyperlink"/>
@@ -5275,7 +5297,7 @@
       <w:r>
         <w:t xml:space="preserve"> </w:t>
       </w:r>
-      <w:hyperlink r:id="rId40" w:history="1">
+      <w:hyperlink r:id="rId41" w:history="1">
         <w:r>
           <w:rPr>
             <w:rStyle w:val="Hyperlink"/>
@@ -5304,7 +5326,7 @@
       <w:r>
         <w:t xml:space="preserve">How to see what names are defined by a </w:t>
       </w:r>
-      <w:hyperlink r:id="rId41" w:anchor="modules" w:history="1">
+      <w:hyperlink r:id="rId42" w:anchor="modules" w:history="1">
         <w:r>
           <w:rPr>
             <w:rStyle w:val="Hyperlink"/>
@@ -5662,7 +5684,7 @@
         </w:rPr>
         <w:t> </w:t>
       </w:r>
-      <w:hyperlink r:id="rId42" w:history="1">
+      <w:hyperlink r:id="rId43" w:history="1">
         <w:r>
           <w:rPr>
             <w:rStyle w:val="Hyperlink"/>
@@ -6430,7 +6452,7 @@
       <w:r>
         <w:t xml:space="preserve">  Program code can be downloaded from </w:t>
       </w:r>
-      <w:hyperlink r:id="rId43" w:history="1">
+      <w:hyperlink r:id="rId44" w:history="1">
         <w:r>
           <w:rPr>
             <w:rStyle w:val="Hyperlink"/>
@@ -6748,7 +6770,7 @@
       <w:r>
         <w:t xml:space="preserve"> installation requires a special version of Raspian.   Instructions for loading the new OS are found on </w:t>
       </w:r>
-      <w:hyperlink r:id="rId44" w:history="1">
+      <w:hyperlink r:id="rId45" w:history="1">
         <w:r>
           <w:rPr>
             <w:rStyle w:val="Hyperlink"/>
@@ -6759,7 +6781,7 @@
       <w:r>
         <w:t xml:space="preserve"> </w:t>
       </w:r>
-      <w:hyperlink r:id="rId45" w:history="1">
+      <w:hyperlink r:id="rId46" w:history="1">
         <w:r>
           <w:rPr>
             <w:rStyle w:val="Hyperlink"/>

</xml_diff>

<commit_message>
My RPi Notes:  many additions resulting from HTT.py project.
</commit_message>
<xml_diff>
--- a/My RPi Notes.docx
+++ b/My RPi Notes.docx
@@ -30,7 +30,7 @@
           <w:rPr>
             <w:noProof/>
           </w:rPr>
-          <w:t>22-Dec-16</w:t>
+          <w:t>23-Dec-16</w:t>
         </w:r>
       </w:fldSimple>
       <w:r>
@@ -1745,7 +1745,13 @@
         </w:numPr>
       </w:pPr>
       <w:r>
-        <w:t xml:space="preserve">Saving data in the cloud:   See example for </w:t>
+        <w:t>Saving data in the cloud:   See example</w:t>
+      </w:r>
+      <w:r>
+        <w:t>s</w:t>
+      </w:r>
+      <w:r>
+        <w:t xml:space="preserve"> for </w:t>
       </w:r>
       <w:hyperlink r:id="rId16" w:history="1">
         <w:r>
@@ -1770,7 +1776,19 @@
           <w:rPr>
             <w:rStyle w:val="Hyperlink"/>
           </w:rPr>
-          <w:t>Adafruit</w:t>
+          <w:t>Ad</w:t>
+        </w:r>
+        <w:r>
+          <w:rPr>
+            <w:rStyle w:val="Hyperlink"/>
+          </w:rPr>
+          <w:t>a</w:t>
+        </w:r>
+        <w:r>
+          <w:rPr>
+            <w:rStyle w:val="Hyperlink"/>
+          </w:rPr>
+          <w:t>fruit</w:t>
         </w:r>
         <w:proofErr w:type="spellEnd"/>
         <w:r>
@@ -1781,7 +1799,10 @@
         </w:r>
       </w:hyperlink>
       <w:r>
-        <w:t xml:space="preserve"> in </w:t>
+        <w:t xml:space="preserve"> o</w:t>
+      </w:r>
+      <w:r>
+        <w:t xml:space="preserve">n </w:t>
       </w:r>
       <w:proofErr w:type="spellStart"/>
       <w:r>
@@ -1795,6 +1816,53 @@
         <w:t xml:space="preserve"> </w:t>
       </w:r>
       <w:r>
+        <w:rPr>
+          <w:i/>
+        </w:rPr>
+        <w:t xml:space="preserve">Dropbox </w:t>
+      </w:r>
+      <w:proofErr w:type="spellStart"/>
+      <w:r>
+        <w:rPr>
+          <w:i/>
+        </w:rPr>
+        <w:t>Uploader</w:t>
+      </w:r>
+      <w:proofErr w:type="spellEnd"/>
+      <w:r>
+        <w:rPr>
+          <w:i/>
+        </w:rPr>
+        <w:t xml:space="preserve"> notes</w:t>
+      </w:r>
+      <w:r>
+        <w:t xml:space="preserve">:  Have used shell file with </w:t>
+      </w:r>
+      <w:proofErr w:type="spellStart"/>
+      <w:r>
+        <w:t>dropbox_uploader</w:t>
+      </w:r>
+      <w:proofErr w:type="spellEnd"/>
+      <w:r>
+        <w:t xml:space="preserve"> call to save images on DB as scheduled by </w:t>
+      </w:r>
+      <w:proofErr w:type="spellStart"/>
+      <w:r>
+        <w:t>cron</w:t>
+      </w:r>
+      <w:proofErr w:type="spellEnd"/>
+      <w:r>
+        <w:t xml:space="preserve"> (See </w:t>
+      </w:r>
+      <w:proofErr w:type="spellStart"/>
+      <w:r>
+        <w:t>MyProjects</w:t>
+      </w:r>
+      <w:proofErr w:type="spellEnd"/>
+      <w:r>
+        <w:t xml:space="preserve">/snappic.sh for the bash script).   If there is a way to embed in Python code, I have yet to find it.   </w:t>
+      </w:r>
+      <w:r>
         <w:t xml:space="preserve">When installing Dropbox </w:t>
       </w:r>
       <w:proofErr w:type="spellStart"/>
@@ -1857,6 +1925,7 @@
         <w:ind w:left="1080"/>
       </w:pPr>
       <w:r>
+        <w:lastRenderedPageBreak/>
         <w:tab/>
       </w:r>
       <w:r>
@@ -1874,7 +1943,7 @@
         <w:t>App name</w:t>
       </w:r>
       <w:r>
-        <w:tab/>
+        <w:t xml:space="preserve"> in Dropbox</w:t>
       </w:r>
       <w:r>
         <w:tab/>
@@ -1890,36 +1959,74 @@
         </w:numPr>
       </w:pPr>
       <w:r>
+        <w:rPr>
+          <w:strike/>
+        </w:rPr>
         <w:t xml:space="preserve">MicroSD 32GB for </w:t>
       </w:r>
       <w:proofErr w:type="spellStart"/>
       <w:r>
+        <w:rPr>
+          <w:strike/>
+        </w:rPr>
         <w:t>RPi</w:t>
       </w:r>
       <w:proofErr w:type="spellEnd"/>
       <w:r>
+        <w:rPr>
+          <w:strike/>
+        </w:rPr>
         <w:t xml:space="preserve"> 3</w:t>
       </w:r>
       <w:r>
+        <w:rPr>
+          <w:strike/>
+        </w:rPr>
         <w:tab/>
       </w:r>
       <w:r>
+        <w:rPr>
+          <w:strike/>
+        </w:rPr>
         <w:tab/>
       </w:r>
       <w:r>
+        <w:rPr>
+          <w:strike/>
+        </w:rPr>
         <w:t>RPi3Uploader (?)</w:t>
       </w:r>
       <w:r>
+        <w:rPr>
+          <w:strike/>
+        </w:rPr>
         <w:tab/>
       </w:r>
       <w:r>
+        <w:rPr>
+          <w:strike/>
+        </w:rPr>
         <w:t>Dropbox/Apps/</w:t>
       </w:r>
       <w:proofErr w:type="spellStart"/>
       <w:r>
+        <w:rPr>
+          <w:strike/>
+        </w:rPr>
         <w:t>RPiPictures</w:t>
       </w:r>
       <w:proofErr w:type="spellEnd"/>
+      <w:r>
+        <w:t xml:space="preserve"> (erased when </w:t>
+      </w:r>
+      <w:proofErr w:type="spellStart"/>
+      <w:r>
+        <w:t>GrovePi</w:t>
+      </w:r>
+      <w:proofErr w:type="spellEnd"/>
+      <w:r>
+        <w:t xml:space="preserve"> OS was installed?!)</w:t>
+      </w:r>
     </w:p>
     <w:p>
       <w:pPr>
@@ -1930,33 +2037,19 @@
         </w:numPr>
       </w:pPr>
       <w:r>
-        <w:lastRenderedPageBreak/>
-        <w:t xml:space="preserve">MicroSD 32GB for </w:t>
-      </w:r>
-      <w:proofErr w:type="spellStart"/>
-      <w:r>
-        <w:t>RPi</w:t>
-      </w:r>
-      <w:proofErr w:type="spellEnd"/>
-      <w:r>
-        <w:t xml:space="preserve"> 3</w:t>
+        <w:t xml:space="preserve">MicroSD 32GB for RPi2B   </w:t>
       </w:r>
       <w:r>
         <w:tab/>
+        <w:t>RPi2B8977</w:t>
       </w:r>
       <w:r>
         <w:tab/>
-        <w:t>RPi3Uploader8977</w:t>
       </w:r>
       <w:r>
         <w:tab/>
-        <w:t>Full Dropbox  access, default to  Dropbox/Apps/</w:t>
-      </w:r>
-      <w:proofErr w:type="spellStart"/>
-      <w:r>
-        <w:t>RPiPictures</w:t>
-      </w:r>
-      <w:proofErr w:type="spellEnd"/>
+        <w:t>Full Dropbox access.  Default to Dropbox/</w:t>
+      </w:r>
     </w:p>
     <w:p>
       <w:pPr>
@@ -1967,6 +2060,31 @@
         </w:numPr>
       </w:pPr>
       <w:r>
+        <w:t>MicroSD 32GB for RPi3</w:t>
+      </w:r>
+      <w:r>
+        <w:t>B</w:t>
+      </w:r>
+      <w:r>
+        <w:tab/>
+      </w:r>
+      <w:r>
+        <w:t>RPi3Uploader8977</w:t>
+      </w:r>
+      <w:r>
+        <w:tab/>
+        <w:t>Full Dropbox  access, default to  Dropbox/</w:t>
+      </w:r>
+    </w:p>
+    <w:p>
+      <w:pPr>
+        <w:pStyle w:val="ListParagraph"/>
+        <w:numPr>
+          <w:ilvl w:val="1"/>
+          <w:numId w:val="1"/>
+        </w:numPr>
+      </w:pPr>
+      <w:r>
         <w:t>/</w:t>
       </w:r>
       <w:r>
@@ -1981,18 +2099,20 @@
         <w:t xml:space="preserve"> ZERO v1.3</w:t>
       </w:r>
       <w:r>
+        <w:t xml:space="preserve">   </w:t>
+      </w:r>
+      <w:proofErr w:type="spellStart"/>
+      <w:r>
+        <w:t>RPiJunk</w:t>
+      </w:r>
+      <w:proofErr w:type="spellEnd"/>
+      <w:r>
         <w:tab/>
       </w:r>
       <w:r>
         <w:tab/>
       </w:r>
       <w:r>
-        <w:tab/>
-      </w:r>
-      <w:r>
-        <w:tab/>
-      </w:r>
-      <w:r>
         <w:t>Dropbox/Apps/</w:t>
       </w:r>
       <w:proofErr w:type="spellStart"/>
@@ -2004,6 +2124,9 @@
     <w:p>
       <w:pPr>
         <w:ind w:left="1080"/>
+        <w:rPr>
+          <w:i/>
+        </w:rPr>
       </w:pPr>
       <w:r>
         <w:t xml:space="preserve">Type </w:t>
@@ -2075,6 +2198,161 @@
       </w:r>
       <w:r>
         <w:t xml:space="preserve">   (trailing '/' is important)</w:t>
+      </w:r>
+      <w:r>
+        <w:t>.   If uploading a file by its name, the filename must be provided for source and destination parameters.</w:t>
+      </w:r>
+      <w:r>
+        <w:t xml:space="preserve">   Example </w:t>
+      </w:r>
+      <w:r>
+        <w:rPr>
+          <w:i/>
+        </w:rPr>
+        <w:t>download</w:t>
+      </w:r>
+      <w:r>
+        <w:t xml:space="preserve"> of a file from Dropbox using the CLI.  (the working directory is ~/Dropbox-</w:t>
+      </w:r>
+      <w:proofErr w:type="spellStart"/>
+      <w:r>
+        <w:t>Uploader</w:t>
+      </w:r>
+      <w:proofErr w:type="spellEnd"/>
+      <w:r>
+        <w:t xml:space="preserve">):   </w:t>
+      </w:r>
+      <w:r>
+        <w:rPr>
+          <w:i/>
+        </w:rPr>
+        <w:t>./dropbox_uploader.sh download ./Apps/</w:t>
+      </w:r>
+      <w:proofErr w:type="spellStart"/>
+      <w:r>
+        <w:rPr>
+          <w:i/>
+        </w:rPr>
+        <w:t>RPiPictures</w:t>
+      </w:r>
+      <w:proofErr w:type="spellEnd"/>
+      <w:r>
+        <w:rPr>
+          <w:i/>
+        </w:rPr>
+        <w:t>/</w:t>
+      </w:r>
+      <w:proofErr w:type="spellStart"/>
+      <w:r>
+        <w:rPr>
+          <w:i/>
+        </w:rPr>
+        <w:t>MyProjects</w:t>
+      </w:r>
+      <w:proofErr w:type="spellEnd"/>
+      <w:r>
+        <w:rPr>
+          <w:i/>
+        </w:rPr>
+        <w:t>/snappic.sh ~/Documents/</w:t>
+      </w:r>
+      <w:proofErr w:type="spellStart"/>
+      <w:r>
+        <w:rPr>
+          <w:i/>
+        </w:rPr>
+        <w:t>PythonProjects</w:t>
+      </w:r>
+      <w:proofErr w:type="spellEnd"/>
+      <w:r>
+        <w:rPr>
+          <w:i/>
+        </w:rPr>
+        <w:t>/snappic.sh</w:t>
+      </w:r>
+    </w:p>
+    <w:p>
+      <w:pPr>
+        <w:ind w:left="1080"/>
+      </w:pPr>
+      <w:r>
+        <w:t>Another example of upload, from the project folder</w:t>
+      </w:r>
+      <w:r>
+        <w:rPr>
+          <w:i/>
+        </w:rPr>
+        <w:t xml:space="preserve">:  </w:t>
+      </w:r>
+      <w:r>
+        <w:rPr>
+          <w:i/>
+        </w:rPr>
+        <w:t>~/Dropbox-</w:t>
+      </w:r>
+      <w:proofErr w:type="spellStart"/>
+      <w:r>
+        <w:rPr>
+          <w:i/>
+        </w:rPr>
+        <w:t>Uploader</w:t>
+      </w:r>
+      <w:proofErr w:type="spellEnd"/>
+      <w:r>
+        <w:rPr>
+          <w:i/>
+        </w:rPr>
+        <w:t xml:space="preserve">/dropbox_uploader.sh upload </w:t>
+      </w:r>
+      <w:r>
+        <w:rPr>
+          <w:i/>
+        </w:rPr>
+        <w:t>'</w:t>
+      </w:r>
+      <w:proofErr w:type="spellStart"/>
+      <w:r>
+        <w:rPr>
+          <w:i/>
+        </w:rPr>
+        <w:t>HTT_Fri</w:t>
+      </w:r>
+      <w:proofErr w:type="spellEnd"/>
+      <w:r>
+        <w:rPr>
+          <w:i/>
+        </w:rPr>
+        <w:t xml:space="preserve"> Dec 23 21:01:04 2016.csv'</w:t>
+      </w:r>
+      <w:r>
+        <w:rPr>
+          <w:i/>
+        </w:rPr>
+        <w:t xml:space="preserve"> </w:t>
+      </w:r>
+      <w:r>
+        <w:rPr>
+          <w:i/>
+        </w:rPr>
+        <w:t xml:space="preserve"> ./Apps/     </w:t>
+      </w:r>
+      <w:r>
+        <w:rPr>
+          <w:i/>
+        </w:rPr>
+        <w:t>If the file name has spaces, it must be enclosed in quotes (') or results are unpredictable.   Or a</w:t>
+      </w:r>
+      <w:r>
+        <w:t>s a workaround, I used '*' where the first space occurred in the filename and got several files uploaded in response.   Also note the relative path to the</w:t>
+      </w:r>
+      <w:r>
+        <w:rPr>
+          <w:i/>
+        </w:rPr>
+        <w:t xml:space="preserve"> dropbox_uploader.sh </w:t>
+      </w:r>
+      <w:r>
+        <w:t>script!</w:t>
       </w:r>
     </w:p>
     <w:p>
@@ -2356,7 +2634,11 @@
         </w:r>
       </w:hyperlink>
       <w:r>
-        <w:t xml:space="preserve"> for description of </w:t>
+        <w:t xml:space="preserve"> </w:t>
+      </w:r>
+      <w:r>
+        <w:lastRenderedPageBreak/>
+        <w:t xml:space="preserve">for description of </w:t>
       </w:r>
       <w:proofErr w:type="spellStart"/>
       <w:r>
@@ -2479,7 +2761,61 @@
         <w:rPr>
           <w:rFonts w:ascii="Courier New" w:hAnsi="Courier New" w:cs="Courier New"/>
         </w:rPr>
-        <w:t>raspistill -o /home/pi/pictures/$DATE.jpg</w:t>
+        <w:t>raspistill -o /home/pi/</w:t>
+      </w:r>
+      <w:r>
+        <w:rPr>
+          <w:rFonts w:ascii="Courier New" w:hAnsi="Courier New" w:cs="Courier New"/>
+        </w:rPr>
+        <w:t>P</w:t>
+      </w:r>
+      <w:r>
+        <w:rPr>
+          <w:rFonts w:ascii="Courier New" w:hAnsi="Courier New" w:cs="Courier New"/>
+        </w:rPr>
+        <w:t>ictures/$DATE.jpg</w:t>
+      </w:r>
+    </w:p>
+    <w:p>
+      <w:pPr>
+        <w:ind w:left="2160"/>
+        <w:rPr>
+          <w:rFonts w:ascii="Courier New" w:hAnsi="Courier New" w:cs="Courier New"/>
+        </w:rPr>
+      </w:pPr>
+      <w:r>
+        <w:rPr>
+          <w:rFonts w:ascii="Courier New" w:hAnsi="Courier New" w:cs="Courier New"/>
+        </w:rPr>
+        <w:t>#  Add feature to store images in Dropbox.</w:t>
+      </w:r>
+    </w:p>
+    <w:p>
+      <w:pPr>
+        <w:ind w:left="2160"/>
+        <w:rPr>
+          <w:rFonts w:ascii="Courier New" w:hAnsi="Courier New" w:cs="Courier New"/>
+        </w:rPr>
+      </w:pPr>
+      <w:r>
+        <w:rPr>
+          <w:rFonts w:ascii="Courier New" w:hAnsi="Courier New" w:cs="Courier New"/>
+        </w:rPr>
+        <w:t>/home/pi/Dropbox-</w:t>
+      </w:r>
+      <w:proofErr w:type="spellStart"/>
+      <w:r>
+        <w:rPr>
+          <w:rFonts w:ascii="Courier New" w:hAnsi="Courier New" w:cs="Courier New"/>
+        </w:rPr>
+        <w:t>Uploader</w:t>
+      </w:r>
+      <w:proofErr w:type="spellEnd"/>
+      <w:r>
+        <w:rPr>
+          <w:rFonts w:ascii="Courier New" w:hAnsi="Courier New" w:cs="Courier New"/>
+        </w:rPr>
+        <w:t>/dropbox_uploader.sh upload /home/pi/Pictures/$DATE.jpg $DATE.jpg &gt;&amp;1</w:t>
       </w:r>
     </w:p>
     <w:p>
@@ -2631,7 +2967,6 @@
         <w:rPr>
           <w:rFonts w:ascii="Courier New" w:hAnsi="Courier New" w:cs="Courier New"/>
         </w:rPr>
-        <w:lastRenderedPageBreak/>
         <w:t>*/2 6-20 * * * /home/pi/</w:t>
       </w:r>
       <w:r>
@@ -3133,6 +3468,7 @@
       </w:pPr>
       <w:proofErr w:type="spellStart"/>
       <w:r>
+        <w:lastRenderedPageBreak/>
         <w:t>File.SiteManager</w:t>
       </w:r>
       <w:proofErr w:type="spellEnd"/>
@@ -3213,7 +3549,6 @@
         <w:rPr>
           <w:noProof/>
         </w:rPr>
-        <w:lastRenderedPageBreak/>
         <w:drawing>
           <wp:inline distT="0" distB="0" distL="0" distR="0">
             <wp:extent cx="4779985" cy="3881336"/>
@@ -3528,6 +3863,7 @@
         </w:numPr>
       </w:pPr>
       <w:r>
+        <w:lastRenderedPageBreak/>
         <w:t xml:space="preserve">convert is a command from </w:t>
       </w:r>
       <w:proofErr w:type="spellStart"/>
@@ -3595,7 +3931,6 @@
         </w:numPr>
       </w:pPr>
       <w:r>
-        <w:lastRenderedPageBreak/>
         <w:t xml:space="preserve">Wireless terminal connection to </w:t>
       </w:r>
       <w:proofErr w:type="spellStart"/>
@@ -3933,7 +4268,11 @@
       </w:r>
       <w:proofErr w:type="spellEnd"/>
       <w:r>
-        <w:t>) system.  To save space here, I converted the webpage to PDF and stored in Documents/Raspberry Pi/</w:t>
+        <w:t xml:space="preserve">) system.  </w:t>
+      </w:r>
+      <w:r>
+        <w:lastRenderedPageBreak/>
+        <w:t>To save space here, I converted the webpage to PDF and stored in Documents/Raspberry Pi/</w:t>
       </w:r>
       <w:proofErr w:type="spellStart"/>
       <w:r>
@@ -3973,7 +4312,6 @@
         </w:numPr>
       </w:pPr>
       <w:r>
-        <w:lastRenderedPageBreak/>
         <w:t>How to check if a program is running.    '</w:t>
       </w:r>
       <w:proofErr w:type="spellStart"/>
@@ -4912,6 +5250,39 @@
       </w:pPr>
       <w:proofErr w:type="spellStart"/>
       <w:r>
+        <w:t>DropBox</w:t>
+      </w:r>
+      <w:proofErr w:type="spellEnd"/>
+      <w:r>
+        <w:t xml:space="preserve"> </w:t>
+      </w:r>
+      <w:proofErr w:type="spellStart"/>
+      <w:r>
+        <w:t>Uploader</w:t>
+      </w:r>
+      <w:proofErr w:type="spellEnd"/>
+      <w:r>
+        <w:t xml:space="preserve"> on RPi3 and </w:t>
+      </w:r>
+      <w:proofErr w:type="spellStart"/>
+      <w:r>
+        <w:t>RPZero</w:t>
+      </w:r>
+      <w:proofErr w:type="spellEnd"/>
+      <w:r>
+        <w:t xml:space="preserve">.   See "Saving Data in the Cloud" above. </w:t>
+      </w:r>
+    </w:p>
+    <w:p>
+      <w:pPr>
+        <w:pStyle w:val="ListParagraph"/>
+        <w:numPr>
+          <w:ilvl w:val="0"/>
+          <w:numId w:val="24"/>
+        </w:numPr>
+      </w:pPr>
+      <w:proofErr w:type="spellStart"/>
+      <w:r>
         <w:t>Matplotlib</w:t>
       </w:r>
       <w:proofErr w:type="spellEnd"/>
@@ -4931,6 +5302,17 @@
       </w:hyperlink>
       <w:r>
         <w:t xml:space="preserve">.  </w:t>
+      </w:r>
+      <w:r>
+        <w:t xml:space="preserve">On 24Dec16, </w:t>
+      </w:r>
+      <w:proofErr w:type="spellStart"/>
+      <w:r>
+        <w:t>Matplotlib</w:t>
+      </w:r>
+      <w:proofErr w:type="spellEnd"/>
+      <w:r>
+        <w:t xml:space="preserve"> is on RPi3B and Pavilion.</w:t>
       </w:r>
     </w:p>
     <w:p>
@@ -6695,15 +7077,377 @@
     <w:p>
       <w:pPr>
         <w:pStyle w:val="ListParagraph"/>
+        <w:ind w:left="1080"/>
+      </w:pPr>
+    </w:p>
+    <w:p>
+      <w:pPr>
+        <w:pStyle w:val="ListParagraph"/>
+        <w:numPr>
+          <w:ilvl w:val="0"/>
+          <w:numId w:val="7"/>
+        </w:numPr>
+      </w:pPr>
+      <w:hyperlink r:id="rId45" w:history="1">
+        <w:r>
+          <w:rPr>
+            <w:rStyle w:val="Hyperlink"/>
+          </w:rPr>
+          <w:t>Python Standard Library</w:t>
+        </w:r>
+      </w:hyperlink>
+      <w:r>
+        <w:t xml:space="preserve"> is a good on-line reference for all recent versions of the language.   See </w:t>
+      </w:r>
+      <w:hyperlink r:id="rId46" w:anchor="directory-and-files-operations" w:history="1">
+        <w:proofErr w:type="spellStart"/>
+        <w:r>
+          <w:rPr>
+            <w:rStyle w:val="Hyperlink"/>
+          </w:rPr>
+          <w:t>shutil</w:t>
+        </w:r>
+        <w:proofErr w:type="spellEnd"/>
+      </w:hyperlink>
+      <w:r>
+        <w:t xml:space="preserve"> for exampl</w:t>
+      </w:r>
+      <w:r>
+        <w:t>e.</w:t>
+      </w:r>
+    </w:p>
+    <w:p>
+      <w:pPr>
+        <w:pStyle w:val="ListParagraph"/>
+        <w:numPr>
+          <w:ilvl w:val="0"/>
+          <w:numId w:val="7"/>
+        </w:numPr>
+      </w:pPr>
+      <w:r>
+        <w:t>Execute a BASH script with argument from Python program.  Google search "</w:t>
+      </w:r>
+      <w:hyperlink r:id="rId47" w:history="1">
+        <w:r>
+          <w:rPr>
+            <w:rStyle w:val="Hyperlink"/>
+          </w:rPr>
+          <w:t>executing shell script with argument from Python</w:t>
+        </w:r>
+      </w:hyperlink>
+      <w:r>
+        <w:t xml:space="preserve">".   </w:t>
+      </w:r>
+      <w:r>
+        <w:t>This code works:</w:t>
+      </w:r>
+    </w:p>
+    <w:p>
+      <w:pPr>
+        <w:pStyle w:val="ListParagraph"/>
         <w:ind w:left="360"/>
-      </w:pPr>
+        <w:rPr>
+          <w:rFonts w:ascii="Courier New" w:hAnsi="Courier New" w:cs="Courier New"/>
+          <w:sz w:val="16"/>
+          <w:szCs w:val="16"/>
+        </w:rPr>
+      </w:pPr>
+      <w:r>
+        <w:rPr>
+          <w:rFonts w:ascii="Courier New" w:hAnsi="Courier New" w:cs="Courier New"/>
+          <w:sz w:val="16"/>
+          <w:szCs w:val="16"/>
+        </w:rPr>
+        <w:t># CallBASH.py</w:t>
+      </w:r>
     </w:p>
     <w:p>
       <w:pPr>
         <w:pStyle w:val="ListParagraph"/>
         <w:ind w:left="360"/>
-      </w:pPr>
-      <w:r>
+        <w:rPr>
+          <w:rFonts w:ascii="Courier New" w:hAnsi="Courier New" w:cs="Courier New"/>
+          <w:sz w:val="16"/>
+          <w:szCs w:val="16"/>
+        </w:rPr>
+      </w:pPr>
+      <w:r>
+        <w:rPr>
+          <w:rFonts w:ascii="Courier New" w:hAnsi="Courier New" w:cs="Courier New"/>
+          <w:sz w:val="16"/>
+          <w:szCs w:val="16"/>
+        </w:rPr>
+        <w:t>"""  Demonstration of calling a bash script from Python</w:t>
+      </w:r>
+    </w:p>
+    <w:p>
+      <w:pPr>
+        <w:pStyle w:val="ListParagraph"/>
+        <w:ind w:left="360"/>
+        <w:rPr>
+          <w:rFonts w:ascii="Courier New" w:hAnsi="Courier New" w:cs="Courier New"/>
+          <w:sz w:val="16"/>
+          <w:szCs w:val="16"/>
+        </w:rPr>
+      </w:pPr>
+      <w:r>
+        <w:rPr>
+          <w:rFonts w:ascii="Courier New" w:hAnsi="Courier New" w:cs="Courier New"/>
+          <w:sz w:val="16"/>
+          <w:szCs w:val="16"/>
+        </w:rPr>
+        <w:t>"""</w:t>
+      </w:r>
+    </w:p>
+    <w:p>
+      <w:pPr>
+        <w:pStyle w:val="ListParagraph"/>
+        <w:ind w:left="360"/>
+        <w:rPr>
+          <w:rFonts w:ascii="Courier New" w:hAnsi="Courier New" w:cs="Courier New"/>
+          <w:sz w:val="16"/>
+          <w:szCs w:val="16"/>
+        </w:rPr>
+      </w:pPr>
+      <w:r>
+        <w:rPr>
+          <w:rFonts w:ascii="Courier New" w:hAnsi="Courier New" w:cs="Courier New"/>
+          <w:sz w:val="16"/>
+          <w:szCs w:val="16"/>
+        </w:rPr>
+        <w:t xml:space="preserve">from </w:t>
+      </w:r>
+      <w:proofErr w:type="spellStart"/>
+      <w:r>
+        <w:rPr>
+          <w:rFonts w:ascii="Courier New" w:hAnsi="Courier New" w:cs="Courier New"/>
+          <w:sz w:val="16"/>
+          <w:szCs w:val="16"/>
+        </w:rPr>
+        <w:t>subprocess</w:t>
+      </w:r>
+      <w:proofErr w:type="spellEnd"/>
+      <w:r>
+        <w:rPr>
+          <w:rFonts w:ascii="Courier New" w:hAnsi="Courier New" w:cs="Courier New"/>
+          <w:sz w:val="16"/>
+          <w:szCs w:val="16"/>
+        </w:rPr>
+        <w:t xml:space="preserve"> import </w:t>
+      </w:r>
+      <w:proofErr w:type="spellStart"/>
+      <w:r>
+        <w:rPr>
+          <w:rFonts w:ascii="Courier New" w:hAnsi="Courier New" w:cs="Courier New"/>
+          <w:sz w:val="16"/>
+          <w:szCs w:val="16"/>
+        </w:rPr>
+        <w:t>Popen</w:t>
+      </w:r>
+      <w:proofErr w:type="spellEnd"/>
+    </w:p>
+    <w:p>
+      <w:pPr>
+        <w:pStyle w:val="ListParagraph"/>
+        <w:ind w:left="360"/>
+        <w:rPr>
+          <w:rFonts w:ascii="Courier New" w:hAnsi="Courier New" w:cs="Courier New"/>
+          <w:sz w:val="16"/>
+          <w:szCs w:val="16"/>
+        </w:rPr>
+      </w:pPr>
+      <w:proofErr w:type="spellStart"/>
+      <w:r>
+        <w:rPr>
+          <w:rFonts w:ascii="Courier New" w:hAnsi="Courier New" w:cs="Courier New"/>
+          <w:sz w:val="16"/>
+          <w:szCs w:val="16"/>
+        </w:rPr>
+        <w:t>localFile</w:t>
+      </w:r>
+      <w:proofErr w:type="spellEnd"/>
+      <w:r>
+        <w:rPr>
+          <w:rFonts w:ascii="Courier New" w:hAnsi="Courier New" w:cs="Courier New"/>
+          <w:sz w:val="16"/>
+          <w:szCs w:val="16"/>
+        </w:rPr>
+        <w:t xml:space="preserve"> = 'today.csv'</w:t>
+      </w:r>
+    </w:p>
+    <w:p>
+      <w:pPr>
+        <w:pStyle w:val="ListParagraph"/>
+        <w:ind w:left="360"/>
+        <w:rPr>
+          <w:rFonts w:ascii="Courier New" w:hAnsi="Courier New" w:cs="Courier New"/>
+          <w:sz w:val="16"/>
+          <w:szCs w:val="16"/>
+        </w:rPr>
+      </w:pPr>
+      <w:proofErr w:type="spellStart"/>
+      <w:r>
+        <w:rPr>
+          <w:rFonts w:ascii="Courier New" w:hAnsi="Courier New" w:cs="Courier New"/>
+          <w:sz w:val="16"/>
+          <w:szCs w:val="16"/>
+        </w:rPr>
+        <w:t>remoteFile</w:t>
+      </w:r>
+      <w:proofErr w:type="spellEnd"/>
+      <w:r>
+        <w:rPr>
+          <w:rFonts w:ascii="Courier New" w:hAnsi="Courier New" w:cs="Courier New"/>
+          <w:sz w:val="16"/>
+          <w:szCs w:val="16"/>
+        </w:rPr>
+        <w:t xml:space="preserve"> = </w:t>
+      </w:r>
+      <w:proofErr w:type="spellStart"/>
+      <w:r>
+        <w:rPr>
+          <w:rFonts w:ascii="Courier New" w:hAnsi="Courier New" w:cs="Courier New"/>
+          <w:sz w:val="16"/>
+          <w:szCs w:val="16"/>
+        </w:rPr>
+        <w:t>localFile</w:t>
+      </w:r>
+      <w:proofErr w:type="spellEnd"/>
+    </w:p>
+    <w:p>
+      <w:pPr>
+        <w:pStyle w:val="ListParagraph"/>
+        <w:ind w:left="360"/>
+        <w:rPr>
+          <w:rFonts w:ascii="Courier New" w:hAnsi="Courier New" w:cs="Courier New"/>
+          <w:sz w:val="16"/>
+          <w:szCs w:val="16"/>
+        </w:rPr>
+      </w:pPr>
+      <w:r>
+        <w:rPr>
+          <w:rFonts w:ascii="Courier New" w:hAnsi="Courier New" w:cs="Courier New"/>
+          <w:sz w:val="16"/>
+          <w:szCs w:val="16"/>
+        </w:rPr>
+        <w:t>Process=</w:t>
+      </w:r>
+      <w:proofErr w:type="spellStart"/>
+      <w:r>
+        <w:rPr>
+          <w:rFonts w:ascii="Courier New" w:hAnsi="Courier New" w:cs="Courier New"/>
+          <w:sz w:val="16"/>
+          <w:szCs w:val="16"/>
+        </w:rPr>
+        <w:t>Popen</w:t>
+      </w:r>
+      <w:proofErr w:type="spellEnd"/>
+      <w:r>
+        <w:rPr>
+          <w:rFonts w:ascii="Courier New" w:hAnsi="Courier New" w:cs="Courier New"/>
+          <w:sz w:val="16"/>
+          <w:szCs w:val="16"/>
+        </w:rPr>
+        <w:t>('~/Dropbox-</w:t>
+      </w:r>
+      <w:proofErr w:type="spellStart"/>
+      <w:r>
+        <w:rPr>
+          <w:rFonts w:ascii="Courier New" w:hAnsi="Courier New" w:cs="Courier New"/>
+          <w:sz w:val="16"/>
+          <w:szCs w:val="16"/>
+        </w:rPr>
+        <w:t>Uploader</w:t>
+      </w:r>
+      <w:proofErr w:type="spellEnd"/>
+      <w:r>
+        <w:rPr>
+          <w:rFonts w:ascii="Courier New" w:hAnsi="Courier New" w:cs="Courier New"/>
+          <w:sz w:val="16"/>
+          <w:szCs w:val="16"/>
+        </w:rPr>
+        <w:t>/dropbox_uploader.sh upload %s ./Apps/%s' % (</w:t>
+      </w:r>
+      <w:proofErr w:type="spellStart"/>
+      <w:r>
+        <w:rPr>
+          <w:rFonts w:ascii="Courier New" w:hAnsi="Courier New" w:cs="Courier New"/>
+          <w:sz w:val="16"/>
+          <w:szCs w:val="16"/>
+        </w:rPr>
+        <w:t>str</w:t>
+      </w:r>
+      <w:proofErr w:type="spellEnd"/>
+      <w:r>
+        <w:rPr>
+          <w:rFonts w:ascii="Courier New" w:hAnsi="Courier New" w:cs="Courier New"/>
+          <w:sz w:val="16"/>
+          <w:szCs w:val="16"/>
+        </w:rPr>
+        <w:t>(</w:t>
+      </w:r>
+      <w:proofErr w:type="spellStart"/>
+      <w:r>
+        <w:rPr>
+          <w:rFonts w:ascii="Courier New" w:hAnsi="Courier New" w:cs="Courier New"/>
+          <w:sz w:val="16"/>
+          <w:szCs w:val="16"/>
+        </w:rPr>
+        <w:t>localFile</w:t>
+      </w:r>
+      <w:proofErr w:type="spellEnd"/>
+      <w:r>
+        <w:rPr>
+          <w:rFonts w:ascii="Courier New" w:hAnsi="Courier New" w:cs="Courier New"/>
+          <w:sz w:val="16"/>
+          <w:szCs w:val="16"/>
+        </w:rPr>
+        <w:t xml:space="preserve">), </w:t>
+      </w:r>
+      <w:proofErr w:type="spellStart"/>
+      <w:r>
+        <w:rPr>
+          <w:rFonts w:ascii="Courier New" w:hAnsi="Courier New" w:cs="Courier New"/>
+          <w:sz w:val="16"/>
+          <w:szCs w:val="16"/>
+        </w:rPr>
+        <w:t>str</w:t>
+      </w:r>
+      <w:proofErr w:type="spellEnd"/>
+      <w:r>
+        <w:rPr>
+          <w:rFonts w:ascii="Courier New" w:hAnsi="Courier New" w:cs="Courier New"/>
+          <w:sz w:val="16"/>
+          <w:szCs w:val="16"/>
+        </w:rPr>
+        <w:t>(</w:t>
+      </w:r>
+      <w:proofErr w:type="spellStart"/>
+      <w:r>
+        <w:rPr>
+          <w:rFonts w:ascii="Courier New" w:hAnsi="Courier New" w:cs="Courier New"/>
+          <w:sz w:val="16"/>
+          <w:szCs w:val="16"/>
+        </w:rPr>
+        <w:t>localFile</w:t>
+      </w:r>
+      <w:proofErr w:type="spellEnd"/>
+      <w:r>
+        <w:rPr>
+          <w:rFonts w:ascii="Courier New" w:hAnsi="Courier New" w:cs="Courier New"/>
+          <w:sz w:val="16"/>
+          <w:szCs w:val="16"/>
+        </w:rPr>
+        <w:t>)), shell=True)</w:t>
+      </w:r>
+    </w:p>
+    <w:p>
+      <w:pPr>
+        <w:pStyle w:val="ListParagraph"/>
+        <w:ind w:left="360"/>
+      </w:pPr>
+      <w:r>
+        <w:lastRenderedPageBreak/>
         <w:tab/>
       </w:r>
     </w:p>
@@ -6770,7 +7514,7 @@
       <w:r>
         <w:t xml:space="preserve"> installation requires a special version of Raspian.   Instructions for loading the new OS are found on </w:t>
       </w:r>
-      <w:hyperlink r:id="rId45" w:history="1">
+      <w:hyperlink r:id="rId48" w:history="1">
         <w:r>
           <w:rPr>
             <w:rStyle w:val="Hyperlink"/>
@@ -6781,7 +7525,7 @@
       <w:r>
         <w:t xml:space="preserve"> </w:t>
       </w:r>
-      <w:hyperlink r:id="rId46" w:history="1">
+      <w:hyperlink r:id="rId49" w:history="1">
         <w:r>
           <w:rPr>
             <w:rStyle w:val="Hyperlink"/>
@@ -8510,7 +9254,7 @@
   <w:abstractNum w:abstractNumId="14">
     <w:nsid w:val="3EBA2686"/>
     <w:multiLevelType w:val="hybridMultilevel"/>
-    <w:tmpl w:val="1A488284"/>
+    <w:tmpl w:val="3AE23D50"/>
     <w:lvl w:ilvl="0" w:tplc="04090019">
       <w:start w:val="1"/>
       <w:numFmt w:val="lowerLetter"/>

</xml_diff>

<commit_message>
My RPi Notes.doc - various additions for HTT.py project
</commit_message>
<xml_diff>
--- a/My RPi Notes.docx
+++ b/My RPi Notes.docx
@@ -30,7 +30,7 @@
           <w:rPr>
             <w:noProof/>
           </w:rPr>
-          <w:t>23-Dec-16</w:t>
+          <w:t>25-Dec-16</w:t>
         </w:r>
       </w:fldSimple>
       <w:r>
@@ -365,7 +365,16 @@
         </w:numPr>
       </w:pPr>
       <w:r>
-        <w:t>Enter startx on the command line followed by Enter.</w:t>
+        <w:t xml:space="preserve">Enter </w:t>
+      </w:r>
+      <w:r>
+        <w:rPr>
+          <w:i/>
+        </w:rPr>
+        <w:t>startx</w:t>
+      </w:r>
+      <w:r>
+        <w:t xml:space="preserve"> on the command line followed by Enter.</w:t>
       </w:r>
       <w:r>
         <w:t xml:space="preserve">   Automatic entry into the GUI may occur if </w:t>
@@ -1776,19 +1785,7 @@
           <w:rPr>
             <w:rStyle w:val="Hyperlink"/>
           </w:rPr>
-          <w:t>Ad</w:t>
-        </w:r>
-        <w:r>
-          <w:rPr>
-            <w:rStyle w:val="Hyperlink"/>
-          </w:rPr>
-          <w:t>a</w:t>
-        </w:r>
-        <w:r>
-          <w:rPr>
-            <w:rStyle w:val="Hyperlink"/>
-          </w:rPr>
-          <w:t>fruit</w:t>
+          <w:t>Adafruit</w:t>
         </w:r>
         <w:proofErr w:type="spellEnd"/>
         <w:r>
@@ -4300,7 +4297,75 @@
       </w:r>
       <w:proofErr w:type="spellEnd"/>
       <w:r>
-        <w:t xml:space="preserve"> to start a python script on startup.   Run the program on boot with a special crontab command.  </w:t>
+        <w:t xml:space="preserve"> to start a python script on startup.   Run the program on boot with a special crontab command</w:t>
+      </w:r>
+      <w:r>
+        <w:t xml:space="preserve">, </w:t>
+      </w:r>
+      <w:r>
+        <w:rPr>
+          <w:i/>
+        </w:rPr>
+        <w:t>@reboot</w:t>
+      </w:r>
+      <w:r>
+        <w:t xml:space="preserve">.  </w:t>
+      </w:r>
+      <w:r>
+        <w:t xml:space="preserve">   Alternatively, put a script in /etc/</w:t>
+      </w:r>
+      <w:proofErr w:type="spellStart"/>
+      <w:r>
+        <w:t>rc.local</w:t>
+      </w:r>
+      <w:proofErr w:type="spellEnd"/>
+      <w:r>
+        <w:t xml:space="preserve">.  This is said to work: </w:t>
+      </w:r>
+    </w:p>
+    <w:p>
+      <w:pPr>
+        <w:rPr>
+          <w:rFonts w:ascii="Courier New" w:hAnsi="Courier New" w:cs="Courier New"/>
+          <w:color w:val="8B8B8B"/>
+          <w:sz w:val="16"/>
+          <w:szCs w:val="16"/>
+          <w:shd w:val="clear" w:color="auto" w:fill="F7F7F9"/>
+        </w:rPr>
+      </w:pPr>
+      <w:r>
+        <w:tab/>
+      </w:r>
+      <w:r>
+        <w:rPr>
+          <w:rFonts w:ascii="Courier New" w:hAnsi="Courier New" w:cs="Courier New"/>
+          <w:color w:val="8B8B8B"/>
+          <w:sz w:val="16"/>
+          <w:szCs w:val="16"/>
+          <w:shd w:val="clear" w:color="auto" w:fill="F7F7F9"/>
+        </w:rPr>
+        <w:t>(sleep 10;python scriptname.py)&amp;</w:t>
+      </w:r>
+    </w:p>
+    <w:p>
+      <w:pPr>
+        <w:ind w:left="360" w:hanging="360"/>
+      </w:pPr>
+      <w:r>
+        <w:rPr>
+          <w:rFonts w:ascii="Courier New" w:hAnsi="Courier New" w:cs="Courier New"/>
+          <w:color w:val="8B8B8B"/>
+          <w:sz w:val="16"/>
+          <w:szCs w:val="16"/>
+          <w:shd w:val="clear" w:color="auto" w:fill="F7F7F9"/>
+        </w:rPr>
+        <w:tab/>
+      </w:r>
+      <w:r>
+        <w:t>The () makes enclosed commands run in the background.   The '&amp;' is also needed</w:t>
+      </w:r>
+      <w:r>
+        <w:t>.   Source: raspberrypi.org forum "Best way to run a python script at startup?"</w:t>
       </w:r>
     </w:p>
     <w:p>

</xml_diff>

<commit_message>
Commit of version from 27Dec16.  Changes questionable!
</commit_message>
<xml_diff>
--- a/My RPi Notes.docx
+++ b/My RPi Notes.docx
@@ -1,6 +1,6 @@
 
 <file path=word/document.xml><?xml version="1.0" encoding="utf-8"?>
-<w:document xmlns:ve="http://schemas.openxmlformats.org/markup-compatibility/2006" xmlns:o="urn:schemas-microsoft-com:office:office" xmlns:r="http://schemas.openxmlformats.org/officeDocument/2006/relationships" xmlns:m="http://schemas.openxmlformats.org/officeDocument/2006/math" xmlns:v="urn:schemas-microsoft-com:vml" xmlns:wp="http://schemas.openxmlformats.org/drawingml/2006/wordprocessingDrawing" xmlns:w10="urn:schemas-microsoft-com:office:word" xmlns:w="http://schemas.openxmlformats.org/wordprocessingml/2006/main" xmlns:wne="http://schemas.microsoft.com/office/word/2006/wordml">
+<w:document xmlns:wpc="http://schemas.microsoft.com/office/word/2010/wordprocessingCanvas" xmlns:cx="http://schemas.microsoft.com/office/drawing/2014/chartex" xmlns:cx1="http://schemas.microsoft.com/office/drawing/2015/9/8/chartex" xmlns:cx2="http://schemas.microsoft.com/office/drawing/2015/10/21/chartex" xmlns:cx3="http://schemas.microsoft.com/office/drawing/2016/5/9/chartex" xmlns:cx4="http://schemas.microsoft.com/office/drawing/2016/5/10/chartex" xmlns:cx5="http://schemas.microsoft.com/office/drawing/2016/5/11/chartex" xmlns:mc="http://schemas.openxmlformats.org/markup-compatibility/2006" xmlns:o="urn:schemas-microsoft-com:office:office" xmlns:r="http://schemas.openxmlformats.org/officeDocument/2006/relationships" xmlns:m="http://schemas.openxmlformats.org/officeDocument/2006/math" xmlns:v="urn:schemas-microsoft-com:vml" xmlns:wp14="http://schemas.microsoft.com/office/word/2010/wordprocessingDrawing" xmlns:wp="http://schemas.openxmlformats.org/drawingml/2006/wordprocessingDrawing" xmlns:w10="urn:schemas-microsoft-com:office:word" xmlns:w="http://schemas.openxmlformats.org/wordprocessingml/2006/main" xmlns:w14="http://schemas.microsoft.com/office/word/2010/wordml" xmlns:w15="http://schemas.microsoft.com/office/word/2012/wordml" xmlns:w16se="http://schemas.microsoft.com/office/word/2015/wordml/symex" xmlns:wpg="http://schemas.microsoft.com/office/word/2010/wordprocessingGroup" xmlns:wpi="http://schemas.microsoft.com/office/word/2010/wordprocessingInk" xmlns:wne="http://schemas.microsoft.com/office/word/2006/wordml" xmlns:wps="http://schemas.microsoft.com/office/word/2010/wordprocessingShape" mc:Ignorable="w14 w15 w16se wp14">
   <w:body>
     <w:p>
       <w:pPr>
@@ -25,14 +25,27 @@
       <w:r>
         <w:t xml:space="preserve">Last edited: </w:t>
       </w:r>
-      <w:fldSimple w:instr=" SAVEDATE  \@ &quot;d-MMM-yy&quot;  \* MERGEFORMAT ">
-        <w:r>
-          <w:rPr>
-            <w:noProof/>
-          </w:rPr>
-          <w:t>25-Dec-16</w:t>
-        </w:r>
-      </w:fldSimple>
+      <w:r>
+        <w:fldChar w:fldCharType="begin"/>
+      </w:r>
+      <w:r>
+        <w:instrText xml:space="preserve"> SAVEDATE  \@ "d-MMM-yy"  \* MERGEFORMAT </w:instrText>
+      </w:r>
+      <w:r>
+        <w:fldChar w:fldCharType="separate"/>
+      </w:r>
+      <w:r>
+        <w:rPr>
+          <w:noProof/>
+        </w:rPr>
+        <w:t>29-Dec-16</w:t>
+      </w:r>
+      <w:r>
+        <w:rPr>
+          <w:noProof/>
+        </w:rPr>
+        <w:fldChar w:fldCharType="end"/>
+      </w:r>
       <w:r>
         <w:t xml:space="preserve"> </w:t>
       </w:r>
@@ -47,10 +60,16 @@
         <w:t xml:space="preserve">These </w:t>
       </w:r>
       <w:r>
-        <w:t>notes originated in 2015 for use on a Raspberry Pi 2 Model B v1.1 using the latest NOOBS package at the time.   The current notes</w:t>
-      </w:r>
-      <w:r>
-        <w:t xml:space="preserve"> are written for NOOBS version 1.9.2, Released 2016-05-27 and </w:t>
+        <w:t xml:space="preserve">notes originated in 2015 for use on a Raspberry Pi 2 Model B v1.1 using the latest </w:t>
+      </w:r>
+      <w:r>
+        <w:t>Raspian distribution</w:t>
+      </w:r>
+      <w:r>
+        <w:t xml:space="preserve"> package at the time.   The current notes</w:t>
+      </w:r>
+      <w:r>
+        <w:t xml:space="preserve"> </w:t>
       </w:r>
       <w:r>
         <w:t xml:space="preserve">reflect changes </w:t>
@@ -59,7 +78,13 @@
         <w:t xml:space="preserve">that have </w:t>
       </w:r>
       <w:r>
-        <w:t xml:space="preserve">evolved over a year.   If notes don't seem to fit what is viewed on the </w:t>
+        <w:t xml:space="preserve">evolved </w:t>
+      </w:r>
+      <w:r>
+        <w:t>since then</w:t>
+      </w:r>
+      <w:r>
+        <w:t xml:space="preserve">.   If notes don't seem to fit what is viewed on the </w:t>
       </w:r>
       <w:proofErr w:type="spellStart"/>
       <w:r>
@@ -272,7 +297,19 @@
         </w:numPr>
       </w:pPr>
       <w:r>
-        <w:t>Perform sudo upgrade update installs for camera utilities, GPIO.</w:t>
+        <w:t xml:space="preserve">Perform sudo </w:t>
+      </w:r>
+      <w:r>
+        <w:t xml:space="preserve">update &amp; sudo </w:t>
+      </w:r>
+      <w:r>
+        <w:t>upgrade</w:t>
+      </w:r>
+      <w:r>
+        <w:t>,</w:t>
+      </w:r>
+      <w:r>
+        <w:t xml:space="preserve"> installs for camera utilities, GPIO.</w:t>
       </w:r>
       <w:r>
         <w:t xml:space="preserve"> (Examples: beware some instructions may be obsolete or buggy as experienced in raspberrypi.org)</w:t>
@@ -296,25 +333,20 @@
     </w:p>
     <w:p>
       <w:pPr>
-        <w:ind w:left="720"/>
-      </w:pPr>
-    </w:p>
-    <w:p>
-      <w:pPr>
         <w:pStyle w:val="ListParagraph"/>
         <w:numPr>
           <w:ilvl w:val="0"/>
           <w:numId w:val="1"/>
         </w:numPr>
       </w:pPr>
-      <w:r>
-        <w:t xml:space="preserve">Command line control of </w:t>
-      </w:r>
       <w:proofErr w:type="spellStart"/>
       <w:r>
         <w:t>RPi</w:t>
       </w:r>
       <w:proofErr w:type="spellEnd"/>
+      <w:r>
+        <w:t xml:space="preserve"> control through the command line interface (CLI)</w:t>
+      </w:r>
       <w:r>
         <w:t>.</w:t>
       </w:r>
@@ -328,8 +360,54 @@
         </w:numPr>
       </w:pPr>
       <w:r>
+        <w:t xml:space="preserve">Connecting a keyboard/monitor to the </w:t>
+      </w:r>
+      <w:proofErr w:type="spellStart"/>
+      <w:r>
+        <w:t>RPi</w:t>
+      </w:r>
+      <w:proofErr w:type="spellEnd"/>
+      <w:r>
+        <w:t xml:space="preserve"> and booting into the CLI environment.  Also, later u</w:t>
+      </w:r>
+      <w:r>
+        <w:t>sing a remote laptop as terminal</w:t>
+      </w:r>
+      <w:r>
+        <w:t xml:space="preserve"> running a terminal emulator (</w:t>
+      </w:r>
+      <w:proofErr w:type="spellStart"/>
+      <w:r>
+        <w:t>PuTTY</w:t>
+      </w:r>
+      <w:proofErr w:type="spellEnd"/>
+      <w:r>
+        <w:t>).</w:t>
+      </w:r>
+    </w:p>
+    <w:p>
+      <w:pPr>
+        <w:pStyle w:val="ListParagraph"/>
+        <w:numPr>
+          <w:ilvl w:val="2"/>
+          <w:numId w:val="1"/>
+        </w:numPr>
+      </w:pPr>
+      <w:r>
         <w:lastRenderedPageBreak/>
-        <w:t>Using a remote laptop as terminal.</w:t>
+        <w:t>Log-in using username/password.   Default is "pi"/"raspberry"</w:t>
+      </w:r>
+    </w:p>
+    <w:p>
+      <w:pPr>
+        <w:pStyle w:val="ListParagraph"/>
+        <w:numPr>
+          <w:ilvl w:val="2"/>
+          <w:numId w:val="1"/>
+        </w:numPr>
+      </w:pPr>
+      <w:r>
+        <w:t>Type BASH commands to perform desired operations in CLI.</w:t>
       </w:r>
     </w:p>
     <w:p>
@@ -341,7 +419,39 @@
         </w:numPr>
       </w:pPr>
       <w:r>
-        <w:t>Log-in using username/password.   Default is "pi"/"raspberry"</w:t>
+        <w:t xml:space="preserve">Starting the Raspian GUI.     </w:t>
+      </w:r>
+    </w:p>
+    <w:p>
+      <w:pPr>
+        <w:pStyle w:val="ListParagraph"/>
+        <w:numPr>
+          <w:ilvl w:val="2"/>
+          <w:numId w:val="1"/>
+        </w:numPr>
+      </w:pPr>
+      <w:r>
+        <w:t xml:space="preserve">Enter </w:t>
+      </w:r>
+      <w:r>
+        <w:rPr>
+          <w:i/>
+        </w:rPr>
+        <w:t>startx</w:t>
+      </w:r>
+      <w:r>
+        <w:t xml:space="preserve"> on the command line followed by Enter.</w:t>
+      </w:r>
+      <w:r>
+        <w:t xml:space="preserve">   Automatic entry into the GUI may occur if </w:t>
+      </w:r>
+      <w:proofErr w:type="spellStart"/>
+      <w:r>
+        <w:t>Preferences.RaspberryPiConfiguration</w:t>
+      </w:r>
+      <w:proofErr w:type="spellEnd"/>
+      <w:r>
+        <w:t xml:space="preserve"> is configured to do this.</w:t>
       </w:r>
     </w:p>
     <w:p>
@@ -353,7 +463,7 @@
         </w:numPr>
       </w:pPr>
       <w:r>
-        <w:t xml:space="preserve">Starting the Raspian GUI.     </w:t>
+        <w:t>Shutting down safely.</w:t>
       </w:r>
     </w:p>
     <w:p>
@@ -365,27 +475,57 @@
         </w:numPr>
       </w:pPr>
       <w:r>
-        <w:t xml:space="preserve">Enter </w:t>
+        <w:t>From the GUI.</w:t>
+      </w:r>
+    </w:p>
+    <w:p>
+      <w:pPr>
+        <w:pStyle w:val="ListParagraph"/>
+        <w:numPr>
+          <w:ilvl w:val="3"/>
+          <w:numId w:val="1"/>
+        </w:numPr>
+      </w:pPr>
+      <w:r>
+        <w:t xml:space="preserve">Click on </w:t>
+      </w:r>
+      <w:proofErr w:type="spellStart"/>
+      <w:r>
+        <w:t>File.Exit.Shutdown</w:t>
+      </w:r>
+      <w:proofErr w:type="spellEnd"/>
+      <w:r>
+        <w:t>.</w:t>
+      </w:r>
+    </w:p>
+    <w:p>
+      <w:pPr>
+        <w:pStyle w:val="ListParagraph"/>
+        <w:numPr>
+          <w:ilvl w:val="2"/>
+          <w:numId w:val="1"/>
+        </w:numPr>
+      </w:pPr>
+      <w:r>
+        <w:t xml:space="preserve">From the CLI.   </w:t>
       </w:r>
       <w:r>
         <w:rPr>
           <w:i/>
         </w:rPr>
-        <w:t>startx</w:t>
-      </w:r>
-      <w:r>
-        <w:t xml:space="preserve"> on the command line followed by Enter.</w:t>
-      </w:r>
-      <w:r>
-        <w:t xml:space="preserve">   Automatic entry into the GUI may occur if </w:t>
-      </w:r>
-      <w:proofErr w:type="spellStart"/>
-      <w:r>
-        <w:t>Preferences.RaspberryPiConfiguration</w:t>
-      </w:r>
-      <w:proofErr w:type="spellEnd"/>
-      <w:r>
-        <w:t xml:space="preserve"> is configured to do this.</w:t>
+        <w:t>sudo shutdown -h now</w:t>
+      </w:r>
+    </w:p>
+    <w:p>
+      <w:pPr>
+        <w:pStyle w:val="ListParagraph"/>
+        <w:numPr>
+          <w:ilvl w:val="3"/>
+          <w:numId w:val="1"/>
+        </w:numPr>
+      </w:pPr>
+      <w:r>
+        <w:t xml:space="preserve">For hardware/Python method visit: </w:t>
       </w:r>
     </w:p>
     <w:p>
@@ -397,7 +537,7 @@
         </w:numPr>
       </w:pPr>
       <w:r>
-        <w:t>Shutting down safely.</w:t>
+        <w:t>Mounting a USB thumb drive to transfer files.</w:t>
       </w:r>
     </w:p>
     <w:p>
@@ -409,80 +549,6 @@
         </w:numPr>
       </w:pPr>
       <w:r>
-        <w:t>From the GUI.</w:t>
-      </w:r>
-    </w:p>
-    <w:p>
-      <w:pPr>
-        <w:pStyle w:val="ListParagraph"/>
-        <w:numPr>
-          <w:ilvl w:val="3"/>
-          <w:numId w:val="1"/>
-        </w:numPr>
-      </w:pPr>
-      <w:r>
-        <w:t xml:space="preserve">Click on </w:t>
-      </w:r>
-      <w:proofErr w:type="spellStart"/>
-      <w:r>
-        <w:t>File.Exit.Shutdown</w:t>
-      </w:r>
-      <w:proofErr w:type="spellEnd"/>
-      <w:r>
-        <w:t>.</w:t>
-      </w:r>
-    </w:p>
-    <w:p>
-      <w:pPr>
-        <w:pStyle w:val="ListParagraph"/>
-        <w:numPr>
-          <w:ilvl w:val="2"/>
-          <w:numId w:val="1"/>
-        </w:numPr>
-      </w:pPr>
-      <w:r>
-        <w:t xml:space="preserve">From the CLI.   </w:t>
-      </w:r>
-      <w:r>
-        <w:rPr>
-          <w:i/>
-        </w:rPr>
-        <w:t>sudo shutdown -h now</w:t>
-      </w:r>
-    </w:p>
-    <w:p>
-      <w:pPr>
-        <w:pStyle w:val="ListParagraph"/>
-        <w:numPr>
-          <w:ilvl w:val="3"/>
-          <w:numId w:val="1"/>
-        </w:numPr>
-      </w:pPr>
-      <w:r>
-        <w:t xml:space="preserve">For hardware/Python method visit: </w:t>
-      </w:r>
-    </w:p>
-    <w:p>
-      <w:pPr>
-        <w:pStyle w:val="ListParagraph"/>
-        <w:numPr>
-          <w:ilvl w:val="1"/>
-          <w:numId w:val="1"/>
-        </w:numPr>
-      </w:pPr>
-      <w:r>
-        <w:t>Mounting a USB thumb drive to transfer files.</w:t>
-      </w:r>
-    </w:p>
-    <w:p>
-      <w:pPr>
-        <w:pStyle w:val="ListParagraph"/>
-        <w:numPr>
-          <w:ilvl w:val="2"/>
-          <w:numId w:val="1"/>
-        </w:numPr>
-      </w:pPr>
-      <w:r>
         <w:t>CLI approach</w:t>
       </w:r>
     </w:p>
@@ -586,13 +652,8 @@
           <w:numId w:val="15"/>
         </w:numPr>
       </w:pPr>
-      <w:proofErr w:type="spellStart"/>
-      <w:r>
-        <w:t>Unmount</w:t>
-      </w:r>
-      <w:proofErr w:type="spellEnd"/>
-      <w:r>
-        <w:t xml:space="preserve">: sudo </w:t>
+      <w:r>
+        <w:t xml:space="preserve">Unmount: sudo </w:t>
       </w:r>
       <w:proofErr w:type="spellStart"/>
       <w:r>
@@ -771,9 +832,12 @@
       </w:r>
       <w:proofErr w:type="spellStart"/>
       <w:r>
-        <w:t>raspi-config</w:t>
-      </w:r>
-      <w:proofErr w:type="spellEnd"/>
+        <w:t>raspi</w:t>
+      </w:r>
+      <w:proofErr w:type="spellEnd"/>
+      <w:r>
+        <w:t>-config</w:t>
+      </w:r>
     </w:p>
     <w:p>
       <w:pPr>
@@ -851,19 +915,11 @@
         <w:t xml:space="preserve">Other key command line commands:  See </w:t>
       </w:r>
       <w:hyperlink r:id="rId10" w:history="1">
-        <w:proofErr w:type="spellStart"/>
         <w:r>
           <w:rPr>
             <w:rStyle w:val="Hyperlink"/>
           </w:rPr>
-          <w:t>Debian</w:t>
-        </w:r>
-        <w:proofErr w:type="spellEnd"/>
-        <w:r>
-          <w:rPr>
-            <w:rStyle w:val="Hyperlink"/>
-          </w:rPr>
-          <w:t xml:space="preserve"> Refcard.pdf</w:t>
+          <w:t>Debian Refcard.pdf</w:t>
         </w:r>
       </w:hyperlink>
       <w:r>
@@ -953,21 +1009,7 @@
         <w:rPr>
           <w:i/>
         </w:rPr>
-        <w:t>-</w:t>
-      </w:r>
-      <w:proofErr w:type="spellStart"/>
-      <w:r>
-        <w:rPr>
-          <w:i/>
-        </w:rPr>
-        <w:t>cd</w:t>
-      </w:r>
-      <w:proofErr w:type="spellEnd"/>
-      <w:r>
-        <w:rPr>
-          <w:i/>
-        </w:rPr>
-        <w:t xml:space="preserve">  x</w:t>
+        <w:t>-cd  x</w:t>
       </w:r>
     </w:p>
     <w:p>
@@ -985,21 +1027,7 @@
         <w:rPr>
           <w:i/>
         </w:rPr>
-        <w:t>-u  -</w:t>
-      </w:r>
-      <w:proofErr w:type="spellStart"/>
-      <w:r>
-        <w:rPr>
-          <w:i/>
-        </w:rPr>
-        <w:t>cd</w:t>
-      </w:r>
-      <w:proofErr w:type="spellEnd"/>
-      <w:r>
-        <w:rPr>
-          <w:i/>
-        </w:rPr>
-        <w:t xml:space="preserve"> x</w:t>
+        <w:t>-u  -cd x</w:t>
       </w:r>
     </w:p>
     <w:p>
@@ -1050,35 +1078,7 @@
         <w:rPr>
           <w:i/>
         </w:rPr>
-        <w:t xml:space="preserve"> _$</w:t>
-      </w:r>
-      <w:proofErr w:type="spellStart"/>
-      <w:r>
-        <w:rPr>
-          <w:i/>
-        </w:rPr>
-        <w:t>wx$h_scrot.png</w:t>
-      </w:r>
-      <w:proofErr w:type="spellEnd"/>
-      <w:r>
-        <w:rPr>
-          <w:i/>
-        </w:rPr>
-        <w:t>' -e '</w:t>
-      </w:r>
-      <w:proofErr w:type="spellStart"/>
-      <w:r>
-        <w:rPr>
-          <w:i/>
-        </w:rPr>
-        <w:t>mv</w:t>
-      </w:r>
-      <w:proofErr w:type="spellEnd"/>
-      <w:r>
-        <w:rPr>
-          <w:i/>
-        </w:rPr>
-        <w:t xml:space="preserve">  $f  ~/images/shots/'</w:t>
+        <w:t xml:space="preserve"> _$wx$h_scrot.png' -e 'mv  $f  ~/images/shots/'</w:t>
       </w:r>
     </w:p>
     <w:p>
@@ -1102,23 +1102,7 @@
         </w:numPr>
       </w:pPr>
       <w:r>
-        <w:t xml:space="preserve">Look in </w:t>
-      </w:r>
-      <w:proofErr w:type="spellStart"/>
-      <w:r>
-        <w:t>Debian</w:t>
-      </w:r>
-      <w:proofErr w:type="spellEnd"/>
-      <w:r>
-        <w:t xml:space="preserve"> Packages for </w:t>
-      </w:r>
-      <w:proofErr w:type="spellStart"/>
-      <w:r>
-        <w:t>jessie</w:t>
-      </w:r>
-      <w:proofErr w:type="spellEnd"/>
-      <w:r>
-        <w:t xml:space="preserve">: </w:t>
+        <w:t xml:space="preserve">Look in Debian Packages for jessie: </w:t>
       </w:r>
       <w:hyperlink r:id="rId12" w:history="1">
         <w:r>
@@ -1198,32 +1182,13 @@
         </w:rPr>
       </w:pPr>
       <w:r>
-        <w:t xml:space="preserve">for long lists pipe to </w:t>
-      </w:r>
-      <w:proofErr w:type="spellStart"/>
-      <w:r>
-        <w:t>grep</w:t>
-      </w:r>
-      <w:proofErr w:type="spellEnd"/>
+        <w:t>for long lists pipe to grep</w:t>
+      </w:r>
       <w:r>
         <w:rPr>
           <w:i/>
         </w:rPr>
-        <w:t xml:space="preserve">:  | </w:t>
-      </w:r>
-      <w:proofErr w:type="spellStart"/>
-      <w:r>
-        <w:rPr>
-          <w:i/>
-        </w:rPr>
-        <w:t>grep</w:t>
-      </w:r>
-      <w:proofErr w:type="spellEnd"/>
-      <w:r>
-        <w:rPr>
-          <w:i/>
-        </w:rPr>
-        <w:t xml:space="preserve"> &lt;keyword&gt; |more</w:t>
+        <w:t>:  | grep &lt;keyword&gt; |more</w:t>
       </w:r>
     </w:p>
     <w:p>
@@ -1375,15 +1340,7 @@
         <w:t>aptitude</w:t>
       </w:r>
       <w:r>
-        <w:t xml:space="preserve"> (user friendly </w:t>
-      </w:r>
-      <w:proofErr w:type="spellStart"/>
-      <w:r>
-        <w:t>cli</w:t>
-      </w:r>
-      <w:proofErr w:type="spellEnd"/>
-      <w:r>
-        <w:t>)</w:t>
+        <w:t xml:space="preserve"> (user friendly cli)</w:t>
       </w:r>
     </w:p>
     <w:p>
@@ -1626,7 +1583,15 @@
         <w:t xml:space="preserve">  When</w:t>
       </w:r>
       <w:r>
-        <w:t xml:space="preserve"> script development is complete, copy it with a "sudo cp" </w:t>
+        <w:t xml:space="preserve"> script development is complete, copy it with a "sudo </w:t>
+      </w:r>
+      <w:proofErr w:type="spellStart"/>
+      <w:r>
+        <w:t>cp</w:t>
+      </w:r>
+      <w:proofErr w:type="spellEnd"/>
+      <w:r>
+        <w:t xml:space="preserve">" </w:t>
       </w:r>
       <w:r>
         <w:t xml:space="preserve">to </w:t>
@@ -1816,21 +1781,7 @@
         <w:rPr>
           <w:i/>
         </w:rPr>
-        <w:t xml:space="preserve">Dropbox </w:t>
-      </w:r>
-      <w:proofErr w:type="spellStart"/>
-      <w:r>
-        <w:rPr>
-          <w:i/>
-        </w:rPr>
-        <w:t>Uploader</w:t>
-      </w:r>
-      <w:proofErr w:type="spellEnd"/>
-      <w:r>
-        <w:rPr>
-          <w:i/>
-        </w:rPr>
-        <w:t xml:space="preserve"> notes</w:t>
+        <w:t>Dropbox Uploader notes</w:t>
       </w:r>
       <w:r>
         <w:t xml:space="preserve">:  Have used shell file with </w:t>
@@ -1849,40 +1800,16 @@
       </w:r>
       <w:proofErr w:type="spellEnd"/>
       <w:r>
-        <w:t xml:space="preserve"> (See </w:t>
-      </w:r>
-      <w:proofErr w:type="spellStart"/>
-      <w:r>
-        <w:t>MyProjects</w:t>
-      </w:r>
-      <w:proofErr w:type="spellEnd"/>
-      <w:r>
-        <w:t xml:space="preserve">/snappic.sh for the bash script).   If there is a way to embed in Python code, I have yet to find it.   </w:t>
-      </w:r>
-      <w:r>
-        <w:t xml:space="preserve">When installing Dropbox </w:t>
-      </w:r>
-      <w:proofErr w:type="spellStart"/>
-      <w:r>
-        <w:t>Uploader</w:t>
-      </w:r>
-      <w:proofErr w:type="spellEnd"/>
-      <w:r>
-        <w:t xml:space="preserve">, </w:t>
+        <w:t xml:space="preserve"> (See MyProjects/snappic.sh for the bash script).   If there is a way to embed in Python code, I have yet to find it.   </w:t>
+      </w:r>
+      <w:r>
+        <w:t xml:space="preserve">When installing Dropbox Uploader, </w:t>
       </w:r>
       <w:r>
         <w:t xml:space="preserve">it will be put </w:t>
       </w:r>
       <w:r>
-        <w:t>your Documents directory in its own folder as:  /home/pi/Documents/Dropbox-</w:t>
-      </w:r>
-      <w:proofErr w:type="spellStart"/>
-      <w:r>
-        <w:t>Uploader</w:t>
-      </w:r>
-      <w:proofErr w:type="spellEnd"/>
-      <w:r>
-        <w:t xml:space="preserve">.  </w:t>
+        <w:t xml:space="preserve">your Documents directory in its own folder as:  /home/pi/Documents/Dropbox-Uploader.  </w:t>
       </w:r>
       <w:r>
         <w:t>For additional guidelines, s</w:t>
@@ -2209,97 +2136,33 @@
         <w:t>download</w:t>
       </w:r>
       <w:r>
-        <w:t xml:space="preserve"> of a file from Dropbox using the CLI.  (the working directory is ~/Dropbox-</w:t>
-      </w:r>
-      <w:proofErr w:type="spellStart"/>
-      <w:r>
-        <w:t>Uploader</w:t>
-      </w:r>
-      <w:proofErr w:type="spellEnd"/>
-      <w:r>
-        <w:t xml:space="preserve">):   </w:t>
+        <w:t xml:space="preserve"> of a file from Dropbox using the CLI.  (the working directory is ~/Dropbox-Uploader):   </w:t>
       </w:r>
       <w:r>
         <w:rPr>
           <w:i/>
         </w:rPr>
-        <w:t>./dropbox_uploader.sh download ./Apps/</w:t>
-      </w:r>
-      <w:proofErr w:type="spellStart"/>
+        <w:t>./dropbox_uploader.sh download ./Apps/RPiPictures/MyProjects/snappic.sh ~/Documents/PythonProjects/snappic.sh</w:t>
+      </w:r>
+    </w:p>
+    <w:p>
+      <w:pPr>
+        <w:ind w:left="1080"/>
+      </w:pPr>
+      <w:r>
+        <w:t>Another example of upload, from the project folder</w:t>
+      </w:r>
       <w:r>
         <w:rPr>
           <w:i/>
         </w:rPr>
-        <w:t>RPiPictures</w:t>
-      </w:r>
-      <w:proofErr w:type="spellEnd"/>
+        <w:t xml:space="preserve">:  </w:t>
+      </w:r>
       <w:r>
         <w:rPr>
           <w:i/>
         </w:rPr>
-        <w:t>/</w:t>
-      </w:r>
-      <w:proofErr w:type="spellStart"/>
-      <w:r>
-        <w:rPr>
-          <w:i/>
-        </w:rPr>
-        <w:t>MyProjects</w:t>
-      </w:r>
-      <w:proofErr w:type="spellEnd"/>
-      <w:r>
-        <w:rPr>
-          <w:i/>
-        </w:rPr>
-        <w:t>/snappic.sh ~/Documents/</w:t>
-      </w:r>
-      <w:proofErr w:type="spellStart"/>
-      <w:r>
-        <w:rPr>
-          <w:i/>
-        </w:rPr>
-        <w:t>PythonProjects</w:t>
-      </w:r>
-      <w:proofErr w:type="spellEnd"/>
-      <w:r>
-        <w:rPr>
-          <w:i/>
-        </w:rPr>
-        <w:t>/snappic.sh</w:t>
-      </w:r>
-    </w:p>
-    <w:p>
-      <w:pPr>
-        <w:ind w:left="1080"/>
-      </w:pPr>
-      <w:r>
-        <w:t>Another example of upload, from the project folder</w:t>
-      </w:r>
-      <w:r>
-        <w:rPr>
-          <w:i/>
-        </w:rPr>
-        <w:t xml:space="preserve">:  </w:t>
-      </w:r>
-      <w:r>
-        <w:rPr>
-          <w:i/>
-        </w:rPr>
-        <w:t>~/Dropbox-</w:t>
-      </w:r>
-      <w:proofErr w:type="spellStart"/>
-      <w:r>
-        <w:rPr>
-          <w:i/>
-        </w:rPr>
-        <w:t>Uploader</w:t>
-      </w:r>
-      <w:proofErr w:type="spellEnd"/>
-      <w:r>
-        <w:rPr>
-          <w:i/>
-        </w:rPr>
-        <w:t xml:space="preserve">/dropbox_uploader.sh upload </w:t>
+        <w:t xml:space="preserve">~/Dropbox-Uploader/dropbox_uploader.sh upload </w:t>
       </w:r>
       <w:r>
         <w:rPr>
@@ -2372,15 +2235,7 @@
       </w:r>
       <w:proofErr w:type="spellEnd"/>
       <w:r>
-        <w:t xml:space="preserve"> is booted into GUI </w:t>
-      </w:r>
-      <w:proofErr w:type="spellStart"/>
-      <w:r>
-        <w:t>vs</w:t>
-      </w:r>
-      <w:proofErr w:type="spellEnd"/>
-      <w:r>
-        <w:t xml:space="preserve"> CLI (Command Line Interface).</w:t>
+        <w:t xml:space="preserve"> is booted into GUI vs CLI (Command Line Interface).</w:t>
       </w:r>
     </w:p>
     <w:p>
@@ -2507,15 +2362,7 @@
         <w:t>Q</w:t>
       </w:r>
       <w:r>
-        <w:t xml:space="preserve">uit </w:t>
-      </w:r>
-      <w:proofErr w:type="spellStart"/>
-      <w:r>
-        <w:t>Config</w:t>
-      </w:r>
-      <w:proofErr w:type="spellEnd"/>
-      <w:r>
-        <w:t xml:space="preserve"> dialog.   Reboot if necessary. </w:t>
+        <w:t xml:space="preserve">uit Config dialog.   Reboot if necessary. </w:t>
       </w:r>
     </w:p>
     <w:p>
@@ -2798,21 +2645,74 @@
         <w:rPr>
           <w:rFonts w:ascii="Courier New" w:hAnsi="Courier New" w:cs="Courier New"/>
         </w:rPr>
-        <w:t>/home/pi/Dropbox-</w:t>
-      </w:r>
-      <w:proofErr w:type="spellStart"/>
-      <w:r>
+        <w:t>/home/pi/Dropbox-Uploader/dropbox_uploader.sh upload /home/pi/Pictures/$DATE.jpg $DATE.jpg &gt;&amp;1</w:t>
+      </w:r>
+    </w:p>
+    <w:p>
+      <w:pPr>
+        <w:ind w:left="1440"/>
         <w:rPr>
           <w:rFonts w:ascii="Courier New" w:hAnsi="Courier New" w:cs="Courier New"/>
         </w:rPr>
-        <w:t>Uploader</w:t>
-      </w:r>
-      <w:proofErr w:type="spellEnd"/>
+      </w:pPr>
+      <w:r>
+        <w:t xml:space="preserve">Use the </w:t>
+      </w:r>
+      <w:proofErr w:type="spellStart"/>
+      <w:r>
+        <w:t>LeafPad</w:t>
+      </w:r>
+      <w:proofErr w:type="spellEnd"/>
+      <w:r>
+        <w:t xml:space="preserve"> editor to open snappic.sh for editing.</w:t>
+      </w:r>
+      <w:r>
+        <w:t xml:space="preserve">  Folder </w:t>
+      </w:r>
+      <w:r>
+        <w:t>Documents/</w:t>
+      </w:r>
+      <w:proofErr w:type="spellStart"/>
+      <w:r>
+        <w:t>MyProjects</w:t>
+      </w:r>
+      <w:proofErr w:type="spellEnd"/>
+    </w:p>
+    <w:p>
+      <w:pPr>
+        <w:ind w:left="1080"/>
+      </w:pPr>
+      <w:r>
+        <w:tab/>
+      </w:r>
+      <w:r>
+        <w:t xml:space="preserve">Edit crontab to schedule </w:t>
+      </w:r>
+      <w:proofErr w:type="spellStart"/>
+      <w:r>
+        <w:t>snappic.h</w:t>
+      </w:r>
+      <w:proofErr w:type="spellEnd"/>
+      <w:r>
+        <w:t xml:space="preserve">.   Do </w:t>
+      </w:r>
       <w:r>
         <w:rPr>
           <w:rFonts w:ascii="Courier New" w:hAnsi="Courier New" w:cs="Courier New"/>
         </w:rPr>
-        <w:t>/dropbox_uploader.sh upload /home/pi/Pictures/$DATE.jpg $DATE.jpg &gt;&amp;1</w:t>
+        <w:t>crontab -e</w:t>
+      </w:r>
+      <w:r>
+        <w:t xml:space="preserve"> to </w:t>
+      </w:r>
+      <w:r>
+        <w:t xml:space="preserve">open for edit and </w:t>
+      </w:r>
+      <w:r>
+        <w:t>append this</w:t>
+      </w:r>
+      <w:r>
+        <w:t>:</w:t>
       </w:r>
     </w:p>
     <w:p>
@@ -2823,105 +2723,24 @@
         </w:rPr>
       </w:pPr>
       <w:r>
-        <w:t xml:space="preserve">Use the </w:t>
-      </w:r>
-      <w:proofErr w:type="spellStart"/>
-      <w:r>
-        <w:t>LeafPad</w:t>
-      </w:r>
-      <w:proofErr w:type="spellEnd"/>
-      <w:r>
-        <w:t xml:space="preserve"> editor to open snappic.sh for editing.</w:t>
-      </w:r>
-      <w:r>
-        <w:t xml:space="preserve">  Folder </w:t>
-      </w:r>
-      <w:r>
-        <w:t>Documents/</w:t>
-      </w:r>
-      <w:proofErr w:type="spellStart"/>
-      <w:r>
-        <w:t>MyProjects</w:t>
-      </w:r>
-      <w:proofErr w:type="spellEnd"/>
-    </w:p>
-    <w:p>
-      <w:pPr>
-        <w:ind w:left="1080"/>
-      </w:pPr>
-      <w:r>
-        <w:tab/>
-      </w:r>
-      <w:r>
-        <w:t xml:space="preserve">Edit crontab to schedule </w:t>
-      </w:r>
-      <w:proofErr w:type="spellStart"/>
-      <w:r>
-        <w:t>snappic.h</w:t>
-      </w:r>
-      <w:proofErr w:type="spellEnd"/>
-      <w:r>
-        <w:t xml:space="preserve">.   Do </w:t>
-      </w:r>
-      <w:r>
         <w:rPr>
           <w:rFonts w:ascii="Courier New" w:hAnsi="Courier New" w:cs="Courier New"/>
         </w:rPr>
-        <w:t>crontab -e</w:t>
-      </w:r>
-      <w:r>
-        <w:t xml:space="preserve"> to </w:t>
-      </w:r>
-      <w:r>
-        <w:t xml:space="preserve">open for edit and </w:t>
-      </w:r>
-      <w:r>
-        <w:t>append this</w:t>
-      </w:r>
-      <w:r>
-        <w:t>:</w:t>
-      </w:r>
-    </w:p>
-    <w:p>
-      <w:pPr>
-        <w:ind w:left="1440"/>
+        <w:t xml:space="preserve"># m h  </w:t>
+      </w:r>
+      <w:proofErr w:type="spellStart"/>
+      <w:r>
         <w:rPr>
           <w:rFonts w:ascii="Courier New" w:hAnsi="Courier New" w:cs="Courier New"/>
         </w:rPr>
-      </w:pPr>
+        <w:t>dom</w:t>
+      </w:r>
+      <w:proofErr w:type="spellEnd"/>
       <w:r>
         <w:rPr>
           <w:rFonts w:ascii="Courier New" w:hAnsi="Courier New" w:cs="Courier New"/>
         </w:rPr>
-        <w:t xml:space="preserve"># m h  </w:t>
-      </w:r>
-      <w:proofErr w:type="spellStart"/>
-      <w:r>
-        <w:rPr>
-          <w:rFonts w:ascii="Courier New" w:hAnsi="Courier New" w:cs="Courier New"/>
-        </w:rPr>
-        <w:t>dom</w:t>
-      </w:r>
-      <w:proofErr w:type="spellEnd"/>
-      <w:r>
-        <w:rPr>
-          <w:rFonts w:ascii="Courier New" w:hAnsi="Courier New" w:cs="Courier New"/>
-        </w:rPr>
-        <w:t xml:space="preserve">  </w:t>
-      </w:r>
-      <w:proofErr w:type="spellStart"/>
-      <w:r>
-        <w:rPr>
-          <w:rFonts w:ascii="Courier New" w:hAnsi="Courier New" w:cs="Courier New"/>
-        </w:rPr>
-        <w:t>mon</w:t>
-      </w:r>
-      <w:proofErr w:type="spellEnd"/>
-      <w:r>
-        <w:rPr>
-          <w:rFonts w:ascii="Courier New" w:hAnsi="Courier New" w:cs="Courier New"/>
-        </w:rPr>
-        <w:t xml:space="preserve">  </w:t>
+        <w:t xml:space="preserve">  mon  </w:t>
       </w:r>
       <w:proofErr w:type="spellStart"/>
       <w:r>
@@ -2970,21 +2789,7 @@
         <w:rPr>
           <w:rFonts w:ascii="Courier New" w:hAnsi="Courier New" w:cs="Courier New"/>
         </w:rPr>
-        <w:t>Documents/</w:t>
-      </w:r>
-      <w:proofErr w:type="spellStart"/>
-      <w:r>
-        <w:rPr>
-          <w:rFonts w:ascii="Courier New" w:hAnsi="Courier New" w:cs="Courier New"/>
-        </w:rPr>
-        <w:t>MyProjects</w:t>
-      </w:r>
-      <w:proofErr w:type="spellEnd"/>
-      <w:r>
-        <w:rPr>
-          <w:rFonts w:ascii="Courier New" w:hAnsi="Courier New" w:cs="Courier New"/>
-        </w:rPr>
-        <w:t>/</w:t>
+        <w:t>Documents/MyProjects/</w:t>
       </w:r>
       <w:r>
         <w:rPr>
@@ -3374,15 +3179,7 @@
       </w:r>
       <w:proofErr w:type="spellEnd"/>
       <w:r>
-        <w:t xml:space="preserve"> Videos to </w:t>
-      </w:r>
-      <w:proofErr w:type="spellStart"/>
-      <w:r>
-        <w:t>iPad</w:t>
-      </w:r>
-      <w:proofErr w:type="spellEnd"/>
-      <w:r>
-        <w:t xml:space="preserve"> via a PC" for </w:t>
+        <w:t xml:space="preserve"> Videos to iPad via a PC" for </w:t>
       </w:r>
       <w:proofErr w:type="spellStart"/>
       <w:r>
@@ -3408,15 +3205,7 @@
         <w:t>C:\My Documents\</w:t>
       </w:r>
       <w:r>
-        <w:t xml:space="preserve">Scratch.  Use </w:t>
-      </w:r>
-      <w:proofErr w:type="spellStart"/>
-      <w:r>
-        <w:t>FileZilla</w:t>
-      </w:r>
-      <w:proofErr w:type="spellEnd"/>
-      <w:r>
-        <w:t xml:space="preserve"> client on Windows PC</w:t>
+        <w:t>Scratch.  Use FileZilla client on Windows PC</w:t>
       </w:r>
       <w:r>
         <w:t xml:space="preserve"> or USB drive.   (USB drive command is second best.   Need to mount the drive on </w:t>
@@ -3626,15 +3415,7 @@
         <w:t>349 images in a batch has worked when 16GB RAM is available on the PC)</w:t>
       </w:r>
       <w:r>
-        <w:t xml:space="preserve">.  0.04 </w:t>
-      </w:r>
-      <w:proofErr w:type="spellStart"/>
-      <w:r>
-        <w:t>secs</w:t>
-      </w:r>
-      <w:proofErr w:type="spellEnd"/>
-      <w:r>
-        <w:t xml:space="preserve">/frame.   Select and clear all stills after each batch.   Note where movie segments are stored: </w:t>
+        <w:t xml:space="preserve">.  0.04 secs/frame.   Select and clear all stills after each batch.   Note where movie segments are stored: </w:t>
       </w:r>
       <w:proofErr w:type="spellStart"/>
       <w:r>
@@ -3689,23 +3470,7 @@
         <w:t>Optionally, m</w:t>
       </w:r>
       <w:r>
-        <w:t xml:space="preserve">ove output from This PC/Videos folder to Photos/ </w:t>
-      </w:r>
-      <w:proofErr w:type="spellStart"/>
-      <w:r>
-        <w:t>iPad</w:t>
-      </w:r>
-      <w:proofErr w:type="spellEnd"/>
-      <w:r>
-        <w:t xml:space="preserve"> </w:t>
-      </w:r>
-      <w:proofErr w:type="spellStart"/>
-      <w:r>
-        <w:t>Pics</w:t>
-      </w:r>
-      <w:proofErr w:type="spellEnd"/>
-      <w:r>
-        <w:t xml:space="preserve"> folder</w:t>
+        <w:t>ove output from This PC/Videos folder to Photos/ iPad Pics folder</w:t>
       </w:r>
     </w:p>
     <w:p>
@@ -3729,15 +3494,7 @@
         </w:numPr>
       </w:pPr>
       <w:r>
-        <w:t xml:space="preserve">Watch video on </w:t>
-      </w:r>
-      <w:proofErr w:type="spellStart"/>
-      <w:r>
-        <w:t>iPad</w:t>
-      </w:r>
-      <w:proofErr w:type="spellEnd"/>
-      <w:r>
-        <w:t xml:space="preserve"> device.</w:t>
+        <w:t>Watch video on iPad device.</w:t>
       </w:r>
     </w:p>
     <w:p>
@@ -3955,15 +3712,7 @@
       </w:r>
       <w:proofErr w:type="spellEnd"/>
       <w:r>
-        <w:t xml:space="preserve"> on PC, 'Juice' on Android, </w:t>
-      </w:r>
-      <w:proofErr w:type="spellStart"/>
-      <w:r>
-        <w:t>FileZilla</w:t>
-      </w:r>
-      <w:proofErr w:type="spellEnd"/>
-      <w:r>
-        <w:t xml:space="preserve"> on PC for file transfer.)</w:t>
+        <w:t xml:space="preserve"> on PC, 'Juice' on Android, FileZilla on PC for file transfer.)</w:t>
       </w:r>
     </w:p>
     <w:p>
@@ -4246,15 +3995,7 @@
         </w:r>
       </w:hyperlink>
       <w:r>
-        <w:t xml:space="preserve">, 1 Dec2015 on </w:t>
-      </w:r>
-      <w:proofErr w:type="spellStart"/>
-      <w:r>
-        <w:t>DavidMaitland.me</w:t>
-      </w:r>
-      <w:proofErr w:type="spellEnd"/>
-      <w:r>
-        <w:t>.</w:t>
+        <w:t>, 1 Dec2015 on DavidMaitland.me.</w:t>
       </w:r>
       <w:r>
         <w:t xml:space="preserve">  Used to configure Zero for wireless operation over SSH with Laptop.  Procedure written for use on a Linux (</w:t>
@@ -4312,7 +4053,15 @@
         <w:t xml:space="preserve">.  </w:t>
       </w:r>
       <w:r>
-        <w:t xml:space="preserve">   Alternatively, put a script in /etc/</w:t>
+        <w:t xml:space="preserve">   Alternatively, put a script in /</w:t>
+      </w:r>
+      <w:proofErr w:type="spellStart"/>
+      <w:r>
+        <w:t>etc</w:t>
+      </w:r>
+      <w:proofErr w:type="spellEnd"/>
+      <w:r>
+        <w:t>/</w:t>
       </w:r>
       <w:proofErr w:type="spellStart"/>
       <w:r>
@@ -4441,35 +4190,7 @@
         <w:rPr>
           <w:b/>
         </w:rPr>
-        <w:t xml:space="preserve"> | </w:t>
-      </w:r>
-      <w:proofErr w:type="spellStart"/>
-      <w:r>
-        <w:rPr>
-          <w:b/>
-        </w:rPr>
-        <w:t>grep</w:t>
-      </w:r>
-      <w:proofErr w:type="spellEnd"/>
-      <w:r>
-        <w:rPr>
-          <w:b/>
-        </w:rPr>
-        <w:t xml:space="preserve"> &lt;</w:t>
-      </w:r>
-      <w:proofErr w:type="spellStart"/>
-      <w:r>
-        <w:rPr>
-          <w:b/>
-        </w:rPr>
-        <w:t>prog</w:t>
-      </w:r>
-      <w:proofErr w:type="spellEnd"/>
-      <w:r>
-        <w:rPr>
-          <w:b/>
-        </w:rPr>
-        <w:t xml:space="preserve"> name&gt;' </w:t>
+        <w:t xml:space="preserve"> | grep &lt;prog name&gt;' </w:t>
       </w:r>
       <w:r>
         <w:t>filters out all in list that don't have the program name included.</w:t>
@@ -4484,15 +4205,7 @@
         </w:numPr>
       </w:pPr>
       <w:r>
-        <w:t xml:space="preserve">What is loaded with this distribution of </w:t>
-      </w:r>
-      <w:proofErr w:type="spellStart"/>
-      <w:r>
-        <w:t>Debian</w:t>
-      </w:r>
-      <w:proofErr w:type="spellEnd"/>
-      <w:r>
-        <w:t xml:space="preserve"> &gt; Raspian &gt; Wheezy? </w:t>
+        <w:t xml:space="preserve">What is loaded with this distribution of Debian &gt; Raspian &gt; Wheezy? </w:t>
       </w:r>
     </w:p>
     <w:p>
@@ -4589,25 +4302,15 @@
         <w:t xml:space="preserve"> and Windows</w:t>
       </w:r>
       <w:r>
-        <w:t xml:space="preserve">.   </w:t>
-      </w:r>
-      <w:proofErr w:type="spellStart"/>
-      <w:r>
-        <w:t>Ans</w:t>
-      </w:r>
-      <w:proofErr w:type="spellEnd"/>
-      <w:r>
-        <w:t xml:space="preserve">: </w:t>
+        <w:t xml:space="preserve">.   Ans: </w:t>
       </w:r>
       <w:hyperlink r:id="rId30" w:history="1">
-        <w:proofErr w:type="spellStart"/>
         <w:r>
           <w:rPr>
             <w:rStyle w:val="Hyperlink"/>
           </w:rPr>
           <w:t>FileZilla</w:t>
         </w:r>
-        <w:proofErr w:type="spellEnd"/>
       </w:hyperlink>
       <w:r>
         <w:t xml:space="preserve">.    Use </w:t>
@@ -4688,15 +4391,7 @@
         <w:t xml:space="preserve">   </w:t>
       </w:r>
       <w:r>
-        <w:t xml:space="preserve">Use the ‘tree’ command.   For more info do ‘info tree’ or </w:t>
-      </w:r>
-      <w:proofErr w:type="spellStart"/>
-      <w:r>
-        <w:t>google</w:t>
-      </w:r>
-      <w:proofErr w:type="spellEnd"/>
-      <w:r>
-        <w:t xml:space="preserve"> up </w:t>
+        <w:t xml:space="preserve">Use the ‘tree’ command.   For more info do ‘info tree’ or google up </w:t>
       </w:r>
       <w:proofErr w:type="spellStart"/>
       <w:r>
@@ -4746,10 +4441,22 @@
         </w:numPr>
       </w:pPr>
       <w:r>
-        <w:t>tree / -P ‘snappic.sh’ –prune:  search entire disk for snappic.sh, don’t show folders without the file.  NOTE prune has double hyphens which Word insists be shown as a long hyphen.</w:t>
+        <w:t>tree  -P ‘snappic.sh’ –prune</w:t>
+      </w:r>
+      <w:r>
+        <w:t xml:space="preserve"> / </w:t>
+      </w:r>
+      <w:r>
+        <w:t>:  search entire disk for snappic.sh, don’t show folders without the file.  NOTE prune has double hyphens which Word insists be shown as a long hyphen.</w:t>
       </w:r>
       <w:r>
         <w:t xml:space="preserve">  “ is equivalent to ‘ in the options string.</w:t>
+      </w:r>
+      <w:r>
+        <w:t xml:space="preserve"> </w:t>
+      </w:r>
+      <w:r>
+        <w:t xml:space="preserve"> NOTE: there is a 'space' between "-P" and file string.  </w:t>
       </w:r>
     </w:p>
     <w:p>
@@ -4766,7 +4473,13 @@
       </w:r>
       <w:proofErr w:type="spellEnd"/>
       <w:r>
-        <w:t>: tree –P ‘</w:t>
+        <w:t xml:space="preserve">: tree </w:t>
+      </w:r>
+      <w:r>
+        <w:t>-</w:t>
+      </w:r>
+      <w:r>
+        <w:t>P ‘</w:t>
       </w:r>
       <w:proofErr w:type="spellStart"/>
       <w:r>
@@ -4774,7 +4487,13 @@
       </w:r>
       <w:proofErr w:type="spellEnd"/>
       <w:r>
-        <w:t>*’ / --prune displays all folders with files containing ‘</w:t>
+        <w:t xml:space="preserve">*’ / --prune </w:t>
+      </w:r>
+      <w:r>
+        <w:t xml:space="preserve">NOTE: there is a 'space' between "-P" and file string.  This </w:t>
+      </w:r>
+      <w:r>
+        <w:t>displays all folders with files containing ‘</w:t>
       </w:r>
       <w:proofErr w:type="spellStart"/>
       <w:r>
@@ -4851,6 +4570,9 @@
       <w:r>
         <w:t>” to ignore case.</w:t>
       </w:r>
+      <w:r>
+        <w:t xml:space="preserve"> "~" denotes in user account, where "/" denotes entire disk.</w:t>
+      </w:r>
     </w:p>
     <w:p>
       <w:pPr>
@@ -4903,6 +4625,128 @@
       <w:r>
         <w:t>Python program testinet.py to test connectivity to Google network.   Results logged to screen and the file:  inettest.txt.   Data logged on one line per test: date/time/message/number of tests made/number of tests failed.</w:t>
       </w:r>
+    </w:p>
+    <w:p>
+      <w:pPr>
+        <w:pStyle w:val="ListParagraph"/>
+        <w:numPr>
+          <w:ilvl w:val="0"/>
+          <w:numId w:val="8"/>
+        </w:numPr>
+      </w:pPr>
+      <w:r>
+        <w:t xml:space="preserve">Measure CPU temperature.  CLI command: </w:t>
+      </w:r>
+      <w:proofErr w:type="spellStart"/>
+      <w:r>
+        <w:rPr>
+          <w:i/>
+        </w:rPr>
+        <w:t>vcgencmd</w:t>
+      </w:r>
+      <w:proofErr w:type="spellEnd"/>
+      <w:r>
+        <w:rPr>
+          <w:i/>
+        </w:rPr>
+        <w:t xml:space="preserve"> </w:t>
+      </w:r>
+      <w:proofErr w:type="spellStart"/>
+      <w:r>
+        <w:rPr>
+          <w:i/>
+        </w:rPr>
+        <w:t>measure_temp</w:t>
+      </w:r>
+      <w:proofErr w:type="spellEnd"/>
+    </w:p>
+    <w:p>
+      <w:pPr>
+        <w:pStyle w:val="ListParagraph"/>
+        <w:numPr>
+          <w:ilvl w:val="0"/>
+          <w:numId w:val="8"/>
+        </w:numPr>
+      </w:pPr>
+      <w:r>
+        <w:t xml:space="preserve">Display memory usage:  CLI command </w:t>
+      </w:r>
+      <w:r>
+        <w:rPr>
+          <w:i/>
+        </w:rPr>
+        <w:t>free -m</w:t>
+      </w:r>
+    </w:p>
+    <w:p>
+      <w:pPr>
+        <w:pStyle w:val="ListParagraph"/>
+        <w:numPr>
+          <w:ilvl w:val="0"/>
+          <w:numId w:val="8"/>
+        </w:numPr>
+      </w:pPr>
+      <w:r>
+        <w:t xml:space="preserve">Utility to monitor stuff (possibly complicated)  </w:t>
+      </w:r>
+      <w:proofErr w:type="spellStart"/>
+      <w:r>
+        <w:rPr>
+          <w:i/>
+        </w:rPr>
+        <w:t>RPImonitor</w:t>
+      </w:r>
+      <w:proofErr w:type="spellEnd"/>
+      <w:r>
+        <w:t xml:space="preserve"> by </w:t>
+      </w:r>
+      <w:proofErr w:type="spellStart"/>
+      <w:r>
+        <w:t>ZavierBerger</w:t>
+      </w:r>
+      <w:proofErr w:type="spellEnd"/>
+      <w:r>
+        <w:t>.</w:t>
+      </w:r>
+    </w:p>
+    <w:p>
+      <w:pPr>
+        <w:pStyle w:val="ListParagraph"/>
+        <w:numPr>
+          <w:ilvl w:val="0"/>
+          <w:numId w:val="8"/>
+        </w:numPr>
+      </w:pPr>
+      <w:r>
+        <w:lastRenderedPageBreak/>
+        <w:t>Simplified scheduling with "</w:t>
+      </w:r>
+      <w:r>
+        <w:rPr>
+          <w:i/>
+        </w:rPr>
+        <w:t>at</w:t>
+      </w:r>
+      <w:r>
+        <w:t xml:space="preserve">".  (sudo apt-get update &amp;&amp; sudo apt-get install at)  easy to use and dependable, runs from the </w:t>
+      </w:r>
+      <w:proofErr w:type="spellStart"/>
+      <w:r>
+        <w:t>cron</w:t>
+      </w:r>
+      <w:proofErr w:type="spellEnd"/>
+      <w:r>
+        <w:t xml:space="preserve"> utility in the background.</w:t>
+      </w:r>
+    </w:p>
+    <w:p>
+      <w:pPr>
+        <w:pStyle w:val="ListParagraph"/>
+        <w:numPr>
+          <w:ilvl w:val="0"/>
+          <w:numId w:val="8"/>
+        </w:numPr>
+      </w:pPr>
     </w:p>
     <w:p>
       <w:pPr>
@@ -4949,15 +4793,7 @@
         </w:numPr>
       </w:pPr>
       <w:r>
-        <w:t xml:space="preserve">ADC module for ADS1115 16-bit 4-channel ADC with </w:t>
-      </w:r>
-      <w:proofErr w:type="spellStart"/>
-      <w:r>
-        <w:t>Prog</w:t>
-      </w:r>
-      <w:proofErr w:type="spellEnd"/>
-      <w:r>
-        <w:t xml:space="preserve">. Gain Amps.   From </w:t>
+        <w:t xml:space="preserve">ADC module for ADS1115 16-bit 4-channel ADC with Prog. Gain Amps.   From </w:t>
       </w:r>
       <w:proofErr w:type="spellStart"/>
       <w:r>
@@ -5081,19 +4917,11 @@
           <w:rFonts w:ascii="Courier New" w:hAnsi="Courier New" w:cs="Courier New"/>
         </w:rPr>
       </w:pPr>
-      <w:proofErr w:type="spellStart"/>
       <w:r>
         <w:rPr>
           <w:rFonts w:ascii="Courier New" w:hAnsi="Courier New" w:cs="Courier New"/>
         </w:rPr>
-        <w:t>cd</w:t>
-      </w:r>
-      <w:proofErr w:type="spellEnd"/>
-      <w:r>
-        <w:rPr>
-          <w:rFonts w:ascii="Courier New" w:hAnsi="Courier New" w:cs="Courier New"/>
-        </w:rPr>
-        <w:t xml:space="preserve"> ~</w:t>
+        <w:t>cd ~</w:t>
       </w:r>
     </w:p>
     <w:p>
@@ -5135,19 +4963,11 @@
           <w:rFonts w:ascii="Courier New" w:hAnsi="Courier New" w:cs="Courier New"/>
         </w:rPr>
       </w:pPr>
-      <w:proofErr w:type="spellStart"/>
       <w:r>
         <w:rPr>
           <w:rFonts w:ascii="Courier New" w:hAnsi="Courier New" w:cs="Courier New"/>
         </w:rPr>
-        <w:t>cd</w:t>
-      </w:r>
-      <w:proofErr w:type="spellEnd"/>
-      <w:r>
-        <w:rPr>
-          <w:rFonts w:ascii="Courier New" w:hAnsi="Courier New" w:cs="Courier New"/>
-        </w:rPr>
-        <w:t xml:space="preserve"> Adafruit_Python_ADS1x15</w:t>
+        <w:t>cd Adafruit_Python_ADS1x15</w:t>
       </w:r>
     </w:p>
     <w:p>
@@ -5319,15 +5139,7 @@
       </w:r>
       <w:proofErr w:type="spellEnd"/>
       <w:r>
-        <w:t xml:space="preserve"> </w:t>
-      </w:r>
-      <w:proofErr w:type="spellStart"/>
-      <w:r>
-        <w:t>Uploader</w:t>
-      </w:r>
-      <w:proofErr w:type="spellEnd"/>
-      <w:r>
-        <w:t xml:space="preserve"> on RPi3 and </w:t>
+        <w:t xml:space="preserve"> Uploader on RPi3 and </w:t>
       </w:r>
       <w:proofErr w:type="spellStart"/>
       <w:r>
@@ -5478,10 +5290,19 @@
       </w:r>
       <w:proofErr w:type="spellEnd"/>
       <w:r>
-        <w:t xml:space="preserve"> 2b: </w:t>
-      </w:r>
-      <w:proofErr w:type="spellStart"/>
-      <w:r>
+        <w:t xml:space="preserve"> 2b</w:t>
+      </w:r>
+      <w:r>
+        <w:t>, 3b</w:t>
+      </w:r>
+      <w:r>
+        <w:t xml:space="preserve">: </w:t>
+      </w:r>
+      <w:proofErr w:type="spellStart"/>
+      <w:r>
+        <w:rPr>
+          <w:i/>
+        </w:rPr>
         <w:t>InitialState</w:t>
       </w:r>
       <w:proofErr w:type="spellEnd"/>
@@ -5493,7 +5314,15 @@
           <w:rPr>
             <w:rStyle w:val="Hyperlink"/>
           </w:rPr>
-          <w:t>Raspberry Pi: Home Environment Hub</w:t>
+          <w:t>Ras</w:t>
+        </w:r>
+        <w:bookmarkStart w:id="0" w:name="_GoBack"/>
+        <w:bookmarkEnd w:id="0"/>
+        <w:r>
+          <w:rPr>
+            <w:rStyle w:val="Hyperlink"/>
+          </w:rPr>
+          <w:t>pberry Pi: Home Environment Hub</w:t>
         </w:r>
       </w:hyperlink>
       <w:r>
@@ -5782,7 +5611,15 @@
         </w:r>
       </w:hyperlink>
       <w:r>
-        <w:t>?    In the Python interpreter, type 'dir(</w:t>
+        <w:t>?    In the Python interpreter, type '</w:t>
+      </w:r>
+      <w:proofErr w:type="spellStart"/>
+      <w:r>
+        <w:t>dir</w:t>
+      </w:r>
+      <w:proofErr w:type="spellEnd"/>
+      <w:r>
+        <w:t>(</w:t>
       </w:r>
       <w:proofErr w:type="spellStart"/>
       <w:r>
@@ -5820,7 +5657,15 @@
         </w:numPr>
       </w:pPr>
       <w:r>
-        <w:t>How to get documentation for names?   dir(</w:t>
+        <w:t xml:space="preserve">How to get documentation for names?   </w:t>
+      </w:r>
+      <w:proofErr w:type="spellStart"/>
+      <w:r>
+        <w:t>dir</w:t>
+      </w:r>
+      <w:proofErr w:type="spellEnd"/>
+      <w:r>
+        <w:t>(</w:t>
       </w:r>
       <w:proofErr w:type="spellStart"/>
       <w:r>
@@ -5856,7 +5701,15 @@
       </w:r>
       <w:proofErr w:type="spellEnd"/>
       <w:r>
-        <w:t xml:space="preserve"> and type dir(</w:t>
+        <w:t xml:space="preserve"> and type </w:t>
+      </w:r>
+      <w:proofErr w:type="spellStart"/>
+      <w:r>
+        <w:t>dir</w:t>
+      </w:r>
+      <w:proofErr w:type="spellEnd"/>
+      <w:r>
+        <w:t>(</w:t>
       </w:r>
       <w:proofErr w:type="spellStart"/>
       <w:r>
@@ -5916,7 +5769,15 @@
       </w:r>
       <w:proofErr w:type="spellEnd"/>
       <w:r>
-        <w:t xml:space="preserve"> package.   Introduced in Programming in Raspberry Pi (Monk).  Use dir(</w:t>
+        <w:t xml:space="preserve"> package.   Introduced in Programming in Raspberry Pi (Monk).  Use </w:t>
+      </w:r>
+      <w:proofErr w:type="spellStart"/>
+      <w:r>
+        <w:t>dir</w:t>
+      </w:r>
+      <w:proofErr w:type="spellEnd"/>
+      <w:r>
+        <w:t>(</w:t>
       </w:r>
       <w:proofErr w:type="spellStart"/>
       <w:r>
@@ -6038,7 +5899,15 @@
         <w:t xml:space="preserve">: </w:t>
       </w:r>
       <w:r>
-        <w:t xml:space="preserve"> dir(</w:t>
+        <w:t xml:space="preserve"> </w:t>
+      </w:r>
+      <w:proofErr w:type="spellStart"/>
+      <w:r>
+        <w:t>dir</w:t>
+      </w:r>
+      <w:proofErr w:type="spellEnd"/>
+      <w:r>
+        <w:t>(</w:t>
       </w:r>
       <w:proofErr w:type="spellStart"/>
       <w:r>
@@ -6444,7 +6313,6 @@
       <w:r>
         <w:t xml:space="preserve"> </w:t>
       </w:r>
-      <w:proofErr w:type="spellStart"/>
       <w:r>
         <w:rPr>
           <w:rFonts w:asciiTheme="minorHAnsi" w:hAnsiTheme="minorHAnsi" w:cs="Arial"/>
@@ -6455,7 +6323,11 @@
         <w:t>object</w:t>
       </w:r>
       <w:r>
-        <w:t>.__dict</w:t>
+        <w:t>.__</w:t>
+      </w:r>
+      <w:proofErr w:type="spellStart"/>
+      <w:r>
+        <w:t>dict</w:t>
       </w:r>
       <w:proofErr w:type="spellEnd"/>
       <w:r>
@@ -6711,7 +6583,27 @@
           <w:sz w:val="20"/>
           <w:szCs w:val="20"/>
         </w:rPr>
-        <w:t>/lib/python2.5/string.pyc'</w:t>
+        <w:t>/lib/python2.5/</w:t>
+      </w:r>
+      <w:proofErr w:type="spellStart"/>
+      <w:r>
+        <w:rPr>
+          <w:rFonts w:ascii="Consolas" w:eastAsia="Times New Roman" w:hAnsi="Consolas" w:cs="Courier New"/>
+          <w:color w:val="7D2727"/>
+          <w:sz w:val="20"/>
+          <w:szCs w:val="20"/>
+        </w:rPr>
+        <w:t>string.pyc</w:t>
+      </w:r>
+      <w:proofErr w:type="spellEnd"/>
+      <w:r>
+        <w:rPr>
+          <w:rFonts w:ascii="Consolas" w:eastAsia="Times New Roman" w:hAnsi="Consolas" w:cs="Courier New"/>
+          <w:color w:val="7D2727"/>
+          <w:sz w:val="20"/>
+          <w:szCs w:val="20"/>
+        </w:rPr>
+        <w:t>'</w:t>
       </w:r>
     </w:p>
     <w:p>
@@ -6731,25 +6623,7 @@
           <w:color w:val="242729"/>
           <w:szCs w:val="23"/>
         </w:rPr>
-        <w:t xml:space="preserve">The *.pyc file is compiled, so remove the trailing 'c' and open up the </w:t>
-      </w:r>
-      <w:proofErr w:type="spellStart"/>
-      <w:r>
-        <w:rPr>
-          <w:rFonts w:eastAsia="Times New Roman" w:cs="Arial"/>
-          <w:color w:val="242729"/>
-          <w:szCs w:val="23"/>
-        </w:rPr>
-        <w:t>uncompiled</w:t>
-      </w:r>
-      <w:proofErr w:type="spellEnd"/>
-      <w:r>
-        <w:rPr>
-          <w:rFonts w:eastAsia="Times New Roman" w:cs="Arial"/>
-          <w:color w:val="242729"/>
-          <w:szCs w:val="23"/>
-        </w:rPr>
-        <w:t xml:space="preserve"> *.</w:t>
+        <w:t>The *.pyc file is compiled, so remove the trailing 'c' and open up the uncompiled *.</w:t>
       </w:r>
       <w:proofErr w:type="spellStart"/>
       <w:r>
@@ -6807,27 +6681,7 @@
           <w:sz w:val="20"/>
           <w:szCs w:val="20"/>
         </w:rPr>
-        <w:t>/</w:t>
-      </w:r>
-      <w:proofErr w:type="spellStart"/>
-      <w:r>
-        <w:rPr>
-          <w:rFonts w:ascii="Consolas" w:eastAsia="Times New Roman" w:hAnsi="Consolas" w:cs="Courier New"/>
-          <w:color w:val="303336"/>
-          <w:sz w:val="20"/>
-          <w:szCs w:val="20"/>
-        </w:rPr>
-        <w:t>usr</w:t>
-      </w:r>
-      <w:proofErr w:type="spellEnd"/>
-      <w:r>
-        <w:rPr>
-          <w:rFonts w:ascii="Consolas" w:eastAsia="Times New Roman" w:hAnsi="Consolas" w:cs="Courier New"/>
-          <w:color w:val="303336"/>
-          <w:sz w:val="20"/>
-          <w:szCs w:val="20"/>
-        </w:rPr>
-        <w:t>/lib/python2.</w:t>
+        <w:t>/usr/lib/python2.</w:t>
       </w:r>
       <w:r>
         <w:rPr>
@@ -6932,15 +6786,7 @@
         <w:t>Or in GUI, hover mouse over the network icon in upper right corner.   Another a</w:t>
       </w:r>
       <w:r>
-        <w:t xml:space="preserve">lternate:  use </w:t>
-      </w:r>
-      <w:proofErr w:type="spellStart"/>
-      <w:r>
-        <w:t>iPad</w:t>
-      </w:r>
-      <w:proofErr w:type="spellEnd"/>
-      <w:r>
-        <w:t xml:space="preserve"> FING app!</w:t>
+        <w:t>lternate:  use iPad FING app!</w:t>
       </w:r>
     </w:p>
     <w:p>
@@ -7413,25 +7259,7 @@
           <w:sz w:val="16"/>
           <w:szCs w:val="16"/>
         </w:rPr>
-        <w:t>('~/Dropbox-</w:t>
-      </w:r>
-      <w:proofErr w:type="spellStart"/>
-      <w:r>
-        <w:rPr>
-          <w:rFonts w:ascii="Courier New" w:hAnsi="Courier New" w:cs="Courier New"/>
-          <w:sz w:val="16"/>
-          <w:szCs w:val="16"/>
-        </w:rPr>
-        <w:t>Uploader</w:t>
-      </w:r>
-      <w:proofErr w:type="spellEnd"/>
-      <w:r>
-        <w:rPr>
-          <w:rFonts w:ascii="Courier New" w:hAnsi="Courier New" w:cs="Courier New"/>
-          <w:sz w:val="16"/>
-          <w:szCs w:val="16"/>
-        </w:rPr>
-        <w:t>/dropbox_uploader.sh upload %s ./Apps/%s' % (</w:t>
+        <w:t>('~/Dropbox-Uploader/dropbox_uploader.sh upload %s ./Apps/%s' % (</w:t>
       </w:r>
       <w:proofErr w:type="spellStart"/>
       <w:r>
@@ -7676,15 +7504,7 @@
     </w:p>
     <w:p>
       <w:r>
-        <w:t xml:space="preserve">File transfer using </w:t>
-      </w:r>
-      <w:proofErr w:type="spellStart"/>
-      <w:r>
-        <w:t>FileZilla</w:t>
-      </w:r>
-      <w:proofErr w:type="spellEnd"/>
-      <w:r>
-        <w:t xml:space="preserve">:   Need the IP address for the </w:t>
+        <w:t xml:space="preserve">File transfer using FileZilla:   Need the IP address for the </w:t>
       </w:r>
       <w:proofErr w:type="spellStart"/>
       <w:r>
@@ -7724,15 +7544,7 @@
       </w:r>
       <w:proofErr w:type="spellEnd"/>
       <w:r>
-        <w:t xml:space="preserve"> comes with a </w:t>
-      </w:r>
-      <w:proofErr w:type="spellStart"/>
-      <w:r>
-        <w:t>thermistor</w:t>
-      </w:r>
-      <w:proofErr w:type="spellEnd"/>
-      <w:r>
-        <w:t xml:space="preserve"> sensor which is not very accurate.   Use instead a DHT22 package (I have one) and follow the example on page 24, </w:t>
+        <w:t xml:space="preserve"> comes with a thermistor sensor which is not very accurate.   Use instead a DHT22 package (I have one) and follow the example on page 24, </w:t>
       </w:r>
       <w:proofErr w:type="spellStart"/>
       <w:r>
@@ -7748,15 +7560,7 @@
       </w:r>
       <w:proofErr w:type="spellEnd"/>
       <w:r>
-        <w:t xml:space="preserve"> booklet (Home Weather Display).   For concept development, I put the DHT22 in a </w:t>
-      </w:r>
-      <w:proofErr w:type="spellStart"/>
-      <w:r>
-        <w:t>solderless</w:t>
-      </w:r>
-      <w:proofErr w:type="spellEnd"/>
-      <w:r>
-        <w:t xml:space="preserve"> breadboard and made a cable to go from </w:t>
+        <w:t xml:space="preserve"> booklet (Home Weather Display).   For concept development, I put the DHT22 in a solderless breadboard and made a cable to go from </w:t>
       </w:r>
       <w:proofErr w:type="spellStart"/>
       <w:r>
@@ -7925,8 +7729,8 @@
 </file>
 
 <file path=word/numbering.xml><?xml version="1.0" encoding="utf-8"?>
-<w:numbering xmlns:ve="http://schemas.openxmlformats.org/markup-compatibility/2006" xmlns:o="urn:schemas-microsoft-com:office:office" xmlns:r="http://schemas.openxmlformats.org/officeDocument/2006/relationships" xmlns:m="http://schemas.openxmlformats.org/officeDocument/2006/math" xmlns:v="urn:schemas-microsoft-com:vml" xmlns:wp="http://schemas.openxmlformats.org/drawingml/2006/wordprocessingDrawing" xmlns:w10="urn:schemas-microsoft-com:office:word" xmlns:w="http://schemas.openxmlformats.org/wordprocessingml/2006/main" xmlns:wne="http://schemas.microsoft.com/office/word/2006/wordml">
-  <w:abstractNum w:abstractNumId="0">
+<w:numbering xmlns:wpc="http://schemas.microsoft.com/office/word/2010/wordprocessingCanvas" xmlns:cx="http://schemas.microsoft.com/office/drawing/2014/chartex" xmlns:cx1="http://schemas.microsoft.com/office/drawing/2015/9/8/chartex" xmlns:cx2="http://schemas.microsoft.com/office/drawing/2015/10/21/chartex" xmlns:cx3="http://schemas.microsoft.com/office/drawing/2016/5/9/chartex" xmlns:cx4="http://schemas.microsoft.com/office/drawing/2016/5/10/chartex" xmlns:cx5="http://schemas.microsoft.com/office/drawing/2016/5/11/chartex" xmlns:mc="http://schemas.openxmlformats.org/markup-compatibility/2006" xmlns:o="urn:schemas-microsoft-com:office:office" xmlns:r="http://schemas.openxmlformats.org/officeDocument/2006/relationships" xmlns:m="http://schemas.openxmlformats.org/officeDocument/2006/math" xmlns:v="urn:schemas-microsoft-com:vml" xmlns:wp14="http://schemas.microsoft.com/office/word/2010/wordprocessingDrawing" xmlns:wp="http://schemas.openxmlformats.org/drawingml/2006/wordprocessingDrawing" xmlns:w10="urn:schemas-microsoft-com:office:word" xmlns:w="http://schemas.openxmlformats.org/wordprocessingml/2006/main" xmlns:w14="http://schemas.microsoft.com/office/word/2010/wordml" xmlns:w15="http://schemas.microsoft.com/office/word/2012/wordml" xmlns:w16se="http://schemas.microsoft.com/office/word/2015/wordml/symex" xmlns:wpg="http://schemas.microsoft.com/office/word/2010/wordprocessingGroup" xmlns:wpi="http://schemas.microsoft.com/office/word/2010/wordprocessingInk" xmlns:wne="http://schemas.microsoft.com/office/word/2006/wordml" xmlns:wps="http://schemas.microsoft.com/office/word/2010/wordprocessingShape" mc:Ignorable="w14 w15 w16se wp14">
+  <w:abstractNum w:abstractNumId="0" w15:restartNumberingAfterBreak="0">
     <w:nsid w:val="03436094"/>
     <w:multiLevelType w:val="hybridMultilevel"/>
     <w:tmpl w:val="A0ECFD5E"/>
@@ -8039,7 +7843,7 @@
       </w:rPr>
     </w:lvl>
   </w:abstractNum>
-  <w:abstractNum w:abstractNumId="1">
+  <w:abstractNum w:abstractNumId="1" w15:restartNumberingAfterBreak="0">
     <w:nsid w:val="09913A89"/>
     <w:multiLevelType w:val="hybridMultilevel"/>
     <w:tmpl w:val="A66C1A2E"/>
@@ -8152,7 +7956,7 @@
       </w:rPr>
     </w:lvl>
   </w:abstractNum>
-  <w:abstractNum w:abstractNumId="2">
+  <w:abstractNum w:abstractNumId="2" w15:restartNumberingAfterBreak="0">
     <w:nsid w:val="0EC25A15"/>
     <w:multiLevelType w:val="hybridMultilevel"/>
     <w:tmpl w:val="4D2E3A96"/>
@@ -8238,7 +8042,7 @@
       </w:pPr>
     </w:lvl>
   </w:abstractNum>
-  <w:abstractNum w:abstractNumId="3">
+  <w:abstractNum w:abstractNumId="3" w15:restartNumberingAfterBreak="0">
     <w:nsid w:val="1900466C"/>
     <w:multiLevelType w:val="hybridMultilevel"/>
     <w:tmpl w:val="D4A42108"/>
@@ -8327,7 +8131,7 @@
       </w:pPr>
     </w:lvl>
   </w:abstractNum>
-  <w:abstractNum w:abstractNumId="4">
+  <w:abstractNum w:abstractNumId="4" w15:restartNumberingAfterBreak="0">
     <w:nsid w:val="20A470C3"/>
     <w:multiLevelType w:val="multilevel"/>
     <w:tmpl w:val="7EA87AF4"/>
@@ -8476,7 +8280,7 @@
       </w:rPr>
     </w:lvl>
   </w:abstractNum>
-  <w:abstractNum w:abstractNumId="5">
+  <w:abstractNum w:abstractNumId="5" w15:restartNumberingAfterBreak="0">
     <w:nsid w:val="221C36B2"/>
     <w:multiLevelType w:val="hybridMultilevel"/>
     <w:tmpl w:val="DDB64660"/>
@@ -8565,7 +8369,7 @@
       </w:pPr>
     </w:lvl>
   </w:abstractNum>
-  <w:abstractNum w:abstractNumId="6">
+  <w:abstractNum w:abstractNumId="6" w15:restartNumberingAfterBreak="0">
     <w:nsid w:val="22FB3611"/>
     <w:multiLevelType w:val="hybridMultilevel"/>
     <w:tmpl w:val="C108CF44"/>
@@ -8678,7 +8482,7 @@
       </w:rPr>
     </w:lvl>
   </w:abstractNum>
-  <w:abstractNum w:abstractNumId="7">
+  <w:abstractNum w:abstractNumId="7" w15:restartNumberingAfterBreak="0">
     <w:nsid w:val="26D57D50"/>
     <w:multiLevelType w:val="hybridMultilevel"/>
     <w:tmpl w:val="6756D7F8"/>
@@ -8764,7 +8568,7 @@
       </w:pPr>
     </w:lvl>
   </w:abstractNum>
-  <w:abstractNum w:abstractNumId="8">
+  <w:abstractNum w:abstractNumId="8" w15:restartNumberingAfterBreak="0">
     <w:nsid w:val="27121C7D"/>
     <w:multiLevelType w:val="hybridMultilevel"/>
     <w:tmpl w:val="3FAAB34C"/>
@@ -8853,7 +8657,7 @@
       </w:pPr>
     </w:lvl>
   </w:abstractNum>
-  <w:abstractNum w:abstractNumId="9">
+  <w:abstractNum w:abstractNumId="9" w15:restartNumberingAfterBreak="0">
     <w:nsid w:val="2794186B"/>
     <w:multiLevelType w:val="hybridMultilevel"/>
     <w:tmpl w:val="EB3E6FE2"/>
@@ -8942,7 +8746,7 @@
       </w:pPr>
     </w:lvl>
   </w:abstractNum>
-  <w:abstractNum w:abstractNumId="10">
+  <w:abstractNum w:abstractNumId="10" w15:restartNumberingAfterBreak="0">
     <w:nsid w:val="2E8E2EA4"/>
     <w:multiLevelType w:val="hybridMultilevel"/>
     <w:tmpl w:val="2D186BE0"/>
@@ -9028,7 +8832,7 @@
       </w:pPr>
     </w:lvl>
   </w:abstractNum>
-  <w:abstractNum w:abstractNumId="11">
+  <w:abstractNum w:abstractNumId="11" w15:restartNumberingAfterBreak="0">
     <w:nsid w:val="305D0E0E"/>
     <w:multiLevelType w:val="hybridMultilevel"/>
     <w:tmpl w:val="2030573C"/>
@@ -9117,7 +8921,7 @@
       </w:pPr>
     </w:lvl>
   </w:abstractNum>
-  <w:abstractNum w:abstractNumId="12">
+  <w:abstractNum w:abstractNumId="12" w15:restartNumberingAfterBreak="0">
     <w:nsid w:val="32B20B34"/>
     <w:multiLevelType w:val="hybridMultilevel"/>
     <w:tmpl w:val="182CB4AA"/>
@@ -9203,7 +9007,7 @@
       </w:pPr>
     </w:lvl>
   </w:abstractNum>
-  <w:abstractNum w:abstractNumId="13">
+  <w:abstractNum w:abstractNumId="13" w15:restartNumberingAfterBreak="0">
     <w:nsid w:val="3E725077"/>
     <w:multiLevelType w:val="multilevel"/>
     <w:tmpl w:val="50AE7CA8"/>
@@ -9316,7 +9120,7 @@
       </w:pPr>
     </w:lvl>
   </w:abstractNum>
-  <w:abstractNum w:abstractNumId="14">
+  <w:abstractNum w:abstractNumId="14" w15:restartNumberingAfterBreak="0">
     <w:nsid w:val="3EBA2686"/>
     <w:multiLevelType w:val="hybridMultilevel"/>
     <w:tmpl w:val="3AE23D50"/>
@@ -9402,7 +9206,7 @@
       </w:pPr>
     </w:lvl>
   </w:abstractNum>
-  <w:abstractNum w:abstractNumId="15">
+  <w:abstractNum w:abstractNumId="15" w15:restartNumberingAfterBreak="0">
     <w:nsid w:val="4863425A"/>
     <w:multiLevelType w:val="hybridMultilevel"/>
     <w:tmpl w:val="56D210E4"/>
@@ -9515,7 +9319,7 @@
       </w:rPr>
     </w:lvl>
   </w:abstractNum>
-  <w:abstractNum w:abstractNumId="16">
+  <w:abstractNum w:abstractNumId="16" w15:restartNumberingAfterBreak="0">
     <w:nsid w:val="5AF95E7E"/>
     <w:multiLevelType w:val="multilevel"/>
     <w:tmpl w:val="8448314E"/>
@@ -9664,7 +9468,7 @@
       </w:rPr>
     </w:lvl>
   </w:abstractNum>
-  <w:abstractNum w:abstractNumId="17">
+  <w:abstractNum w:abstractNumId="17" w15:restartNumberingAfterBreak="0">
     <w:nsid w:val="66E065F2"/>
     <w:multiLevelType w:val="hybridMultilevel"/>
     <w:tmpl w:val="9C562544"/>
@@ -9750,7 +9554,7 @@
       </w:pPr>
     </w:lvl>
   </w:abstractNum>
-  <w:abstractNum w:abstractNumId="18">
+  <w:abstractNum w:abstractNumId="18" w15:restartNumberingAfterBreak="0">
     <w:nsid w:val="6DC03358"/>
     <w:multiLevelType w:val="multilevel"/>
     <w:tmpl w:val="A0DCA74C"/>
@@ -9863,7 +9667,7 @@
       </w:rPr>
     </w:lvl>
   </w:abstractNum>
-  <w:abstractNum w:abstractNumId="19">
+  <w:abstractNum w:abstractNumId="19" w15:restartNumberingAfterBreak="0">
     <w:nsid w:val="6EAB6903"/>
     <w:multiLevelType w:val="hybridMultilevel"/>
     <w:tmpl w:val="C65088B6"/>
@@ -9949,7 +9753,7 @@
       </w:pPr>
     </w:lvl>
   </w:abstractNum>
-  <w:abstractNum w:abstractNumId="20">
+  <w:abstractNum w:abstractNumId="20" w15:restartNumberingAfterBreak="0">
     <w:nsid w:val="6EE63ED4"/>
     <w:multiLevelType w:val="hybridMultilevel"/>
     <w:tmpl w:val="2C7A8FDE"/>
@@ -10062,7 +9866,7 @@
       </w:rPr>
     </w:lvl>
   </w:abstractNum>
-  <w:abstractNum w:abstractNumId="21">
+  <w:abstractNum w:abstractNumId="21" w15:restartNumberingAfterBreak="0">
     <w:nsid w:val="70675FD5"/>
     <w:multiLevelType w:val="hybridMultilevel"/>
     <w:tmpl w:val="71567098"/>
@@ -10148,7 +9952,7 @@
       </w:pPr>
     </w:lvl>
   </w:abstractNum>
-  <w:abstractNum w:abstractNumId="22">
+  <w:abstractNum w:abstractNumId="22" w15:restartNumberingAfterBreak="0">
     <w:nsid w:val="7456684D"/>
     <w:multiLevelType w:val="hybridMultilevel"/>
     <w:tmpl w:val="1B945766"/>
@@ -10261,7 +10065,7 @@
       </w:rPr>
     </w:lvl>
   </w:abstractNum>
-  <w:abstractNum w:abstractNumId="23">
+  <w:abstractNum w:abstractNumId="23" w15:restartNumberingAfterBreak="0">
     <w:nsid w:val="79950EDA"/>
     <w:multiLevelType w:val="hybridMultilevel"/>
     <w:tmpl w:val="452ADE16"/>
@@ -10347,7 +10151,7 @@
       </w:pPr>
     </w:lvl>
   </w:abstractNum>
-  <w:abstractNum w:abstractNumId="24">
+  <w:abstractNum w:abstractNumId="24" w15:restartNumberingAfterBreak="0">
     <w:nsid w:val="7BAA7839"/>
     <w:multiLevelType w:val="hybridMultilevel"/>
     <w:tmpl w:val="EA1CDB0C"/>
@@ -10515,7 +10319,7 @@
 </file>
 
 <file path=word/styles.xml><?xml version="1.0" encoding="utf-8"?>
-<w:styles xmlns:r="http://schemas.openxmlformats.org/officeDocument/2006/relationships" xmlns:w="http://schemas.openxmlformats.org/wordprocessingml/2006/main">
+<w:styles xmlns:mc="http://schemas.openxmlformats.org/markup-compatibility/2006" xmlns:r="http://schemas.openxmlformats.org/officeDocument/2006/relationships" xmlns:w="http://schemas.openxmlformats.org/wordprocessingml/2006/main" xmlns:w14="http://schemas.microsoft.com/office/word/2010/wordml" xmlns:w15="http://schemas.microsoft.com/office/word/2012/wordml" xmlns:w16se="http://schemas.microsoft.com/office/word/2015/wordml/symex" mc:Ignorable="w14 w15 w16se">
   <w:docDefaults>
     <w:rPrDefault>
       <w:rPr>
@@ -10531,144 +10335,381 @@
       </w:pPr>
     </w:pPrDefault>
   </w:docDefaults>
-  <w:latentStyles w:defLockedState="0" w:defUIPriority="99" w:defSemiHidden="1" w:defUnhideWhenUsed="1" w:defQFormat="0" w:count="267">
-    <w:lsdException w:name="Normal" w:semiHidden="0" w:uiPriority="0" w:unhideWhenUsed="0" w:qFormat="1"/>
-    <w:lsdException w:name="heading 1" w:semiHidden="0" w:uiPriority="9" w:unhideWhenUsed="0" w:qFormat="1"/>
-    <w:lsdException w:name="heading 2" w:uiPriority="9" w:qFormat="1"/>
-    <w:lsdException w:name="heading 3" w:uiPriority="9" w:qFormat="1"/>
-    <w:lsdException w:name="heading 4" w:uiPriority="9" w:qFormat="1"/>
-    <w:lsdException w:name="heading 5" w:uiPriority="9" w:qFormat="1"/>
-    <w:lsdException w:name="heading 6" w:uiPriority="9" w:qFormat="1"/>
-    <w:lsdException w:name="heading 7" w:uiPriority="9" w:qFormat="1"/>
-    <w:lsdException w:name="heading 8" w:uiPriority="9" w:qFormat="1"/>
-    <w:lsdException w:name="heading 9" w:uiPriority="9" w:qFormat="1"/>
-    <w:lsdException w:name="toc 1" w:uiPriority="39"/>
-    <w:lsdException w:name="toc 2" w:uiPriority="39"/>
-    <w:lsdException w:name="toc 3" w:uiPriority="39"/>
-    <w:lsdException w:name="toc 4" w:uiPriority="39"/>
-    <w:lsdException w:name="toc 5" w:uiPriority="39"/>
-    <w:lsdException w:name="toc 6" w:uiPriority="39"/>
-    <w:lsdException w:name="toc 7" w:uiPriority="39"/>
-    <w:lsdException w:name="toc 8" w:uiPriority="39"/>
-    <w:lsdException w:name="toc 9" w:uiPriority="39"/>
-    <w:lsdException w:name="caption" w:uiPriority="35" w:qFormat="1"/>
-    <w:lsdException w:name="Title" w:semiHidden="0" w:uiPriority="10" w:unhideWhenUsed="0" w:qFormat="1"/>
-    <w:lsdException w:name="Default Paragraph Font" w:uiPriority="1"/>
-    <w:lsdException w:name="Subtitle" w:semiHidden="0" w:uiPriority="11" w:unhideWhenUsed="0" w:qFormat="1"/>
-    <w:lsdException w:name="Strong" w:semiHidden="0" w:uiPriority="22" w:unhideWhenUsed="0" w:qFormat="1"/>
-    <w:lsdException w:name="Emphasis" w:semiHidden="0" w:uiPriority="20" w:unhideWhenUsed="0" w:qFormat="1"/>
-    <w:lsdException w:name="Table Grid" w:semiHidden="0" w:uiPriority="59" w:unhideWhenUsed="0"/>
-    <w:lsdException w:name="Placeholder Text" w:unhideWhenUsed="0"/>
-    <w:lsdException w:name="No Spacing" w:semiHidden="0" w:uiPriority="1" w:unhideWhenUsed="0" w:qFormat="1"/>
-    <w:lsdException w:name="Light Shading" w:semiHidden="0" w:uiPriority="60" w:unhideWhenUsed="0"/>
-    <w:lsdException w:name="Light List" w:semiHidden="0" w:uiPriority="61" w:unhideWhenUsed="0"/>
-    <w:lsdException w:name="Light Grid" w:semiHidden="0" w:uiPriority="62" w:unhideWhenUsed="0"/>
-    <w:lsdException w:name="Medium Shading 1" w:semiHidden="0" w:uiPriority="63" w:unhideWhenUsed="0"/>
-    <w:lsdException w:name="Medium Shading 2" w:semiHidden="0" w:uiPriority="64" w:unhideWhenUsed="0"/>
-    <w:lsdException w:name="Medium List 1" w:semiHidden="0" w:uiPriority="65" w:unhideWhenUsed="0"/>
-    <w:lsdException w:name="Medium List 2" w:semiHidden="0" w:uiPriority="66" w:unhideWhenUsed="0"/>
-    <w:lsdException w:name="Medium Grid 1" w:semiHidden="0" w:uiPriority="67" w:unhideWhenUsed="0"/>
-    <w:lsdException w:name="Medium Grid 2" w:semiHidden="0" w:uiPriority="68" w:unhideWhenUsed="0"/>
-    <w:lsdException w:name="Medium Grid 3" w:semiHidden="0" w:uiPriority="69" w:unhideWhenUsed="0"/>
-    <w:lsdException w:name="Dark List" w:semiHidden="0" w:uiPriority="70" w:unhideWhenUsed="0"/>
-    <w:lsdException w:name="Colorful Shading" w:semiHidden="0" w:uiPriority="71" w:unhideWhenUsed="0"/>
-    <w:lsdException w:name="Colorful List" w:semiHidden="0" w:uiPriority="72" w:unhideWhenUsed="0"/>
-    <w:lsdException w:name="Colorful Grid" w:semiHidden="0" w:uiPriority="73" w:unhideWhenUsed="0"/>
-    <w:lsdException w:name="Light Shading Accent 1" w:semiHidden="0" w:uiPriority="60" w:unhideWhenUsed="0"/>
-    <w:lsdException w:name="Light List Accent 1" w:semiHidden="0" w:uiPriority="61" w:unhideWhenUsed="0"/>
-    <w:lsdException w:name="Light Grid Accent 1" w:semiHidden="0" w:uiPriority="62" w:unhideWhenUsed="0"/>
-    <w:lsdException w:name="Medium Shading 1 Accent 1" w:semiHidden="0" w:uiPriority="63" w:unhideWhenUsed="0"/>
-    <w:lsdException w:name="Medium Shading 2 Accent 1" w:semiHidden="0" w:uiPriority="64" w:unhideWhenUsed="0"/>
-    <w:lsdException w:name="Medium List 1 Accent 1" w:semiHidden="0" w:uiPriority="65" w:unhideWhenUsed="0"/>
-    <w:lsdException w:name="Revision" w:unhideWhenUsed="0"/>
-    <w:lsdException w:name="List Paragraph" w:semiHidden="0" w:uiPriority="34" w:unhideWhenUsed="0" w:qFormat="1"/>
-    <w:lsdException w:name="Quote" w:semiHidden="0" w:uiPriority="29" w:unhideWhenUsed="0" w:qFormat="1"/>
-    <w:lsdException w:name="Intense Quote" w:semiHidden="0" w:uiPriority="30" w:unhideWhenUsed="0" w:qFormat="1"/>
-    <w:lsdException w:name="Medium List 2 Accent 1" w:semiHidden="0" w:uiPriority="66" w:unhideWhenUsed="0"/>
-    <w:lsdException w:name="Medium Grid 1 Accent 1" w:semiHidden="0" w:uiPriority="67" w:unhideWhenUsed="0"/>
-    <w:lsdException w:name="Medium Grid 2 Accent 1" w:semiHidden="0" w:uiPriority="68" w:unhideWhenUsed="0"/>
-    <w:lsdException w:name="Medium Grid 3 Accent 1" w:semiHidden="0" w:uiPriority="69" w:unhideWhenUsed="0"/>
-    <w:lsdException w:name="Dark List Accent 1" w:semiHidden="0" w:uiPriority="70" w:unhideWhenUsed="0"/>
-    <w:lsdException w:name="Colorful Shading Accent 1" w:semiHidden="0" w:uiPriority="71" w:unhideWhenUsed="0"/>
-    <w:lsdException w:name="Colorful List Accent 1" w:semiHidden="0" w:uiPriority="72" w:unhideWhenUsed="0"/>
-    <w:lsdException w:name="Colorful Grid Accent 1" w:semiHidden="0" w:uiPriority="73" w:unhideWhenUsed="0"/>
-    <w:lsdException w:name="Light Shading Accent 2" w:semiHidden="0" w:uiPriority="60" w:unhideWhenUsed="0"/>
-    <w:lsdException w:name="Light List Accent 2" w:semiHidden="0" w:uiPriority="61" w:unhideWhenUsed="0"/>
-    <w:lsdException w:name="Light Grid Accent 2" w:semiHidden="0" w:uiPriority="62" w:unhideWhenUsed="0"/>
-    <w:lsdException w:name="Medium Shading 1 Accent 2" w:semiHidden="0" w:uiPriority="63" w:unhideWhenUsed="0"/>
-    <w:lsdException w:name="Medium Shading 2 Accent 2" w:semiHidden="0" w:uiPriority="64" w:unhideWhenUsed="0"/>
-    <w:lsdException w:name="Medium List 1 Accent 2" w:semiHidden="0" w:uiPriority="65" w:unhideWhenUsed="0"/>
-    <w:lsdException w:name="Medium List 2 Accent 2" w:semiHidden="0" w:uiPriority="66" w:unhideWhenUsed="0"/>
-    <w:lsdException w:name="Medium Grid 1 Accent 2" w:semiHidden="0" w:uiPriority="67" w:unhideWhenUsed="0"/>
-    <w:lsdException w:name="Medium Grid 2 Accent 2" w:semiHidden="0" w:uiPriority="68" w:unhideWhenUsed="0"/>
-    <w:lsdException w:name="Medium Grid 3 Accent 2" w:semiHidden="0" w:uiPriority="69" w:unhideWhenUsed="0"/>
-    <w:lsdException w:name="Dark List Accent 2" w:semiHidden="0" w:uiPriority="70" w:unhideWhenUsed="0"/>
-    <w:lsdException w:name="Colorful Shading Accent 2" w:semiHidden="0" w:uiPriority="71" w:unhideWhenUsed="0"/>
-    <w:lsdException w:name="Colorful List Accent 2" w:semiHidden="0" w:uiPriority="72" w:unhideWhenUsed="0"/>
-    <w:lsdException w:name="Colorful Grid Accent 2" w:semiHidden="0" w:uiPriority="73" w:unhideWhenUsed="0"/>
-    <w:lsdException w:name="Light Shading Accent 3" w:semiHidden="0" w:uiPriority="60" w:unhideWhenUsed="0"/>
-    <w:lsdException w:name="Light List Accent 3" w:semiHidden="0" w:uiPriority="61" w:unhideWhenUsed="0"/>
-    <w:lsdException w:name="Light Grid Accent 3" w:semiHidden="0" w:uiPriority="62" w:unhideWhenUsed="0"/>
-    <w:lsdException w:name="Medium Shading 1 Accent 3" w:semiHidden="0" w:uiPriority="63" w:unhideWhenUsed="0"/>
-    <w:lsdException w:name="Medium Shading 2 Accent 3" w:semiHidden="0" w:uiPriority="64" w:unhideWhenUsed="0"/>
-    <w:lsdException w:name="Medium List 1 Accent 3" w:semiHidden="0" w:uiPriority="65" w:unhideWhenUsed="0"/>
-    <w:lsdException w:name="Medium List 2 Accent 3" w:semiHidden="0" w:uiPriority="66" w:unhideWhenUsed="0"/>
-    <w:lsdException w:name="Medium Grid 1 Accent 3" w:semiHidden="0" w:uiPriority="67" w:unhideWhenUsed="0"/>
-    <w:lsdException w:name="Medium Grid 2 Accent 3" w:semiHidden="0" w:uiPriority="68" w:unhideWhenUsed="0"/>
-    <w:lsdException w:name="Medium Grid 3 Accent 3" w:semiHidden="0" w:uiPriority="69" w:unhideWhenUsed="0"/>
-    <w:lsdException w:name="Dark List Accent 3" w:semiHidden="0" w:uiPriority="70" w:unhideWhenUsed="0"/>
-    <w:lsdException w:name="Colorful Shading Accent 3" w:semiHidden="0" w:uiPriority="71" w:unhideWhenUsed="0"/>
-    <w:lsdException w:name="Colorful List Accent 3" w:semiHidden="0" w:uiPriority="72" w:unhideWhenUsed="0"/>
-    <w:lsdException w:name="Colorful Grid Accent 3" w:semiHidden="0" w:uiPriority="73" w:unhideWhenUsed="0"/>
-    <w:lsdException w:name="Light Shading Accent 4" w:semiHidden="0" w:uiPriority="60" w:unhideWhenUsed="0"/>
-    <w:lsdException w:name="Light List Accent 4" w:semiHidden="0" w:uiPriority="61" w:unhideWhenUsed="0"/>
-    <w:lsdException w:name="Light Grid Accent 4" w:semiHidden="0" w:uiPriority="62" w:unhideWhenUsed="0"/>
-    <w:lsdException w:name="Medium Shading 1 Accent 4" w:semiHidden="0" w:uiPriority="63" w:unhideWhenUsed="0"/>
-    <w:lsdException w:name="Medium Shading 2 Accent 4" w:semiHidden="0" w:uiPriority="64" w:unhideWhenUsed="0"/>
-    <w:lsdException w:name="Medium List 1 Accent 4" w:semiHidden="0" w:uiPriority="65" w:unhideWhenUsed="0"/>
-    <w:lsdException w:name="Medium List 2 Accent 4" w:semiHidden="0" w:uiPriority="66" w:unhideWhenUsed="0"/>
-    <w:lsdException w:name="Medium Grid 1 Accent 4" w:semiHidden="0" w:uiPriority="67" w:unhideWhenUsed="0"/>
-    <w:lsdException w:name="Medium Grid 2 Accent 4" w:semiHidden="0" w:uiPriority="68" w:unhideWhenUsed="0"/>
-    <w:lsdException w:name="Medium Grid 3 Accent 4" w:semiHidden="0" w:uiPriority="69" w:unhideWhenUsed="0"/>
-    <w:lsdException w:name="Dark List Accent 4" w:semiHidden="0" w:uiPriority="70" w:unhideWhenUsed="0"/>
-    <w:lsdException w:name="Colorful Shading Accent 4" w:semiHidden="0" w:uiPriority="71" w:unhideWhenUsed="0"/>
-    <w:lsdException w:name="Colorful List Accent 4" w:semiHidden="0" w:uiPriority="72" w:unhideWhenUsed="0"/>
-    <w:lsdException w:name="Colorful Grid Accent 4" w:semiHidden="0" w:uiPriority="73" w:unhideWhenUsed="0"/>
-    <w:lsdException w:name="Light Shading Accent 5" w:semiHidden="0" w:uiPriority="60" w:unhideWhenUsed="0"/>
-    <w:lsdException w:name="Light List Accent 5" w:semiHidden="0" w:uiPriority="61" w:unhideWhenUsed="0"/>
-    <w:lsdException w:name="Light Grid Accent 5" w:semiHidden="0" w:uiPriority="62" w:unhideWhenUsed="0"/>
-    <w:lsdException w:name="Medium Shading 1 Accent 5" w:semiHidden="0" w:uiPriority="63" w:unhideWhenUsed="0"/>
-    <w:lsdException w:name="Medium Shading 2 Accent 5" w:semiHidden="0" w:uiPriority="64" w:unhideWhenUsed="0"/>
-    <w:lsdException w:name="Medium List 1 Accent 5" w:semiHidden="0" w:uiPriority="65" w:unhideWhenUsed="0"/>
-    <w:lsdException w:name="Medium List 2 Accent 5" w:semiHidden="0" w:uiPriority="66" w:unhideWhenUsed="0"/>
-    <w:lsdException w:name="Medium Grid 1 Accent 5" w:semiHidden="0" w:uiPriority="67" w:unhideWhenUsed="0"/>
-    <w:lsdException w:name="Medium Grid 2 Accent 5" w:semiHidden="0" w:uiPriority="68" w:unhideWhenUsed="0"/>
-    <w:lsdException w:name="Medium Grid 3 Accent 5" w:semiHidden="0" w:uiPriority="69" w:unhideWhenUsed="0"/>
-    <w:lsdException w:name="Dark List Accent 5" w:semiHidden="0" w:uiPriority="70" w:unhideWhenUsed="0"/>
-    <w:lsdException w:name="Colorful Shading Accent 5" w:semiHidden="0" w:uiPriority="71" w:unhideWhenUsed="0"/>
-    <w:lsdException w:name="Colorful List Accent 5" w:semiHidden="0" w:uiPriority="72" w:unhideWhenUsed="0"/>
-    <w:lsdException w:name="Colorful Grid Accent 5" w:semiHidden="0" w:uiPriority="73" w:unhideWhenUsed="0"/>
-    <w:lsdException w:name="Light Shading Accent 6" w:semiHidden="0" w:uiPriority="60" w:unhideWhenUsed="0"/>
-    <w:lsdException w:name="Light List Accent 6" w:semiHidden="0" w:uiPriority="61" w:unhideWhenUsed="0"/>
-    <w:lsdException w:name="Light Grid Accent 6" w:semiHidden="0" w:uiPriority="62" w:unhideWhenUsed="0"/>
-    <w:lsdException w:name="Medium Shading 1 Accent 6" w:semiHidden="0" w:uiPriority="63" w:unhideWhenUsed="0"/>
-    <w:lsdException w:name="Medium Shading 2 Accent 6" w:semiHidden="0" w:uiPriority="64" w:unhideWhenUsed="0"/>
-    <w:lsdException w:name="Medium List 1 Accent 6" w:semiHidden="0" w:uiPriority="65" w:unhideWhenUsed="0"/>
-    <w:lsdException w:name="Medium List 2 Accent 6" w:semiHidden="0" w:uiPriority="66" w:unhideWhenUsed="0"/>
-    <w:lsdException w:name="Medium Grid 1 Accent 6" w:semiHidden="0" w:uiPriority="67" w:unhideWhenUsed="0"/>
-    <w:lsdException w:name="Medium Grid 2 Accent 6" w:semiHidden="0" w:uiPriority="68" w:unhideWhenUsed="0"/>
-    <w:lsdException w:name="Medium Grid 3 Accent 6" w:semiHidden="0" w:uiPriority="69" w:unhideWhenUsed="0"/>
-    <w:lsdException w:name="Dark List Accent 6" w:semiHidden="0" w:uiPriority="70" w:unhideWhenUsed="0"/>
-    <w:lsdException w:name="Colorful Shading Accent 6" w:semiHidden="0" w:uiPriority="71" w:unhideWhenUsed="0"/>
-    <w:lsdException w:name="Colorful List Accent 6" w:semiHidden="0" w:uiPriority="72" w:unhideWhenUsed="0"/>
-    <w:lsdException w:name="Colorful Grid Accent 6" w:semiHidden="0" w:uiPriority="73" w:unhideWhenUsed="0"/>
-    <w:lsdException w:name="Subtle Emphasis" w:semiHidden="0" w:uiPriority="19" w:unhideWhenUsed="0" w:qFormat="1"/>
-    <w:lsdException w:name="Intense Emphasis" w:semiHidden="0" w:uiPriority="21" w:unhideWhenUsed="0" w:qFormat="1"/>
-    <w:lsdException w:name="Subtle Reference" w:semiHidden="0" w:uiPriority="31" w:unhideWhenUsed="0" w:qFormat="1"/>
-    <w:lsdException w:name="Intense Reference" w:semiHidden="0" w:uiPriority="32" w:unhideWhenUsed="0" w:qFormat="1"/>
-    <w:lsdException w:name="Book Title" w:semiHidden="0" w:uiPriority="33" w:unhideWhenUsed="0" w:qFormat="1"/>
-    <w:lsdException w:name="Bibliography" w:uiPriority="37"/>
-    <w:lsdException w:name="TOC Heading" w:uiPriority="39" w:qFormat="1"/>
+  <w:latentStyles w:defLockedState="0" w:defUIPriority="99" w:defSemiHidden="0" w:defUnhideWhenUsed="0" w:defQFormat="0" w:count="374">
+    <w:lsdException w:name="Normal" w:uiPriority="0" w:qFormat="1"/>
+    <w:lsdException w:name="heading 1" w:uiPriority="9" w:qFormat="1"/>
+    <w:lsdException w:name="heading 2" w:semiHidden="1" w:uiPriority="9" w:unhideWhenUsed="1" w:qFormat="1"/>
+    <w:lsdException w:name="heading 3" w:semiHidden="1" w:uiPriority="9" w:unhideWhenUsed="1" w:qFormat="1"/>
+    <w:lsdException w:name="heading 4" w:semiHidden="1" w:uiPriority="9" w:unhideWhenUsed="1" w:qFormat="1"/>
+    <w:lsdException w:name="heading 5" w:semiHidden="1" w:uiPriority="9" w:unhideWhenUsed="1" w:qFormat="1"/>
+    <w:lsdException w:name="heading 6" w:semiHidden="1" w:uiPriority="9" w:unhideWhenUsed="1" w:qFormat="1"/>
+    <w:lsdException w:name="heading 7" w:semiHidden="1" w:uiPriority="9" w:unhideWhenUsed="1" w:qFormat="1"/>
+    <w:lsdException w:name="heading 8" w:semiHidden="1" w:uiPriority="9" w:unhideWhenUsed="1" w:qFormat="1"/>
+    <w:lsdException w:name="heading 9" w:semiHidden="1" w:uiPriority="9" w:unhideWhenUsed="1" w:qFormat="1"/>
+    <w:lsdException w:name="index 1" w:semiHidden="1" w:unhideWhenUsed="1"/>
+    <w:lsdException w:name="index 2" w:semiHidden="1" w:unhideWhenUsed="1"/>
+    <w:lsdException w:name="index 3" w:semiHidden="1" w:unhideWhenUsed="1"/>
+    <w:lsdException w:name="index 4" w:semiHidden="1" w:unhideWhenUsed="1"/>
+    <w:lsdException w:name="index 5" w:semiHidden="1" w:unhideWhenUsed="1"/>
+    <w:lsdException w:name="index 6" w:semiHidden="1" w:unhideWhenUsed="1"/>
+    <w:lsdException w:name="index 7" w:semiHidden="1" w:unhideWhenUsed="1"/>
+    <w:lsdException w:name="index 8" w:semiHidden="1" w:unhideWhenUsed="1"/>
+    <w:lsdException w:name="index 9" w:semiHidden="1" w:unhideWhenUsed="1"/>
+    <w:lsdException w:name="toc 1" w:semiHidden="1" w:uiPriority="39" w:unhideWhenUsed="1"/>
+    <w:lsdException w:name="toc 2" w:semiHidden="1" w:uiPriority="39" w:unhideWhenUsed="1"/>
+    <w:lsdException w:name="toc 3" w:semiHidden="1" w:uiPriority="39" w:unhideWhenUsed="1"/>
+    <w:lsdException w:name="toc 4" w:semiHidden="1" w:uiPriority="39" w:unhideWhenUsed="1"/>
+    <w:lsdException w:name="toc 5" w:semiHidden="1" w:uiPriority="39" w:unhideWhenUsed="1"/>
+    <w:lsdException w:name="toc 6" w:semiHidden="1" w:uiPriority="39" w:unhideWhenUsed="1"/>
+    <w:lsdException w:name="toc 7" w:semiHidden="1" w:uiPriority="39" w:unhideWhenUsed="1"/>
+    <w:lsdException w:name="toc 8" w:semiHidden="1" w:uiPriority="39" w:unhideWhenUsed="1"/>
+    <w:lsdException w:name="toc 9" w:semiHidden="1" w:uiPriority="39" w:unhideWhenUsed="1"/>
+    <w:lsdException w:name="Normal Indent" w:semiHidden="1" w:unhideWhenUsed="1"/>
+    <w:lsdException w:name="footnote text" w:semiHidden="1" w:unhideWhenUsed="1"/>
+    <w:lsdException w:name="annotation text" w:semiHidden="1" w:unhideWhenUsed="1"/>
+    <w:lsdException w:name="header" w:semiHidden="1" w:unhideWhenUsed="1"/>
+    <w:lsdException w:name="footer" w:semiHidden="1" w:unhideWhenUsed="1"/>
+    <w:lsdException w:name="index heading" w:semiHidden="1" w:unhideWhenUsed="1"/>
+    <w:lsdException w:name="caption" w:semiHidden="1" w:uiPriority="35" w:unhideWhenUsed="1" w:qFormat="1"/>
+    <w:lsdException w:name="table of figures" w:semiHidden="1" w:unhideWhenUsed="1"/>
+    <w:lsdException w:name="envelope address" w:semiHidden="1" w:unhideWhenUsed="1"/>
+    <w:lsdException w:name="envelope return" w:semiHidden="1" w:unhideWhenUsed="1"/>
+    <w:lsdException w:name="footnote reference" w:semiHidden="1" w:unhideWhenUsed="1"/>
+    <w:lsdException w:name="annotation reference" w:semiHidden="1" w:unhideWhenUsed="1"/>
+    <w:lsdException w:name="line number" w:semiHidden="1" w:unhideWhenUsed="1"/>
+    <w:lsdException w:name="page number" w:semiHidden="1" w:unhideWhenUsed="1"/>
+    <w:lsdException w:name="endnote reference" w:semiHidden="1" w:unhideWhenUsed="1"/>
+    <w:lsdException w:name="endnote text" w:semiHidden="1" w:unhideWhenUsed="1"/>
+    <w:lsdException w:name="table of authorities" w:semiHidden="1" w:unhideWhenUsed="1"/>
+    <w:lsdException w:name="macro" w:semiHidden="1" w:unhideWhenUsed="1"/>
+    <w:lsdException w:name="toa heading" w:semiHidden="1" w:unhideWhenUsed="1"/>
+    <w:lsdException w:name="List" w:semiHidden="1" w:unhideWhenUsed="1"/>
+    <w:lsdException w:name="List Bullet" w:semiHidden="1" w:unhideWhenUsed="1"/>
+    <w:lsdException w:name="List Number" w:semiHidden="1" w:unhideWhenUsed="1"/>
+    <w:lsdException w:name="List 2" w:semiHidden="1" w:unhideWhenUsed="1"/>
+    <w:lsdException w:name="List 3" w:semiHidden="1" w:unhideWhenUsed="1"/>
+    <w:lsdException w:name="List 4" w:semiHidden="1" w:unhideWhenUsed="1"/>
+    <w:lsdException w:name="List 5" w:semiHidden="1" w:unhideWhenUsed="1"/>
+    <w:lsdException w:name="List Bullet 2" w:semiHidden="1" w:unhideWhenUsed="1"/>
+    <w:lsdException w:name="List Bullet 3" w:semiHidden="1" w:unhideWhenUsed="1"/>
+    <w:lsdException w:name="List Bullet 4" w:semiHidden="1" w:unhideWhenUsed="1"/>
+    <w:lsdException w:name="List Bullet 5" w:semiHidden="1" w:unhideWhenUsed="1"/>
+    <w:lsdException w:name="List Number 2" w:semiHidden="1" w:unhideWhenUsed="1"/>
+    <w:lsdException w:name="List Number 3" w:semiHidden="1" w:unhideWhenUsed="1"/>
+    <w:lsdException w:name="List Number 4" w:semiHidden="1" w:unhideWhenUsed="1"/>
+    <w:lsdException w:name="List Number 5" w:semiHidden="1" w:unhideWhenUsed="1"/>
+    <w:lsdException w:name="Title" w:uiPriority="10" w:qFormat="1"/>
+    <w:lsdException w:name="Closing" w:semiHidden="1" w:unhideWhenUsed="1"/>
+    <w:lsdException w:name="Signature" w:semiHidden="1" w:unhideWhenUsed="1"/>
+    <w:lsdException w:name="Default Paragraph Font" w:semiHidden="1" w:uiPriority="1" w:unhideWhenUsed="1"/>
+    <w:lsdException w:name="Body Text" w:semiHidden="1" w:unhideWhenUsed="1"/>
+    <w:lsdException w:name="Body Text Indent" w:semiHidden="1" w:unhideWhenUsed="1"/>
+    <w:lsdException w:name="List Continue" w:semiHidden="1" w:unhideWhenUsed="1"/>
+    <w:lsdException w:name="List Continue 2" w:semiHidden="1" w:unhideWhenUsed="1"/>
+    <w:lsdException w:name="List Continue 3" w:semiHidden="1" w:unhideWhenUsed="1"/>
+    <w:lsdException w:name="List Continue 4" w:semiHidden="1" w:unhideWhenUsed="1"/>
+    <w:lsdException w:name="List Continue 5" w:semiHidden="1" w:unhideWhenUsed="1"/>
+    <w:lsdException w:name="Message Header" w:semiHidden="1" w:unhideWhenUsed="1"/>
+    <w:lsdException w:name="Subtitle" w:uiPriority="11" w:qFormat="1"/>
+    <w:lsdException w:name="Salutation" w:semiHidden="1" w:unhideWhenUsed="1"/>
+    <w:lsdException w:name="Date" w:semiHidden="1" w:unhideWhenUsed="1"/>
+    <w:lsdException w:name="Body Text First Indent" w:semiHidden="1" w:unhideWhenUsed="1"/>
+    <w:lsdException w:name="Body Text First Indent 2" w:semiHidden="1" w:unhideWhenUsed="1"/>
+    <w:lsdException w:name="Note Heading" w:semiHidden="1" w:unhideWhenUsed="1"/>
+    <w:lsdException w:name="Body Text 2" w:semiHidden="1" w:unhideWhenUsed="1"/>
+    <w:lsdException w:name="Body Text 3" w:semiHidden="1" w:unhideWhenUsed="1"/>
+    <w:lsdException w:name="Body Text Indent 2" w:semiHidden="1" w:unhideWhenUsed="1"/>
+    <w:lsdException w:name="Body Text Indent 3" w:semiHidden="1" w:unhideWhenUsed="1"/>
+    <w:lsdException w:name="Block Text" w:semiHidden="1" w:unhideWhenUsed="1"/>
+    <w:lsdException w:name="Hyperlink" w:semiHidden="1" w:unhideWhenUsed="1"/>
+    <w:lsdException w:name="FollowedHyperlink" w:semiHidden="1" w:unhideWhenUsed="1"/>
+    <w:lsdException w:name="Strong" w:uiPriority="22" w:qFormat="1"/>
+    <w:lsdException w:name="Emphasis" w:uiPriority="20" w:qFormat="1"/>
+    <w:lsdException w:name="Document Map" w:semiHidden="1" w:unhideWhenUsed="1"/>
+    <w:lsdException w:name="Plain Text" w:semiHidden="1" w:unhideWhenUsed="1"/>
+    <w:lsdException w:name="E-mail Signature" w:semiHidden="1" w:unhideWhenUsed="1"/>
+    <w:lsdException w:name="HTML Top of Form" w:semiHidden="1" w:unhideWhenUsed="1"/>
+    <w:lsdException w:name="HTML Bottom of Form" w:semiHidden="1" w:unhideWhenUsed="1"/>
+    <w:lsdException w:name="Normal (Web)" w:semiHidden="1" w:unhideWhenUsed="1"/>
+    <w:lsdException w:name="HTML Acronym" w:semiHidden="1" w:unhideWhenUsed="1"/>
+    <w:lsdException w:name="HTML Address" w:semiHidden="1" w:unhideWhenUsed="1"/>
+    <w:lsdException w:name="HTML Cite" w:semiHidden="1" w:unhideWhenUsed="1"/>
+    <w:lsdException w:name="HTML Code" w:semiHidden="1" w:unhideWhenUsed="1"/>
+    <w:lsdException w:name="HTML Definition" w:semiHidden="1" w:unhideWhenUsed="1"/>
+    <w:lsdException w:name="HTML Keyboard" w:semiHidden="1" w:unhideWhenUsed="1"/>
+    <w:lsdException w:name="HTML Preformatted" w:semiHidden="1" w:unhideWhenUsed="1"/>
+    <w:lsdException w:name="HTML Sample" w:semiHidden="1" w:unhideWhenUsed="1"/>
+    <w:lsdException w:name="HTML Typewriter" w:semiHidden="1" w:unhideWhenUsed="1"/>
+    <w:lsdException w:name="HTML Variable" w:semiHidden="1" w:unhideWhenUsed="1"/>
+    <w:lsdException w:name="Normal Table" w:semiHidden="1" w:unhideWhenUsed="1"/>
+    <w:lsdException w:name="annotation subject" w:semiHidden="1" w:unhideWhenUsed="1"/>
+    <w:lsdException w:name="No List" w:semiHidden="1" w:unhideWhenUsed="1"/>
+    <w:lsdException w:name="Outline List 1" w:semiHidden="1" w:unhideWhenUsed="1"/>
+    <w:lsdException w:name="Outline List 2" w:semiHidden="1" w:unhideWhenUsed="1"/>
+    <w:lsdException w:name="Outline List 3" w:semiHidden="1" w:unhideWhenUsed="1"/>
+    <w:lsdException w:name="Table Simple 1" w:semiHidden="1" w:unhideWhenUsed="1"/>
+    <w:lsdException w:name="Table Simple 2" w:semiHidden="1" w:unhideWhenUsed="1"/>
+    <w:lsdException w:name="Table Simple 3" w:semiHidden="1" w:unhideWhenUsed="1"/>
+    <w:lsdException w:name="Table Classic 1" w:semiHidden="1" w:unhideWhenUsed="1"/>
+    <w:lsdException w:name="Table Classic 2" w:semiHidden="1" w:unhideWhenUsed="1"/>
+    <w:lsdException w:name="Table Classic 3" w:semiHidden="1" w:unhideWhenUsed="1"/>
+    <w:lsdException w:name="Table Classic 4" w:semiHidden="1" w:unhideWhenUsed="1"/>
+    <w:lsdException w:name="Table Colorful 1" w:semiHidden="1" w:unhideWhenUsed="1"/>
+    <w:lsdException w:name="Table Colorful 2" w:semiHidden="1" w:unhideWhenUsed="1"/>
+    <w:lsdException w:name="Table Colorful 3" w:semiHidden="1" w:unhideWhenUsed="1"/>
+    <w:lsdException w:name="Table Columns 1" w:semiHidden="1" w:unhideWhenUsed="1"/>
+    <w:lsdException w:name="Table Columns 2" w:semiHidden="1" w:unhideWhenUsed="1"/>
+    <w:lsdException w:name="Table Columns 3" w:semiHidden="1" w:unhideWhenUsed="1"/>
+    <w:lsdException w:name="Table Columns 4" w:semiHidden="1" w:unhideWhenUsed="1"/>
+    <w:lsdException w:name="Table Columns 5" w:semiHidden="1" w:unhideWhenUsed="1"/>
+    <w:lsdException w:name="Table Grid 1" w:semiHidden="1" w:unhideWhenUsed="1"/>
+    <w:lsdException w:name="Table Grid 2" w:semiHidden="1" w:unhideWhenUsed="1"/>
+    <w:lsdException w:name="Table Grid 3" w:semiHidden="1" w:unhideWhenUsed="1"/>
+    <w:lsdException w:name="Table Grid 4" w:semiHidden="1" w:unhideWhenUsed="1"/>
+    <w:lsdException w:name="Table Grid 5" w:semiHidden="1" w:unhideWhenUsed="1"/>
+    <w:lsdException w:name="Table Grid 6" w:semiHidden="1" w:unhideWhenUsed="1"/>
+    <w:lsdException w:name="Table Grid 7" w:semiHidden="1" w:unhideWhenUsed="1"/>
+    <w:lsdException w:name="Table Grid 8" w:semiHidden="1" w:unhideWhenUsed="1"/>
+    <w:lsdException w:name="Table List 1" w:semiHidden="1" w:unhideWhenUsed="1"/>
+    <w:lsdException w:name="Table List 2" w:semiHidden="1" w:unhideWhenUsed="1"/>
+    <w:lsdException w:name="Table List 3" w:semiHidden="1" w:unhideWhenUsed="1"/>
+    <w:lsdException w:name="Table List 4" w:semiHidden="1" w:unhideWhenUsed="1"/>
+    <w:lsdException w:name="Table List 5" w:semiHidden="1" w:unhideWhenUsed="1"/>
+    <w:lsdException w:name="Table List 6" w:semiHidden="1" w:unhideWhenUsed="1"/>
+    <w:lsdException w:name="Table List 7" w:semiHidden="1" w:unhideWhenUsed="1"/>
+    <w:lsdException w:name="Table List 8" w:semiHidden="1" w:unhideWhenUsed="1"/>
+    <w:lsdException w:name="Table 3D effects 1" w:semiHidden="1" w:unhideWhenUsed="1"/>
+    <w:lsdException w:name="Table 3D effects 2" w:semiHidden="1" w:unhideWhenUsed="1"/>
+    <w:lsdException w:name="Table 3D effects 3" w:semiHidden="1" w:unhideWhenUsed="1"/>
+    <w:lsdException w:name="Table Contemporary" w:semiHidden="1" w:unhideWhenUsed="1"/>
+    <w:lsdException w:name="Table Elegant" w:semiHidden="1" w:unhideWhenUsed="1"/>
+    <w:lsdException w:name="Table Professional" w:semiHidden="1" w:unhideWhenUsed="1"/>
+    <w:lsdException w:name="Table Subtle 1" w:semiHidden="1" w:unhideWhenUsed="1"/>
+    <w:lsdException w:name="Table Subtle 2" w:semiHidden="1" w:unhideWhenUsed="1"/>
+    <w:lsdException w:name="Table Web 1" w:semiHidden="1" w:unhideWhenUsed="1"/>
+    <w:lsdException w:name="Table Web 2" w:semiHidden="1" w:unhideWhenUsed="1"/>
+    <w:lsdException w:name="Table Web 3" w:semiHidden="1" w:unhideWhenUsed="1"/>
+    <w:lsdException w:name="Balloon Text" w:semiHidden="1" w:unhideWhenUsed="1"/>
+    <w:lsdException w:name="Table Grid" w:semiHidden="1" w:uiPriority="59" w:unhideWhenUsed="1"/>
+    <w:lsdException w:name="Table Theme" w:semiHidden="1" w:unhideWhenUsed="1"/>
+    <w:lsdException w:name="Placeholder Text" w:semiHidden="1"/>
+    <w:lsdException w:name="No Spacing" w:uiPriority="1" w:qFormat="1"/>
+    <w:lsdException w:name="Light Shading" w:uiPriority="60"/>
+    <w:lsdException w:name="Light List" w:uiPriority="61"/>
+    <w:lsdException w:name="Light Grid" w:uiPriority="62"/>
+    <w:lsdException w:name="Medium Shading 1" w:uiPriority="63"/>
+    <w:lsdException w:name="Medium Shading 2" w:uiPriority="64"/>
+    <w:lsdException w:name="Medium List 1" w:uiPriority="65"/>
+    <w:lsdException w:name="Medium List 2" w:uiPriority="66"/>
+    <w:lsdException w:name="Medium Grid 1" w:uiPriority="67"/>
+    <w:lsdException w:name="Medium Grid 2" w:uiPriority="68"/>
+    <w:lsdException w:name="Medium Grid 3" w:uiPriority="69"/>
+    <w:lsdException w:name="Dark List" w:uiPriority="70"/>
+    <w:lsdException w:name="Colorful Shading" w:uiPriority="71"/>
+    <w:lsdException w:name="Colorful List" w:uiPriority="72"/>
+    <w:lsdException w:name="Colorful Grid" w:uiPriority="73"/>
+    <w:lsdException w:name="Light Shading Accent 1" w:uiPriority="60"/>
+    <w:lsdException w:name="Light List Accent 1" w:uiPriority="61"/>
+    <w:lsdException w:name="Light Grid Accent 1" w:uiPriority="62"/>
+    <w:lsdException w:name="Medium Shading 1 Accent 1" w:uiPriority="63"/>
+    <w:lsdException w:name="Medium Shading 2 Accent 1" w:uiPriority="64"/>
+    <w:lsdException w:name="Medium List 1 Accent 1" w:uiPriority="65"/>
+    <w:lsdException w:name="Revision" w:semiHidden="1"/>
+    <w:lsdException w:name="List Paragraph" w:uiPriority="34" w:qFormat="1"/>
+    <w:lsdException w:name="Quote" w:uiPriority="29" w:qFormat="1"/>
+    <w:lsdException w:name="Intense Quote" w:uiPriority="30" w:qFormat="1"/>
+    <w:lsdException w:name="Medium List 2 Accent 1" w:uiPriority="66"/>
+    <w:lsdException w:name="Medium Grid 1 Accent 1" w:uiPriority="67"/>
+    <w:lsdException w:name="Medium Grid 2 Accent 1" w:uiPriority="68"/>
+    <w:lsdException w:name="Medium Grid 3 Accent 1" w:uiPriority="69"/>
+    <w:lsdException w:name="Dark List Accent 1" w:uiPriority="70"/>
+    <w:lsdException w:name="Colorful Shading Accent 1" w:uiPriority="71"/>
+    <w:lsdException w:name="Colorful List Accent 1" w:uiPriority="72"/>
+    <w:lsdException w:name="Colorful Grid Accent 1" w:uiPriority="73"/>
+    <w:lsdException w:name="Light Shading Accent 2" w:uiPriority="60"/>
+    <w:lsdException w:name="Light List Accent 2" w:uiPriority="61"/>
+    <w:lsdException w:name="Light Grid Accent 2" w:uiPriority="62"/>
+    <w:lsdException w:name="Medium Shading 1 Accent 2" w:uiPriority="63"/>
+    <w:lsdException w:name="Medium Shading 2 Accent 2" w:uiPriority="64"/>
+    <w:lsdException w:name="Medium List 1 Accent 2" w:uiPriority="65"/>
+    <w:lsdException w:name="Medium List 2 Accent 2" w:uiPriority="66"/>
+    <w:lsdException w:name="Medium Grid 1 Accent 2" w:uiPriority="67"/>
+    <w:lsdException w:name="Medium Grid 2 Accent 2" w:uiPriority="68"/>
+    <w:lsdException w:name="Medium Grid 3 Accent 2" w:uiPriority="69"/>
+    <w:lsdException w:name="Dark List Accent 2" w:uiPriority="70"/>
+    <w:lsdException w:name="Colorful Shading Accent 2" w:uiPriority="71"/>
+    <w:lsdException w:name="Colorful List Accent 2" w:uiPriority="72"/>
+    <w:lsdException w:name="Colorful Grid Accent 2" w:uiPriority="73"/>
+    <w:lsdException w:name="Light Shading Accent 3" w:uiPriority="60"/>
+    <w:lsdException w:name="Light List Accent 3" w:uiPriority="61"/>
+    <w:lsdException w:name="Light Grid Accent 3" w:uiPriority="62"/>
+    <w:lsdException w:name="Medium Shading 1 Accent 3" w:uiPriority="63"/>
+    <w:lsdException w:name="Medium Shading 2 Accent 3" w:uiPriority="64"/>
+    <w:lsdException w:name="Medium List 1 Accent 3" w:uiPriority="65"/>
+    <w:lsdException w:name="Medium List 2 Accent 3" w:uiPriority="66"/>
+    <w:lsdException w:name="Medium Grid 1 Accent 3" w:uiPriority="67"/>
+    <w:lsdException w:name="Medium Grid 2 Accent 3" w:uiPriority="68"/>
+    <w:lsdException w:name="Medium Grid 3 Accent 3" w:uiPriority="69"/>
+    <w:lsdException w:name="Dark List Accent 3" w:uiPriority="70"/>
+    <w:lsdException w:name="Colorful Shading Accent 3" w:uiPriority="71"/>
+    <w:lsdException w:name="Colorful List Accent 3" w:uiPriority="72"/>
+    <w:lsdException w:name="Colorful Grid Accent 3" w:uiPriority="73"/>
+    <w:lsdException w:name="Light Shading Accent 4" w:uiPriority="60"/>
+    <w:lsdException w:name="Light List Accent 4" w:uiPriority="61"/>
+    <w:lsdException w:name="Light Grid Accent 4" w:uiPriority="62"/>
+    <w:lsdException w:name="Medium Shading 1 Accent 4" w:uiPriority="63"/>
+    <w:lsdException w:name="Medium Shading 2 Accent 4" w:uiPriority="64"/>
+    <w:lsdException w:name="Medium List 1 Accent 4" w:uiPriority="65"/>
+    <w:lsdException w:name="Medium List 2 Accent 4" w:uiPriority="66"/>
+    <w:lsdException w:name="Medium Grid 1 Accent 4" w:uiPriority="67"/>
+    <w:lsdException w:name="Medium Grid 2 Accent 4" w:uiPriority="68"/>
+    <w:lsdException w:name="Medium Grid 3 Accent 4" w:uiPriority="69"/>
+    <w:lsdException w:name="Dark List Accent 4" w:uiPriority="70"/>
+    <w:lsdException w:name="Colorful Shading Accent 4" w:uiPriority="71"/>
+    <w:lsdException w:name="Colorful List Accent 4" w:uiPriority="72"/>
+    <w:lsdException w:name="Colorful Grid Accent 4" w:uiPriority="73"/>
+    <w:lsdException w:name="Light Shading Accent 5" w:uiPriority="60"/>
+    <w:lsdException w:name="Light List Accent 5" w:uiPriority="61"/>
+    <w:lsdException w:name="Light Grid Accent 5" w:uiPriority="62"/>
+    <w:lsdException w:name="Medium Shading 1 Accent 5" w:uiPriority="63"/>
+    <w:lsdException w:name="Medium Shading 2 Accent 5" w:uiPriority="64"/>
+    <w:lsdException w:name="Medium List 1 Accent 5" w:uiPriority="65"/>
+    <w:lsdException w:name="Medium List 2 Accent 5" w:uiPriority="66"/>
+    <w:lsdException w:name="Medium Grid 1 Accent 5" w:uiPriority="67"/>
+    <w:lsdException w:name="Medium Grid 2 Accent 5" w:uiPriority="68"/>
+    <w:lsdException w:name="Medium Grid 3 Accent 5" w:uiPriority="69"/>
+    <w:lsdException w:name="Dark List Accent 5" w:uiPriority="70"/>
+    <w:lsdException w:name="Colorful Shading Accent 5" w:uiPriority="71"/>
+    <w:lsdException w:name="Colorful List Accent 5" w:uiPriority="72"/>
+    <w:lsdException w:name="Colorful Grid Accent 5" w:uiPriority="73"/>
+    <w:lsdException w:name="Light Shading Accent 6" w:uiPriority="60"/>
+    <w:lsdException w:name="Light List Accent 6" w:uiPriority="61"/>
+    <w:lsdException w:name="Light Grid Accent 6" w:uiPriority="62"/>
+    <w:lsdException w:name="Medium Shading 1 Accent 6" w:uiPriority="63"/>
+    <w:lsdException w:name="Medium Shading 2 Accent 6" w:uiPriority="64"/>
+    <w:lsdException w:name="Medium List 1 Accent 6" w:uiPriority="65"/>
+    <w:lsdException w:name="Medium List 2 Accent 6" w:uiPriority="66"/>
+    <w:lsdException w:name="Medium Grid 1 Accent 6" w:uiPriority="67"/>
+    <w:lsdException w:name="Medium Grid 2 Accent 6" w:uiPriority="68"/>
+    <w:lsdException w:name="Medium Grid 3 Accent 6" w:uiPriority="69"/>
+    <w:lsdException w:name="Dark List Accent 6" w:uiPriority="70"/>
+    <w:lsdException w:name="Colorful Shading Accent 6" w:uiPriority="71"/>
+    <w:lsdException w:name="Colorful List Accent 6" w:uiPriority="72"/>
+    <w:lsdException w:name="Colorful Grid Accent 6" w:uiPriority="73"/>
+    <w:lsdException w:name="Subtle Emphasis" w:uiPriority="19" w:qFormat="1"/>
+    <w:lsdException w:name="Intense Emphasis" w:uiPriority="21" w:qFormat="1"/>
+    <w:lsdException w:name="Subtle Reference" w:uiPriority="31" w:qFormat="1"/>
+    <w:lsdException w:name="Intense Reference" w:uiPriority="32" w:qFormat="1"/>
+    <w:lsdException w:name="Book Title" w:uiPriority="33" w:qFormat="1"/>
+    <w:lsdException w:name="Bibliography" w:semiHidden="1" w:uiPriority="37" w:unhideWhenUsed="1"/>
+    <w:lsdException w:name="TOC Heading" w:semiHidden="1" w:uiPriority="39" w:unhideWhenUsed="1" w:qFormat="1"/>
+    <w:lsdException w:name="Plain Table 1" w:uiPriority="41"/>
+    <w:lsdException w:name="Plain Table 2" w:uiPriority="42"/>
+    <w:lsdException w:name="Plain Table 3" w:uiPriority="43"/>
+    <w:lsdException w:name="Plain Table 4" w:uiPriority="44"/>
+    <w:lsdException w:name="Plain Table 5" w:uiPriority="45"/>
+    <w:lsdException w:name="Grid Table Light" w:uiPriority="40"/>
+    <w:lsdException w:name="Grid Table 1 Light" w:uiPriority="46"/>
+    <w:lsdException w:name="Grid Table 2" w:uiPriority="47"/>
+    <w:lsdException w:name="Grid Table 3" w:uiPriority="48"/>
+    <w:lsdException w:name="Grid Table 4" w:uiPriority="49"/>
+    <w:lsdException w:name="Grid Table 5 Dark" w:uiPriority="50"/>
+    <w:lsdException w:name="Grid Table 6 Colorful" w:uiPriority="51"/>
+    <w:lsdException w:name="Grid Table 7 Colorful" w:uiPriority="52"/>
+    <w:lsdException w:name="Grid Table 1 Light Accent 1" w:uiPriority="46"/>
+    <w:lsdException w:name="Grid Table 2 Accent 1" w:uiPriority="47"/>
+    <w:lsdException w:name="Grid Table 3 Accent 1" w:uiPriority="48"/>
+    <w:lsdException w:name="Grid Table 4 Accent 1" w:uiPriority="49"/>
+    <w:lsdException w:name="Grid Table 5 Dark Accent 1" w:uiPriority="50"/>
+    <w:lsdException w:name="Grid Table 6 Colorful Accent 1" w:uiPriority="51"/>
+    <w:lsdException w:name="Grid Table 7 Colorful Accent 1" w:uiPriority="52"/>
+    <w:lsdException w:name="Grid Table 1 Light Accent 2" w:uiPriority="46"/>
+    <w:lsdException w:name="Grid Table 2 Accent 2" w:uiPriority="47"/>
+    <w:lsdException w:name="Grid Table 3 Accent 2" w:uiPriority="48"/>
+    <w:lsdException w:name="Grid Table 4 Accent 2" w:uiPriority="49"/>
+    <w:lsdException w:name="Grid Table 5 Dark Accent 2" w:uiPriority="50"/>
+    <w:lsdException w:name="Grid Table 6 Colorful Accent 2" w:uiPriority="51"/>
+    <w:lsdException w:name="Grid Table 7 Colorful Accent 2" w:uiPriority="52"/>
+    <w:lsdException w:name="Grid Table 1 Light Accent 3" w:uiPriority="46"/>
+    <w:lsdException w:name="Grid Table 2 Accent 3" w:uiPriority="47"/>
+    <w:lsdException w:name="Grid Table 3 Accent 3" w:uiPriority="48"/>
+    <w:lsdException w:name="Grid Table 4 Accent 3" w:uiPriority="49"/>
+    <w:lsdException w:name="Grid Table 5 Dark Accent 3" w:uiPriority="50"/>
+    <w:lsdException w:name="Grid Table 6 Colorful Accent 3" w:uiPriority="51"/>
+    <w:lsdException w:name="Grid Table 7 Colorful Accent 3" w:uiPriority="52"/>
+    <w:lsdException w:name="Grid Table 1 Light Accent 4" w:uiPriority="46"/>
+    <w:lsdException w:name="Grid Table 2 Accent 4" w:uiPriority="47"/>
+    <w:lsdException w:name="Grid Table 3 Accent 4" w:uiPriority="48"/>
+    <w:lsdException w:name="Grid Table 4 Accent 4" w:uiPriority="49"/>
+    <w:lsdException w:name="Grid Table 5 Dark Accent 4" w:uiPriority="50"/>
+    <w:lsdException w:name="Grid Table 6 Colorful Accent 4" w:uiPriority="51"/>
+    <w:lsdException w:name="Grid Table 7 Colorful Accent 4" w:uiPriority="52"/>
+    <w:lsdException w:name="Grid Table 1 Light Accent 5" w:uiPriority="46"/>
+    <w:lsdException w:name="Grid Table 2 Accent 5" w:uiPriority="47"/>
+    <w:lsdException w:name="Grid Table 3 Accent 5" w:uiPriority="48"/>
+    <w:lsdException w:name="Grid Table 4 Accent 5" w:uiPriority="49"/>
+    <w:lsdException w:name="Grid Table 5 Dark Accent 5" w:uiPriority="50"/>
+    <w:lsdException w:name="Grid Table 6 Colorful Accent 5" w:uiPriority="51"/>
+    <w:lsdException w:name="Grid Table 7 Colorful Accent 5" w:uiPriority="52"/>
+    <w:lsdException w:name="Grid Table 1 Light Accent 6" w:uiPriority="46"/>
+    <w:lsdException w:name="Grid Table 2 Accent 6" w:uiPriority="47"/>
+    <w:lsdException w:name="Grid Table 3 Accent 6" w:uiPriority="48"/>
+    <w:lsdException w:name="Grid Table 4 Accent 6" w:uiPriority="49"/>
+    <w:lsdException w:name="Grid Table 5 Dark Accent 6" w:uiPriority="50"/>
+    <w:lsdException w:name="Grid Table 6 Colorful Accent 6" w:uiPriority="51"/>
+    <w:lsdException w:name="Grid Table 7 Colorful Accent 6" w:uiPriority="52"/>
+    <w:lsdException w:name="List Table 1 Light" w:uiPriority="46"/>
+    <w:lsdException w:name="List Table 2" w:uiPriority="47"/>
+    <w:lsdException w:name="List Table 3" w:uiPriority="48"/>
+    <w:lsdException w:name="List Table 4" w:uiPriority="49"/>
+    <w:lsdException w:name="List Table 5 Dark" w:uiPriority="50"/>
+    <w:lsdException w:name="List Table 6 Colorful" w:uiPriority="51"/>
+    <w:lsdException w:name="List Table 7 Colorful" w:uiPriority="52"/>
+    <w:lsdException w:name="List Table 1 Light Accent 1" w:uiPriority="46"/>
+    <w:lsdException w:name="List Table 2 Accent 1" w:uiPriority="47"/>
+    <w:lsdException w:name="List Table 3 Accent 1" w:uiPriority="48"/>
+    <w:lsdException w:name="List Table 4 Accent 1" w:uiPriority="49"/>
+    <w:lsdException w:name="List Table 5 Dark Accent 1" w:uiPriority="50"/>
+    <w:lsdException w:name="List Table 6 Colorful Accent 1" w:uiPriority="51"/>
+    <w:lsdException w:name="List Table 7 Colorful Accent 1" w:uiPriority="52"/>
+    <w:lsdException w:name="List Table 1 Light Accent 2" w:uiPriority="46"/>
+    <w:lsdException w:name="List Table 2 Accent 2" w:uiPriority="47"/>
+    <w:lsdException w:name="List Table 3 Accent 2" w:uiPriority="48"/>
+    <w:lsdException w:name="List Table 4 Accent 2" w:uiPriority="49"/>
+    <w:lsdException w:name="List Table 5 Dark Accent 2" w:uiPriority="50"/>
+    <w:lsdException w:name="List Table 6 Colorful Accent 2" w:uiPriority="51"/>
+    <w:lsdException w:name="List Table 7 Colorful Accent 2" w:uiPriority="52"/>
+    <w:lsdException w:name="List Table 1 Light Accent 3" w:uiPriority="46"/>
+    <w:lsdException w:name="List Table 2 Accent 3" w:uiPriority="47"/>
+    <w:lsdException w:name="List Table 3 Accent 3" w:uiPriority="48"/>
+    <w:lsdException w:name="List Table 4 Accent 3" w:uiPriority="49"/>
+    <w:lsdException w:name="List Table 5 Dark Accent 3" w:uiPriority="50"/>
+    <w:lsdException w:name="List Table 6 Colorful Accent 3" w:uiPriority="51"/>
+    <w:lsdException w:name="List Table 7 Colorful Accent 3" w:uiPriority="52"/>
+    <w:lsdException w:name="List Table 1 Light Accent 4" w:uiPriority="46"/>
+    <w:lsdException w:name="List Table 2 Accent 4" w:uiPriority="47"/>
+    <w:lsdException w:name="List Table 3 Accent 4" w:uiPriority="48"/>
+    <w:lsdException w:name="List Table 4 Accent 4" w:uiPriority="49"/>
+    <w:lsdException w:name="List Table 5 Dark Accent 4" w:uiPriority="50"/>
+    <w:lsdException w:name="List Table 6 Colorful Accent 4" w:uiPriority="51"/>
+    <w:lsdException w:name="List Table 7 Colorful Accent 4" w:uiPriority="52"/>
+    <w:lsdException w:name="List Table 1 Light Accent 5" w:uiPriority="46"/>
+    <w:lsdException w:name="List Table 2 Accent 5" w:uiPriority="47"/>
+    <w:lsdException w:name="List Table 3 Accent 5" w:uiPriority="48"/>
+    <w:lsdException w:name="List Table 4 Accent 5" w:uiPriority="49"/>
+    <w:lsdException w:name="List Table 5 Dark Accent 5" w:uiPriority="50"/>
+    <w:lsdException w:name="List Table 6 Colorful Accent 5" w:uiPriority="51"/>
+    <w:lsdException w:name="List Table 7 Colorful Accent 5" w:uiPriority="52"/>
+    <w:lsdException w:name="List Table 1 Light Accent 6" w:uiPriority="46"/>
+    <w:lsdException w:name="List Table 2 Accent 6" w:uiPriority="47"/>
+    <w:lsdException w:name="List Table 3 Accent 6" w:uiPriority="48"/>
+    <w:lsdException w:name="List Table 4 Accent 6" w:uiPriority="49"/>
+    <w:lsdException w:name="List Table 5 Dark Accent 6" w:uiPriority="50"/>
+    <w:lsdException w:name="List Table 6 Colorful Accent 6" w:uiPriority="51"/>
+    <w:lsdException w:name="List Table 7 Colorful Accent 6" w:uiPriority="52"/>
+    <w:lsdException w:name="Mention" w:semiHidden="1" w:unhideWhenUsed="1"/>
+    <w:lsdException w:name="Smart Hyperlink" w:semiHidden="1" w:unhideWhenUsed="1"/>
+    <w:lsdException w:name="Hashtag" w:semiHidden="1" w:unhideWhenUsed="1"/>
   </w:latentStyles>
   <w:style w:type="paragraph" w:default="1" w:styleId="Normal">
     <w:name w:val="Normal"/>
@@ -10709,7 +10750,6 @@
     <w:uiPriority w:val="99"/>
     <w:semiHidden/>
     <w:unhideWhenUsed/>
-    <w:qFormat/>
     <w:tblPr>
       <w:tblInd w:w="0" w:type="dxa"/>
       <w:tblCellMar>

</xml_diff>

<commit_message>
Miscellaneous updates for clarificatoin
</commit_message>
<xml_diff>
--- a/My RPi Notes.docx
+++ b/My RPi Notes.docx
@@ -1,6 +1,6 @@
 
 <file path=word/document.xml><?xml version="1.0" encoding="utf-8"?>
-<w:document xmlns:wpc="http://schemas.microsoft.com/office/word/2010/wordprocessingCanvas" xmlns:cx="http://schemas.microsoft.com/office/drawing/2014/chartex" xmlns:cx1="http://schemas.microsoft.com/office/drawing/2015/9/8/chartex" xmlns:cx2="http://schemas.microsoft.com/office/drawing/2015/10/21/chartex" xmlns:cx3="http://schemas.microsoft.com/office/drawing/2016/5/9/chartex" xmlns:cx4="http://schemas.microsoft.com/office/drawing/2016/5/10/chartex" xmlns:cx5="http://schemas.microsoft.com/office/drawing/2016/5/11/chartex" xmlns:mc="http://schemas.openxmlformats.org/markup-compatibility/2006" xmlns:o="urn:schemas-microsoft-com:office:office" xmlns:r="http://schemas.openxmlformats.org/officeDocument/2006/relationships" xmlns:m="http://schemas.openxmlformats.org/officeDocument/2006/math" xmlns:v="urn:schemas-microsoft-com:vml" xmlns:wp14="http://schemas.microsoft.com/office/word/2010/wordprocessingDrawing" xmlns:wp="http://schemas.openxmlformats.org/drawingml/2006/wordprocessingDrawing" xmlns:w10="urn:schemas-microsoft-com:office:word" xmlns:w="http://schemas.openxmlformats.org/wordprocessingml/2006/main" xmlns:w14="http://schemas.microsoft.com/office/word/2010/wordml" xmlns:w15="http://schemas.microsoft.com/office/word/2012/wordml" xmlns:w16se="http://schemas.microsoft.com/office/word/2015/wordml/symex" xmlns:wpg="http://schemas.microsoft.com/office/word/2010/wordprocessingGroup" xmlns:wpi="http://schemas.microsoft.com/office/word/2010/wordprocessingInk" xmlns:wne="http://schemas.microsoft.com/office/word/2006/wordml" xmlns:wps="http://schemas.microsoft.com/office/word/2010/wordprocessingShape" mc:Ignorable="w14 w15 w16se wp14">
+<w:document xmlns:wpc="http://schemas.microsoft.com/office/word/2010/wordprocessingCanvas" xmlns:cx="http://schemas.microsoft.com/office/drawing/2014/chartex" xmlns:cx1="http://schemas.microsoft.com/office/drawing/2015/9/8/chartex" xmlns:cx2="http://schemas.microsoft.com/office/drawing/2015/10/21/chartex" xmlns:cx3="http://schemas.microsoft.com/office/drawing/2016/5/9/chartex" xmlns:cx4="http://schemas.microsoft.com/office/drawing/2016/5/10/chartex" xmlns:cx5="http://schemas.microsoft.com/office/drawing/2016/5/11/chartex" xmlns:cx6="http://schemas.microsoft.com/office/drawing/2016/5/12/chartex" xmlns:cx7="http://schemas.microsoft.com/office/drawing/2016/5/13/chartex" xmlns:cx8="http://schemas.microsoft.com/office/drawing/2016/5/14/chartex" xmlns:mc="http://schemas.openxmlformats.org/markup-compatibility/2006" xmlns:aink="http://schemas.microsoft.com/office/drawing/2016/ink" xmlns:o="urn:schemas-microsoft-com:office:office" xmlns:r="http://schemas.openxmlformats.org/officeDocument/2006/relationships" xmlns:m="http://schemas.openxmlformats.org/officeDocument/2006/math" xmlns:v="urn:schemas-microsoft-com:vml" xmlns:wp14="http://schemas.microsoft.com/office/word/2010/wordprocessingDrawing" xmlns:wp="http://schemas.openxmlformats.org/drawingml/2006/wordprocessingDrawing" xmlns:w10="urn:schemas-microsoft-com:office:word" xmlns:w="http://schemas.openxmlformats.org/wordprocessingml/2006/main" xmlns:w14="http://schemas.microsoft.com/office/word/2010/wordml" xmlns:w15="http://schemas.microsoft.com/office/word/2012/wordml" xmlns:w16se="http://schemas.microsoft.com/office/word/2015/wordml/symex" xmlns:wpg="http://schemas.microsoft.com/office/word/2010/wordprocessingGroup" xmlns:wpi="http://schemas.microsoft.com/office/word/2010/wordprocessingInk" xmlns:wne="http://schemas.microsoft.com/office/word/2006/wordml" xmlns:wps="http://schemas.microsoft.com/office/word/2010/wordprocessingShape" mc:Ignorable="w14 w15 w16se wp14">
   <w:body>
     <w:p>
       <w:pPr>
@@ -38,7 +38,7 @@
         <w:rPr>
           <w:noProof/>
         </w:rPr>
-        <w:t>29-Dec-16</w:t>
+        <w:t>2-Jan-17</w:t>
       </w:r>
       <w:r>
         <w:rPr>
@@ -84,15 +84,7 @@
         <w:t>since then</w:t>
       </w:r>
       <w:r>
-        <w:t xml:space="preserve">.   If notes don't seem to fit what is viewed on the </w:t>
-      </w:r>
-      <w:proofErr w:type="spellStart"/>
-      <w:r>
-        <w:t>RPi</w:t>
-      </w:r>
-      <w:proofErr w:type="spellEnd"/>
-      <w:r>
-        <w:t xml:space="preserve"> screen, suspect a revision in the ever evolving software in use.</w:t>
+        <w:t>.   If notes don't seem to fit what is viewed on the RPi screen, suspect a revision in the ever evolving software in use.</w:t>
       </w:r>
       <w:r>
         <w:t xml:space="preserve"> </w:t>
@@ -245,15 +237,7 @@
         </w:numPr>
       </w:pPr>
       <w:r>
-        <w:t xml:space="preserve">Install </w:t>
-      </w:r>
-      <w:proofErr w:type="spellStart"/>
-      <w:r>
-        <w:t>Raspbian</w:t>
-      </w:r>
-      <w:proofErr w:type="spellEnd"/>
-      <w:r>
-        <w:t>.</w:t>
+        <w:t>Install Raspbian.</w:t>
       </w:r>
     </w:p>
     <w:p>
@@ -265,15 +249,7 @@
         </w:numPr>
       </w:pPr>
       <w:r>
-        <w:t xml:space="preserve">In GUI Preferences, use </w:t>
-      </w:r>
-      <w:proofErr w:type="spellStart"/>
-      <w:r>
-        <w:t>RPi</w:t>
-      </w:r>
-      <w:proofErr w:type="spellEnd"/>
-      <w:r>
-        <w:t xml:space="preserve"> Configuration tool to enable camera, Set Localization items.</w:t>
+        <w:t>In GUI Preferences, use RPi Configuration tool to enable camera, Set Localization items.</w:t>
       </w:r>
     </w:p>
     <w:p>
@@ -285,7 +261,12 @@
         </w:numPr>
       </w:pPr>
       <w:r>
-        <w:t>Copy key development files from old SD memory to new SD card.</w:t>
+        <w:t>Copy key develo</w:t>
+      </w:r>
+      <w:bookmarkStart w:id="0" w:name="_GoBack"/>
+      <w:bookmarkEnd w:id="0"/>
+      <w:r>
+        <w:t>pment files from old SD memory to new SD card.</w:t>
       </w:r>
     </w:p>
     <w:p>
@@ -300,7 +281,13 @@
         <w:t xml:space="preserve">Perform sudo </w:t>
       </w:r>
       <w:r>
+        <w:t xml:space="preserve">apt-get </w:t>
+      </w:r>
+      <w:r>
         <w:t xml:space="preserve">update &amp; sudo </w:t>
+      </w:r>
+      <w:r>
+        <w:t xml:space="preserve">apt-get </w:t>
       </w:r>
       <w:r>
         <w:t>upgrade</w:t>
@@ -339,13 +326,8 @@
           <w:numId w:val="1"/>
         </w:numPr>
       </w:pPr>
-      <w:proofErr w:type="spellStart"/>
-      <w:r>
-        <w:t>RPi</w:t>
-      </w:r>
-      <w:proofErr w:type="spellEnd"/>
-      <w:r>
-        <w:t xml:space="preserve"> control through the command line interface (CLI)</w:t>
+      <w:r>
+        <w:t>RPi control through the command line interface (CLI)</w:t>
       </w:r>
       <w:r>
         <w:t>.</w:t>
@@ -360,29 +342,14 @@
         </w:numPr>
       </w:pPr>
       <w:r>
-        <w:t xml:space="preserve">Connecting a keyboard/monitor to the </w:t>
-      </w:r>
-      <w:proofErr w:type="spellStart"/>
-      <w:r>
-        <w:t>RPi</w:t>
-      </w:r>
-      <w:proofErr w:type="spellEnd"/>
-      <w:r>
-        <w:t xml:space="preserve"> and booting into the CLI environment.  Also, later u</w:t>
+        <w:lastRenderedPageBreak/>
+        <w:t>Connecting a keyboard/monitor to the RPi and booting into the CLI environment.  Also, later u</w:t>
       </w:r>
       <w:r>
         <w:t>sing a remote laptop as terminal</w:t>
       </w:r>
       <w:r>
-        <w:t xml:space="preserve"> running a terminal emulator (</w:t>
-      </w:r>
-      <w:proofErr w:type="spellStart"/>
-      <w:r>
-        <w:t>PuTTY</w:t>
-      </w:r>
-      <w:proofErr w:type="spellEnd"/>
-      <w:r>
-        <w:t>).</w:t>
+        <w:t xml:space="preserve"> running a terminal emulator (PuTTY).</w:t>
       </w:r>
     </w:p>
     <w:p>
@@ -394,7 +361,6 @@
         </w:numPr>
       </w:pPr>
       <w:r>
-        <w:lastRenderedPageBreak/>
         <w:t>Log-in using username/password.   Default is "pi"/"raspberry"</w:t>
       </w:r>
     </w:p>
@@ -561,15 +527,7 @@
         </w:numPr>
       </w:pPr>
       <w:r>
-        <w:t xml:space="preserve">Find out what the USB drive is called:  sudo </w:t>
-      </w:r>
-      <w:proofErr w:type="spellStart"/>
-      <w:r>
-        <w:t>fdisk</w:t>
-      </w:r>
-      <w:proofErr w:type="spellEnd"/>
-      <w:r>
-        <w:t xml:space="preserve"> -l  (For this example returns </w:t>
+        <w:t xml:space="preserve">Find out what the USB drive is called:  sudo fdisk -l  (For this example returns </w:t>
       </w:r>
       <w:r>
         <w:rPr>
@@ -590,15 +548,7 @@
         </w:numPr>
       </w:pPr>
       <w:r>
-        <w:t xml:space="preserve">Create a mount point:  sudo </w:t>
-      </w:r>
-      <w:proofErr w:type="spellStart"/>
-      <w:r>
-        <w:t>mkdir</w:t>
-      </w:r>
-      <w:proofErr w:type="spellEnd"/>
-      <w:r>
-        <w:t xml:space="preserve"> /media/</w:t>
+        <w:t>Create a mount point:  sudo mkdir /media/</w:t>
       </w:r>
       <w:proofErr w:type="spellStart"/>
       <w:r>
@@ -808,15 +758,7 @@
         </w:numPr>
       </w:pPr>
       <w:r>
-        <w:t xml:space="preserve">Configuration of </w:t>
-      </w:r>
-      <w:proofErr w:type="spellStart"/>
-      <w:r>
-        <w:t>Raspbian</w:t>
-      </w:r>
-      <w:proofErr w:type="spellEnd"/>
-      <w:r>
-        <w:t xml:space="preserve">:   </w:t>
+        <w:t xml:space="preserve">Configuration of Raspbian:   </w:t>
       </w:r>
     </w:p>
     <w:p>
@@ -828,15 +770,7 @@
         </w:numPr>
       </w:pPr>
       <w:r>
-        <w:t xml:space="preserve">From the CLI - sudo </w:t>
-      </w:r>
-      <w:proofErr w:type="spellStart"/>
-      <w:r>
-        <w:t>raspi</w:t>
-      </w:r>
-      <w:proofErr w:type="spellEnd"/>
-      <w:r>
-        <w:t>-config</w:t>
+        <w:t>From the CLI - sudo raspi-config</w:t>
       </w:r>
     </w:p>
     <w:p>
@@ -1003,6 +937,7 @@
         </w:numPr>
       </w:pPr>
       <w:r>
+        <w:lastRenderedPageBreak/>
         <w:t xml:space="preserve">scrot with countdown delay:  scrot </w:t>
       </w:r>
       <w:r>
@@ -1042,7 +977,6 @@
         <w:rPr>
           <w:i/>
         </w:rPr>
-        <w:lastRenderedPageBreak/>
         <w:t xml:space="preserve">scrot to output file (date, time, resolution, scrot) and move to receiving file:  </w:t>
       </w:r>
     </w:p>
@@ -1792,15 +1726,7 @@
       </w:r>
       <w:proofErr w:type="spellEnd"/>
       <w:r>
-        <w:t xml:space="preserve"> call to save images on DB as scheduled by </w:t>
-      </w:r>
-      <w:proofErr w:type="spellStart"/>
-      <w:r>
-        <w:t>cron</w:t>
-      </w:r>
-      <w:proofErr w:type="spellEnd"/>
-      <w:r>
-        <w:t xml:space="preserve"> (See MyProjects/snappic.sh for the bash script).   If there is a way to embed in Python code, I have yet to find it.   </w:t>
+        <w:t xml:space="preserve"> call to save images on DB as scheduled by cron (See MyProjects/snappic.sh for the bash script).   If there is a way to embed in Python code, I have yet to find it.   </w:t>
       </w:r>
       <w:r>
         <w:t xml:space="preserve">When installing Dropbox Uploader, </w:t>
@@ -1824,18 +1750,14 @@
         <w:t>can</w:t>
       </w:r>
       <w:r>
-        <w:t xml:space="preserve"> create a unique Dropbox folder for each </w:t>
-      </w:r>
-      <w:proofErr w:type="spellStart"/>
-      <w:r>
-        <w:t>RPi</w:t>
-      </w:r>
-      <w:proofErr w:type="spellEnd"/>
-      <w:r>
-        <w:t xml:space="preserve"> instance</w:t>
-      </w:r>
-      <w:r>
-        <w:t xml:space="preserve"> or give yourself access to all your DB folders</w:t>
+        <w:t xml:space="preserve"> create a unique Dropbox folder for each RPi instance</w:t>
+      </w:r>
+      <w:r>
+        <w:t xml:space="preserve"> or </w:t>
+      </w:r>
+      <w:r>
+        <w:lastRenderedPageBreak/>
+        <w:t>give yourself access to all your DB folders</w:t>
       </w:r>
       <w:r>
         <w:t xml:space="preserve">.  </w:t>
@@ -1849,7 +1771,6 @@
         <w:ind w:left="1080"/>
       </w:pPr>
       <w:r>
-        <w:lastRenderedPageBreak/>
         <w:tab/>
       </w:r>
       <w:r>
@@ -1886,21 +1807,7 @@
         <w:rPr>
           <w:strike/>
         </w:rPr>
-        <w:t xml:space="preserve">MicroSD 32GB for </w:t>
-      </w:r>
-      <w:proofErr w:type="spellStart"/>
-      <w:r>
-        <w:rPr>
-          <w:strike/>
-        </w:rPr>
-        <w:t>RPi</w:t>
-      </w:r>
-      <w:proofErr w:type="spellEnd"/>
-      <w:r>
-        <w:rPr>
-          <w:strike/>
-        </w:rPr>
-        <w:t xml:space="preserve"> 3</w:t>
+        <w:t>MicroSD 32GB for RPi 3</w:t>
       </w:r>
       <w:r>
         <w:rPr>
@@ -2012,15 +1919,7 @@
         <w:t>/</w:t>
       </w:r>
       <w:r>
-        <w:t xml:space="preserve">MicroSD 8GB  for </w:t>
-      </w:r>
-      <w:proofErr w:type="spellStart"/>
-      <w:r>
-        <w:t>RPi</w:t>
-      </w:r>
-      <w:proofErr w:type="spellEnd"/>
-      <w:r>
-        <w:t xml:space="preserve"> ZERO v1.3</w:t>
+        <w:t>MicroSD 8GB  for RPi ZERO v1.3</w:t>
       </w:r>
       <w:r>
         <w:t xml:space="preserve">   </w:t>
@@ -2227,15 +2126,7 @@
         <w:t>Installing the camera.</w:t>
       </w:r>
       <w:r>
-        <w:t xml:space="preserve">   This assumes </w:t>
-      </w:r>
-      <w:proofErr w:type="spellStart"/>
-      <w:r>
-        <w:t>RPi</w:t>
-      </w:r>
-      <w:proofErr w:type="spellEnd"/>
-      <w:r>
-        <w:t xml:space="preserve"> is booted into GUI vs CLI (Command Line Interface).</w:t>
+        <w:t xml:space="preserve">   This assumes RPi is booted into GUI vs CLI (Command Line Interface).</w:t>
       </w:r>
     </w:p>
     <w:p>
@@ -2467,6 +2358,7 @@
         </w:numPr>
       </w:pPr>
       <w:r>
+        <w:lastRenderedPageBreak/>
         <w:t xml:space="preserve">For Time-Lapse collection see: </w:t>
       </w:r>
       <w:hyperlink r:id="rId23" w:history="1">
@@ -2478,19 +2370,7 @@
         </w:r>
       </w:hyperlink>
       <w:r>
-        <w:t xml:space="preserve"> </w:t>
-      </w:r>
-      <w:r>
-        <w:lastRenderedPageBreak/>
-        <w:t xml:space="preserve">for description of </w:t>
-      </w:r>
-      <w:proofErr w:type="spellStart"/>
-      <w:r>
-        <w:t>cron</w:t>
-      </w:r>
-      <w:proofErr w:type="spellEnd"/>
-      <w:r>
-        <w:t xml:space="preserve"> and crontab</w:t>
+        <w:t xml:space="preserve"> for description of cron and crontab</w:t>
       </w:r>
       <w:r>
         <w:t xml:space="preserve"> usage</w:t>
@@ -2883,7 +2763,7 @@
           <w:sz w:val="18"/>
           <w:szCs w:val="16"/>
         </w:rPr>
-        <w:t xml:space="preserve">, redirect </w:t>
+        <w:t xml:space="preserve">, redirect stderr to </w:t>
       </w:r>
       <w:proofErr w:type="spellStart"/>
       <w:r>
@@ -2892,7 +2772,7 @@
           <w:sz w:val="18"/>
           <w:szCs w:val="16"/>
         </w:rPr>
-        <w:t>stderr</w:t>
+        <w:t>stdout</w:t>
       </w:r>
       <w:proofErr w:type="spellEnd"/>
       <w:r>
@@ -2901,24 +2781,6 @@
           <w:sz w:val="18"/>
           <w:szCs w:val="16"/>
         </w:rPr>
-        <w:t xml:space="preserve"> to </w:t>
-      </w:r>
-      <w:proofErr w:type="spellStart"/>
-      <w:r>
-        <w:rPr>
-          <w:rFonts w:cs="Courier New"/>
-          <w:sz w:val="18"/>
-          <w:szCs w:val="16"/>
-        </w:rPr>
-        <w:t>stdout</w:t>
-      </w:r>
-      <w:proofErr w:type="spellEnd"/>
-      <w:r>
-        <w:rPr>
-          <w:rFonts w:cs="Courier New"/>
-          <w:sz w:val="18"/>
-          <w:szCs w:val="16"/>
-        </w:rPr>
         <w:t>"</w:t>
       </w:r>
     </w:p>
@@ -3149,15 +3011,7 @@
         </w:numPr>
       </w:pPr>
       <w:r>
-        <w:t xml:space="preserve">Creating a time-lapse movie using </w:t>
-      </w:r>
-      <w:proofErr w:type="spellStart"/>
-      <w:r>
-        <w:t>RPi</w:t>
-      </w:r>
-      <w:proofErr w:type="spellEnd"/>
-      <w:r>
-        <w:t xml:space="preserve">. </w:t>
+        <w:t xml:space="preserve">Creating a time-lapse movie using RPi. </w:t>
       </w:r>
     </w:p>
     <w:p>
@@ -3179,15 +3033,7 @@
       </w:r>
       <w:proofErr w:type="spellEnd"/>
       <w:r>
-        <w:t xml:space="preserve"> Videos to iPad via a PC" for </w:t>
-      </w:r>
-      <w:proofErr w:type="spellStart"/>
-      <w:r>
-        <w:t>RPi</w:t>
-      </w:r>
-      <w:proofErr w:type="spellEnd"/>
-      <w:r>
-        <w:t xml:space="preserve"> notes.</w:t>
+        <w:t xml:space="preserve"> Videos to iPad via a PC" for RPi notes.</w:t>
       </w:r>
     </w:p>
     <w:p>
@@ -3199,6 +3045,7 @@
         </w:numPr>
       </w:pPr>
       <w:r>
+        <w:lastRenderedPageBreak/>
         <w:t xml:space="preserve">Copy stills from microSD to </w:t>
       </w:r>
       <w:r>
@@ -3208,15 +3055,7 @@
         <w:t>Scratch.  Use FileZilla client on Windows PC</w:t>
       </w:r>
       <w:r>
-        <w:t xml:space="preserve"> or USB drive.   (USB drive command is second best.   Need to mount the drive on </w:t>
-      </w:r>
-      <w:proofErr w:type="spellStart"/>
-      <w:r>
-        <w:t>RPi</w:t>
-      </w:r>
-      <w:proofErr w:type="spellEnd"/>
-      <w:r>
-        <w:t xml:space="preserve"> with "sudo mount -t </w:t>
+        <w:t xml:space="preserve"> or USB drive.   (USB drive command is second best.   Need to mount the drive on RPi with "sudo mount -t </w:t>
       </w:r>
       <w:proofErr w:type="spellStart"/>
       <w:r>
@@ -3254,7 +3093,6 @@
       </w:pPr>
       <w:proofErr w:type="spellStart"/>
       <w:r>
-        <w:lastRenderedPageBreak/>
         <w:t>File.SiteManager</w:t>
       </w:r>
       <w:proofErr w:type="spellEnd"/>
@@ -3305,26 +3143,10 @@
         <w:ind w:left="1080"/>
       </w:pPr>
       <w:r>
-        <w:t xml:space="preserve">Host IP (for </w:t>
-      </w:r>
-      <w:proofErr w:type="spellStart"/>
-      <w:r>
-        <w:t>RPi</w:t>
-      </w:r>
-      <w:proofErr w:type="spellEnd"/>
-      <w:r>
-        <w:t>) can be displayed in GUI window by hovering over the wireless icon in upper right corner.</w:t>
-      </w:r>
-      <w:r>
-        <w:t xml:space="preserve">  Note: the IP address may change if power has been recycled on the </w:t>
-      </w:r>
-      <w:proofErr w:type="spellStart"/>
-      <w:r>
-        <w:t>RPi</w:t>
-      </w:r>
-      <w:proofErr w:type="spellEnd"/>
-      <w:r>
-        <w:t>!</w:t>
+        <w:t>Host IP (for RPi) can be displayed in GUI window by hovering over the wireless icon in upper right corner.</w:t>
+      </w:r>
+      <w:r>
+        <w:t xml:space="preserve">  Note: the IP address may change if power has been recycled on the RPi!</w:t>
       </w:r>
     </w:p>
     <w:p>
@@ -3512,6 +3334,7 @@
         </w:numPr>
       </w:pPr>
       <w:r>
+        <w:lastRenderedPageBreak/>
         <w:t xml:space="preserve">Create an animated GIF using the </w:t>
       </w:r>
       <w:proofErr w:type="spellStart"/>
@@ -3617,7 +3440,6 @@
         </w:numPr>
       </w:pPr>
       <w:r>
-        <w:lastRenderedPageBreak/>
         <w:t xml:space="preserve">convert is a command from </w:t>
       </w:r>
       <w:proofErr w:type="spellStart"/>
@@ -3685,34 +3507,13 @@
         </w:numPr>
       </w:pPr>
       <w:r>
-        <w:t xml:space="preserve">Wireless terminal connection to </w:t>
-      </w:r>
-      <w:proofErr w:type="spellStart"/>
-      <w:r>
-        <w:t>RPi</w:t>
-      </w:r>
-      <w:proofErr w:type="spellEnd"/>
+        <w:t>Wireless terminal connection to RPi</w:t>
+      </w:r>
       <w:r>
         <w:t xml:space="preserve"> (SSH)</w:t>
       </w:r>
       <w:r>
-        <w:t xml:space="preserve">.   Multiple methods available depending on task and computer being used to connect to the </w:t>
-      </w:r>
-      <w:proofErr w:type="spellStart"/>
-      <w:r>
-        <w:t>RPi</w:t>
-      </w:r>
-      <w:proofErr w:type="spellEnd"/>
-      <w:r>
-        <w:t xml:space="preserve"> (</w:t>
-      </w:r>
-      <w:proofErr w:type="spellStart"/>
-      <w:r>
-        <w:t>PuTTY</w:t>
-      </w:r>
-      <w:proofErr w:type="spellEnd"/>
-      <w:r>
-        <w:t xml:space="preserve"> on PC, 'Juice' on Android, FileZilla on PC for file transfer.)</w:t>
+        <w:t>.   Multiple methods available depending on task and computer being used to connect to the RPi (PuTTY on PC, 'Juice' on Android, FileZilla on PC for file transfer.)</w:t>
       </w:r>
     </w:p>
     <w:p>
@@ -3726,24 +3527,11 @@
       <w:r>
         <w:t xml:space="preserve">This assumes the </w:t>
       </w:r>
-      <w:proofErr w:type="spellStart"/>
-      <w:r>
-        <w:t>RPi</w:t>
-      </w:r>
-      <w:proofErr w:type="spellEnd"/>
-      <w:r>
-        <w:t xml:space="preserve"> </w:t>
-      </w:r>
-      <w:r>
-        <w:t xml:space="preserve">target computer has </w:t>
-      </w:r>
-      <w:proofErr w:type="spellStart"/>
-      <w:r>
-        <w:t>ethernet</w:t>
-      </w:r>
-      <w:proofErr w:type="spellEnd"/>
-      <w:r>
-        <w:t xml:space="preserve"> or </w:t>
+      <w:r>
+        <w:t xml:space="preserve">RPi </w:t>
+      </w:r>
+      <w:r>
+        <w:t xml:space="preserve">target computer has ethernet or </w:t>
       </w:r>
       <w:proofErr w:type="spellStart"/>
       <w:r>
@@ -3763,26 +3551,10 @@
         </w:numPr>
       </w:pPr>
       <w:r>
-        <w:t xml:space="preserve">SSH (Secure Shell) is a function provided in the application </w:t>
-      </w:r>
-      <w:proofErr w:type="spellStart"/>
-      <w:r>
-        <w:t>PuTTY</w:t>
-      </w:r>
-      <w:proofErr w:type="spellEnd"/>
-      <w:r>
-        <w:t xml:space="preserve">.   This free .exe program is found on Pavilion at </w:t>
-      </w:r>
-      <w:r>
-        <w:t>"C:\Users\Alan\Documents\Raspberry Pi\</w:t>
-      </w:r>
-      <w:proofErr w:type="spellStart"/>
-      <w:r>
-        <w:t>PuTTY</w:t>
-      </w:r>
-      <w:proofErr w:type="spellEnd"/>
-      <w:r>
-        <w:t>\putty.exe"</w:t>
+        <w:t xml:space="preserve">SSH (Secure Shell) is a function provided in the application PuTTY.   This free .exe program is found on Pavilion at </w:t>
+      </w:r>
+      <w:r>
+        <w:t>"C:\Users\Alan\Documents\Raspberry Pi\PuTTY\putty.exe"</w:t>
       </w:r>
       <w:r>
         <w:t>.</w:t>
@@ -3809,23 +3581,7 @@
         </w:numPr>
       </w:pPr>
       <w:r>
-        <w:t xml:space="preserve">Start </w:t>
-      </w:r>
-      <w:proofErr w:type="spellStart"/>
-      <w:r>
-        <w:t>PuTTY</w:t>
-      </w:r>
-      <w:proofErr w:type="spellEnd"/>
-      <w:r>
-        <w:t xml:space="preserve"> and enter the IP address where indicated.   Select SSH access to the target.    Click 'Open'.   A typical configuration for </w:t>
-      </w:r>
-      <w:proofErr w:type="spellStart"/>
-      <w:r>
-        <w:t>PuTTY</w:t>
-      </w:r>
-      <w:proofErr w:type="spellEnd"/>
-      <w:r>
-        <w:t xml:space="preserve"> is illustrated here:</w:t>
+        <w:t>Start PuTTY and enter the IP address where indicated.   Select SSH access to the target.    Click 'Open'.   A typical configuration for PuTTY is illustrated here:</w:t>
       </w:r>
     </w:p>
     <w:p>
@@ -3892,29 +3648,17 @@
         </w:numPr>
       </w:pPr>
       <w:r>
+        <w:lastRenderedPageBreak/>
         <w:t>To end a SSH session</w:t>
       </w:r>
       <w:r>
-        <w:t xml:space="preserve"> in </w:t>
-      </w:r>
-      <w:proofErr w:type="spellStart"/>
-      <w:r>
-        <w:t>PuTTY</w:t>
-      </w:r>
-      <w:proofErr w:type="spellEnd"/>
+        <w:t xml:space="preserve"> in PuTTY</w:t>
+      </w:r>
       <w:r>
         <w:t xml:space="preserve">: </w:t>
       </w:r>
       <w:r>
-        <w:t xml:space="preserve">Just exit </w:t>
-      </w:r>
-      <w:proofErr w:type="spellStart"/>
-      <w:r>
-        <w:t>PuTTY</w:t>
-      </w:r>
-      <w:proofErr w:type="spellEnd"/>
-      <w:r>
-        <w:t xml:space="preserve"> using the X box </w:t>
+        <w:t xml:space="preserve">Just exit PuTTY using the X box </w:t>
       </w:r>
       <w:proofErr w:type="spellStart"/>
       <w:r>
@@ -3976,15 +3720,7 @@
         </w:numPr>
       </w:pPr>
       <w:r>
-        <w:t xml:space="preserve">Configuring a </w:t>
-      </w:r>
-      <w:proofErr w:type="spellStart"/>
-      <w:r>
-        <w:t>RPi</w:t>
-      </w:r>
-      <w:proofErr w:type="spellEnd"/>
-      <w:r>
-        <w:t xml:space="preserve"> (or ZERO) to run without keyboard or monitor ("headless").      See this excellent procedure </w:t>
+        <w:t xml:space="preserve">Configuring a RPi (or ZERO) to run without keyboard or monitor ("headless").      See this excellent procedure </w:t>
       </w:r>
       <w:hyperlink r:id="rId29" w:history="1">
         <w:r>
@@ -3998,19 +3734,7 @@
         <w:t>, 1 Dec2015 on DavidMaitland.me.</w:t>
       </w:r>
       <w:r>
-        <w:t xml:space="preserve">  Used to configure Zero for wireless operation over SSH with Laptop.  Procedure written for use on a Linux (</w:t>
-      </w:r>
-      <w:proofErr w:type="spellStart"/>
-      <w:r>
-        <w:t>RPi</w:t>
-      </w:r>
-      <w:proofErr w:type="spellEnd"/>
-      <w:r>
-        <w:t xml:space="preserve">) system.  </w:t>
-      </w:r>
-      <w:r>
-        <w:lastRenderedPageBreak/>
-        <w:t>To save space here, I converted the webpage to PDF and stored in Documents/Raspberry Pi/</w:t>
+        <w:t xml:space="preserve">  Used to configure Zero for wireless operation over SSH with Laptop.  Procedure written for use on a Linux (RPi) system.  To save space here, I converted the webpage to PDF and stored in Documents/Raspberry Pi/</w:t>
       </w:r>
       <w:proofErr w:type="spellStart"/>
       <w:r>
@@ -4030,15 +3754,7 @@
         </w:numPr>
       </w:pPr>
       <w:r>
-        <w:t xml:space="preserve">Configuring a </w:t>
-      </w:r>
-      <w:proofErr w:type="spellStart"/>
-      <w:r>
-        <w:t>RPi</w:t>
-      </w:r>
-      <w:proofErr w:type="spellEnd"/>
-      <w:r>
-        <w:t xml:space="preserve"> to start a python script on startup.   Run the program on boot with a special crontab command</w:t>
+        <w:t>Configuring a RPi to start a python script on startup.   Run the program on boot with a special crontab command</w:t>
       </w:r>
       <w:r>
         <w:t xml:space="preserve">, </w:t>
@@ -4053,15 +3769,7 @@
         <w:t xml:space="preserve">.  </w:t>
       </w:r>
       <w:r>
-        <w:t xml:space="preserve">   Alternatively, put a script in /</w:t>
-      </w:r>
-      <w:proofErr w:type="spellStart"/>
-      <w:r>
-        <w:t>etc</w:t>
-      </w:r>
-      <w:proofErr w:type="spellEnd"/>
-      <w:r>
-        <w:t>/</w:t>
+        <w:t xml:space="preserve">   Alternatively, put a script in /etc/</w:t>
       </w:r>
       <w:proofErr w:type="spellStart"/>
       <w:r>
@@ -4285,21 +3993,7 @@
         <w:rPr>
           <w:b/>
         </w:rPr>
-        <w:t xml:space="preserve">Transferring files between </w:t>
-      </w:r>
-      <w:proofErr w:type="spellStart"/>
-      <w:r>
-        <w:rPr>
-          <w:b/>
-        </w:rPr>
-        <w:t>RPi</w:t>
-      </w:r>
-      <w:proofErr w:type="spellEnd"/>
-      <w:r>
-        <w:rPr>
-          <w:b/>
-        </w:rPr>
-        <w:t xml:space="preserve"> and Windows</w:t>
+        <w:t>Transferring files between RPi and Windows</w:t>
       </w:r>
       <w:r>
         <w:t xml:space="preserve">.   Ans: </w:t>
@@ -4313,23 +4007,7 @@
         </w:r>
       </w:hyperlink>
       <w:r>
-        <w:t xml:space="preserve">.    Use </w:t>
-      </w:r>
-      <w:proofErr w:type="spellStart"/>
-      <w:r>
-        <w:t>ifconfig</w:t>
-      </w:r>
-      <w:proofErr w:type="spellEnd"/>
-      <w:r>
-        <w:t xml:space="preserve"> to get </w:t>
-      </w:r>
-      <w:proofErr w:type="spellStart"/>
-      <w:r>
-        <w:t>RPi</w:t>
-      </w:r>
-      <w:proofErr w:type="spellEnd"/>
-      <w:r>
-        <w:t xml:space="preserve"> </w:t>
+        <w:t xml:space="preserve">.    Use ifconfig to get RPi </w:t>
       </w:r>
       <w:proofErr w:type="spellStart"/>
       <w:r>
@@ -4348,15 +4026,7 @@
       </w:r>
       <w:proofErr w:type="spellEnd"/>
       <w:r>
-        <w:t xml:space="preserve"> fields for Host (</w:t>
-      </w:r>
-      <w:proofErr w:type="spellStart"/>
-      <w:r>
-        <w:t>RPi</w:t>
-      </w:r>
-      <w:proofErr w:type="spellEnd"/>
-      <w:r>
-        <w:t xml:space="preserve"> IP address), Username (pi), Password (raspberry) and Port (no entry) before clicking on </w:t>
+        <w:t xml:space="preserve"> fields for Host (RPi IP address), Username (pi), Password (raspberry) and Port (no entry) before clicking on </w:t>
       </w:r>
       <w:proofErr w:type="spellStart"/>
       <w:r>
@@ -4479,37 +4149,13 @@
         <w:t>-</w:t>
       </w:r>
       <w:r>
-        <w:t>P ‘</w:t>
-      </w:r>
-      <w:proofErr w:type="spellStart"/>
-      <w:r>
-        <w:t>cron</w:t>
-      </w:r>
-      <w:proofErr w:type="spellEnd"/>
-      <w:r>
-        <w:t xml:space="preserve">*’ / --prune </w:t>
+        <w:t xml:space="preserve">P ‘cron*’ / --prune </w:t>
       </w:r>
       <w:r>
         <w:t xml:space="preserve">NOTE: there is a 'space' between "-P" and file string.  This </w:t>
       </w:r>
       <w:r>
-        <w:t>displays all folders with files containing ‘</w:t>
-      </w:r>
-      <w:proofErr w:type="spellStart"/>
-      <w:r>
-        <w:t>cron</w:t>
-      </w:r>
-      <w:proofErr w:type="spellEnd"/>
-      <w:r>
-        <w:t xml:space="preserve">’ and variations.  No asterisk will look for exact match to </w:t>
-      </w:r>
-      <w:proofErr w:type="spellStart"/>
-      <w:r>
-        <w:t>cron</w:t>
-      </w:r>
-      <w:proofErr w:type="spellEnd"/>
-      <w:r>
-        <w:t>.</w:t>
+        <w:t>displays all folders with files containing ‘cron’ and variations.  No asterisk will look for exact match to cron.</w:t>
       </w:r>
     </w:p>
     <w:p>
@@ -4614,6 +4260,7 @@
         </w:numPr>
       </w:pPr>
       <w:r>
+        <w:lastRenderedPageBreak/>
         <w:t>Testing Internet connectivity with a Python script.</w:t>
       </w:r>
       <w:r>
@@ -4718,7 +4365,6 @@
         </w:numPr>
       </w:pPr>
       <w:r>
-        <w:lastRenderedPageBreak/>
         <w:t>Simplified scheduling with "</w:t>
       </w:r>
       <w:r>
@@ -4728,15 +4374,7 @@
         <w:t>at</w:t>
       </w:r>
       <w:r>
-        <w:t xml:space="preserve">".  (sudo apt-get update &amp;&amp; sudo apt-get install at)  easy to use and dependable, runs from the </w:t>
-      </w:r>
-      <w:proofErr w:type="spellStart"/>
-      <w:r>
-        <w:t>cron</w:t>
-      </w:r>
-      <w:proofErr w:type="spellEnd"/>
-      <w:r>
-        <w:t xml:space="preserve"> utility in the background.</w:t>
+        <w:t>".  (sudo apt-get update &amp;&amp; sudo apt-get install at)  easy to use and dependable, runs from the cron utility in the background.</w:t>
       </w:r>
     </w:p>
     <w:p>
@@ -4894,16 +4532,8 @@
         <w:rPr>
           <w:rFonts w:ascii="Courier New" w:hAnsi="Courier New" w:cs="Courier New"/>
         </w:rPr>
-        <w:t xml:space="preserve"> </w:t>
-      </w:r>
-      <w:proofErr w:type="spellStart"/>
-      <w:r>
-        <w:rPr>
-          <w:rFonts w:ascii="Courier New" w:hAnsi="Courier New" w:cs="Courier New"/>
-        </w:rPr>
-        <w:t>git</w:t>
-      </w:r>
-      <w:proofErr w:type="spellEnd"/>
+        <w:t xml:space="preserve"> git</w:t>
+      </w:r>
     </w:p>
     <w:p>
       <w:pPr>
@@ -4936,19 +4566,11 @@
           <w:rFonts w:ascii="Courier New" w:hAnsi="Courier New" w:cs="Courier New"/>
         </w:rPr>
       </w:pPr>
-      <w:proofErr w:type="spellStart"/>
       <w:r>
         <w:rPr>
           <w:rFonts w:ascii="Courier New" w:hAnsi="Courier New" w:cs="Courier New"/>
         </w:rPr>
-        <w:t>git</w:t>
-      </w:r>
-      <w:proofErr w:type="spellEnd"/>
-      <w:r>
-        <w:rPr>
-          <w:rFonts w:ascii="Courier New" w:hAnsi="Courier New" w:cs="Courier New"/>
-        </w:rPr>
-        <w:t xml:space="preserve"> clone https://github.com/adafruit/Adafruit_Python_ADS1x15.git</w:t>
+        <w:t>git clone https://github.com/adafruit/Adafruit_Python_ADS1x15.git</w:t>
       </w:r>
     </w:p>
     <w:p>
@@ -5213,15 +4835,7 @@
         </w:numPr>
       </w:pPr>
       <w:r>
-        <w:t xml:space="preserve">On </w:t>
-      </w:r>
-      <w:proofErr w:type="spellStart"/>
-      <w:r>
-        <w:t>RPi</w:t>
-      </w:r>
-      <w:proofErr w:type="spellEnd"/>
-      <w:r>
-        <w:t xml:space="preserve"> 2b: </w:t>
+        <w:t xml:space="preserve">On RPi 2b: </w:t>
       </w:r>
       <w:proofErr w:type="spellStart"/>
       <w:r>
@@ -5236,33 +4850,11 @@
           <w:rPr>
             <w:rStyle w:val="Hyperlink"/>
           </w:rPr>
-          <w:t xml:space="preserve">Install </w:t>
-        </w:r>
-        <w:proofErr w:type="spellStart"/>
-        <w:r>
-          <w:rPr>
-            <w:rStyle w:val="Hyperlink"/>
-          </w:rPr>
-          <w:t>Raspbian</w:t>
-        </w:r>
-        <w:proofErr w:type="spellEnd"/>
-        <w:r>
-          <w:rPr>
-            <w:rStyle w:val="Hyperlink"/>
-          </w:rPr>
-          <w:t xml:space="preserve"> for Robots</w:t>
+          <w:t>Install Raspbian for Robots</w:t>
         </w:r>
       </w:hyperlink>
       <w:r>
-        <w:t xml:space="preserve"> .   </w:t>
-      </w:r>
-      <w:proofErr w:type="spellStart"/>
-      <w:r>
-        <w:t>RPi</w:t>
-      </w:r>
-      <w:proofErr w:type="spellEnd"/>
-      <w:r>
-        <w:t xml:space="preserve"> now shows as '</w:t>
+        <w:t xml:space="preserve"> .   RPi now shows as '</w:t>
       </w:r>
       <w:proofErr w:type="spellStart"/>
       <w:r>
@@ -5282,15 +4874,7 @@
         </w:numPr>
       </w:pPr>
       <w:r>
-        <w:t xml:space="preserve">On </w:t>
-      </w:r>
-      <w:proofErr w:type="spellStart"/>
-      <w:r>
-        <w:t>RPi</w:t>
-      </w:r>
-      <w:proofErr w:type="spellEnd"/>
-      <w:r>
-        <w:t xml:space="preserve"> 2b</w:t>
+        <w:t>On RPi 2b</w:t>
       </w:r>
       <w:r>
         <w:t>, 3b</w:t>
@@ -5314,15 +4898,7 @@
           <w:rPr>
             <w:rStyle w:val="Hyperlink"/>
           </w:rPr>
-          <w:t>Ras</w:t>
-        </w:r>
-        <w:bookmarkStart w:id="0" w:name="_GoBack"/>
-        <w:bookmarkEnd w:id="0"/>
-        <w:r>
-          <w:rPr>
-            <w:rStyle w:val="Hyperlink"/>
-          </w:rPr>
-          <w:t>pberry Pi: Home Environment Hub</w:t>
+          <w:t>Raspberry Pi: Home Environment Hub</w:t>
         </w:r>
       </w:hyperlink>
       <w:r>
@@ -6772,13 +6348,8 @@
       </w:r>
       <w:proofErr w:type="spellEnd"/>
       <w:r>
-        <w:t xml:space="preserve"> command </w:t>
-      </w:r>
-      <w:proofErr w:type="spellStart"/>
-      <w:r>
-        <w:t>ifconfig</w:t>
-      </w:r>
-      <w:proofErr w:type="spellEnd"/>
+        <w:t xml:space="preserve"> command ifconfig</w:t>
+      </w:r>
       <w:r>
         <w:t xml:space="preserve">.   </w:t>
       </w:r>
@@ -7607,21 +7178,7 @@
         <w:rPr>
           <w:strike/>
         </w:rPr>
-        <w:t xml:space="preserve"> does not work on </w:t>
-      </w:r>
-      <w:proofErr w:type="spellStart"/>
-      <w:r>
-        <w:rPr>
-          <w:strike/>
-        </w:rPr>
-        <w:t>RPi</w:t>
-      </w:r>
-      <w:proofErr w:type="spellEnd"/>
-      <w:r>
-        <w:rPr>
-          <w:strike/>
-        </w:rPr>
-        <w:t>, only on Windows Python.  Find equivalent.</w:t>
+        <w:t xml:space="preserve"> does not work on RPi, only on Windows Python.  Find equivalent.</w:t>
       </w:r>
     </w:p>
     <w:p>
@@ -7729,7 +7286,7 @@
 </file>
 
 <file path=word/numbering.xml><?xml version="1.0" encoding="utf-8"?>
-<w:numbering xmlns:wpc="http://schemas.microsoft.com/office/word/2010/wordprocessingCanvas" xmlns:cx="http://schemas.microsoft.com/office/drawing/2014/chartex" xmlns:cx1="http://schemas.microsoft.com/office/drawing/2015/9/8/chartex" xmlns:cx2="http://schemas.microsoft.com/office/drawing/2015/10/21/chartex" xmlns:cx3="http://schemas.microsoft.com/office/drawing/2016/5/9/chartex" xmlns:cx4="http://schemas.microsoft.com/office/drawing/2016/5/10/chartex" xmlns:cx5="http://schemas.microsoft.com/office/drawing/2016/5/11/chartex" xmlns:mc="http://schemas.openxmlformats.org/markup-compatibility/2006" xmlns:o="urn:schemas-microsoft-com:office:office" xmlns:r="http://schemas.openxmlformats.org/officeDocument/2006/relationships" xmlns:m="http://schemas.openxmlformats.org/officeDocument/2006/math" xmlns:v="urn:schemas-microsoft-com:vml" xmlns:wp14="http://schemas.microsoft.com/office/word/2010/wordprocessingDrawing" xmlns:wp="http://schemas.openxmlformats.org/drawingml/2006/wordprocessingDrawing" xmlns:w10="urn:schemas-microsoft-com:office:word" xmlns:w="http://schemas.openxmlformats.org/wordprocessingml/2006/main" xmlns:w14="http://schemas.microsoft.com/office/word/2010/wordml" xmlns:w15="http://schemas.microsoft.com/office/word/2012/wordml" xmlns:w16se="http://schemas.microsoft.com/office/word/2015/wordml/symex" xmlns:wpg="http://schemas.microsoft.com/office/word/2010/wordprocessingGroup" xmlns:wpi="http://schemas.microsoft.com/office/word/2010/wordprocessingInk" xmlns:wne="http://schemas.microsoft.com/office/word/2006/wordml" xmlns:wps="http://schemas.microsoft.com/office/word/2010/wordprocessingShape" mc:Ignorable="w14 w15 w16se wp14">
+<w:numbering xmlns:wpc="http://schemas.microsoft.com/office/word/2010/wordprocessingCanvas" xmlns:cx="http://schemas.microsoft.com/office/drawing/2014/chartex" xmlns:cx1="http://schemas.microsoft.com/office/drawing/2015/9/8/chartex" xmlns:cx2="http://schemas.microsoft.com/office/drawing/2015/10/21/chartex" xmlns:cx3="http://schemas.microsoft.com/office/drawing/2016/5/9/chartex" xmlns:cx4="http://schemas.microsoft.com/office/drawing/2016/5/10/chartex" xmlns:cx5="http://schemas.microsoft.com/office/drawing/2016/5/11/chartex" xmlns:cx6="http://schemas.microsoft.com/office/drawing/2016/5/12/chartex" xmlns:cx7="http://schemas.microsoft.com/office/drawing/2016/5/13/chartex" xmlns:cx8="http://schemas.microsoft.com/office/drawing/2016/5/14/chartex" xmlns:mc="http://schemas.openxmlformats.org/markup-compatibility/2006" xmlns:aink="http://schemas.microsoft.com/office/drawing/2016/ink" xmlns:o="urn:schemas-microsoft-com:office:office" xmlns:r="http://schemas.openxmlformats.org/officeDocument/2006/relationships" xmlns:m="http://schemas.openxmlformats.org/officeDocument/2006/math" xmlns:v="urn:schemas-microsoft-com:vml" xmlns:wp14="http://schemas.microsoft.com/office/word/2010/wordprocessingDrawing" xmlns:wp="http://schemas.openxmlformats.org/drawingml/2006/wordprocessingDrawing" xmlns:w10="urn:schemas-microsoft-com:office:word" xmlns:w="http://schemas.openxmlformats.org/wordprocessingml/2006/main" xmlns:w14="http://schemas.microsoft.com/office/word/2010/wordml" xmlns:w15="http://schemas.microsoft.com/office/word/2012/wordml" xmlns:w16se="http://schemas.microsoft.com/office/word/2015/wordml/symex" xmlns:wpg="http://schemas.microsoft.com/office/word/2010/wordprocessingGroup" xmlns:wpi="http://schemas.microsoft.com/office/word/2010/wordprocessingInk" xmlns:wne="http://schemas.microsoft.com/office/word/2006/wordml" xmlns:wps="http://schemas.microsoft.com/office/word/2010/wordprocessingShape" mc:Ignorable="w14 w15 w16se wp14">
   <w:abstractNum w:abstractNumId="0" w15:restartNumberingAfterBreak="0">
     <w:nsid w:val="03436094"/>
     <w:multiLevelType w:val="hybridMultilevel"/>
@@ -10490,7 +10047,7 @@
     <w:lsdException w:name="Table Web 2" w:semiHidden="1" w:unhideWhenUsed="1"/>
     <w:lsdException w:name="Table Web 3" w:semiHidden="1" w:unhideWhenUsed="1"/>
     <w:lsdException w:name="Balloon Text" w:semiHidden="1" w:unhideWhenUsed="1"/>
-    <w:lsdException w:name="Table Grid" w:semiHidden="1" w:uiPriority="59" w:unhideWhenUsed="1"/>
+    <w:lsdException w:name="Table Grid" w:uiPriority="59"/>
     <w:lsdException w:name="Table Theme" w:semiHidden="1" w:unhideWhenUsed="1"/>
     <w:lsdException w:name="Placeholder Text" w:semiHidden="1"/>
     <w:lsdException w:name="No Spacing" w:uiPriority="1" w:qFormat="1"/>

</xml_diff>

<commit_message>
Table of Contents added
</commit_message>
<xml_diff>
--- a/My RPi Notes.docx
+++ b/My RPi Notes.docx
@@ -1,6 +1,6 @@
 
 <file path=word/document.xml><?xml version="1.0" encoding="utf-8"?>
-<w:document xmlns:wpc="http://schemas.microsoft.com/office/word/2010/wordprocessingCanvas" xmlns:cx="http://schemas.microsoft.com/office/drawing/2014/chartex" xmlns:cx1="http://schemas.microsoft.com/office/drawing/2015/9/8/chartex" xmlns:cx2="http://schemas.microsoft.com/office/drawing/2015/10/21/chartex" xmlns:cx3="http://schemas.microsoft.com/office/drawing/2016/5/9/chartex" xmlns:cx4="http://schemas.microsoft.com/office/drawing/2016/5/10/chartex" xmlns:cx5="http://schemas.microsoft.com/office/drawing/2016/5/11/chartex" xmlns:cx6="http://schemas.microsoft.com/office/drawing/2016/5/12/chartex" xmlns:cx7="http://schemas.microsoft.com/office/drawing/2016/5/13/chartex" xmlns:cx8="http://schemas.microsoft.com/office/drawing/2016/5/14/chartex" xmlns:mc="http://schemas.openxmlformats.org/markup-compatibility/2006" xmlns:aink="http://schemas.microsoft.com/office/drawing/2016/ink" xmlns:o="urn:schemas-microsoft-com:office:office" xmlns:r="http://schemas.openxmlformats.org/officeDocument/2006/relationships" xmlns:m="http://schemas.openxmlformats.org/officeDocument/2006/math" xmlns:v="urn:schemas-microsoft-com:vml" xmlns:wp14="http://schemas.microsoft.com/office/word/2010/wordprocessingDrawing" xmlns:wp="http://schemas.openxmlformats.org/drawingml/2006/wordprocessingDrawing" xmlns:w10="urn:schemas-microsoft-com:office:word" xmlns:w="http://schemas.openxmlformats.org/wordprocessingml/2006/main" xmlns:w14="http://schemas.microsoft.com/office/word/2010/wordml" xmlns:w15="http://schemas.microsoft.com/office/word/2012/wordml" xmlns:w16se="http://schemas.microsoft.com/office/word/2015/wordml/symex" xmlns:wpg="http://schemas.microsoft.com/office/word/2010/wordprocessingGroup" xmlns:wpi="http://schemas.microsoft.com/office/word/2010/wordprocessingInk" xmlns:wne="http://schemas.microsoft.com/office/word/2006/wordml" xmlns:wps="http://schemas.microsoft.com/office/word/2010/wordprocessingShape" mc:Ignorable="w14 w15 w16se wp14">
+<w:document xmlns:wpc="http://schemas.microsoft.com/office/word/2010/wordprocessingCanvas" xmlns:cx="http://schemas.microsoft.com/office/drawing/2014/chartex" xmlns:cx1="http://schemas.microsoft.com/office/drawing/2015/9/8/chartex" xmlns:cx2="http://schemas.microsoft.com/office/drawing/2015/10/21/chartex" xmlns:cx3="http://schemas.microsoft.com/office/drawing/2016/5/9/chartex" xmlns:cx4="http://schemas.microsoft.com/office/drawing/2016/5/10/chartex" xmlns:cx5="http://schemas.microsoft.com/office/drawing/2016/5/11/chartex" xmlns:cx6="http://schemas.microsoft.com/office/drawing/2016/5/12/chartex" xmlns:cx7="http://schemas.microsoft.com/office/drawing/2016/5/13/chartex" xmlns:cx8="http://schemas.microsoft.com/office/drawing/2016/5/14/chartex" xmlns:mc="http://schemas.openxmlformats.org/markup-compatibility/2006" xmlns:aink="http://schemas.microsoft.com/office/drawing/2016/ink" xmlns:am3d="http://schemas.microsoft.com/office/drawing/2017/model3d" xmlns:o="urn:schemas-microsoft-com:office:office" xmlns:r="http://schemas.openxmlformats.org/officeDocument/2006/relationships" xmlns:m="http://schemas.openxmlformats.org/officeDocument/2006/math" xmlns:v="urn:schemas-microsoft-com:vml" xmlns:wp14="http://schemas.microsoft.com/office/word/2010/wordprocessingDrawing" xmlns:wp="http://schemas.openxmlformats.org/drawingml/2006/wordprocessingDrawing" xmlns:w10="urn:schemas-microsoft-com:office:word" xmlns:w="http://schemas.openxmlformats.org/wordprocessingml/2006/main" xmlns:w14="http://schemas.microsoft.com/office/word/2010/wordml" xmlns:w15="http://schemas.microsoft.com/office/word/2012/wordml" xmlns:w16cid="http://schemas.microsoft.com/office/word/2016/wordml/cid" xmlns:w16se="http://schemas.microsoft.com/office/word/2015/wordml/symex" xmlns:wpg="http://schemas.microsoft.com/office/word/2010/wordprocessingGroup" xmlns:wpi="http://schemas.microsoft.com/office/word/2010/wordprocessingInk" xmlns:wne="http://schemas.microsoft.com/office/word/2006/wordml" xmlns:wps="http://schemas.microsoft.com/office/word/2010/wordprocessingShape" mc:Ignorable="w14 w15 w16se w16cid wp14">
   <w:body>
     <w:p>
       <w:pPr>
@@ -8,12 +8,14 @@
           <w:sz w:val="28"/>
         </w:rPr>
       </w:pPr>
+      <w:bookmarkStart w:id="0" w:name="_Toc485925649"/>
       <w:r>
         <w:rPr>
           <w:rStyle w:val="Heading1Char"/>
         </w:rPr>
         <w:t>Raspberry Pi/Raspian/Python Notes</w:t>
       </w:r>
+      <w:bookmarkEnd w:id="0"/>
       <w:r>
         <w:rPr>
           <w:sz w:val="28"/>
@@ -38,7 +40,7 @@
         <w:rPr>
           <w:noProof/>
         </w:rPr>
-        <w:t>2-Jan-17</w:t>
+        <w:t>6-Jun-17</w:t>
       </w:r>
       <w:r>
         <w:rPr>
@@ -50,6 +52,472 @@
         <w:t xml:space="preserve"> </w:t>
       </w:r>
     </w:p>
+    <w:sdt>
+      <w:sdtPr>
+        <w:id w:val="587509265"/>
+        <w:docPartObj>
+          <w:docPartGallery w:val="Table of Contents"/>
+          <w:docPartUnique/>
+        </w:docPartObj>
+      </w:sdtPr>
+      <w:sdtEndPr>
+        <w:rPr>
+          <w:rFonts w:asciiTheme="minorHAnsi" w:eastAsiaTheme="minorHAnsi" w:hAnsiTheme="minorHAnsi" w:cstheme="minorBidi"/>
+          <w:b/>
+          <w:bCs/>
+          <w:noProof/>
+          <w:color w:val="auto"/>
+          <w:sz w:val="22"/>
+          <w:szCs w:val="22"/>
+        </w:rPr>
+      </w:sdtEndPr>
+      <w:sdtContent>
+        <w:p>
+          <w:pPr>
+            <w:pStyle w:val="TOCHeading"/>
+          </w:pPr>
+          <w:r>
+            <w:t>Contents</w:t>
+          </w:r>
+        </w:p>
+        <w:p>
+          <w:pPr>
+            <w:pStyle w:val="TOC1"/>
+            <w:tabs>
+              <w:tab w:val="right" w:leader="dot" w:pos="9350"/>
+            </w:tabs>
+            <w:rPr>
+              <w:noProof/>
+            </w:rPr>
+          </w:pPr>
+          <w:r>
+            <w:fldChar w:fldCharType="begin"/>
+          </w:r>
+          <w:r>
+            <w:instrText xml:space="preserve"> TOC \o "1-3" \h \z \u </w:instrText>
+          </w:r>
+          <w:r>
+            <w:fldChar w:fldCharType="separate"/>
+          </w:r>
+          <w:hyperlink w:anchor="_Toc485925649" w:history="1">
+            <w:r>
+              <w:rPr>
+                <w:rStyle w:val="Hyperlink"/>
+                <w:noProof/>
+              </w:rPr>
+              <w:t>Raspberry Pi/Raspian/Python Notes</w:t>
+            </w:r>
+            <w:r>
+              <w:rPr>
+                <w:noProof/>
+                <w:webHidden/>
+              </w:rPr>
+              <w:tab/>
+            </w:r>
+            <w:r>
+              <w:rPr>
+                <w:noProof/>
+                <w:webHidden/>
+              </w:rPr>
+              <w:fldChar w:fldCharType="begin"/>
+            </w:r>
+            <w:r>
+              <w:rPr>
+                <w:noProof/>
+                <w:webHidden/>
+              </w:rPr>
+              <w:instrText xml:space="preserve"> PAGEREF _Toc485925649 \h </w:instrText>
+            </w:r>
+            <w:r>
+              <w:rPr>
+                <w:noProof/>
+                <w:webHidden/>
+              </w:rPr>
+            </w:r>
+            <w:r>
+              <w:rPr>
+                <w:noProof/>
+                <w:webHidden/>
+              </w:rPr>
+              <w:fldChar w:fldCharType="separate"/>
+            </w:r>
+            <w:r>
+              <w:rPr>
+                <w:noProof/>
+                <w:webHidden/>
+              </w:rPr>
+              <w:t>1</w:t>
+            </w:r>
+            <w:r>
+              <w:rPr>
+                <w:noProof/>
+                <w:webHidden/>
+              </w:rPr>
+              <w:fldChar w:fldCharType="end"/>
+            </w:r>
+          </w:hyperlink>
+        </w:p>
+        <w:p>
+          <w:pPr>
+            <w:pStyle w:val="TOC1"/>
+            <w:tabs>
+              <w:tab w:val="right" w:leader="dot" w:pos="9350"/>
+            </w:tabs>
+            <w:rPr>
+              <w:noProof/>
+            </w:rPr>
+          </w:pPr>
+          <w:hyperlink w:anchor="_Toc485925650" w:history="1">
+            <w:r>
+              <w:rPr>
+                <w:rStyle w:val="Hyperlink"/>
+                <w:noProof/>
+              </w:rPr>
+              <w:t>Packages I installed (name, source, special instructions)</w:t>
+            </w:r>
+            <w:r>
+              <w:rPr>
+                <w:noProof/>
+                <w:webHidden/>
+              </w:rPr>
+              <w:tab/>
+            </w:r>
+            <w:r>
+              <w:rPr>
+                <w:noProof/>
+                <w:webHidden/>
+              </w:rPr>
+              <w:fldChar w:fldCharType="begin"/>
+            </w:r>
+            <w:r>
+              <w:rPr>
+                <w:noProof/>
+                <w:webHidden/>
+              </w:rPr>
+              <w:instrText xml:space="preserve"> PAGEREF _Toc485925650 \h </w:instrText>
+            </w:r>
+            <w:r>
+              <w:rPr>
+                <w:noProof/>
+                <w:webHidden/>
+              </w:rPr>
+            </w:r>
+            <w:r>
+              <w:rPr>
+                <w:noProof/>
+                <w:webHidden/>
+              </w:rPr>
+              <w:fldChar w:fldCharType="separate"/>
+            </w:r>
+            <w:r>
+              <w:rPr>
+                <w:noProof/>
+                <w:webHidden/>
+              </w:rPr>
+              <w:t>10</w:t>
+            </w:r>
+            <w:r>
+              <w:rPr>
+                <w:noProof/>
+                <w:webHidden/>
+              </w:rPr>
+              <w:fldChar w:fldCharType="end"/>
+            </w:r>
+          </w:hyperlink>
+        </w:p>
+        <w:p>
+          <w:pPr>
+            <w:pStyle w:val="TOC1"/>
+            <w:tabs>
+              <w:tab w:val="right" w:leader="dot" w:pos="9350"/>
+            </w:tabs>
+            <w:rPr>
+              <w:noProof/>
+            </w:rPr>
+          </w:pPr>
+          <w:hyperlink w:anchor="_Toc485925651" w:history="1">
+            <w:r>
+              <w:rPr>
+                <w:rStyle w:val="Hyperlink"/>
+                <w:noProof/>
+              </w:rPr>
+              <w:t>Physical interface APIs</w:t>
+            </w:r>
+            <w:r>
+              <w:rPr>
+                <w:noProof/>
+                <w:webHidden/>
+              </w:rPr>
+              <w:tab/>
+            </w:r>
+            <w:r>
+              <w:rPr>
+                <w:noProof/>
+                <w:webHidden/>
+              </w:rPr>
+              <w:fldChar w:fldCharType="begin"/>
+            </w:r>
+            <w:r>
+              <w:rPr>
+                <w:noProof/>
+                <w:webHidden/>
+              </w:rPr>
+              <w:instrText xml:space="preserve"> PAGEREF _Toc485925651 \h </w:instrText>
+            </w:r>
+            <w:r>
+              <w:rPr>
+                <w:noProof/>
+                <w:webHidden/>
+              </w:rPr>
+            </w:r>
+            <w:r>
+              <w:rPr>
+                <w:noProof/>
+                <w:webHidden/>
+              </w:rPr>
+              <w:fldChar w:fldCharType="separate"/>
+            </w:r>
+            <w:r>
+              <w:rPr>
+                <w:noProof/>
+                <w:webHidden/>
+              </w:rPr>
+              <w:t>1</w:t>
+            </w:r>
+            <w:r>
+              <w:rPr>
+                <w:noProof/>
+                <w:webHidden/>
+              </w:rPr>
+              <w:t>1</w:t>
+            </w:r>
+            <w:r>
+              <w:rPr>
+                <w:noProof/>
+                <w:webHidden/>
+              </w:rPr>
+              <w:fldChar w:fldCharType="end"/>
+            </w:r>
+          </w:hyperlink>
+        </w:p>
+        <w:p>
+          <w:pPr>
+            <w:pStyle w:val="TOC1"/>
+            <w:tabs>
+              <w:tab w:val="right" w:leader="dot" w:pos="9350"/>
+            </w:tabs>
+            <w:rPr>
+              <w:noProof/>
+            </w:rPr>
+          </w:pPr>
+          <w:hyperlink w:anchor="_Toc485925652" w:history="1">
+            <w:r>
+              <w:rPr>
+                <w:rStyle w:val="Hyperlink"/>
+                <w:noProof/>
+              </w:rPr>
+              <w:t>Python Notes</w:t>
+            </w:r>
+            <w:r>
+              <w:rPr>
+                <w:noProof/>
+                <w:webHidden/>
+              </w:rPr>
+              <w:tab/>
+            </w:r>
+            <w:r>
+              <w:rPr>
+                <w:noProof/>
+                <w:webHidden/>
+              </w:rPr>
+              <w:fldChar w:fldCharType="begin"/>
+            </w:r>
+            <w:r>
+              <w:rPr>
+                <w:noProof/>
+                <w:webHidden/>
+              </w:rPr>
+              <w:instrText xml:space="preserve"> PAGEREF _Toc485925652 \h </w:instrText>
+            </w:r>
+            <w:r>
+              <w:rPr>
+                <w:noProof/>
+                <w:webHidden/>
+              </w:rPr>
+            </w:r>
+            <w:r>
+              <w:rPr>
+                <w:noProof/>
+                <w:webHidden/>
+              </w:rPr>
+              <w:fldChar w:fldCharType="separate"/>
+            </w:r>
+            <w:r>
+              <w:rPr>
+                <w:noProof/>
+                <w:webHidden/>
+              </w:rPr>
+              <w:t>12</w:t>
+            </w:r>
+            <w:r>
+              <w:rPr>
+                <w:noProof/>
+                <w:webHidden/>
+              </w:rPr>
+              <w:fldChar w:fldCharType="end"/>
+            </w:r>
+          </w:hyperlink>
+        </w:p>
+        <w:p>
+          <w:pPr>
+            <w:pStyle w:val="TOC1"/>
+            <w:tabs>
+              <w:tab w:val="right" w:leader="dot" w:pos="9350"/>
+            </w:tabs>
+            <w:rPr>
+              <w:noProof/>
+            </w:rPr>
+          </w:pPr>
+          <w:hyperlink w:anchor="_Toc485925653" w:history="1">
+            <w:r>
+              <w:rPr>
+                <w:rStyle w:val="Hyperlink"/>
+                <w:noProof/>
+              </w:rPr>
+              <w:t>Git Notes</w:t>
+            </w:r>
+            <w:r>
+              <w:rPr>
+                <w:noProof/>
+                <w:webHidden/>
+              </w:rPr>
+              <w:tab/>
+            </w:r>
+            <w:r>
+              <w:rPr>
+                <w:noProof/>
+                <w:webHidden/>
+              </w:rPr>
+              <w:fldChar w:fldCharType="begin"/>
+            </w:r>
+            <w:r>
+              <w:rPr>
+                <w:noProof/>
+                <w:webHidden/>
+              </w:rPr>
+              <w:instrText xml:space="preserve"> PAGEREF _Toc485925653 \h </w:instrText>
+            </w:r>
+            <w:r>
+              <w:rPr>
+                <w:noProof/>
+                <w:webHidden/>
+              </w:rPr>
+            </w:r>
+            <w:r>
+              <w:rPr>
+                <w:noProof/>
+                <w:webHidden/>
+              </w:rPr>
+              <w:fldChar w:fldCharType="separate"/>
+            </w:r>
+            <w:r>
+              <w:rPr>
+                <w:noProof/>
+                <w:webHidden/>
+              </w:rPr>
+              <w:t>15</w:t>
+            </w:r>
+            <w:r>
+              <w:rPr>
+                <w:noProof/>
+                <w:webHidden/>
+              </w:rPr>
+              <w:fldChar w:fldCharType="end"/>
+            </w:r>
+          </w:hyperlink>
+        </w:p>
+        <w:p>
+          <w:pPr>
+            <w:pStyle w:val="TOC1"/>
+            <w:tabs>
+              <w:tab w:val="right" w:leader="dot" w:pos="9350"/>
+            </w:tabs>
+            <w:rPr>
+              <w:noProof/>
+            </w:rPr>
+          </w:pPr>
+          <w:hyperlink w:anchor="_Toc485925654" w:history="1">
+            <w:r>
+              <w:rPr>
+                <w:rStyle w:val="Hyperlink"/>
+                <w:noProof/>
+              </w:rPr>
+              <w:t>GrovePi+ Notes</w:t>
+            </w:r>
+            <w:r>
+              <w:rPr>
+                <w:noProof/>
+                <w:webHidden/>
+              </w:rPr>
+              <w:tab/>
+            </w:r>
+            <w:r>
+              <w:rPr>
+                <w:noProof/>
+                <w:webHidden/>
+              </w:rPr>
+              <w:fldChar w:fldCharType="begin"/>
+            </w:r>
+            <w:r>
+              <w:rPr>
+                <w:noProof/>
+                <w:webHidden/>
+              </w:rPr>
+              <w:instrText xml:space="preserve"> PAGEREF _Toc485925654 \h </w:instrText>
+            </w:r>
+            <w:r>
+              <w:rPr>
+                <w:noProof/>
+                <w:webHidden/>
+              </w:rPr>
+            </w:r>
+            <w:r>
+              <w:rPr>
+                <w:noProof/>
+                <w:webHidden/>
+              </w:rPr>
+              <w:fldChar w:fldCharType="separate"/>
+            </w:r>
+            <w:r>
+              <w:rPr>
+                <w:noProof/>
+                <w:webHidden/>
+              </w:rPr>
+              <w:t>15</w:t>
+            </w:r>
+            <w:r>
+              <w:rPr>
+                <w:noProof/>
+                <w:webHidden/>
+              </w:rPr>
+              <w:fldChar w:fldCharType="end"/>
+            </w:r>
+          </w:hyperlink>
+        </w:p>
+        <w:p>
+          <w:r>
+            <w:rPr>
+              <w:b/>
+              <w:bCs/>
+              <w:noProof/>
+            </w:rPr>
+            <w:fldChar w:fldCharType="end"/>
+          </w:r>
+        </w:p>
+      </w:sdtContent>
+    </w:sdt>
+    <w:p/>
+    <w:p/>
     <w:p>
       <w:r>
         <w:t>This document is a valuable tool for me to learn and reference specific findings I have made in the Raspberry Pi domain.   As this domain is undergoing constant change and because I have a lot to learn, this document is a work in process.   I also need to have the document available on my primary PC, a laptop, and even a Raspberry Pi computer, I plan to keep a master under version control on GitHub in a 'Notes' project.   Document updates will be updated on the current computer in use and committed to the GitHub master repository.</w:t>
@@ -115,7 +583,7 @@
       <w:r>
         <w:tab/>
       </w:r>
-      <w:hyperlink r:id="rId5" w:history="1">
+      <w:hyperlink r:id="rId6" w:history="1">
         <w:r>
           <w:rPr>
             <w:rStyle w:val="Hyperlink"/>
@@ -134,7 +602,7 @@
       <w:r>
         <w:tab/>
       </w:r>
-      <w:hyperlink r:id="rId6" w:history="1">
+      <w:hyperlink r:id="rId7" w:history="1">
         <w:r>
           <w:rPr>
             <w:rStyle w:val="Hyperlink"/>
@@ -153,7 +621,7 @@
       <w:r>
         <w:tab/>
       </w:r>
-      <w:hyperlink r:id="rId7" w:history="1">
+      <w:hyperlink r:id="rId8" w:history="1">
         <w:r>
           <w:rPr>
             <w:rStyle w:val="Hyperlink"/>
@@ -190,6 +658,7 @@
         <w:rPr>
           <w:b/>
         </w:rPr>
+        <w:lastRenderedPageBreak/>
         <w:t>Configuration list (for new systems on SD memory.)</w:t>
       </w:r>
     </w:p>
@@ -261,12 +730,7 @@
         </w:numPr>
       </w:pPr>
       <w:r>
-        <w:t>Copy key develo</w:t>
-      </w:r>
-      <w:bookmarkStart w:id="0" w:name="_GoBack"/>
-      <w:bookmarkEnd w:id="0"/>
-      <w:r>
-        <w:t>pment files from old SD memory to new SD card.</w:t>
+        <w:t>Copy key development files from old SD memory to new SD card.</w:t>
       </w:r>
     </w:p>
     <w:p>
@@ -309,7 +773,7 @@
       <w:r>
         <w:t xml:space="preserve">Camera: </w:t>
       </w:r>
-      <w:hyperlink r:id="rId8" w:history="1">
+      <w:hyperlink r:id="rId9" w:history="1">
         <w:r>
           <w:rPr>
             <w:rStyle w:val="Hyperlink"/>
@@ -342,7 +806,6 @@
         </w:numPr>
       </w:pPr>
       <w:r>
-        <w:lastRenderedPageBreak/>
         <w:t>Connecting a keyboard/monitor to the RPi and booting into the CLI environment.  Also, later u</w:t>
       </w:r>
       <w:r>
@@ -630,7 +1093,7 @@
       <w:r>
         <w:t xml:space="preserve">Credit </w:t>
       </w:r>
-      <w:hyperlink r:id="rId9" w:history="1">
+      <w:hyperlink r:id="rId10" w:history="1">
         <w:r>
           <w:rPr>
             <w:rStyle w:val="Hyperlink"/>
@@ -848,7 +1311,7 @@
       <w:r>
         <w:t xml:space="preserve">Other key command line commands:  See </w:t>
       </w:r>
-      <w:hyperlink r:id="rId10" w:history="1">
+      <w:hyperlink r:id="rId11" w:history="1">
         <w:r>
           <w:rPr>
             <w:rStyle w:val="Hyperlink"/>
@@ -877,7 +1340,7 @@
       <w:r>
         <w:t xml:space="preserve">&gt;historyfile.txt    See </w:t>
       </w:r>
-      <w:hyperlink r:id="rId11" w:history="1">
+      <w:hyperlink r:id="rId12" w:history="1">
         <w:r>
           <w:rPr>
             <w:rStyle w:val="Hyperlink"/>
@@ -937,7 +1400,6 @@
         </w:numPr>
       </w:pPr>
       <w:r>
-        <w:lastRenderedPageBreak/>
         <w:t xml:space="preserve">scrot with countdown delay:  scrot </w:t>
       </w:r>
       <w:r>
@@ -1038,7 +1500,7 @@
       <w:r>
         <w:t xml:space="preserve">Look in Debian Packages for jessie: </w:t>
       </w:r>
-      <w:hyperlink r:id="rId12" w:history="1">
+      <w:hyperlink r:id="rId13" w:history="1">
         <w:r>
           <w:rPr>
             <w:rStyle w:val="Hyperlink"/>
@@ -1288,7 +1750,7 @@
       <w:r>
         <w:t xml:space="preserve">Alternate: </w:t>
       </w:r>
-      <w:hyperlink r:id="rId13" w:history="1">
+      <w:hyperlink r:id="rId14" w:history="1">
         <w:r>
           <w:rPr>
             <w:rStyle w:val="Hyperlink"/>
@@ -1391,7 +1853,7 @@
       <w:r>
         <w:t xml:space="preserve">See </w:t>
       </w:r>
-      <w:hyperlink r:id="rId14" w:history="1">
+      <w:hyperlink r:id="rId15" w:history="1">
         <w:r>
           <w:rPr>
             <w:rStyle w:val="Hyperlink"/>
@@ -1505,6 +1967,7 @@
         </w:numPr>
       </w:pPr>
       <w:r>
+        <w:lastRenderedPageBreak/>
         <w:t xml:space="preserve"> Running from the command line should be done by typing "./snappic.sh" if already in the folder holding the script.   Leaving the ./ prefix off doesn't run the s</w:t>
       </w:r>
       <w:r>
@@ -1600,7 +2063,7 @@
       <w:r>
         <w:t xml:space="preserve"> See </w:t>
       </w:r>
-      <w:hyperlink r:id="rId15" w:history="1">
+      <w:hyperlink r:id="rId16" w:history="1">
         <w:r>
           <w:rPr>
             <w:rStyle w:val="Hyperlink"/>
@@ -1661,7 +2124,7 @@
       <w:r>
         <w:t xml:space="preserve"> for </w:t>
       </w:r>
-      <w:hyperlink r:id="rId16" w:history="1">
+      <w:hyperlink r:id="rId17" w:history="1">
         <w:r>
           <w:rPr>
             <w:rStyle w:val="Hyperlink"/>
@@ -1678,7 +2141,7 @@
       <w:r>
         <w:t xml:space="preserve">and </w:t>
       </w:r>
-      <w:hyperlink r:id="rId17" w:history="1">
+      <w:hyperlink r:id="rId18" w:history="1">
         <w:proofErr w:type="spellStart"/>
         <w:r>
           <w:rPr>
@@ -1753,11 +2216,7 @@
         <w:t xml:space="preserve"> create a unique Dropbox folder for each RPi instance</w:t>
       </w:r>
       <w:r>
-        <w:t xml:space="preserve"> or </w:t>
-      </w:r>
-      <w:r>
-        <w:lastRenderedPageBreak/>
-        <w:t>give yourself access to all your DB folders</w:t>
+        <w:t xml:space="preserve"> or give yourself access to all your DB folders</w:t>
       </w:r>
       <w:r>
         <w:t xml:space="preserve">.  </w:t>
@@ -2136,7 +2595,7 @@
       <w:r>
         <w:t xml:space="preserve">Background: </w:t>
       </w:r>
-      <w:hyperlink r:id="rId18" w:history="1">
+      <w:hyperlink r:id="rId19" w:history="1">
         <w:r>
           <w:rPr>
             <w:rStyle w:val="Hyperlink"/>
@@ -2152,7 +2611,7 @@
       <w:pPr>
         <w:ind w:left="1080"/>
       </w:pPr>
-      <w:hyperlink r:id="rId19" w:history="1">
+      <w:hyperlink r:id="rId20" w:history="1">
         <w:r>
           <w:rPr>
             <w:rStyle w:val="Hyperlink"/>
@@ -2170,6 +2629,7 @@
         </w:numPr>
       </w:pPr>
       <w:r>
+        <w:lastRenderedPageBreak/>
         <w:t>Start CLI window</w:t>
       </w:r>
       <w:r>
@@ -2269,7 +2729,7 @@
       <w:r>
         <w:t xml:space="preserve">ee: </w:t>
       </w:r>
-      <w:hyperlink r:id="rId20" w:history="1">
+      <w:hyperlink r:id="rId21" w:history="1">
         <w:r>
           <w:rPr>
             <w:rStyle w:val="Hyperlink"/>
@@ -2289,7 +2749,7 @@
       <w:r>
         <w:t xml:space="preserve">From Python 3, see examples in </w:t>
       </w:r>
-      <w:hyperlink r:id="rId21" w:history="1">
+      <w:hyperlink r:id="rId22" w:history="1">
         <w:r>
           <w:rPr>
             <w:rStyle w:val="Hyperlink"/>
@@ -2303,7 +2763,7 @@
       <w:r>
         <w:t xml:space="preserve">  Also: </w:t>
       </w:r>
-      <w:hyperlink r:id="rId22" w:history="1">
+      <w:hyperlink r:id="rId23" w:history="1">
         <w:r>
           <w:rPr>
             <w:rStyle w:val="Hyperlink"/>
@@ -2358,10 +2818,9 @@
         </w:numPr>
       </w:pPr>
       <w:r>
-        <w:lastRenderedPageBreak/>
         <w:t xml:space="preserve">For Time-Lapse collection see: </w:t>
       </w:r>
-      <w:hyperlink r:id="rId23" w:history="1">
+      <w:hyperlink r:id="rId24" w:history="1">
         <w:r>
           <w:rPr>
             <w:rStyle w:val="Hyperlink"/>
@@ -2865,6 +3324,7 @@
         <w:rPr>
           <w:rFonts w:cs="Courier New"/>
         </w:rPr>
+        <w:lastRenderedPageBreak/>
         <w:tab/>
       </w:r>
       <w:proofErr w:type="spellStart"/>
@@ -3045,7 +3505,6 @@
         </w:numPr>
       </w:pPr>
       <w:r>
-        <w:lastRenderedPageBreak/>
         <w:t xml:space="preserve">Copy stills from microSD to </w:t>
       </w:r>
       <w:r>
@@ -3078,7 +3537,7 @@
       <w:pPr>
         <w:ind w:left="1080"/>
       </w:pPr>
-      <w:hyperlink r:id="rId24" w:history="1">
+      <w:hyperlink r:id="rId25" w:history="1">
         <w:r>
           <w:rPr>
             <w:rStyle w:val="Hyperlink"/>
@@ -3175,7 +3634,7 @@
                     </pic:cNvPicPr>
                   </pic:nvPicPr>
                   <pic:blipFill>
-                    <a:blip r:embed="rId25" cstate="print"/>
+                    <a:blip r:embed="rId26" cstate="print"/>
                     <a:srcRect/>
                     <a:stretch>
                       <a:fillRect/>
@@ -3237,7 +3696,11 @@
         <w:t>349 images in a batch has worked when 16GB RAM is available on the PC)</w:t>
       </w:r>
       <w:r>
-        <w:t xml:space="preserve">.  0.04 secs/frame.   Select and clear all stills after each batch.   Note where movie segments are stored: </w:t>
+        <w:t xml:space="preserve">.  0.04 secs/frame.   Select and clear all stills after each batch.   Note </w:t>
+      </w:r>
+      <w:r>
+        <w:lastRenderedPageBreak/>
+        <w:t xml:space="preserve">where movie segments are stored: </w:t>
       </w:r>
       <w:proofErr w:type="spellStart"/>
       <w:r>
@@ -3250,7 +3713,7 @@
       <w:r>
         <w:t xml:space="preserve">   Reference: </w:t>
       </w:r>
-      <w:hyperlink r:id="rId26" w:history="1">
+      <w:hyperlink r:id="rId27" w:history="1">
         <w:r>
           <w:rPr>
             <w:rStyle w:val="Hyperlink"/>
@@ -3334,7 +3797,6 @@
         </w:numPr>
       </w:pPr>
       <w:r>
-        <w:lastRenderedPageBreak/>
         <w:t xml:space="preserve">Create an animated GIF using the </w:t>
       </w:r>
       <w:proofErr w:type="spellStart"/>
@@ -3402,7 +3864,7 @@
                     </pic:cNvPicPr>
                   </pic:nvPicPr>
                   <pic:blipFill>
-                    <a:blip r:embed="rId27" cstate="print"/>
+                    <a:blip r:embed="rId28" cstate="print"/>
                     <a:srcRect/>
                     <a:stretch>
                       <a:fillRect/>
@@ -3592,6 +4054,7 @@
         <w:rPr>
           <w:noProof/>
         </w:rPr>
+        <w:lastRenderedPageBreak/>
         <w:drawing>
           <wp:inline distT="0" distB="0" distL="0" distR="0">
             <wp:extent cx="4295775" cy="4162425"/>
@@ -3610,7 +4073,7 @@
                     </pic:cNvPicPr>
                   </pic:nvPicPr>
                   <pic:blipFill>
-                    <a:blip r:embed="rId28" cstate="print"/>
+                    <a:blip r:embed="rId29" cstate="print"/>
                     <a:srcRect/>
                     <a:stretch>
                       <a:fillRect/>
@@ -3648,7 +4111,6 @@
         </w:numPr>
       </w:pPr>
       <w:r>
-        <w:lastRenderedPageBreak/>
         <w:t>To end a SSH session</w:t>
       </w:r>
       <w:r>
@@ -3722,7 +4184,7 @@
       <w:r>
         <w:t xml:space="preserve">Configuring a RPi (or ZERO) to run without keyboard or monitor ("headless").      See this excellent procedure </w:t>
       </w:r>
-      <w:hyperlink r:id="rId29" w:history="1">
+      <w:hyperlink r:id="rId30" w:history="1">
         <w:r>
           <w:rPr>
             <w:rStyle w:val="Hyperlink"/>
@@ -3960,6 +4422,7 @@
         <w:rPr>
           <w:i/>
         </w:rPr>
+        <w:lastRenderedPageBreak/>
         <w:t>aptitude</w:t>
       </w:r>
       <w:r>
@@ -3998,7 +4461,7 @@
       <w:r>
         <w:t xml:space="preserve">.   Ans: </w:t>
       </w:r>
-      <w:hyperlink r:id="rId30" w:history="1">
+      <w:hyperlink r:id="rId31" w:history="1">
         <w:r>
           <w:rPr>
             <w:rStyle w:val="Hyperlink"/>
@@ -4260,7 +4723,6 @@
         </w:numPr>
       </w:pPr>
       <w:r>
-        <w:lastRenderedPageBreak/>
         <w:t>Testing Internet connectivity with a Python script.</w:t>
       </w:r>
       <w:r>
@@ -4405,10 +4867,12 @@
       <w:pPr>
         <w:pStyle w:val="Heading1"/>
       </w:pPr>
+      <w:bookmarkStart w:id="1" w:name="_Toc485925650"/>
       <w:r>
         <w:lastRenderedPageBreak/>
         <w:t>Packages I installed (name, source, special instructions)</w:t>
       </w:r>
+      <w:bookmarkEnd w:id="1"/>
     </w:p>
     <w:p>
       <w:pPr>
@@ -4441,7 +4905,7 @@
       <w:r>
         <w:t xml:space="preserve"> Learn topic </w:t>
       </w:r>
-      <w:hyperlink r:id="rId31" w:history="1">
+      <w:hyperlink r:id="rId32" w:history="1">
         <w:r>
           <w:rPr>
             <w:rStyle w:val="Hyperlink"/>
@@ -4463,7 +4927,7 @@
       <w:r>
         <w:t xml:space="preserve">   Installed from source on GitHub at </w:t>
       </w:r>
-      <w:hyperlink r:id="rId32" w:history="1">
+      <w:hyperlink r:id="rId33" w:history="1">
         <w:proofErr w:type="spellStart"/>
         <w:r>
           <w:rPr>
@@ -4791,7 +5255,7 @@
       <w:r>
         <w:t xml:space="preserve"> from </w:t>
       </w:r>
-      <w:hyperlink r:id="rId33" w:history="1">
+      <w:hyperlink r:id="rId34" w:history="1">
         <w:r>
           <w:rPr>
             <w:rStyle w:val="Hyperlink"/>
@@ -4845,7 +5309,7 @@
       <w:r>
         <w:t xml:space="preserve">+ software using instructions on www.dexterindustries.com, </w:t>
       </w:r>
-      <w:hyperlink r:id="rId34" w:history="1">
+      <w:hyperlink r:id="rId35" w:history="1">
         <w:r>
           <w:rPr>
             <w:rStyle w:val="Hyperlink"/>
@@ -4893,7 +5357,7 @@
       <w:r>
         <w:t xml:space="preserve"> web streaming app. using instructions on </w:t>
       </w:r>
-      <w:hyperlink r:id="rId35" w:anchor="!prettyPhoto" w:history="1">
+      <w:hyperlink r:id="rId36" w:anchor="!prettyPhoto" w:history="1">
         <w:r>
           <w:rPr>
             <w:rStyle w:val="Hyperlink"/>
@@ -4924,7 +5388,7 @@
       <w:r>
         <w:t>"</w:t>
       </w:r>
-      <w:hyperlink r:id="rId36" w:history="1">
+      <w:hyperlink r:id="rId37" w:history="1">
         <w:r>
           <w:rPr>
             <w:rStyle w:val="Hyperlink"/>
@@ -4974,10 +5438,12 @@
       <w:pPr>
         <w:pStyle w:val="Heading1"/>
       </w:pPr>
+      <w:bookmarkStart w:id="2" w:name="_Toc485925651"/>
       <w:r>
         <w:lastRenderedPageBreak/>
         <w:t>Physical interface APIs</w:t>
       </w:r>
+      <w:bookmarkEnd w:id="2"/>
     </w:p>
     <w:p>
       <w:pPr>
@@ -5003,12 +5469,24 @@
       <w:r>
         <w:t xml:space="preserve">Introduction:  </w:t>
       </w:r>
-      <w:hyperlink r:id="rId37" w:history="1">
+      <w:hyperlink r:id="rId38" w:history="1">
         <w:r>
           <w:rPr>
             <w:rStyle w:val="Hyperlink"/>
           </w:rPr>
-          <w:t>https://www.raspberrypi.org/blog/gpio-zero-a-friendly-python-api-for-physical-computing/</w:t>
+          <w:t>https://www.raspberr</w:t>
+        </w:r>
+        <w:r>
+          <w:rPr>
+            <w:rStyle w:val="Hyperlink"/>
+          </w:rPr>
+          <w:t>y</w:t>
+        </w:r>
+        <w:r>
+          <w:rPr>
+            <w:rStyle w:val="Hyperlink"/>
+          </w:rPr>
+          <w:t>pi.org/blog/gpio-zero-a-friendly-python-api-for-physical-computing/</w:t>
         </w:r>
       </w:hyperlink>
     </w:p>
@@ -5048,10 +5526,12 @@
       <w:pPr>
         <w:pStyle w:val="Heading1"/>
       </w:pPr>
+      <w:bookmarkStart w:id="3" w:name="_Toc485925652"/>
       <w:r>
         <w:lastRenderedPageBreak/>
         <w:t>Python Notes</w:t>
       </w:r>
+      <w:bookmarkEnd w:id="3"/>
     </w:p>
     <w:p>
       <w:r>
@@ -5078,7 +5558,7 @@
       <w:r>
         <w:t xml:space="preserve">Python 3.4 Tutorial   </w:t>
       </w:r>
-      <w:hyperlink r:id="rId38" w:history="1">
+      <w:hyperlink r:id="rId39" w:history="1">
         <w:r>
           <w:rPr>
             <w:rStyle w:val="Hyperlink"/>
@@ -5101,7 +5581,7 @@
       <w:r>
         <w:t xml:space="preserve">Python Tutorial:   </w:t>
       </w:r>
-      <w:hyperlink r:id="rId39" w:history="1">
+      <w:hyperlink r:id="rId40" w:history="1">
         <w:r>
           <w:rPr>
             <w:rStyle w:val="Hyperlink"/>
@@ -5121,7 +5601,7 @@
       <w:r>
         <w:t xml:space="preserve">Ref C: Python.org  </w:t>
       </w:r>
-      <w:hyperlink r:id="rId40" w:history="1">
+      <w:hyperlink r:id="rId41" w:history="1">
         <w:r>
           <w:rPr>
             <w:rStyle w:val="Hyperlink"/>
@@ -5149,7 +5629,7 @@
       <w:r>
         <w:t xml:space="preserve"> </w:t>
       </w:r>
-      <w:hyperlink r:id="rId41" w:history="1">
+      <w:hyperlink r:id="rId42" w:history="1">
         <w:r>
           <w:rPr>
             <w:rStyle w:val="Hyperlink"/>
@@ -5178,7 +5658,7 @@
       <w:r>
         <w:t xml:space="preserve">How to see what names are defined by a </w:t>
       </w:r>
-      <w:hyperlink r:id="rId42" w:anchor="modules" w:history="1">
+      <w:hyperlink r:id="rId43" w:anchor="modules" w:history="1">
         <w:r>
           <w:rPr>
             <w:rStyle w:val="Hyperlink"/>
@@ -5463,7 +5943,12 @@
         <w:t xml:space="preserve">in </w:t>
       </w:r>
       <w:r>
-        <w:t>Python command line</w:t>
+        <w:t>Python com</w:t>
+      </w:r>
+      <w:bookmarkStart w:id="4" w:name="_GoBack"/>
+      <w:bookmarkEnd w:id="4"/>
+      <w:r>
+        <w:t>mand line</w:t>
       </w:r>
       <w:r>
         <w:t xml:space="preserve"> (or shell)</w:t>
@@ -5576,7 +6061,7 @@
         </w:rPr>
         <w:t> </w:t>
       </w:r>
-      <w:hyperlink r:id="rId43" w:history="1">
+      <w:hyperlink r:id="rId44" w:history="1">
         <w:r>
           <w:rPr>
             <w:rStyle w:val="Hyperlink"/>
@@ -6329,7 +6814,7 @@
       <w:r>
         <w:t xml:space="preserve">  Program code can be downloaded from </w:t>
       </w:r>
-      <w:hyperlink r:id="rId44" w:history="1">
+      <w:hyperlink r:id="rId45" w:history="1">
         <w:r>
           <w:rPr>
             <w:rStyle w:val="Hyperlink"/>
@@ -6570,7 +7055,7 @@
           <w:numId w:val="7"/>
         </w:numPr>
       </w:pPr>
-      <w:hyperlink r:id="rId45" w:history="1">
+      <w:hyperlink r:id="rId46" w:history="1">
         <w:r>
           <w:rPr>
             <w:rStyle w:val="Hyperlink"/>
@@ -6581,7 +7066,7 @@
       <w:r>
         <w:t xml:space="preserve"> is a good on-line reference for all recent versions of the language.   See </w:t>
       </w:r>
-      <w:hyperlink r:id="rId46" w:anchor="directory-and-files-operations" w:history="1">
+      <w:hyperlink r:id="rId47" w:anchor="directory-and-files-operations" w:history="1">
         <w:proofErr w:type="spellStart"/>
         <w:r>
           <w:rPr>
@@ -6609,7 +7094,7 @@
       <w:r>
         <w:t>Execute a BASH script with argument from Python program.  Google search "</w:t>
       </w:r>
-      <w:hyperlink r:id="rId47" w:history="1">
+      <w:hyperlink r:id="rId48" w:history="1">
         <w:r>
           <w:rPr>
             <w:rStyle w:val="Hyperlink"/>
@@ -6940,10 +7425,12 @@
       <w:pPr>
         <w:pStyle w:val="Heading1"/>
       </w:pPr>
+      <w:bookmarkStart w:id="5" w:name="_Toc485925653"/>
       <w:r>
         <w:lastRenderedPageBreak/>
         <w:t>Git Notes</w:t>
       </w:r>
+      <w:bookmarkEnd w:id="5"/>
     </w:p>
     <w:p>
       <w:r>
@@ -6960,6 +7447,7 @@
       <w:pPr>
         <w:pStyle w:val="Heading1"/>
       </w:pPr>
+      <w:bookmarkStart w:id="6" w:name="_Toc485925654"/>
       <w:proofErr w:type="spellStart"/>
       <w:r>
         <w:t>GrovePi</w:t>
@@ -6968,6 +7456,7 @@
       <w:r>
         <w:t>+ Notes</w:t>
       </w:r>
+      <w:bookmarkEnd w:id="6"/>
     </w:p>
     <w:p>
       <w:proofErr w:type="spellStart"/>
@@ -6978,7 +7467,7 @@
       <w:r>
         <w:t xml:space="preserve"> installation requires a special version of Raspian.   Instructions for loading the new OS are found on </w:t>
       </w:r>
-      <w:hyperlink r:id="rId48" w:history="1">
+      <w:hyperlink r:id="rId49" w:history="1">
         <w:r>
           <w:rPr>
             <w:rStyle w:val="Hyperlink"/>
@@ -6989,7 +7478,7 @@
       <w:r>
         <w:t xml:space="preserve"> </w:t>
       </w:r>
-      <w:hyperlink r:id="rId49" w:history="1">
+      <w:hyperlink r:id="rId50" w:history="1">
         <w:r>
           <w:rPr>
             <w:rStyle w:val="Hyperlink"/>
@@ -7286,7 +7775,7 @@
 </file>
 
 <file path=word/numbering.xml><?xml version="1.0" encoding="utf-8"?>
-<w:numbering xmlns:wpc="http://schemas.microsoft.com/office/word/2010/wordprocessingCanvas" xmlns:cx="http://schemas.microsoft.com/office/drawing/2014/chartex" xmlns:cx1="http://schemas.microsoft.com/office/drawing/2015/9/8/chartex" xmlns:cx2="http://schemas.microsoft.com/office/drawing/2015/10/21/chartex" xmlns:cx3="http://schemas.microsoft.com/office/drawing/2016/5/9/chartex" xmlns:cx4="http://schemas.microsoft.com/office/drawing/2016/5/10/chartex" xmlns:cx5="http://schemas.microsoft.com/office/drawing/2016/5/11/chartex" xmlns:cx6="http://schemas.microsoft.com/office/drawing/2016/5/12/chartex" xmlns:cx7="http://schemas.microsoft.com/office/drawing/2016/5/13/chartex" xmlns:cx8="http://schemas.microsoft.com/office/drawing/2016/5/14/chartex" xmlns:mc="http://schemas.openxmlformats.org/markup-compatibility/2006" xmlns:aink="http://schemas.microsoft.com/office/drawing/2016/ink" xmlns:o="urn:schemas-microsoft-com:office:office" xmlns:r="http://schemas.openxmlformats.org/officeDocument/2006/relationships" xmlns:m="http://schemas.openxmlformats.org/officeDocument/2006/math" xmlns:v="urn:schemas-microsoft-com:vml" xmlns:wp14="http://schemas.microsoft.com/office/word/2010/wordprocessingDrawing" xmlns:wp="http://schemas.openxmlformats.org/drawingml/2006/wordprocessingDrawing" xmlns:w10="urn:schemas-microsoft-com:office:word" xmlns:w="http://schemas.openxmlformats.org/wordprocessingml/2006/main" xmlns:w14="http://schemas.microsoft.com/office/word/2010/wordml" xmlns:w15="http://schemas.microsoft.com/office/word/2012/wordml" xmlns:w16se="http://schemas.microsoft.com/office/word/2015/wordml/symex" xmlns:wpg="http://schemas.microsoft.com/office/word/2010/wordprocessingGroup" xmlns:wpi="http://schemas.microsoft.com/office/word/2010/wordprocessingInk" xmlns:wne="http://schemas.microsoft.com/office/word/2006/wordml" xmlns:wps="http://schemas.microsoft.com/office/word/2010/wordprocessingShape" mc:Ignorable="w14 w15 w16se wp14">
+<w:numbering xmlns:wpc="http://schemas.microsoft.com/office/word/2010/wordprocessingCanvas" xmlns:cx="http://schemas.microsoft.com/office/drawing/2014/chartex" xmlns:cx1="http://schemas.microsoft.com/office/drawing/2015/9/8/chartex" xmlns:cx2="http://schemas.microsoft.com/office/drawing/2015/10/21/chartex" xmlns:cx3="http://schemas.microsoft.com/office/drawing/2016/5/9/chartex" xmlns:cx4="http://schemas.microsoft.com/office/drawing/2016/5/10/chartex" xmlns:cx5="http://schemas.microsoft.com/office/drawing/2016/5/11/chartex" xmlns:cx6="http://schemas.microsoft.com/office/drawing/2016/5/12/chartex" xmlns:cx7="http://schemas.microsoft.com/office/drawing/2016/5/13/chartex" xmlns:cx8="http://schemas.microsoft.com/office/drawing/2016/5/14/chartex" xmlns:mc="http://schemas.openxmlformats.org/markup-compatibility/2006" xmlns:aink="http://schemas.microsoft.com/office/drawing/2016/ink" xmlns:am3d="http://schemas.microsoft.com/office/drawing/2017/model3d" xmlns:o="urn:schemas-microsoft-com:office:office" xmlns:r="http://schemas.openxmlformats.org/officeDocument/2006/relationships" xmlns:m="http://schemas.openxmlformats.org/officeDocument/2006/math" xmlns:v="urn:schemas-microsoft-com:vml" xmlns:wp14="http://schemas.microsoft.com/office/word/2010/wordprocessingDrawing" xmlns:wp="http://schemas.openxmlformats.org/drawingml/2006/wordprocessingDrawing" xmlns:w10="urn:schemas-microsoft-com:office:word" xmlns:w="http://schemas.openxmlformats.org/wordprocessingml/2006/main" xmlns:w14="http://schemas.microsoft.com/office/word/2010/wordml" xmlns:w15="http://schemas.microsoft.com/office/word/2012/wordml" xmlns:w16cid="http://schemas.microsoft.com/office/word/2016/wordml/cid" xmlns:w16se="http://schemas.microsoft.com/office/word/2015/wordml/symex" xmlns:wpg="http://schemas.microsoft.com/office/word/2010/wordprocessingGroup" xmlns:wpi="http://schemas.microsoft.com/office/word/2010/wordprocessingInk" xmlns:wne="http://schemas.microsoft.com/office/word/2006/wordml" xmlns:wps="http://schemas.microsoft.com/office/word/2010/wordprocessingShape" mc:Ignorable="w14 w15 w16se w16cid wp14">
   <w:abstractNum w:abstractNumId="0" w15:restartNumberingAfterBreak="0">
     <w:nsid w:val="03436094"/>
     <w:multiLevelType w:val="hybridMultilevel"/>
@@ -9876,7 +10365,7 @@
 </file>
 
 <file path=word/styles.xml><?xml version="1.0" encoding="utf-8"?>
-<w:styles xmlns:mc="http://schemas.openxmlformats.org/markup-compatibility/2006" xmlns:r="http://schemas.openxmlformats.org/officeDocument/2006/relationships" xmlns:w="http://schemas.openxmlformats.org/wordprocessingml/2006/main" xmlns:w14="http://schemas.microsoft.com/office/word/2010/wordml" xmlns:w15="http://schemas.microsoft.com/office/word/2012/wordml" xmlns:w16se="http://schemas.microsoft.com/office/word/2015/wordml/symex" mc:Ignorable="w14 w15 w16se">
+<w:styles xmlns:mc="http://schemas.openxmlformats.org/markup-compatibility/2006" xmlns:r="http://schemas.openxmlformats.org/officeDocument/2006/relationships" xmlns:w="http://schemas.openxmlformats.org/wordprocessingml/2006/main" xmlns:w14="http://schemas.microsoft.com/office/word/2010/wordml" xmlns:w15="http://schemas.microsoft.com/office/word/2012/wordml" xmlns:w16cid="http://schemas.microsoft.com/office/word/2016/wordml/cid" xmlns:w16se="http://schemas.microsoft.com/office/word/2015/wordml/symex" mc:Ignorable="w14 w15 w16se w16cid">
   <w:docDefaults>
     <w:rPrDefault>
       <w:rPr>
@@ -9892,7 +10381,7 @@
       </w:pPr>
     </w:pPrDefault>
   </w:docDefaults>
-  <w:latentStyles w:defLockedState="0" w:defUIPriority="99" w:defSemiHidden="0" w:defUnhideWhenUsed="0" w:defQFormat="0" w:count="374">
+  <w:latentStyles w:defLockedState="0" w:defUIPriority="99" w:defSemiHidden="0" w:defUnhideWhenUsed="0" w:defQFormat="0" w:count="375">
     <w:lsdException w:name="Normal" w:uiPriority="0" w:qFormat="1"/>
     <w:lsdException w:name="heading 1" w:uiPriority="9" w:qFormat="1"/>
     <w:lsdException w:name="heading 2" w:semiHidden="1" w:uiPriority="9" w:unhideWhenUsed="1" w:qFormat="1"/>
@@ -9998,7 +10487,6 @@
     <w:lsdException w:name="HTML Sample" w:semiHidden="1" w:unhideWhenUsed="1"/>
     <w:lsdException w:name="HTML Typewriter" w:semiHidden="1" w:unhideWhenUsed="1"/>
     <w:lsdException w:name="HTML Variable" w:semiHidden="1" w:unhideWhenUsed="1"/>
-    <w:lsdException w:name="Normal Table" w:semiHidden="1" w:unhideWhenUsed="1"/>
     <w:lsdException w:name="annotation subject" w:semiHidden="1" w:unhideWhenUsed="1"/>
     <w:lsdException w:name="No List" w:semiHidden="1" w:unhideWhenUsed="1"/>
     <w:lsdException w:name="Outline List 1" w:semiHidden="1" w:unhideWhenUsed="1"/>
@@ -10045,10 +10533,8 @@
     <w:lsdException w:name="Table Subtle 2" w:semiHidden="1" w:unhideWhenUsed="1"/>
     <w:lsdException w:name="Table Web 1" w:semiHidden="1" w:unhideWhenUsed="1"/>
     <w:lsdException w:name="Table Web 2" w:semiHidden="1" w:unhideWhenUsed="1"/>
-    <w:lsdException w:name="Table Web 3" w:semiHidden="1" w:unhideWhenUsed="1"/>
     <w:lsdException w:name="Balloon Text" w:semiHidden="1" w:unhideWhenUsed="1"/>
     <w:lsdException w:name="Table Grid" w:uiPriority="59"/>
-    <w:lsdException w:name="Table Theme" w:semiHidden="1" w:unhideWhenUsed="1"/>
     <w:lsdException w:name="Placeholder Text" w:semiHidden="1"/>
     <w:lsdException w:name="No Spacing" w:uiPriority="1" w:qFormat="1"/>
     <w:lsdException w:name="Light Shading" w:uiPriority="60"/>
@@ -10267,6 +10753,7 @@
     <w:lsdException w:name="Mention" w:semiHidden="1" w:unhideWhenUsed="1"/>
     <w:lsdException w:name="Smart Hyperlink" w:semiHidden="1" w:unhideWhenUsed="1"/>
     <w:lsdException w:name="Hashtag" w:semiHidden="1" w:unhideWhenUsed="1"/>
+    <w:lsdException w:name="Unresolved Mention" w:semiHidden="1" w:unhideWhenUsed="1"/>
   </w:latentStyles>
   <w:style w:type="paragraph" w:default="1" w:styleId="Normal">
     <w:name w:val="Normal"/>
@@ -10495,6 +10982,37 @@
     <w:name w:val="lit"/>
     <w:basedOn w:val="DefaultParagraphFont"/>
     <w:rsid w:val="00570A4A"/>
+  </w:style>
+  <w:style w:type="paragraph" w:styleId="TOCHeading">
+    <w:name w:val="TOC Heading"/>
+    <w:basedOn w:val="Heading1"/>
+    <w:next w:val="Normal"/>
+    <w:uiPriority w:val="39"/>
+    <w:unhideWhenUsed/>
+    <w:qFormat/>
+    <w:rsid w:val="00937086"/>
+    <w:pPr>
+      <w:spacing w:before="240" w:line="259" w:lineRule="auto"/>
+      <w:outlineLvl w:val="9"/>
+    </w:pPr>
+    <w:rPr>
+      <w:b w:val="0"/>
+      <w:bCs w:val="0"/>
+      <w:sz w:val="32"/>
+      <w:szCs w:val="32"/>
+    </w:rPr>
+  </w:style>
+  <w:style w:type="paragraph" w:styleId="TOC1">
+    <w:name w:val="toc 1"/>
+    <w:basedOn w:val="Normal"/>
+    <w:next w:val="Normal"/>
+    <w:autoRedefine/>
+    <w:uiPriority w:val="39"/>
+    <w:unhideWhenUsed/>
+    <w:rsid w:val="00937086"/>
+    <w:pPr>
+      <w:spacing w:after="100"/>
+    </w:pPr>
   </w:style>
 </w:styles>
 </file>
@@ -10780,4 +11298,16 @@
   <a:objectDefaults/>
   <a:extraClrSchemeLst/>
 </a:theme>
+</file>
+
+<file path=customXml/item1.xml><?xml version="1.0" encoding="utf-8"?>
+<b:Sources xmlns:b="http://schemas.openxmlformats.org/officeDocument/2006/bibliography" xmlns="http://schemas.openxmlformats.org/officeDocument/2006/bibliography" SelectedStyle="\APASixthEditionOfficeOnline.xsl" StyleName="APA" Version="6"/>
+</file>
+
+<file path=customXml/itemProps1.xml><?xml version="1.0" encoding="utf-8"?>
+<ds:datastoreItem xmlns:ds="http://schemas.openxmlformats.org/officeDocument/2006/customXml" ds:itemID="{0C0C5FEC-249C-4060-BE7A-EC45B48871BC}">
+  <ds:schemaRefs>
+    <ds:schemaRef ds:uri="http://schemas.openxmlformats.org/officeDocument/2006/bibliography"/>
+  </ds:schemaRefs>
+</ds:datastoreItem>
 </file>
</xml_diff>

<commit_message>
Add SERIAL COMMUNICATION notes.  Also diff,
</commit_message>
<xml_diff>
--- a/My RPi Notes.docx
+++ b/My RPi Notes.docx
@@ -40,7 +40,7 @@
         <w:rPr>
           <w:noProof/>
         </w:rPr>
-        <w:t>6-Jun-17</w:t>
+        <w:t>22-Jun-17</w:t>
       </w:r>
       <w:r>
         <w:rPr>
@@ -54,6 +54,12 @@
     </w:p>
     <w:sdt>
       <w:sdtPr>
+        <w:rPr>
+          <w:rFonts w:asciiTheme="minorHAnsi" w:eastAsiaTheme="minorHAnsi" w:hAnsiTheme="minorHAnsi" w:cstheme="minorBidi"/>
+          <w:color w:val="auto"/>
+          <w:sz w:val="22"/>
+          <w:szCs w:val="22"/>
+        </w:rPr>
         <w:id w:val="587509265"/>
         <w:docPartObj>
           <w:docPartGallery w:val="Table of Contents"/>
@@ -62,13 +68,9 @@
       </w:sdtPr>
       <w:sdtEndPr>
         <w:rPr>
-          <w:rFonts w:asciiTheme="minorHAnsi" w:eastAsiaTheme="minorHAnsi" w:hAnsiTheme="minorHAnsi" w:cstheme="minorBidi"/>
           <w:b/>
           <w:bCs/>
           <w:noProof/>
-          <w:color w:val="auto"/>
-          <w:sz w:val="22"/>
-          <w:szCs w:val="22"/>
         </w:rPr>
       </w:sdtEndPr>
       <w:sdtContent>
@@ -282,14 +284,7 @@
                 <w:noProof/>
                 <w:webHidden/>
               </w:rPr>
-              <w:t>1</w:t>
-            </w:r>
-            <w:r>
-              <w:rPr>
-                <w:noProof/>
-                <w:webHidden/>
-              </w:rPr>
-              <w:t>1</w:t>
+              <w:t>11</w:t>
             </w:r>
             <w:r>
               <w:rPr>
@@ -4836,7 +4831,15 @@
         <w:t>at</w:t>
       </w:r>
       <w:r>
-        <w:t>".  (sudo apt-get update &amp;&amp; sudo apt-get install at)  easy to use and dependable, runs from the cron utility in the background.</w:t>
+        <w:t xml:space="preserve">".  (sudo apt-get update &amp;&amp; sudo apt-get install </w:t>
+      </w:r>
+      <w:proofErr w:type="gramStart"/>
+      <w:r>
+        <w:t>at)  easy</w:t>
+      </w:r>
+      <w:proofErr w:type="gramEnd"/>
+      <w:r>
+        <w:t xml:space="preserve"> to use and dependable, runs from the cron utility in the background.</w:t>
       </w:r>
     </w:p>
     <w:p>
@@ -4847,6 +4850,35 @@
           <w:numId w:val="8"/>
         </w:numPr>
       </w:pPr>
+      <w:r>
+        <w:rPr>
+          <w:b/>
+        </w:rPr>
+        <w:t>Compare files for content differences</w:t>
+      </w:r>
+      <w:r>
+        <w:t xml:space="preserve">:   </w:t>
+      </w:r>
+      <w:r>
+        <w:rPr>
+          <w:i/>
+        </w:rPr>
+        <w:t>diff</w:t>
+      </w:r>
+      <w:r>
+        <w:t xml:space="preserve"> utility is standard.    Google up </w:t>
+      </w:r>
+      <w:hyperlink r:id="rId32" w:history="1">
+        <w:r>
+          <w:rPr>
+            <w:rStyle w:val="Hyperlink"/>
+          </w:rPr>
+          <w:t>Best file comparison and difference tools for Linux.</w:t>
+        </w:r>
+      </w:hyperlink>
+      <w:r>
+        <w:t xml:space="preserve"> </w:t>
+      </w:r>
     </w:p>
     <w:p>
       <w:pPr>
@@ -4905,7 +4937,7 @@
       <w:r>
         <w:t xml:space="preserve"> Learn topic </w:t>
       </w:r>
-      <w:hyperlink r:id="rId32" w:history="1">
+      <w:hyperlink r:id="rId33" w:history="1">
         <w:r>
           <w:rPr>
             <w:rStyle w:val="Hyperlink"/>
@@ -4927,7 +4959,7 @@
       <w:r>
         <w:t xml:space="preserve">   Installed from source on GitHub at </w:t>
       </w:r>
-      <w:hyperlink r:id="rId33" w:history="1">
+      <w:hyperlink r:id="rId34" w:history="1">
         <w:proofErr w:type="spellStart"/>
         <w:r>
           <w:rPr>
@@ -5255,7 +5287,7 @@
       <w:r>
         <w:t xml:space="preserve"> from </w:t>
       </w:r>
-      <w:hyperlink r:id="rId34" w:history="1">
+      <w:hyperlink r:id="rId35" w:history="1">
         <w:r>
           <w:rPr>
             <w:rStyle w:val="Hyperlink"/>
@@ -5309,7 +5341,7 @@
       <w:r>
         <w:t xml:space="preserve">+ software using instructions on www.dexterindustries.com, </w:t>
       </w:r>
-      <w:hyperlink r:id="rId35" w:history="1">
+      <w:hyperlink r:id="rId36" w:history="1">
         <w:r>
           <w:rPr>
             <w:rStyle w:val="Hyperlink"/>
@@ -5357,7 +5389,7 @@
       <w:r>
         <w:t xml:space="preserve"> web streaming app. using instructions on </w:t>
       </w:r>
-      <w:hyperlink r:id="rId36" w:anchor="!prettyPhoto" w:history="1">
+      <w:hyperlink r:id="rId37" w:anchor="!prettyPhoto" w:history="1">
         <w:r>
           <w:rPr>
             <w:rStyle w:val="Hyperlink"/>
@@ -5388,7 +5420,7 @@
       <w:r>
         <w:t>"</w:t>
       </w:r>
-      <w:hyperlink r:id="rId37" w:history="1">
+      <w:hyperlink r:id="rId38" w:history="1">
         <w:r>
           <w:rPr>
             <w:rStyle w:val="Hyperlink"/>
@@ -5455,12 +5487,12 @@
     <w:p>
       <w:pPr>
         <w:rPr>
-          <w:b/>
-        </w:rPr>
-      </w:pPr>
-      <w:r>
-        <w:rPr>
-          <w:b/>
+          <w:rStyle w:val="Strong"/>
+        </w:rPr>
+      </w:pPr>
+      <w:r>
+        <w:rPr>
+          <w:rStyle w:val="Strong"/>
         </w:rPr>
         <w:t>GPIO ZERO</w:t>
       </w:r>
@@ -5469,56 +5501,206 @@
       <w:r>
         <w:t xml:space="preserve">Introduction:  </w:t>
       </w:r>
-      <w:hyperlink r:id="rId38" w:history="1">
+      <w:hyperlink r:id="rId39" w:history="1">
         <w:r>
           <w:rPr>
             <w:rStyle w:val="Hyperlink"/>
           </w:rPr>
-          <w:t>https://www.raspberr</w:t>
+          <w:t>https://www.raspberrypi.org/blog/gpio-zero-a-friendly-python-api-for-physical-computing/</w:t>
         </w:r>
+      </w:hyperlink>
+    </w:p>
+    <w:p>
+      <w:proofErr w:type="spellStart"/>
+      <w:r>
+        <w:rPr>
+          <w:rStyle w:val="Strong"/>
+        </w:rPr>
+        <w:t>GrovePi</w:t>
+      </w:r>
+      <w:proofErr w:type="spellEnd"/>
+      <w:r>
+        <w:rPr>
+          <w:rStyle w:val="Strong"/>
+        </w:rPr>
+        <w:t>+</w:t>
+      </w:r>
+      <w:r>
+        <w:t xml:space="preserve">   - See special section below.</w:t>
+      </w:r>
+    </w:p>
+    <w:p>
+      <w:r>
+        <w:rPr>
+          <w:rStyle w:val="Strong"/>
+        </w:rPr>
+        <w:t>SERIAL COMMUNICATION</w:t>
+      </w:r>
+      <w:r>
+        <w:rPr>
+          <w:b/>
+        </w:rPr>
+        <w:t xml:space="preserve"> </w:t>
+      </w:r>
+      <w:r>
+        <w:rPr>
+          <w:b/>
+        </w:rPr>
+        <w:t xml:space="preserve">– </w:t>
+      </w:r>
+      <w:r>
+        <w:t xml:space="preserve">To enable communication between RPi and Arduino over USB ports.   Hardware cable is USB-Serial conversion cable with Ethernet Cat-5 extension purchased from </w:t>
+      </w:r>
+      <w:proofErr w:type="spellStart"/>
+      <w:r>
+        <w:t>Adafruit</w:t>
+      </w:r>
+      <w:proofErr w:type="spellEnd"/>
+      <w:r>
+        <w:t>.</w:t>
+      </w:r>
+    </w:p>
+    <w:p>
+      <w:r>
+        <w:t xml:space="preserve">Raspian software tools for this area of endeavor:  </w:t>
+      </w:r>
+    </w:p>
+    <w:p>
+      <w:proofErr w:type="spellStart"/>
+      <w:r>
+        <w:t>pySerial</w:t>
+      </w:r>
+      <w:proofErr w:type="spellEnd"/>
+      <w:r>
+        <w:t xml:space="preserve"> library.   Search Raspberry Pi website.</w:t>
+      </w:r>
+      <w:r>
+        <w:t xml:space="preserve">   This is included in distro, verify with </w:t>
+      </w:r>
+      <w:r>
+        <w:rPr>
+          <w:i/>
+        </w:rPr>
+        <w:t>aptitude</w:t>
+      </w:r>
+      <w:r>
+        <w:t>.</w:t>
+      </w:r>
+    </w:p>
+    <w:p>
+      <w:r>
+        <w:t xml:space="preserve">‘screen’ terminal emulator (?).   Do </w:t>
+      </w:r>
+      <w:r>
+        <w:rPr>
+          <w:i/>
+        </w:rPr>
+        <w:t>man screen</w:t>
+      </w:r>
+      <w:r>
+        <w:t xml:space="preserve"> for manual pages</w:t>
+      </w:r>
+    </w:p>
+    <w:p>
+      <w:proofErr w:type="spellStart"/>
+      <w:r>
+        <w:rPr>
+          <w:i/>
+        </w:rPr>
+        <w:t>lsusb</w:t>
+      </w:r>
+      <w:proofErr w:type="spellEnd"/>
+      <w:r>
+        <w:t xml:space="preserve"> to list </w:t>
+      </w:r>
+      <w:proofErr w:type="spellStart"/>
+      <w:r>
+        <w:t>usb</w:t>
+      </w:r>
+      <w:proofErr w:type="spellEnd"/>
+      <w:r>
+        <w:t xml:space="preserve"> interfaces.</w:t>
+      </w:r>
+      <w:r>
+        <w:t xml:space="preserve">  In my specific case, I get 6 Devices listed with </w:t>
+      </w:r>
+      <w:r>
+        <w:t>Arduino info shown as:   “Bus 001 Device 005: ID 2341:0043 Arduino SA Uno R3 (CDC ACM)”</w:t>
+      </w:r>
+      <w:bookmarkStart w:id="3" w:name="_GoBack"/>
+      <w:bookmarkEnd w:id="3"/>
+    </w:p>
+    <w:p>
+      <w:proofErr w:type="spellStart"/>
+      <w:r>
+        <w:rPr>
+          <w:i/>
+        </w:rPr>
+        <w:t>dmesg</w:t>
+      </w:r>
+      <w:proofErr w:type="spellEnd"/>
+      <w:r>
+        <w:t xml:space="preserve"> (Display Message or Driver Message) </w:t>
+      </w:r>
+      <w:r>
+        <w:t xml:space="preserve">Default action is to display all messages from the kernel ring buffer.  Output format: [time from boot time] device name: message.   Pipe to grep to sort through data (example:  </w:t>
+      </w:r>
+      <w:proofErr w:type="spellStart"/>
+      <w:r>
+        <w:t>dmesg</w:t>
+      </w:r>
+      <w:proofErr w:type="spellEnd"/>
+      <w:r>
+        <w:t xml:space="preserve"> | grep -I </w:t>
+      </w:r>
+      <w:proofErr w:type="spellStart"/>
+      <w:r>
+        <w:t>usb</w:t>
+      </w:r>
+      <w:proofErr w:type="spellEnd"/>
+      <w:r>
+        <w:t xml:space="preserve">).   For more info, see </w:t>
+      </w:r>
+      <w:hyperlink r:id="rId40" w:history="1">
         <w:r>
           <w:rPr>
             <w:rStyle w:val="Hyperlink"/>
           </w:rPr>
-          <w:t>y</w:t>
+          <w:t>http://www.linuxnix.com/what-is-linuxunix-dmesg-command-and-how-to-use-it/</w:t>
         </w:r>
+      </w:hyperlink>
+      <w:r>
+        <w:t xml:space="preserve"> or Google </w:t>
+      </w:r>
+      <w:proofErr w:type="spellStart"/>
+      <w:r>
+        <w:t>dmesg</w:t>
+      </w:r>
+      <w:proofErr w:type="spellEnd"/>
+    </w:p>
+    <w:p>
+      <w:r>
+        <w:t xml:space="preserve">Reference:  </w:t>
+      </w:r>
+      <w:hyperlink r:id="rId41" w:history="1">
         <w:r>
           <w:rPr>
             <w:rStyle w:val="Hyperlink"/>
           </w:rPr>
-          <w:t>pi.org/blog/gpio-zero-a-friendly-python-api-for-physical-computing/</w:t>
+          <w:t>https://www.raspberrypi.org/forums/viewtopic.php?f=36&amp;t=46321</w:t>
         </w:r>
       </w:hyperlink>
     </w:p>
     <w:p>
       <w:pPr>
         <w:rPr>
-          <w:rFonts w:asciiTheme="majorHAnsi" w:eastAsiaTheme="majorEastAsia" w:hAnsiTheme="majorHAnsi" w:cstheme="majorBidi"/>
           <w:b/>
-          <w:bCs/>
-          <w:color w:val="365F91" w:themeColor="accent1" w:themeShade="BF"/>
-          <w:sz w:val="28"/>
-          <w:szCs w:val="28"/>
-        </w:rPr>
-      </w:pPr>
-      <w:proofErr w:type="spellStart"/>
+        </w:rPr>
+      </w:pPr>
       <w:r>
         <w:rPr>
           <w:b/>
         </w:rPr>
-        <w:t>GrovePi</w:t>
-      </w:r>
-      <w:proofErr w:type="spellEnd"/>
-      <w:r>
-        <w:rPr>
-          <w:b/>
-        </w:rPr>
-        <w:t>+</w:t>
-      </w:r>
-      <w:r>
-        <w:t xml:space="preserve">   - See special section below.</w:t>
-      </w:r>
-      <w:r>
         <w:br w:type="page"/>
       </w:r>
     </w:p>
@@ -5526,12 +5708,12 @@
       <w:pPr>
         <w:pStyle w:val="Heading1"/>
       </w:pPr>
-      <w:bookmarkStart w:id="3" w:name="_Toc485925652"/>
+      <w:bookmarkStart w:id="4" w:name="_Toc485925652"/>
       <w:r>
         <w:lastRenderedPageBreak/>
         <w:t>Python Notes</w:t>
       </w:r>
-      <w:bookmarkEnd w:id="3"/>
+      <w:bookmarkEnd w:id="4"/>
     </w:p>
     <w:p>
       <w:r>
@@ -5558,7 +5740,7 @@
       <w:r>
         <w:t xml:space="preserve">Python 3.4 Tutorial   </w:t>
       </w:r>
-      <w:hyperlink r:id="rId39" w:history="1">
+      <w:hyperlink r:id="rId42" w:history="1">
         <w:r>
           <w:rPr>
             <w:rStyle w:val="Hyperlink"/>
@@ -5581,7 +5763,7 @@
       <w:r>
         <w:t xml:space="preserve">Python Tutorial:   </w:t>
       </w:r>
-      <w:hyperlink r:id="rId40" w:history="1">
+      <w:hyperlink r:id="rId43" w:history="1">
         <w:r>
           <w:rPr>
             <w:rStyle w:val="Hyperlink"/>
@@ -5601,7 +5783,7 @@
       <w:r>
         <w:t xml:space="preserve">Ref C: Python.org  </w:t>
       </w:r>
-      <w:hyperlink r:id="rId41" w:history="1">
+      <w:hyperlink r:id="rId44" w:history="1">
         <w:r>
           <w:rPr>
             <w:rStyle w:val="Hyperlink"/>
@@ -5629,7 +5811,7 @@
       <w:r>
         <w:t xml:space="preserve"> </w:t>
       </w:r>
-      <w:hyperlink r:id="rId42" w:history="1">
+      <w:hyperlink r:id="rId45" w:history="1">
         <w:r>
           <w:rPr>
             <w:rStyle w:val="Hyperlink"/>
@@ -5658,7 +5840,7 @@
       <w:r>
         <w:t xml:space="preserve">How to see what names are defined by a </w:t>
       </w:r>
-      <w:hyperlink r:id="rId43" w:anchor="modules" w:history="1">
+      <w:hyperlink r:id="rId46" w:anchor="modules" w:history="1">
         <w:r>
           <w:rPr>
             <w:rStyle w:val="Hyperlink"/>
@@ -5943,12 +6125,7 @@
         <w:t xml:space="preserve">in </w:t>
       </w:r>
       <w:r>
-        <w:t>Python com</w:t>
-      </w:r>
-      <w:bookmarkStart w:id="4" w:name="_GoBack"/>
-      <w:bookmarkEnd w:id="4"/>
-      <w:r>
-        <w:t>mand line</w:t>
+        <w:t>Python command line</w:t>
       </w:r>
       <w:r>
         <w:t xml:space="preserve"> (or shell)</w:t>
@@ -6061,7 +6238,7 @@
         </w:rPr>
         <w:t> </w:t>
       </w:r>
-      <w:hyperlink r:id="rId44" w:history="1">
+      <w:hyperlink r:id="rId47" w:history="1">
         <w:r>
           <w:rPr>
             <w:rStyle w:val="Hyperlink"/>
@@ -6814,7 +6991,7 @@
       <w:r>
         <w:t xml:space="preserve">  Program code can be downloaded from </w:t>
       </w:r>
-      <w:hyperlink r:id="rId45" w:history="1">
+      <w:hyperlink r:id="rId48" w:history="1">
         <w:r>
           <w:rPr>
             <w:rStyle w:val="Hyperlink"/>
@@ -7055,7 +7232,7 @@
           <w:numId w:val="7"/>
         </w:numPr>
       </w:pPr>
-      <w:hyperlink r:id="rId46" w:history="1">
+      <w:hyperlink r:id="rId49" w:history="1">
         <w:r>
           <w:rPr>
             <w:rStyle w:val="Hyperlink"/>
@@ -7066,7 +7243,7 @@
       <w:r>
         <w:t xml:space="preserve"> is a good on-line reference for all recent versions of the language.   See </w:t>
       </w:r>
-      <w:hyperlink r:id="rId47" w:anchor="directory-and-files-operations" w:history="1">
+      <w:hyperlink r:id="rId50" w:anchor="directory-and-files-operations" w:history="1">
         <w:proofErr w:type="spellStart"/>
         <w:r>
           <w:rPr>
@@ -7094,7 +7271,7 @@
       <w:r>
         <w:t>Execute a BASH script with argument from Python program.  Google search "</w:t>
       </w:r>
-      <w:hyperlink r:id="rId48" w:history="1">
+      <w:hyperlink r:id="rId51" w:history="1">
         <w:r>
           <w:rPr>
             <w:rStyle w:val="Hyperlink"/>
@@ -7467,7 +7644,7 @@
       <w:r>
         <w:t xml:space="preserve"> installation requires a special version of Raspian.   Instructions for loading the new OS are found on </w:t>
       </w:r>
-      <w:hyperlink r:id="rId49" w:history="1">
+      <w:hyperlink r:id="rId52" w:history="1">
         <w:r>
           <w:rPr>
             <w:rStyle w:val="Hyperlink"/>
@@ -7478,7 +7655,7 @@
       <w:r>
         <w:t xml:space="preserve"> </w:t>
       </w:r>
-      <w:hyperlink r:id="rId50" w:history="1">
+      <w:hyperlink r:id="rId53" w:history="1">
         <w:r>
           <w:rPr>
             <w:rStyle w:val="Hyperlink"/>
@@ -10487,6 +10664,7 @@
     <w:lsdException w:name="HTML Sample" w:semiHidden="1" w:unhideWhenUsed="1"/>
     <w:lsdException w:name="HTML Typewriter" w:semiHidden="1" w:unhideWhenUsed="1"/>
     <w:lsdException w:name="HTML Variable" w:semiHidden="1" w:unhideWhenUsed="1"/>
+    <w:lsdException w:name="Normal Table" w:semiHidden="1" w:unhideWhenUsed="1"/>
     <w:lsdException w:name="annotation subject" w:semiHidden="1" w:unhideWhenUsed="1"/>
     <w:lsdException w:name="No List" w:semiHidden="1" w:unhideWhenUsed="1"/>
     <w:lsdException w:name="Outline List 1" w:semiHidden="1" w:unhideWhenUsed="1"/>
@@ -10533,8 +10711,10 @@
     <w:lsdException w:name="Table Subtle 2" w:semiHidden="1" w:unhideWhenUsed="1"/>
     <w:lsdException w:name="Table Web 1" w:semiHidden="1" w:unhideWhenUsed="1"/>
     <w:lsdException w:name="Table Web 2" w:semiHidden="1" w:unhideWhenUsed="1"/>
+    <w:lsdException w:name="Table Web 3" w:semiHidden="1" w:unhideWhenUsed="1"/>
     <w:lsdException w:name="Balloon Text" w:semiHidden="1" w:unhideWhenUsed="1"/>
     <w:lsdException w:name="Table Grid" w:uiPriority="59"/>
+    <w:lsdException w:name="Table Theme" w:semiHidden="1" w:unhideWhenUsed="1"/>
     <w:lsdException w:name="Placeholder Text" w:semiHidden="1"/>
     <w:lsdException w:name="No Spacing" w:uiPriority="1" w:qFormat="1"/>
     <w:lsdException w:name="Light Shading" w:uiPriority="60"/>
@@ -11014,6 +11194,29 @@
       <w:spacing w:after="100"/>
     </w:pPr>
   </w:style>
+  <w:style w:type="character" w:styleId="Strong">
+    <w:name w:val="Strong"/>
+    <w:basedOn w:val="DefaultParagraphFont"/>
+    <w:uiPriority w:val="22"/>
+    <w:qFormat/>
+    <w:rsid w:val="0021161C"/>
+    <w:rPr>
+      <w:b/>
+      <w:bCs/>
+    </w:rPr>
+  </w:style>
+  <w:style w:type="character" w:styleId="UnresolvedMention">
+    <w:name w:val="Unresolved Mention"/>
+    <w:basedOn w:val="DefaultParagraphFont"/>
+    <w:uiPriority w:val="99"/>
+    <w:semiHidden/>
+    <w:unhideWhenUsed/>
+    <w:rsid w:val="0021161C"/>
+    <w:rPr>
+      <w:color w:val="808080"/>
+      <w:shd w:val="clear" w:color="auto" w:fill="E6E6E6"/>
+    </w:rPr>
+  </w:style>
 </w:styles>
 </file>
 
@@ -11305,7 +11508,7 @@
 </file>
 
 <file path=customXml/itemProps1.xml><?xml version="1.0" encoding="utf-8"?>
-<ds:datastoreItem xmlns:ds="http://schemas.openxmlformats.org/officeDocument/2006/customXml" ds:itemID="{0C0C5FEC-249C-4060-BE7A-EC45B48871BC}">
+<ds:datastoreItem xmlns:ds="http://schemas.openxmlformats.org/officeDocument/2006/customXml" ds:itemID="{6D5F1E45-1E28-46AE-AD69-25D5E080F255}">
   <ds:schemaRefs>
     <ds:schemaRef ds:uri="http://schemas.openxmlformats.org/officeDocument/2006/bibliography"/>
   </ds:schemaRefs>

</xml_diff>

<commit_message>
Add methods to start program on power-up and programmatic shutdown. Methods to check whether a program is running.
</commit_message>
<xml_diff>
--- a/My RPi Notes.docx
+++ b/My RPi Notes.docx
@@ -40,7 +40,7 @@
         <w:rPr>
           <w:noProof/>
         </w:rPr>
-        <w:t>6-Jul-17</w:t>
+        <w:t>17-Jul-17</w:t>
       </w:r>
       <w:r>
         <w:rPr>
@@ -352,14 +352,7 @@
                 <w:noProof/>
                 <w:webHidden/>
               </w:rPr>
-              <w:t>1</w:t>
-            </w:r>
-            <w:r>
-              <w:rPr>
-                <w:noProof/>
-                <w:webHidden/>
-              </w:rPr>
-              <w:t>2</w:t>
+              <w:t>12</w:t>
             </w:r>
             <w:r>
               <w:rPr>
@@ -4218,7 +4211,13 @@
         </w:numPr>
       </w:pPr>
       <w:r>
-        <w:t>Configuring a RPi to start a python script on startup.   Run the program on boot with a special crontab command</w:t>
+        <w:rPr>
+          <w:b/>
+        </w:rPr>
+        <w:t>Configuring a RPi to start a python script on startup</w:t>
+      </w:r>
+      <w:r>
+        <w:t>.   Run the program on boot with a special crontab command</w:t>
       </w:r>
       <w:r>
         <w:t xml:space="preserve">, </w:t>
@@ -4291,6 +4290,548 @@
     </w:p>
     <w:p>
       <w:pPr>
+        <w:ind w:left="360" w:hanging="360"/>
+      </w:pPr>
+      <w:r>
+        <w:t xml:space="preserve">       </w:t>
+      </w:r>
+      <w:r>
+        <w:rPr>
+          <w:b/>
+        </w:rPr>
+        <w:t xml:space="preserve">Alternate way to run a </w:t>
+      </w:r>
+      <w:r>
+        <w:rPr>
+          <w:b/>
+        </w:rPr>
+        <w:t xml:space="preserve">python </w:t>
+      </w:r>
+      <w:r>
+        <w:rPr>
+          <w:b/>
+        </w:rPr>
+        <w:t>script at startup</w:t>
+      </w:r>
+      <w:r>
+        <w:t xml:space="preserve">.   If the python program writes to screen, this will not happen as currently documented.    This is working on the </w:t>
+      </w:r>
+      <w:proofErr w:type="spellStart"/>
+      <w:r>
+        <w:t>GrovePi</w:t>
+      </w:r>
+      <w:proofErr w:type="spellEnd"/>
+      <w:r>
+        <w:t xml:space="preserve"> system ‘</w:t>
+      </w:r>
+      <w:proofErr w:type="spellStart"/>
+      <w:r>
+        <w:t>dex</w:t>
+      </w:r>
+      <w:proofErr w:type="spellEnd"/>
+      <w:r>
+        <w:t>’</w:t>
+      </w:r>
+      <w:r>
+        <w:t xml:space="preserve"> to start the </w:t>
+      </w:r>
+      <w:proofErr w:type="gramStart"/>
+      <w:r>
+        <w:t>High Tech</w:t>
+      </w:r>
+      <w:proofErr w:type="gramEnd"/>
+      <w:r>
+        <w:t xml:space="preserve"> Thermometer</w:t>
+      </w:r>
+      <w:r>
+        <w:t>.</w:t>
+      </w:r>
+    </w:p>
+    <w:p>
+      <w:pPr>
+        <w:ind w:left="360" w:hanging="360"/>
+      </w:pPr>
+      <w:r>
+        <w:t xml:space="preserve">       </w:t>
+      </w:r>
+      <w:proofErr w:type="gramStart"/>
+      <w:r>
+        <w:rPr>
+          <w:i/>
+        </w:rPr>
+        <w:t>/etc/</w:t>
+      </w:r>
+      <w:proofErr w:type="spellStart"/>
+      <w:r>
+        <w:rPr>
+          <w:i/>
+        </w:rPr>
+        <w:t>rc.local</w:t>
+      </w:r>
+      <w:proofErr w:type="spellEnd"/>
+      <w:r>
+        <w:t xml:space="preserve">  file</w:t>
+      </w:r>
+      <w:proofErr w:type="gramEnd"/>
+      <w:r>
+        <w:t xml:space="preserve"> has this line at the bottom:   </w:t>
+      </w:r>
+      <w:r>
+        <w:t>Note s</w:t>
+      </w:r>
+      <w:r>
+        <w:t>hebang is #! /bin</w:t>
+      </w:r>
+      <w:r>
+        <w:t>/</w:t>
+      </w:r>
+      <w:proofErr w:type="spellStart"/>
+      <w:r>
+        <w:t>sh</w:t>
+      </w:r>
+      <w:proofErr w:type="spellEnd"/>
+      <w:r>
+        <w:t xml:space="preserve"> -e</w:t>
+      </w:r>
+    </w:p>
+    <w:p>
+      <w:pPr>
+        <w:spacing w:line="240" w:lineRule="auto"/>
+        <w:ind w:left="1080" w:hanging="360"/>
+        <w:rPr>
+          <w:rFonts w:ascii="Courier New" w:hAnsi="Courier New" w:cs="Courier New"/>
+        </w:rPr>
+      </w:pPr>
+      <w:proofErr w:type="gramStart"/>
+      <w:r>
+        <w:rPr>
+          <w:rFonts w:ascii="Courier New" w:hAnsi="Courier New" w:cs="Courier New"/>
+        </w:rPr>
+        <w:t>#!/</w:t>
+      </w:r>
+      <w:proofErr w:type="gramEnd"/>
+      <w:r>
+        <w:rPr>
+          <w:rFonts w:ascii="Courier New" w:hAnsi="Courier New" w:cs="Courier New"/>
+        </w:rPr>
+        <w:t>bin/</w:t>
+      </w:r>
+      <w:proofErr w:type="spellStart"/>
+      <w:r>
+        <w:rPr>
+          <w:rFonts w:ascii="Courier New" w:hAnsi="Courier New" w:cs="Courier New"/>
+        </w:rPr>
+        <w:t>sh</w:t>
+      </w:r>
+      <w:proofErr w:type="spellEnd"/>
+      <w:r>
+        <w:rPr>
+          <w:rFonts w:ascii="Courier New" w:hAnsi="Courier New" w:cs="Courier New"/>
+        </w:rPr>
+        <w:t xml:space="preserve"> -e</w:t>
+      </w:r>
+    </w:p>
+    <w:p>
+      <w:pPr>
+        <w:spacing w:line="240" w:lineRule="auto"/>
+        <w:ind w:left="1080" w:hanging="360"/>
+        <w:rPr>
+          <w:rFonts w:ascii="Courier New" w:hAnsi="Courier New" w:cs="Courier New"/>
+        </w:rPr>
+      </w:pPr>
+      <w:r>
+        <w:rPr>
+          <w:rFonts w:ascii="Courier New" w:hAnsi="Courier New" w:cs="Courier New"/>
+        </w:rPr>
+        <w:lastRenderedPageBreak/>
+        <w:t>#</w:t>
+      </w:r>
+    </w:p>
+    <w:p>
+      <w:pPr>
+        <w:spacing w:line="240" w:lineRule="auto"/>
+        <w:ind w:left="1080" w:hanging="360"/>
+        <w:rPr>
+          <w:rFonts w:ascii="Courier New" w:hAnsi="Courier New" w:cs="Courier New"/>
+        </w:rPr>
+      </w:pPr>
+      <w:r>
+        <w:rPr>
+          <w:rFonts w:ascii="Courier New" w:hAnsi="Courier New" w:cs="Courier New"/>
+        </w:rPr>
+        <w:t xml:space="preserve"># </w:t>
+      </w:r>
+      <w:proofErr w:type="spellStart"/>
+      <w:proofErr w:type="gramStart"/>
+      <w:r>
+        <w:rPr>
+          <w:rFonts w:ascii="Courier New" w:hAnsi="Courier New" w:cs="Courier New"/>
+        </w:rPr>
+        <w:t>rc.local</w:t>
+      </w:r>
+      <w:proofErr w:type="spellEnd"/>
+      <w:proofErr w:type="gramEnd"/>
+    </w:p>
+    <w:p>
+      <w:pPr>
+        <w:spacing w:line="240" w:lineRule="auto"/>
+        <w:ind w:left="1080" w:hanging="360"/>
+        <w:rPr>
+          <w:rFonts w:ascii="Courier New" w:hAnsi="Courier New" w:cs="Courier New"/>
+        </w:rPr>
+      </w:pPr>
+      <w:r>
+        <w:rPr>
+          <w:rFonts w:ascii="Courier New" w:hAnsi="Courier New" w:cs="Courier New"/>
+        </w:rPr>
+        <w:t>#</w:t>
+      </w:r>
+    </w:p>
+    <w:p>
+      <w:pPr>
+        <w:spacing w:line="240" w:lineRule="auto"/>
+        <w:ind w:left="1080" w:hanging="360"/>
+        <w:rPr>
+          <w:rFonts w:ascii="Courier New" w:hAnsi="Courier New" w:cs="Courier New"/>
+        </w:rPr>
+      </w:pPr>
+      <w:r>
+        <w:rPr>
+          <w:rFonts w:ascii="Courier New" w:hAnsi="Courier New" w:cs="Courier New"/>
+        </w:rPr>
+        <w:t xml:space="preserve"># This script is executed at the end of each multiuser </w:t>
+      </w:r>
+      <w:proofErr w:type="spellStart"/>
+      <w:r>
+        <w:rPr>
+          <w:rFonts w:ascii="Courier New" w:hAnsi="Courier New" w:cs="Courier New"/>
+        </w:rPr>
+        <w:t>runlevel</w:t>
+      </w:r>
+      <w:proofErr w:type="spellEnd"/>
+      <w:r>
+        <w:rPr>
+          <w:rFonts w:ascii="Courier New" w:hAnsi="Courier New" w:cs="Courier New"/>
+        </w:rPr>
+        <w:t>.</w:t>
+      </w:r>
+    </w:p>
+    <w:p>
+      <w:pPr>
+        <w:spacing w:line="240" w:lineRule="auto"/>
+        <w:ind w:left="1080" w:hanging="360"/>
+        <w:rPr>
+          <w:rFonts w:ascii="Courier New" w:hAnsi="Courier New" w:cs="Courier New"/>
+        </w:rPr>
+      </w:pPr>
+      <w:r>
+        <w:rPr>
+          <w:rFonts w:ascii="Courier New" w:hAnsi="Courier New" w:cs="Courier New"/>
+        </w:rPr>
+        <w:t># Make sure that the script will "exit 0" on success or any other</w:t>
+      </w:r>
+    </w:p>
+    <w:p>
+      <w:pPr>
+        <w:spacing w:line="240" w:lineRule="auto"/>
+        <w:ind w:left="1080" w:hanging="360"/>
+        <w:rPr>
+          <w:rFonts w:ascii="Courier New" w:hAnsi="Courier New" w:cs="Courier New"/>
+        </w:rPr>
+      </w:pPr>
+      <w:r>
+        <w:rPr>
+          <w:rFonts w:ascii="Courier New" w:hAnsi="Courier New" w:cs="Courier New"/>
+        </w:rPr>
+        <w:t># value on error.</w:t>
+      </w:r>
+    </w:p>
+    <w:p>
+      <w:pPr>
+        <w:spacing w:line="240" w:lineRule="auto"/>
+        <w:ind w:left="1080" w:hanging="360"/>
+        <w:rPr>
+          <w:rFonts w:ascii="Courier New" w:hAnsi="Courier New" w:cs="Courier New"/>
+        </w:rPr>
+      </w:pPr>
+      <w:r>
+        <w:rPr>
+          <w:rFonts w:ascii="Courier New" w:hAnsi="Courier New" w:cs="Courier New"/>
+        </w:rPr>
+        <w:t>#</w:t>
+      </w:r>
+    </w:p>
+    <w:p>
+      <w:pPr>
+        <w:spacing w:line="240" w:lineRule="auto"/>
+        <w:ind w:left="1080" w:hanging="360"/>
+        <w:rPr>
+          <w:rFonts w:ascii="Courier New" w:hAnsi="Courier New" w:cs="Courier New"/>
+        </w:rPr>
+      </w:pPr>
+      <w:r>
+        <w:rPr>
+          <w:rFonts w:ascii="Courier New" w:hAnsi="Courier New" w:cs="Courier New"/>
+        </w:rPr>
+        <w:t xml:space="preserve"># </w:t>
+      </w:r>
+      <w:proofErr w:type="gramStart"/>
+      <w:r>
+        <w:rPr>
+          <w:rFonts w:ascii="Courier New" w:hAnsi="Courier New" w:cs="Courier New"/>
+        </w:rPr>
+        <w:t>In order to</w:t>
+      </w:r>
+      <w:proofErr w:type="gramEnd"/>
+      <w:r>
+        <w:rPr>
+          <w:rFonts w:ascii="Courier New" w:hAnsi="Courier New" w:cs="Courier New"/>
+        </w:rPr>
+        <w:t xml:space="preserve"> enable or disable this script just change the execution</w:t>
+      </w:r>
+      <w:r>
+        <w:rPr>
+          <w:rFonts w:ascii="Courier New" w:hAnsi="Courier New" w:cs="Courier New"/>
+        </w:rPr>
+        <w:t xml:space="preserve"> </w:t>
+      </w:r>
+      <w:r>
+        <w:rPr>
+          <w:rFonts w:ascii="Courier New" w:hAnsi="Courier New" w:cs="Courier New"/>
+        </w:rPr>
+        <w:t>bits.</w:t>
+      </w:r>
+    </w:p>
+    <w:p>
+      <w:pPr>
+        <w:spacing w:line="240" w:lineRule="auto"/>
+        <w:ind w:left="1080" w:hanging="360"/>
+        <w:rPr>
+          <w:rFonts w:ascii="Courier New" w:hAnsi="Courier New" w:cs="Courier New"/>
+        </w:rPr>
+      </w:pPr>
+      <w:r>
+        <w:rPr>
+          <w:rFonts w:ascii="Courier New" w:hAnsi="Courier New" w:cs="Courier New"/>
+        </w:rPr>
+        <w:t># Start data logging application, HTT</w:t>
+      </w:r>
+    </w:p>
+    <w:p>
+      <w:pPr>
+        <w:spacing w:line="240" w:lineRule="auto"/>
+        <w:ind w:left="1080" w:hanging="360"/>
+        <w:rPr>
+          <w:rFonts w:ascii="Courier New" w:hAnsi="Courier New" w:cs="Courier New"/>
+          <w:i/>
+        </w:rPr>
+      </w:pPr>
+      <w:proofErr w:type="spellStart"/>
+      <w:r>
+        <w:rPr>
+          <w:rFonts w:ascii="Courier New" w:hAnsi="Courier New" w:cs="Courier New"/>
+          <w:i/>
+        </w:rPr>
+        <w:t>sh</w:t>
+      </w:r>
+      <w:proofErr w:type="spellEnd"/>
+      <w:r>
+        <w:rPr>
+          <w:rFonts w:ascii="Courier New" w:hAnsi="Courier New" w:cs="Courier New"/>
+          <w:i/>
+        </w:rPr>
+        <w:t xml:space="preserve"> /home/pi/Documents/PythonProjects/HTT/launcher.sh &amp;</w:t>
+      </w:r>
+    </w:p>
+    <w:p>
+      <w:pPr>
+        <w:spacing w:line="240" w:lineRule="auto"/>
+        <w:ind w:left="1080" w:hanging="360"/>
+        <w:rPr>
+          <w:rFonts w:ascii="Courier New" w:hAnsi="Courier New" w:cs="Courier New"/>
+        </w:rPr>
+      </w:pPr>
+      <w:r>
+        <w:rPr>
+          <w:rFonts w:ascii="Courier New" w:hAnsi="Courier New" w:cs="Courier New"/>
+        </w:rPr>
+        <w:t xml:space="preserve">exit 0 </w:t>
+      </w:r>
+    </w:p>
+    <w:p>
+      <w:pPr>
+        <w:spacing w:line="240" w:lineRule="auto"/>
+        <w:ind w:left="720" w:hanging="360"/>
+        <w:rPr>
+          <w:rFonts w:ascii="Courier New" w:hAnsi="Courier New" w:cs="Courier New"/>
+        </w:rPr>
+      </w:pPr>
+      <w:r>
+        <w:rPr>
+          <w:rFonts w:ascii="Courier New" w:hAnsi="Courier New" w:cs="Courier New"/>
+          <w:i/>
+        </w:rPr>
+        <w:t>launcher.sh</w:t>
+      </w:r>
+      <w:r>
+        <w:rPr>
+          <w:rFonts w:ascii="Courier New" w:hAnsi="Courier New" w:cs="Courier New"/>
+        </w:rPr>
+        <w:t xml:space="preserve"> script file:</w:t>
+      </w:r>
+    </w:p>
+    <w:p>
+      <w:pPr>
+        <w:spacing w:line="240" w:lineRule="auto"/>
+        <w:ind w:left="1080" w:hanging="360"/>
+        <w:rPr>
+          <w:rFonts w:ascii="Courier New" w:hAnsi="Courier New" w:cs="Courier New"/>
+        </w:rPr>
+      </w:pPr>
+      <w:proofErr w:type="gramStart"/>
+      <w:r>
+        <w:rPr>
+          <w:rFonts w:ascii="Courier New" w:hAnsi="Courier New" w:cs="Courier New"/>
+        </w:rPr>
+        <w:t>#!/</w:t>
+      </w:r>
+      <w:proofErr w:type="gramEnd"/>
+      <w:r>
+        <w:rPr>
+          <w:rFonts w:ascii="Courier New" w:hAnsi="Courier New" w:cs="Courier New"/>
+        </w:rPr>
+        <w:t>bin/</w:t>
+      </w:r>
+      <w:proofErr w:type="spellStart"/>
+      <w:r>
+        <w:rPr>
+          <w:rFonts w:ascii="Courier New" w:hAnsi="Courier New" w:cs="Courier New"/>
+        </w:rPr>
+        <w:t>sh</w:t>
+      </w:r>
+      <w:proofErr w:type="spellEnd"/>
+    </w:p>
+    <w:p>
+      <w:pPr>
+        <w:spacing w:line="240" w:lineRule="auto"/>
+        <w:ind w:left="1080" w:hanging="360"/>
+        <w:rPr>
+          <w:rFonts w:ascii="Courier New" w:hAnsi="Courier New" w:cs="Courier New"/>
+        </w:rPr>
+      </w:pPr>
+      <w:r>
+        <w:rPr>
+          <w:rFonts w:ascii="Courier New" w:hAnsi="Courier New" w:cs="Courier New"/>
+        </w:rPr>
+        <w:t>#launcher.sh</w:t>
+      </w:r>
+    </w:p>
+    <w:p>
+      <w:pPr>
+        <w:spacing w:line="240" w:lineRule="auto"/>
+        <w:ind w:left="1080" w:hanging="360"/>
+        <w:rPr>
+          <w:rFonts w:ascii="Courier New" w:hAnsi="Courier New" w:cs="Courier New"/>
+        </w:rPr>
+      </w:pPr>
+      <w:r>
+        <w:rPr>
+          <w:rFonts w:ascii="Courier New" w:hAnsi="Courier New" w:cs="Courier New"/>
+        </w:rPr>
+        <w:t>#Navigate to home directory, then to this directory, then execute python script.</w:t>
+      </w:r>
+    </w:p>
+    <w:p>
+      <w:pPr>
+        <w:spacing w:line="240" w:lineRule="auto"/>
+        <w:ind w:left="1080" w:hanging="360"/>
+        <w:rPr>
+          <w:rFonts w:ascii="Courier New" w:hAnsi="Courier New" w:cs="Courier New"/>
+        </w:rPr>
+      </w:pPr>
+      <w:proofErr w:type="gramStart"/>
+      <w:r>
+        <w:rPr>
+          <w:rFonts w:ascii="Courier New" w:hAnsi="Courier New" w:cs="Courier New"/>
+        </w:rPr>
+        <w:t>cd  /</w:t>
+      </w:r>
+      <w:proofErr w:type="gramEnd"/>
+    </w:p>
+    <w:p>
+      <w:pPr>
+        <w:spacing w:line="240" w:lineRule="auto"/>
+        <w:ind w:left="1080" w:hanging="360"/>
+        <w:rPr>
+          <w:rFonts w:ascii="Courier New" w:hAnsi="Courier New" w:cs="Courier New"/>
+        </w:rPr>
+      </w:pPr>
+      <w:r>
+        <w:rPr>
+          <w:rFonts w:ascii="Courier New" w:hAnsi="Courier New" w:cs="Courier New"/>
+        </w:rPr>
+        <w:t>cd home/pi/Documents/</w:t>
+      </w:r>
+      <w:proofErr w:type="spellStart"/>
+      <w:r>
+        <w:rPr>
+          <w:rFonts w:ascii="Courier New" w:hAnsi="Courier New" w:cs="Courier New"/>
+        </w:rPr>
+        <w:t>PythonProjects</w:t>
+      </w:r>
+      <w:proofErr w:type="spellEnd"/>
+      <w:r>
+        <w:rPr>
+          <w:rFonts w:ascii="Courier New" w:hAnsi="Courier New" w:cs="Courier New"/>
+        </w:rPr>
+        <w:t>/HTT</w:t>
+      </w:r>
+    </w:p>
+    <w:p>
+      <w:pPr>
+        <w:spacing w:line="240" w:lineRule="auto"/>
+        <w:ind w:left="1080" w:hanging="360"/>
+        <w:rPr>
+          <w:rFonts w:ascii="Courier New" w:hAnsi="Courier New" w:cs="Courier New"/>
+        </w:rPr>
+      </w:pPr>
+      <w:r>
+        <w:rPr>
+          <w:rFonts w:ascii="Courier New" w:hAnsi="Courier New" w:cs="Courier New"/>
+        </w:rPr>
+        <w:t>sudo python2 HTT_Unified.py &gt; /home/pi/Documents/</w:t>
+      </w:r>
+      <w:proofErr w:type="spellStart"/>
+      <w:r>
+        <w:rPr>
+          <w:rFonts w:ascii="Courier New" w:hAnsi="Courier New" w:cs="Courier New"/>
+        </w:rPr>
+        <w:t>PythonProjects</w:t>
+      </w:r>
+      <w:proofErr w:type="spellEnd"/>
+      <w:r>
+        <w:rPr>
+          <w:rFonts w:ascii="Courier New" w:hAnsi="Courier New" w:cs="Courier New"/>
+        </w:rPr>
+        <w:t>/HTT/output.log 2&gt; /home/pi/Documents/</w:t>
+      </w:r>
+      <w:proofErr w:type="spellStart"/>
+      <w:r>
+        <w:rPr>
+          <w:rFonts w:ascii="Courier New" w:hAnsi="Courier New" w:cs="Courier New"/>
+        </w:rPr>
+        <w:t>PythonProjects</w:t>
+      </w:r>
+      <w:proofErr w:type="spellEnd"/>
+      <w:r>
+        <w:rPr>
+          <w:rFonts w:ascii="Courier New" w:hAnsi="Courier New" w:cs="Courier New"/>
+        </w:rPr>
+        <w:t xml:space="preserve">/HTT/error.log   sudo python2 </w:t>
+      </w:r>
+    </w:p>
+    <w:p>
+      <w:pPr>
         <w:pStyle w:val="ListParagraph"/>
         <w:numPr>
           <w:ilvl w:val="0"/>
@@ -4318,7 +4859,10 @@
       </w:r>
       <w:proofErr w:type="spellStart"/>
       <w:r>
-        <w:t>axq</w:t>
+        <w:t>ax</w:t>
+      </w:r>
+      <w:r>
+        <w:t>g</w:t>
       </w:r>
       <w:proofErr w:type="spellEnd"/>
       <w:r>
@@ -4424,7 +4968,6 @@
         <w:rPr>
           <w:i/>
         </w:rPr>
-        <w:lastRenderedPageBreak/>
         <w:t>aptitude</w:t>
       </w:r>
       <w:r>
@@ -4552,6 +5095,7 @@
         </w:numPr>
       </w:pPr>
       <w:r>
+        <w:lastRenderedPageBreak/>
         <w:t>tree ~ :  show all directories in my user account.</w:t>
       </w:r>
     </w:p>
@@ -5505,6 +6049,11 @@
       </w:r>
     </w:p>
     <w:p>
+      <w:pPr>
+        <w:rPr>
+          <w:rStyle w:val="Hyperlink"/>
+        </w:rPr>
+      </w:pPr>
       <w:r>
         <w:t xml:space="preserve">Introduction:  </w:t>
       </w:r>
@@ -5512,10 +6061,82 @@
         <w:r>
           <w:rPr>
             <w:rStyle w:val="Hyperlink"/>
+            <w:u w:val="none"/>
           </w:rPr>
           <w:t>https://www.raspberrypi.org/blog/gpio-zero-a-friendly-python-api-for-physical-computing/</w:t>
         </w:r>
       </w:hyperlink>
+      <w:r>
+        <w:rPr>
+          <w:rStyle w:val="Hyperlink"/>
+          <w:u w:val="none"/>
+        </w:rPr>
+        <w:t xml:space="preserve">.    Note this describes </w:t>
+      </w:r>
+      <w:proofErr w:type="gramStart"/>
+      <w:r>
+        <w:rPr>
+          <w:rStyle w:val="Hyperlink"/>
+          <w:u w:val="none"/>
+        </w:rPr>
+        <w:t>a number of</w:t>
+      </w:r>
+      <w:proofErr w:type="gramEnd"/>
+      <w:r>
+        <w:rPr>
+          <w:rStyle w:val="Hyperlink"/>
+          <w:u w:val="none"/>
+        </w:rPr>
+        <w:t xml:space="preserve"> input devices but nothing about use of DHT11/22 sensors.    </w:t>
+      </w:r>
+      <w:r>
+        <w:rPr>
+          <w:rStyle w:val="Hyperlink"/>
+          <w:u w:val="none"/>
+        </w:rPr>
+        <w:t>For this information look here:</w:t>
+      </w:r>
+      <w:r>
+        <w:rPr>
+          <w:rStyle w:val="Hyperlink"/>
+        </w:rPr>
+        <w:t xml:space="preserve">  </w:t>
+      </w:r>
+      <w:hyperlink r:id="rId40" w:history="1">
+        <w:r>
+          <w:rPr>
+            <w:rStyle w:val="Hyperlink"/>
+          </w:rPr>
+          <w:t>http://docs.gadgetkeeper.com/pages/viewpage.action?pageId=7700673</w:t>
+        </w:r>
+      </w:hyperlink>
+      <w:r>
+        <w:rPr>
+          <w:rStyle w:val="Hyperlink"/>
+        </w:rPr>
+        <w:t xml:space="preserve">  </w:t>
+      </w:r>
+      <w:r>
+        <w:rPr>
+          <w:rStyle w:val="Hyperlink"/>
+          <w:u w:val="none"/>
+        </w:rPr>
+        <w:t>or here:</w:t>
+      </w:r>
+      <w:r>
+        <w:rPr>
+          <w:rStyle w:val="Hyperlink"/>
+        </w:rPr>
+        <w:t xml:space="preserve"> </w:t>
+      </w:r>
+    </w:p>
+    <w:p>
+      <w:r>
+        <w:rPr>
+          <w:rStyle w:val="Hyperlink"/>
+        </w:rPr>
+        <w:t>http://www.instructables.com/id/Build-Your-First-IOT-with-a-Raspberry-Pi-DHT11-sen/</w:t>
+      </w:r>
     </w:p>
     <w:p>
       <w:proofErr w:type="spellStart"/>
@@ -5549,7 +6170,7 @@
         </w:rPr>
         <w:t xml:space="preserve">Raspberry Pi information - </w:t>
       </w:r>
-      <w:hyperlink r:id="rId40" w:history="1">
+      <w:hyperlink r:id="rId41" w:history="1">
         <w:r>
           <w:rPr>
             <w:rStyle w:val="Hyperlink"/>
@@ -5750,12 +6371,7 @@
     </w:p>
     <w:p>
       <w:r>
-        <w:t>‘scre</w:t>
-      </w:r>
-      <w:bookmarkStart w:id="3" w:name="_GoBack"/>
-      <w:bookmarkEnd w:id="3"/>
-      <w:r>
-        <w:t xml:space="preserve">en’ terminal emulator (?).   Do </w:t>
+        <w:t xml:space="preserve">‘screen’ terminal emulator (?).   Do </w:t>
       </w:r>
       <w:r>
         <w:rPr>
@@ -5953,7 +6569,7 @@
       <w:r>
         <w:t xml:space="preserve">).   For more info, see </w:t>
       </w:r>
-      <w:hyperlink r:id="rId41" w:history="1">
+      <w:hyperlink r:id="rId42" w:history="1">
         <w:r>
           <w:rPr>
             <w:rStyle w:val="Hyperlink"/>
@@ -5971,6 +6587,59 @@
       <w:proofErr w:type="spellEnd"/>
     </w:p>
     <w:p>
+      <w:r>
+        <w:t>THIS WORKS TO IDENTIFY USB PORT</w:t>
+      </w:r>
+      <w:r>
+        <w:br/>
+      </w:r>
+      <w:proofErr w:type="spellStart"/>
+      <w:r>
+        <w:rPr>
+          <w:i/>
+        </w:rPr>
+        <w:t>dmesg</w:t>
+      </w:r>
+      <w:proofErr w:type="spellEnd"/>
+      <w:r>
+        <w:rPr>
+          <w:i/>
+        </w:rPr>
+        <w:t xml:space="preserve"> </w:t>
+      </w:r>
+      <w:r>
+        <w:rPr>
+          <w:i/>
+        </w:rPr>
+        <w:t>|</w:t>
+      </w:r>
+      <w:r>
+        <w:rPr>
+          <w:i/>
+        </w:rPr>
+        <w:t xml:space="preserve"> grep -I </w:t>
+      </w:r>
+      <w:proofErr w:type="spellStart"/>
+      <w:r>
+        <w:rPr>
+          <w:i/>
+        </w:rPr>
+        <w:t>tty</w:t>
+      </w:r>
+      <w:proofErr w:type="spellEnd"/>
+      <w:r>
+        <w:t xml:space="preserve">       it returns [….] </w:t>
+      </w:r>
+      <w:proofErr w:type="spellStart"/>
+      <w:r>
+        <w:t>cdc-acm</w:t>
+      </w:r>
+      <w:proofErr w:type="spellEnd"/>
+      <w:r>
+        <w:t xml:space="preserve"> 1-1.4:1.0: ttyACM1: USB ACM device</w:t>
+      </w:r>
+    </w:p>
+    <w:p>
       <w:pPr>
         <w:rPr>
           <w:i/>
@@ -6015,6 +6684,7 @@
           <w:szCs w:val="20"/>
           <w:shd w:val="clear" w:color="auto" w:fill="FCFCFC"/>
         </w:rPr>
+        <w:lastRenderedPageBreak/>
         <w:t>General n</w:t>
       </w:r>
       <w:r>
@@ -6187,7 +6857,6 @@
           <w:sz w:val="20"/>
           <w:szCs w:val="20"/>
         </w:rPr>
-        <w:lastRenderedPageBreak/>
         <w:br/>
       </w:r>
       <w:r>
@@ -6290,50 +6959,28 @@
       </w:r>
     </w:p>
     <w:p>
-      <w:proofErr w:type="spellStart"/>
-      <w:r>
-        <w:t>Gotchas</w:t>
-      </w:r>
-      <w:proofErr w:type="spellEnd"/>
-      <w:r>
-        <w:t>:   may need to set permissions on the /dev/</w:t>
-      </w:r>
-      <w:proofErr w:type="spellStart"/>
-      <w:r>
-        <w:t>ttyxxx</w:t>
-      </w:r>
-      <w:proofErr w:type="spellEnd"/>
-      <w:r>
-        <w:t xml:space="preserve"> device with </w:t>
-      </w:r>
-      <w:proofErr w:type="spellStart"/>
-      <w:r>
-        <w:rPr>
-          <w:i/>
-        </w:rPr>
-        <w:t>chmod</w:t>
-      </w:r>
-      <w:proofErr w:type="spellEnd"/>
-      <w:r>
-        <w:rPr>
-          <w:i/>
-        </w:rPr>
-        <w:t xml:space="preserve"> 777 /dev/</w:t>
-      </w:r>
-      <w:proofErr w:type="spellStart"/>
-      <w:r>
-        <w:rPr>
-          <w:i/>
-        </w:rPr>
-        <w:t>ttyxxx</w:t>
-      </w:r>
-      <w:proofErr w:type="spellEnd"/>
-    </w:p>
-    <w:p>
-      <w:r>
-        <w:t xml:space="preserve">Reference:  </w:t>
-      </w:r>
-      <w:hyperlink r:id="rId42" w:history="1">
+      <w:r>
+        <w:t>Reference</w:t>
+      </w:r>
+      <w:r>
+        <w:t>s</w:t>
+      </w:r>
+      <w:r>
+        <w:t xml:space="preserve">: </w:t>
+      </w:r>
+    </w:p>
+    <w:p>
+      <w:pPr>
+        <w:pStyle w:val="ListParagraph"/>
+        <w:numPr>
+          <w:ilvl w:val="0"/>
+          <w:numId w:val="27"/>
+        </w:numPr>
+        <w:rPr>
+          <w:rStyle w:val="Hyperlink"/>
+        </w:rPr>
+      </w:pPr>
+      <w:hyperlink r:id="rId43" w:history="1">
         <w:r>
           <w:rPr>
             <w:rStyle w:val="Hyperlink"/>
@@ -6344,6 +6991,49 @@
     </w:p>
     <w:p>
       <w:pPr>
+        <w:pStyle w:val="ListParagraph"/>
+        <w:numPr>
+          <w:ilvl w:val="0"/>
+          <w:numId w:val="27"/>
+        </w:numPr>
+      </w:pPr>
+      <w:r>
+        <w:rPr>
+          <w:rStyle w:val="Hyperlink"/>
+        </w:rPr>
+        <w:t xml:space="preserve">Sample programs in </w:t>
+      </w:r>
+      <w:proofErr w:type="spellStart"/>
+      <w:r>
+        <w:rPr>
+          <w:rStyle w:val="Hyperlink"/>
+        </w:rPr>
+        <w:t>Adafruit</w:t>
+      </w:r>
+      <w:proofErr w:type="spellEnd"/>
+      <w:r>
+        <w:rPr>
+          <w:rStyle w:val="Hyperlink"/>
+        </w:rPr>
+        <w:t xml:space="preserve">, Raspberry Pi, </w:t>
+      </w:r>
+      <w:proofErr w:type="spellStart"/>
+      <w:r>
+        <w:rPr>
+          <w:rStyle w:val="Hyperlink"/>
+        </w:rPr>
+        <w:t>pySerial</w:t>
+      </w:r>
+      <w:proofErr w:type="spellEnd"/>
+      <w:r>
+        <w:rPr>
+          <w:rStyle w:val="Hyperlink"/>
+        </w:rPr>
+        <w:t xml:space="preserve"> websites.</w:t>
+      </w:r>
+    </w:p>
+    <w:p>
+      <w:pPr>
         <w:rPr>
           <w:b/>
         </w:rPr>
@@ -6352,6 +7042,897 @@
         <w:rPr>
           <w:b/>
         </w:rPr>
+        <w:t xml:space="preserve">Demonstration code:  </w:t>
+      </w:r>
+    </w:p>
+    <w:p>
+      <w:pPr>
+        <w:pStyle w:val="ListParagraph"/>
+        <w:numPr>
+          <w:ilvl w:val="0"/>
+          <w:numId w:val="26"/>
+        </w:numPr>
+      </w:pPr>
+      <w:proofErr w:type="gramStart"/>
+      <w:r>
+        <w:t>.</w:t>
+      </w:r>
+      <w:r>
+        <w:t>/</w:t>
+      </w:r>
+      <w:proofErr w:type="gramEnd"/>
+      <w:r>
+        <w:t>PythonProjects/serialusb.py</w:t>
+      </w:r>
+    </w:p>
+    <w:p>
+      <w:pPr>
+        <w:pStyle w:val="ListParagraph"/>
+        <w:numPr>
+          <w:ilvl w:val="0"/>
+          <w:numId w:val="26"/>
+        </w:numPr>
+        <w:rPr>
+          <w:b/>
+        </w:rPr>
+      </w:pPr>
+      <w:proofErr w:type="gramStart"/>
+      <w:r>
+        <w:t>.</w:t>
+      </w:r>
+      <w:r>
+        <w:t>/</w:t>
+      </w:r>
+      <w:proofErr w:type="gramEnd"/>
+      <w:r>
+        <w:t>PythonProjects/HTT/</w:t>
+      </w:r>
+      <w:r>
+        <w:t>HTT_Unified.py</w:t>
+      </w:r>
+    </w:p>
+    <w:p>
+      <w:pPr>
+        <w:rPr>
+          <w:b/>
+        </w:rPr>
+      </w:pPr>
+      <w:r>
+        <w:rPr>
+          <w:b/>
+        </w:rPr>
+        <w:t xml:space="preserve">Programmatic </w:t>
+      </w:r>
+      <w:r>
+        <w:rPr>
+          <w:b/>
+        </w:rPr>
+        <w:t xml:space="preserve">Shutdown </w:t>
+      </w:r>
+      <w:r>
+        <w:rPr>
+          <w:b/>
+        </w:rPr>
+        <w:t xml:space="preserve">of </w:t>
+      </w:r>
+      <w:r>
+        <w:rPr>
+          <w:b/>
+        </w:rPr>
+        <w:t xml:space="preserve">RPi </w:t>
+      </w:r>
+      <w:r>
+        <w:rPr>
+          <w:b/>
+        </w:rPr>
+        <w:t xml:space="preserve">initiated by </w:t>
+      </w:r>
+      <w:r>
+        <w:rPr>
+          <w:b/>
+        </w:rPr>
+        <w:t>pushbutton</w:t>
+      </w:r>
+    </w:p>
+    <w:p>
+      <w:r>
+        <w:t>Shutdown is accomplished by scheduling a program that watches for a switch closure.   Two methods here:</w:t>
+      </w:r>
+    </w:p>
+    <w:p>
+      <w:r>
+        <w:t>Common approach – on RPi startup, use /etc/</w:t>
+      </w:r>
+      <w:proofErr w:type="spellStart"/>
+      <w:r>
+        <w:t>rc.local</w:t>
+      </w:r>
+      <w:proofErr w:type="spellEnd"/>
+      <w:r>
+        <w:t xml:space="preserve"> to start a shutdown switch monitor script.</w:t>
+      </w:r>
+      <w:r>
+        <w:t xml:space="preserve">  This uses the RPi.GPIO library.</w:t>
+      </w:r>
+    </w:p>
+    <w:p>
+      <w:pPr>
+        <w:rPr>
+          <w:rFonts w:ascii="Courier New" w:hAnsi="Courier New" w:cs="Courier New"/>
+          <w:i/>
+        </w:rPr>
+      </w:pPr>
+      <w:proofErr w:type="spellStart"/>
+      <w:proofErr w:type="gramStart"/>
+      <w:r>
+        <w:rPr>
+          <w:rFonts w:ascii="Courier New" w:hAnsi="Courier New" w:cs="Courier New"/>
+          <w:i/>
+        </w:rPr>
+        <w:t>rc.local</w:t>
+      </w:r>
+      <w:proofErr w:type="spellEnd"/>
+      <w:proofErr w:type="gramEnd"/>
+      <w:r>
+        <w:rPr>
+          <w:rFonts w:ascii="Courier New" w:hAnsi="Courier New" w:cs="Courier New"/>
+          <w:i/>
+        </w:rPr>
+        <w:t xml:space="preserve"> script segment..</w:t>
+      </w:r>
+    </w:p>
+    <w:p>
+      <w:pPr>
+        <w:ind w:left="720"/>
+        <w:rPr>
+          <w:rFonts w:ascii="Courier New" w:hAnsi="Courier New" w:cs="Courier New"/>
+          <w:i/>
+        </w:rPr>
+      </w:pPr>
+      <w:r>
+        <w:rPr>
+          <w:rFonts w:ascii="Courier New" w:hAnsi="Courier New" w:cs="Courier New"/>
+          <w:i/>
+        </w:rPr>
+        <w:t>#</w:t>
+      </w:r>
+      <w:proofErr w:type="gramStart"/>
+      <w:r>
+        <w:rPr>
+          <w:rFonts w:ascii="Courier New" w:hAnsi="Courier New" w:cs="Courier New"/>
+          <w:i/>
+        </w:rPr>
+        <w:t>#  Add</w:t>
+      </w:r>
+      <w:proofErr w:type="gramEnd"/>
+      <w:r>
+        <w:rPr>
+          <w:rFonts w:ascii="Courier New" w:hAnsi="Courier New" w:cs="Courier New"/>
+          <w:i/>
+        </w:rPr>
+        <w:t xml:space="preserve"> launch script to /etc/</w:t>
+      </w:r>
+      <w:proofErr w:type="spellStart"/>
+      <w:r>
+        <w:rPr>
+          <w:rFonts w:ascii="Courier New" w:hAnsi="Courier New" w:cs="Courier New"/>
+          <w:i/>
+        </w:rPr>
+        <w:t>rc.local</w:t>
+      </w:r>
+      <w:proofErr w:type="spellEnd"/>
+      <w:r>
+        <w:rPr>
+          <w:rFonts w:ascii="Courier New" w:hAnsi="Courier New" w:cs="Courier New"/>
+          <w:i/>
+        </w:rPr>
+        <w:t>.  Ensure line ends with 'space'&amp; to run in background.</w:t>
+      </w:r>
+    </w:p>
+    <w:p>
+      <w:pPr>
+        <w:ind w:left="720"/>
+        <w:rPr>
+          <w:rFonts w:ascii="Courier New" w:hAnsi="Courier New" w:cs="Courier New"/>
+          <w:i/>
+        </w:rPr>
+      </w:pPr>
+      <w:proofErr w:type="spellStart"/>
+      <w:r>
+        <w:rPr>
+          <w:rFonts w:ascii="Courier New" w:hAnsi="Courier New" w:cs="Courier New"/>
+          <w:i/>
+        </w:rPr>
+        <w:t>sh</w:t>
+      </w:r>
+      <w:proofErr w:type="spellEnd"/>
+      <w:r>
+        <w:rPr>
+          <w:rFonts w:ascii="Courier New" w:hAnsi="Courier New" w:cs="Courier New"/>
+          <w:i/>
+        </w:rPr>
+        <w:t xml:space="preserve"> /home/pi/Documents/PythonProjects/launcher.sh &amp;</w:t>
+      </w:r>
+    </w:p>
+    <w:p>
+      <w:pPr>
+        <w:rPr>
+          <w:rFonts w:ascii="Courier New" w:hAnsi="Courier New" w:cs="Courier New"/>
+          <w:i/>
+        </w:rPr>
+      </w:pPr>
+      <w:r>
+        <w:rPr>
+          <w:rFonts w:ascii="Courier New" w:hAnsi="Courier New" w:cs="Courier New"/>
+          <w:i/>
+        </w:rPr>
+        <w:t>Launcher.sh</w:t>
+      </w:r>
+    </w:p>
+    <w:p>
+      <w:pPr>
+        <w:ind w:left="720"/>
+        <w:rPr>
+          <w:rFonts w:ascii="Courier New" w:hAnsi="Courier New" w:cs="Courier New"/>
+        </w:rPr>
+      </w:pPr>
+      <w:proofErr w:type="gramStart"/>
+      <w:r>
+        <w:rPr>
+          <w:rFonts w:ascii="Courier New" w:hAnsi="Courier New" w:cs="Courier New"/>
+        </w:rPr>
+        <w:t>#!/</w:t>
+      </w:r>
+      <w:proofErr w:type="gramEnd"/>
+      <w:r>
+        <w:rPr>
+          <w:rFonts w:ascii="Courier New" w:hAnsi="Courier New" w:cs="Courier New"/>
+        </w:rPr>
+        <w:t>bin/</w:t>
+      </w:r>
+      <w:proofErr w:type="spellStart"/>
+      <w:r>
+        <w:rPr>
+          <w:rFonts w:ascii="Courier New" w:hAnsi="Courier New" w:cs="Courier New"/>
+        </w:rPr>
+        <w:t>sh</w:t>
+      </w:r>
+      <w:proofErr w:type="spellEnd"/>
+    </w:p>
+    <w:p>
+      <w:pPr>
+        <w:ind w:left="720"/>
+        <w:rPr>
+          <w:rFonts w:ascii="Courier New" w:hAnsi="Courier New" w:cs="Courier New"/>
+        </w:rPr>
+      </w:pPr>
+      <w:r>
+        <w:rPr>
+          <w:rFonts w:ascii="Courier New" w:hAnsi="Courier New" w:cs="Courier New"/>
+        </w:rPr>
+        <w:t>#launcher.sh</w:t>
+      </w:r>
+    </w:p>
+    <w:p>
+      <w:pPr>
+        <w:ind w:left="720"/>
+        <w:rPr>
+          <w:rFonts w:ascii="Courier New" w:hAnsi="Courier New" w:cs="Courier New"/>
+        </w:rPr>
+      </w:pPr>
+      <w:r>
+        <w:rPr>
+          <w:rFonts w:ascii="Courier New" w:hAnsi="Courier New" w:cs="Courier New"/>
+        </w:rPr>
+        <w:t>#Navigate to home directory, then to this directory, then execute python script.</w:t>
+      </w:r>
+    </w:p>
+    <w:p>
+      <w:pPr>
+        <w:ind w:left="720"/>
+        <w:rPr>
+          <w:rFonts w:ascii="Courier New" w:hAnsi="Courier New" w:cs="Courier New"/>
+        </w:rPr>
+      </w:pPr>
+      <w:proofErr w:type="gramStart"/>
+      <w:r>
+        <w:rPr>
+          <w:rFonts w:ascii="Courier New" w:hAnsi="Courier New" w:cs="Courier New"/>
+        </w:rPr>
+        <w:t>cd  /</w:t>
+      </w:r>
+      <w:proofErr w:type="gramEnd"/>
+    </w:p>
+    <w:p>
+      <w:pPr>
+        <w:ind w:left="720"/>
+        <w:rPr>
+          <w:rFonts w:ascii="Courier New" w:hAnsi="Courier New" w:cs="Courier New"/>
+        </w:rPr>
+      </w:pPr>
+      <w:r>
+        <w:rPr>
+          <w:rFonts w:ascii="Courier New" w:hAnsi="Courier New" w:cs="Courier New"/>
+        </w:rPr>
+        <w:t>cd home/pi/Documents/</w:t>
+      </w:r>
+      <w:proofErr w:type="spellStart"/>
+      <w:r>
+        <w:rPr>
+          <w:rFonts w:ascii="Courier New" w:hAnsi="Courier New" w:cs="Courier New"/>
+        </w:rPr>
+        <w:t>PythonProjects</w:t>
+      </w:r>
+      <w:proofErr w:type="spellEnd"/>
+    </w:p>
+    <w:p>
+      <w:pPr>
+        <w:ind w:left="720"/>
+        <w:rPr>
+          <w:rFonts w:ascii="Courier New" w:hAnsi="Courier New" w:cs="Courier New"/>
+        </w:rPr>
+      </w:pPr>
+      <w:r>
+        <w:rPr>
+          <w:rFonts w:ascii="Courier New" w:hAnsi="Courier New" w:cs="Courier New"/>
+        </w:rPr>
+        <w:t>sudo python GPIOIn.py</w:t>
+      </w:r>
+    </w:p>
+    <w:p>
+      <w:pPr>
+        <w:rPr>
+          <w:rFonts w:ascii="Courier New" w:hAnsi="Courier New" w:cs="Courier New"/>
+        </w:rPr>
+      </w:pPr>
+      <w:r>
+        <w:rPr>
+          <w:rFonts w:ascii="Courier New" w:hAnsi="Courier New" w:cs="Courier New"/>
+          <w:i/>
+        </w:rPr>
+        <w:lastRenderedPageBreak/>
+        <w:t>GPIOIn.py</w:t>
+      </w:r>
+      <w:r>
+        <w:rPr>
+          <w:rFonts w:ascii="Courier New" w:hAnsi="Courier New" w:cs="Courier New"/>
+        </w:rPr>
+        <w:t xml:space="preserve"> Python script to monitor switch and make OS shutdown call.</w:t>
+      </w:r>
+    </w:p>
+    <w:p>
+      <w:pPr>
+        <w:ind w:left="720"/>
+        <w:rPr>
+          <w:rFonts w:ascii="Courier New" w:hAnsi="Courier New" w:cs="Courier New"/>
+        </w:rPr>
+      </w:pPr>
+      <w:r>
+        <w:rPr>
+          <w:rFonts w:ascii="Courier New" w:hAnsi="Courier New" w:cs="Courier New"/>
+        </w:rPr>
+        <w:t>import RPi.GPIO as GPIO</w:t>
+      </w:r>
+    </w:p>
+    <w:p>
+      <w:pPr>
+        <w:ind w:left="720"/>
+        <w:rPr>
+          <w:rFonts w:ascii="Courier New" w:hAnsi="Courier New" w:cs="Courier New"/>
+        </w:rPr>
+      </w:pPr>
+      <w:r>
+        <w:rPr>
+          <w:rFonts w:ascii="Courier New" w:hAnsi="Courier New" w:cs="Courier New"/>
+        </w:rPr>
+        <w:t>import time</w:t>
+      </w:r>
+    </w:p>
+    <w:p>
+      <w:pPr>
+        <w:ind w:left="720"/>
+        <w:rPr>
+          <w:rFonts w:ascii="Courier New" w:hAnsi="Courier New" w:cs="Courier New"/>
+        </w:rPr>
+      </w:pPr>
+      <w:r>
+        <w:rPr>
+          <w:rFonts w:ascii="Courier New" w:hAnsi="Courier New" w:cs="Courier New"/>
+        </w:rPr>
+        <w:t>from subprocess import call</w:t>
+      </w:r>
+    </w:p>
+    <w:p>
+      <w:pPr>
+        <w:ind w:left="720"/>
+        <w:rPr>
+          <w:rFonts w:ascii="Courier New" w:hAnsi="Courier New" w:cs="Courier New"/>
+        </w:rPr>
+      </w:pPr>
+      <w:r>
+        <w:rPr>
+          <w:rFonts w:ascii="Courier New" w:hAnsi="Courier New" w:cs="Courier New"/>
+        </w:rPr>
+        <w:t>import sys</w:t>
+      </w:r>
+    </w:p>
+    <w:p>
+      <w:pPr>
+        <w:ind w:left="720"/>
+        <w:rPr>
+          <w:rFonts w:ascii="Courier New" w:hAnsi="Courier New" w:cs="Courier New"/>
+        </w:rPr>
+      </w:pPr>
+      <w:r>
+        <w:rPr>
+          <w:rFonts w:ascii="Courier New" w:hAnsi="Courier New" w:cs="Courier New"/>
+        </w:rPr>
+        <w:t>def test(ipin):</w:t>
+      </w:r>
+    </w:p>
+    <w:p>
+      <w:pPr>
+        <w:ind w:left="720"/>
+        <w:rPr>
+          <w:rFonts w:ascii="Courier New" w:hAnsi="Courier New" w:cs="Courier New"/>
+        </w:rPr>
+      </w:pPr>
+      <w:r>
+        <w:rPr>
+          <w:rFonts w:ascii="Courier New" w:hAnsi="Courier New" w:cs="Courier New"/>
+        </w:rPr>
+        <w:t xml:space="preserve">    sw_pin = ipin</w:t>
+      </w:r>
+    </w:p>
+    <w:p>
+      <w:pPr>
+        <w:ind w:left="720"/>
+        <w:rPr>
+          <w:rFonts w:ascii="Courier New" w:hAnsi="Courier New" w:cs="Courier New"/>
+        </w:rPr>
+      </w:pPr>
+      <w:r>
+        <w:rPr>
+          <w:rFonts w:ascii="Courier New" w:hAnsi="Courier New" w:cs="Courier New"/>
+        </w:rPr>
+        <w:t xml:space="preserve">    GPIO.setmode(</w:t>
+      </w:r>
+      <w:proofErr w:type="gramStart"/>
+      <w:r>
+        <w:rPr>
+          <w:rFonts w:ascii="Courier New" w:hAnsi="Courier New" w:cs="Courier New"/>
+        </w:rPr>
+        <w:t>GPIO.BCM)  #</w:t>
+      </w:r>
+      <w:proofErr w:type="gramEnd"/>
+      <w:r>
+        <w:rPr>
+          <w:rFonts w:ascii="Courier New" w:hAnsi="Courier New" w:cs="Courier New"/>
+        </w:rPr>
+        <w:t xml:space="preserve"> Board pin numbering used.</w:t>
+      </w:r>
+    </w:p>
+    <w:p>
+      <w:pPr>
+        <w:ind w:left="720"/>
+        <w:rPr>
+          <w:rFonts w:ascii="Courier New" w:hAnsi="Courier New" w:cs="Courier New"/>
+        </w:rPr>
+      </w:pPr>
+      <w:r>
+        <w:rPr>
+          <w:rFonts w:ascii="Courier New" w:hAnsi="Courier New" w:cs="Courier New"/>
+        </w:rPr>
+        <w:t xml:space="preserve">    GPIO.setup(sw_pin, </w:t>
+      </w:r>
+      <w:proofErr w:type="gramStart"/>
+      <w:r>
+        <w:rPr>
+          <w:rFonts w:ascii="Courier New" w:hAnsi="Courier New" w:cs="Courier New"/>
+        </w:rPr>
+        <w:t xml:space="preserve">GPIO.IN)   </w:t>
+      </w:r>
+      <w:proofErr w:type="gramEnd"/>
+      <w:r>
+        <w:rPr>
+          <w:rFonts w:ascii="Courier New" w:hAnsi="Courier New" w:cs="Courier New"/>
+        </w:rPr>
+        <w:t xml:space="preserve"> # Define a pin as input.</w:t>
+      </w:r>
+    </w:p>
+    <w:p>
+      <w:pPr>
+        <w:ind w:left="720"/>
+        <w:rPr>
+          <w:rFonts w:ascii="Courier New" w:hAnsi="Courier New" w:cs="Courier New"/>
+        </w:rPr>
+      </w:pPr>
+      <w:r>
+        <w:rPr>
+          <w:rFonts w:ascii="Courier New" w:hAnsi="Courier New" w:cs="Courier New"/>
+        </w:rPr>
+        <w:t xml:space="preserve">    return (GPIO.input(sw_pin</w:t>
+      </w:r>
+      <w:proofErr w:type="gramStart"/>
+      <w:r>
+        <w:rPr>
+          <w:rFonts w:ascii="Courier New" w:hAnsi="Courier New" w:cs="Courier New"/>
+        </w:rPr>
+        <w:t>)!=</w:t>
+      </w:r>
+      <w:proofErr w:type="gramEnd"/>
+      <w:r>
+        <w:rPr>
+          <w:rFonts w:ascii="Courier New" w:hAnsi="Courier New" w:cs="Courier New"/>
+        </w:rPr>
+        <w:t>0)</w:t>
+      </w:r>
+    </w:p>
+    <w:p>
+      <w:pPr>
+        <w:ind w:left="720"/>
+        <w:rPr>
+          <w:rFonts w:ascii="Courier New" w:hAnsi="Courier New" w:cs="Courier New"/>
+        </w:rPr>
+      </w:pPr>
+      <w:r>
+        <w:rPr>
+          <w:rFonts w:ascii="Courier New" w:hAnsi="Courier New" w:cs="Courier New"/>
+        </w:rPr>
+        <w:t>sw_pin = 5</w:t>
+      </w:r>
+    </w:p>
+    <w:p>
+      <w:pPr>
+        <w:ind w:left="720"/>
+        <w:rPr>
+          <w:rFonts w:ascii="Courier New" w:hAnsi="Courier New" w:cs="Courier New"/>
+        </w:rPr>
+      </w:pPr>
+      <w:r>
+        <w:rPr>
+          <w:rFonts w:ascii="Courier New" w:hAnsi="Courier New" w:cs="Courier New"/>
+        </w:rPr>
+        <w:t>GPIO.setmode(</w:t>
+      </w:r>
+      <w:proofErr w:type="gramStart"/>
+      <w:r>
+        <w:rPr>
+          <w:rFonts w:ascii="Courier New" w:hAnsi="Courier New" w:cs="Courier New"/>
+        </w:rPr>
+        <w:t xml:space="preserve">GPIO.BCM)   </w:t>
+      </w:r>
+      <w:proofErr w:type="gramEnd"/>
+      <w:r>
+        <w:rPr>
+          <w:rFonts w:ascii="Courier New" w:hAnsi="Courier New" w:cs="Courier New"/>
+        </w:rPr>
+        <w:t xml:space="preserve">       # Processor pin numbering used.</w:t>
+      </w:r>
+    </w:p>
+    <w:p>
+      <w:pPr>
+        <w:ind w:left="720"/>
+        <w:rPr>
+          <w:rFonts w:ascii="Courier New" w:hAnsi="Courier New" w:cs="Courier New"/>
+        </w:rPr>
+      </w:pPr>
+      <w:r>
+        <w:rPr>
+          <w:rFonts w:ascii="Courier New" w:hAnsi="Courier New" w:cs="Courier New"/>
+        </w:rPr>
+        <w:t xml:space="preserve">GPIO.setup(sw_pin, </w:t>
+      </w:r>
+      <w:proofErr w:type="gramStart"/>
+      <w:r>
+        <w:rPr>
+          <w:rFonts w:ascii="Courier New" w:hAnsi="Courier New" w:cs="Courier New"/>
+        </w:rPr>
+        <w:t xml:space="preserve">GPIO.IN)   </w:t>
+      </w:r>
+      <w:proofErr w:type="gramEnd"/>
+      <w:r>
+        <w:rPr>
+          <w:rFonts w:ascii="Courier New" w:hAnsi="Courier New" w:cs="Courier New"/>
+        </w:rPr>
+        <w:t xml:space="preserve">  # Define a pin as input.</w:t>
+      </w:r>
+    </w:p>
+    <w:p>
+      <w:pPr>
+        <w:ind w:left="720"/>
+        <w:rPr>
+          <w:rFonts w:ascii="Courier New" w:hAnsi="Courier New" w:cs="Courier New"/>
+        </w:rPr>
+      </w:pPr>
+      <w:r>
+        <w:rPr>
+          <w:rFonts w:ascii="Courier New" w:hAnsi="Courier New" w:cs="Courier New"/>
+        </w:rPr>
+        <w:t>r = 3</w:t>
+      </w:r>
+    </w:p>
+    <w:p>
+      <w:pPr>
+        <w:ind w:left="720"/>
+        <w:rPr>
+          <w:rFonts w:ascii="Courier New" w:hAnsi="Courier New" w:cs="Courier New"/>
+        </w:rPr>
+      </w:pPr>
+      <w:r>
+        <w:rPr>
+          <w:rFonts w:ascii="Courier New" w:hAnsi="Courier New" w:cs="Courier New"/>
+        </w:rPr>
+        <w:t>for l in range(r):</w:t>
+      </w:r>
+    </w:p>
+    <w:p>
+      <w:pPr>
+        <w:ind w:left="720"/>
+        <w:rPr>
+          <w:rFonts w:ascii="Courier New" w:hAnsi="Courier New" w:cs="Courier New"/>
+        </w:rPr>
+      </w:pPr>
+      <w:r>
+        <w:rPr>
+          <w:rFonts w:ascii="Courier New" w:hAnsi="Courier New" w:cs="Courier New"/>
+        </w:rPr>
+        <w:t xml:space="preserve">    input_value = GPIO.input(sw_pin)</w:t>
+      </w:r>
+    </w:p>
+    <w:p>
+      <w:pPr>
+        <w:ind w:left="720"/>
+        <w:rPr>
+          <w:rFonts w:ascii="Courier New" w:hAnsi="Courier New" w:cs="Courier New"/>
+        </w:rPr>
+      </w:pPr>
+      <w:r>
+        <w:rPr>
+          <w:rFonts w:ascii="Courier New" w:hAnsi="Courier New" w:cs="Courier New"/>
+        </w:rPr>
+        <w:t xml:space="preserve">    </w:t>
+      </w:r>
+      <w:proofErr w:type="gramStart"/>
+      <w:r>
+        <w:rPr>
+          <w:rFonts w:ascii="Courier New" w:hAnsi="Courier New" w:cs="Courier New"/>
+        </w:rPr>
+        <w:t>print( str</w:t>
+      </w:r>
+      <w:proofErr w:type="gramEnd"/>
+      <w:r>
+        <w:rPr>
+          <w:rFonts w:ascii="Courier New" w:hAnsi="Courier New" w:cs="Courier New"/>
+        </w:rPr>
+        <w:t>(r-l),' Pin status: ', input_value)</w:t>
+      </w:r>
+    </w:p>
+    <w:p>
+      <w:pPr>
+        <w:ind w:left="720"/>
+        <w:rPr>
+          <w:rFonts w:ascii="Courier New" w:hAnsi="Courier New" w:cs="Courier New"/>
+        </w:rPr>
+      </w:pPr>
+      <w:r>
+        <w:rPr>
+          <w:rFonts w:ascii="Courier New" w:hAnsi="Courier New" w:cs="Courier New"/>
+        </w:rPr>
+        <w:t xml:space="preserve">    </w:t>
+      </w:r>
+      <w:proofErr w:type="gramStart"/>
+      <w:r>
+        <w:rPr>
+          <w:rFonts w:ascii="Courier New" w:hAnsi="Courier New" w:cs="Courier New"/>
+        </w:rPr>
+        <w:t>time.sleep</w:t>
+      </w:r>
+      <w:proofErr w:type="gramEnd"/>
+      <w:r>
+        <w:rPr>
+          <w:rFonts w:ascii="Courier New" w:hAnsi="Courier New" w:cs="Courier New"/>
+        </w:rPr>
+        <w:t>(0.5)</w:t>
+      </w:r>
+    </w:p>
+    <w:p>
+      <w:pPr>
+        <w:ind w:left="720"/>
+        <w:rPr>
+          <w:rFonts w:ascii="Courier New" w:hAnsi="Courier New" w:cs="Courier New"/>
+        </w:rPr>
+      </w:pPr>
+      <w:proofErr w:type="gramStart"/>
+      <w:r>
+        <w:rPr>
+          <w:rFonts w:ascii="Courier New" w:hAnsi="Courier New" w:cs="Courier New"/>
+        </w:rPr>
+        <w:t>print(</w:t>
+      </w:r>
+      <w:proofErr w:type="gramEnd"/>
+      <w:r>
+        <w:rPr>
+          <w:rFonts w:ascii="Courier New" w:hAnsi="Courier New" w:cs="Courier New"/>
+        </w:rPr>
+        <w:t>"Push the button")</w:t>
+      </w:r>
+    </w:p>
+    <w:p>
+      <w:pPr>
+        <w:ind w:left="720"/>
+        <w:rPr>
+          <w:rFonts w:ascii="Courier New" w:hAnsi="Courier New" w:cs="Courier New"/>
+        </w:rPr>
+      </w:pPr>
+    </w:p>
+    <w:p>
+      <w:pPr>
+        <w:ind w:left="720"/>
+        <w:rPr>
+          <w:rFonts w:ascii="Courier New" w:hAnsi="Courier New" w:cs="Courier New"/>
+        </w:rPr>
+      </w:pPr>
+      <w:r>
+        <w:rPr>
+          <w:rFonts w:ascii="Courier New" w:hAnsi="Courier New" w:cs="Courier New"/>
+        </w:rPr>
+        <w:t>while True:</w:t>
+      </w:r>
+    </w:p>
+    <w:p>
+      <w:pPr>
+        <w:ind w:left="720"/>
+        <w:rPr>
+          <w:rFonts w:ascii="Courier New" w:hAnsi="Courier New" w:cs="Courier New"/>
+        </w:rPr>
+      </w:pPr>
+      <w:r>
+        <w:rPr>
+          <w:rFonts w:ascii="Courier New" w:hAnsi="Courier New" w:cs="Courier New"/>
+        </w:rPr>
+        <w:t xml:space="preserve">    if test(sw_pin):</w:t>
+      </w:r>
+    </w:p>
+    <w:p>
+      <w:pPr>
+        <w:ind w:left="720"/>
+        <w:rPr>
+          <w:rFonts w:ascii="Courier New" w:hAnsi="Courier New" w:cs="Courier New"/>
+        </w:rPr>
+      </w:pPr>
+      <w:r>
+        <w:rPr>
+          <w:rFonts w:ascii="Courier New" w:hAnsi="Courier New" w:cs="Courier New"/>
+        </w:rPr>
+        <w:t xml:space="preserve">        print ".",</w:t>
+      </w:r>
+    </w:p>
+    <w:p>
+      <w:pPr>
+        <w:ind w:left="720"/>
+        <w:rPr>
+          <w:rFonts w:ascii="Courier New" w:hAnsi="Courier New" w:cs="Courier New"/>
+        </w:rPr>
+      </w:pPr>
+      <w:r>
+        <w:rPr>
+          <w:rFonts w:ascii="Courier New" w:hAnsi="Courier New" w:cs="Courier New"/>
+        </w:rPr>
+        <w:t xml:space="preserve">        </w:t>
+      </w:r>
+      <w:proofErr w:type="gramStart"/>
+      <w:r>
+        <w:rPr>
+          <w:rFonts w:ascii="Courier New" w:hAnsi="Courier New" w:cs="Courier New"/>
+        </w:rPr>
+        <w:t>time.sleep</w:t>
+      </w:r>
+      <w:proofErr w:type="gramEnd"/>
+      <w:r>
+        <w:rPr>
+          <w:rFonts w:ascii="Courier New" w:hAnsi="Courier New" w:cs="Courier New"/>
+        </w:rPr>
+        <w:t>(0.1)</w:t>
+      </w:r>
+    </w:p>
+    <w:p>
+      <w:pPr>
+        <w:ind w:left="720"/>
+        <w:rPr>
+          <w:rFonts w:ascii="Courier New" w:hAnsi="Courier New" w:cs="Courier New"/>
+        </w:rPr>
+      </w:pPr>
+      <w:r>
+        <w:rPr>
+          <w:rFonts w:ascii="Courier New" w:hAnsi="Courier New" w:cs="Courier New"/>
+        </w:rPr>
+        <w:t xml:space="preserve">    else:</w:t>
+      </w:r>
+    </w:p>
+    <w:p>
+      <w:pPr>
+        <w:ind w:left="720"/>
+        <w:rPr>
+          <w:rFonts w:ascii="Courier New" w:hAnsi="Courier New" w:cs="Courier New"/>
+        </w:rPr>
+      </w:pPr>
+      <w:r>
+        <w:rPr>
+          <w:rFonts w:ascii="Courier New" w:hAnsi="Courier New" w:cs="Courier New"/>
+        </w:rPr>
+        <w:t xml:space="preserve">         # Pushbutton press will </w:t>
+      </w:r>
+      <w:proofErr w:type="spellStart"/>
+      <w:r>
+        <w:rPr>
+          <w:rFonts w:ascii="Courier New" w:hAnsi="Courier New" w:cs="Courier New"/>
+        </w:rPr>
+        <w:t>shutdown</w:t>
+      </w:r>
+      <w:proofErr w:type="spellEnd"/>
+      <w:r>
+        <w:rPr>
+          <w:rFonts w:ascii="Courier New" w:hAnsi="Courier New" w:cs="Courier New"/>
+        </w:rPr>
+        <w:t>.   No keyboard needed.</w:t>
+      </w:r>
+    </w:p>
+    <w:p>
+      <w:pPr>
+        <w:ind w:left="720"/>
+        <w:rPr>
+          <w:rFonts w:ascii="Courier New" w:hAnsi="Courier New" w:cs="Courier New"/>
+        </w:rPr>
+      </w:pPr>
+      <w:r>
+        <w:rPr>
+          <w:rFonts w:ascii="Courier New" w:hAnsi="Courier New" w:cs="Courier New"/>
+        </w:rPr>
+        <w:t xml:space="preserve">        call(["shutdown","-h","now"])</w:t>
+      </w:r>
+    </w:p>
+    <w:p>
+      <w:r>
+        <w:t xml:space="preserve">        </w:t>
+      </w:r>
+    </w:p>
+    <w:p>
+      <w:bookmarkStart w:id="3" w:name="_GoBack"/>
+      <w:r>
+        <w:lastRenderedPageBreak/>
+        <w:t xml:space="preserve">Second approach </w:t>
+      </w:r>
+      <w:bookmarkEnd w:id="3"/>
+      <w:r>
+        <w:t>to programmatic shutdown with pushbutton actuation:</w:t>
+      </w:r>
+    </w:p>
+    <w:p>
+      <w:r>
+        <w:t xml:space="preserve">This uses a breakout board made by LowPowerLab.com called </w:t>
+      </w:r>
+      <w:proofErr w:type="spellStart"/>
+      <w:r>
+        <w:t>ATXRaspi</w:t>
+      </w:r>
+      <w:proofErr w:type="spellEnd"/>
+      <w:r>
+        <w:t xml:space="preserve">.  </w:t>
+      </w:r>
+    </w:p>
+    <w:p>
+      <w:hyperlink r:id="rId44" w:history="1">
+        <w:r>
+          <w:rPr>
+            <w:rStyle w:val="Hyperlink"/>
+          </w:rPr>
+          <w:t>https://lowpowerlab.com/guide/atxraspi/</w:t>
+        </w:r>
+      </w:hyperlink>
+    </w:p>
+    <w:p>
+      <w:r>
         <w:br w:type="page"/>
       </w:r>
     </w:p>
@@ -6391,7 +7972,7 @@
       <w:r>
         <w:t xml:space="preserve">Python 3.4 Tutorial   </w:t>
       </w:r>
-      <w:hyperlink r:id="rId43" w:history="1">
+      <w:hyperlink r:id="rId45" w:history="1">
         <w:r>
           <w:rPr>
             <w:rStyle w:val="Hyperlink"/>
@@ -6414,7 +7995,7 @@
       <w:r>
         <w:t xml:space="preserve">Python Tutorial:   </w:t>
       </w:r>
-      <w:hyperlink r:id="rId44" w:history="1">
+      <w:hyperlink r:id="rId46" w:history="1">
         <w:r>
           <w:rPr>
             <w:rStyle w:val="Hyperlink"/>
@@ -6434,7 +8015,7 @@
       <w:r>
         <w:t xml:space="preserve">Ref C: Python.org  </w:t>
       </w:r>
-      <w:hyperlink r:id="rId45" w:history="1">
+      <w:hyperlink r:id="rId47" w:history="1">
         <w:r>
           <w:rPr>
             <w:rStyle w:val="Hyperlink"/>
@@ -6462,7 +8043,7 @@
       <w:r>
         <w:t xml:space="preserve"> </w:t>
       </w:r>
-      <w:hyperlink r:id="rId46" w:history="1">
+      <w:hyperlink r:id="rId48" w:history="1">
         <w:r>
           <w:rPr>
             <w:rStyle w:val="Hyperlink"/>
@@ -6491,7 +8072,7 @@
       <w:r>
         <w:t xml:space="preserve">How to see what names are defined by a </w:t>
       </w:r>
-      <w:hyperlink r:id="rId47" w:anchor="modules" w:history="1">
+      <w:hyperlink r:id="rId49" w:anchor="modules" w:history="1">
         <w:r>
           <w:rPr>
             <w:rStyle w:val="Hyperlink"/>
@@ -6889,7 +8470,7 @@
         </w:rPr>
         <w:t> </w:t>
       </w:r>
-      <w:hyperlink r:id="rId48" w:history="1">
+      <w:hyperlink r:id="rId50" w:history="1">
         <w:r>
           <w:rPr>
             <w:rStyle w:val="Hyperlink"/>
@@ -7636,7 +9217,7 @@
       <w:r>
         <w:t xml:space="preserve">’ and see methods described here:  </w:t>
       </w:r>
-      <w:hyperlink r:id="rId49" w:history="1">
+      <w:hyperlink r:id="rId51" w:history="1">
         <w:r>
           <w:rPr>
             <w:rStyle w:val="Hyperlink"/>
@@ -7677,7 +9258,7 @@
       <w:r>
         <w:t xml:space="preserve">  Program code can be downloaded from </w:t>
       </w:r>
-      <w:hyperlink r:id="rId50" w:history="1">
+      <w:hyperlink r:id="rId52" w:history="1">
         <w:r>
           <w:rPr>
             <w:rStyle w:val="Hyperlink"/>
@@ -7918,7 +9499,7 @@
           <w:numId w:val="7"/>
         </w:numPr>
       </w:pPr>
-      <w:hyperlink r:id="rId51" w:history="1">
+      <w:hyperlink r:id="rId53" w:history="1">
         <w:r>
           <w:rPr>
             <w:rStyle w:val="Hyperlink"/>
@@ -7929,7 +9510,7 @@
       <w:r>
         <w:t xml:space="preserve"> is a good on-line reference for all recent versions of the language.   See </w:t>
       </w:r>
-      <w:hyperlink r:id="rId52" w:anchor="directory-and-files-operations" w:history="1">
+      <w:hyperlink r:id="rId54" w:anchor="directory-and-files-operations" w:history="1">
         <w:proofErr w:type="spellStart"/>
         <w:r>
           <w:rPr>
@@ -7957,7 +9538,7 @@
       <w:r>
         <w:t>Execute a BASH script with argument from Python program.  Google search "</w:t>
       </w:r>
-      <w:hyperlink r:id="rId53" w:history="1">
+      <w:hyperlink r:id="rId55" w:history="1">
         <w:r>
           <w:rPr>
             <w:rStyle w:val="Hyperlink"/>
@@ -8046,7 +9627,7 @@
           <w:sz w:val="16"/>
           <w:szCs w:val="16"/>
         </w:rPr>
-        <w:t xml:space="preserve">from </w:t>
+        <w:t xml:space="preserve">from subprocess import </w:t>
       </w:r>
       <w:proofErr w:type="spellStart"/>
       <w:r>
@@ -8055,17 +9636,20 @@
           <w:sz w:val="16"/>
           <w:szCs w:val="16"/>
         </w:rPr>
-        <w:t>subprocess</w:t>
-      </w:r>
-      <w:proofErr w:type="spellEnd"/>
-      <w:r>
+        <w:t>Popen</w:t>
+      </w:r>
+      <w:proofErr w:type="spellEnd"/>
+    </w:p>
+    <w:p>
+      <w:pPr>
+        <w:pStyle w:val="ListParagraph"/>
+        <w:ind w:left="360"/>
         <w:rPr>
           <w:rFonts w:ascii="Courier New" w:hAnsi="Courier New" w:cs="Courier New"/>
           <w:sz w:val="16"/>
           <w:szCs w:val="16"/>
         </w:rPr>
-        <w:t xml:space="preserve"> import </w:t>
-      </w:r>
+      </w:pPr>
       <w:proofErr w:type="spellStart"/>
       <w:r>
         <w:rPr>
@@ -8073,49 +9657,46 @@
           <w:sz w:val="16"/>
           <w:szCs w:val="16"/>
         </w:rPr>
-        <w:t>Popen</w:t>
-      </w:r>
-      <w:proofErr w:type="spellEnd"/>
-    </w:p>
-    <w:p>
-      <w:pPr>
-        <w:pStyle w:val="ListParagraph"/>
-        <w:ind w:left="360"/>
+        <w:t>localFile</w:t>
+      </w:r>
+      <w:proofErr w:type="spellEnd"/>
+      <w:r>
         <w:rPr>
           <w:rFonts w:ascii="Courier New" w:hAnsi="Courier New" w:cs="Courier New"/>
           <w:sz w:val="16"/>
           <w:szCs w:val="16"/>
         </w:rPr>
-      </w:pPr>
-      <w:proofErr w:type="spellStart"/>
-      <w:r>
+        <w:t xml:space="preserve"> = 'today.csv'</w:t>
+      </w:r>
+    </w:p>
+    <w:p>
+      <w:pPr>
+        <w:pStyle w:val="ListParagraph"/>
+        <w:ind w:left="360"/>
         <w:rPr>
           <w:rFonts w:ascii="Courier New" w:hAnsi="Courier New" w:cs="Courier New"/>
           <w:sz w:val="16"/>
           <w:szCs w:val="16"/>
         </w:rPr>
-        <w:t>localFile</w:t>
-      </w:r>
-      <w:proofErr w:type="spellEnd"/>
+      </w:pPr>
+      <w:proofErr w:type="spellStart"/>
       <w:r>
         <w:rPr>
           <w:rFonts w:ascii="Courier New" w:hAnsi="Courier New" w:cs="Courier New"/>
           <w:sz w:val="16"/>
           <w:szCs w:val="16"/>
         </w:rPr>
-        <w:t xml:space="preserve"> = 'today.csv'</w:t>
-      </w:r>
-    </w:p>
-    <w:p>
-      <w:pPr>
-        <w:pStyle w:val="ListParagraph"/>
-        <w:ind w:left="360"/>
+        <w:t>remoteFile</w:t>
+      </w:r>
+      <w:proofErr w:type="spellEnd"/>
+      <w:r>
         <w:rPr>
           <w:rFonts w:ascii="Courier New" w:hAnsi="Courier New" w:cs="Courier New"/>
           <w:sz w:val="16"/>
           <w:szCs w:val="16"/>
         </w:rPr>
-      </w:pPr>
+        <w:t xml:space="preserve"> = </w:t>
+      </w:r>
       <w:proofErr w:type="spellStart"/>
       <w:r>
         <w:rPr>
@@ -8123,45 +9704,45 @@
           <w:sz w:val="16"/>
           <w:szCs w:val="16"/>
         </w:rPr>
-        <w:t>remoteFile</w:t>
-      </w:r>
-      <w:proofErr w:type="spellEnd"/>
-      <w:r>
+        <w:t>localFile</w:t>
+      </w:r>
+      <w:proofErr w:type="spellEnd"/>
+    </w:p>
+    <w:p>
+      <w:pPr>
+        <w:pStyle w:val="ListParagraph"/>
+        <w:ind w:left="360"/>
         <w:rPr>
           <w:rFonts w:ascii="Courier New" w:hAnsi="Courier New" w:cs="Courier New"/>
           <w:sz w:val="16"/>
           <w:szCs w:val="16"/>
         </w:rPr>
-        <w:t xml:space="preserve"> = </w:t>
-      </w:r>
-      <w:proofErr w:type="spellStart"/>
+      </w:pPr>
       <w:r>
         <w:rPr>
           <w:rFonts w:ascii="Courier New" w:hAnsi="Courier New" w:cs="Courier New"/>
           <w:sz w:val="16"/>
           <w:szCs w:val="16"/>
         </w:rPr>
-        <w:t>localFile</w:t>
-      </w:r>
-      <w:proofErr w:type="spellEnd"/>
-    </w:p>
-    <w:p>
-      <w:pPr>
-        <w:pStyle w:val="ListParagraph"/>
-        <w:ind w:left="360"/>
+        <w:t>Process=</w:t>
+      </w:r>
+      <w:proofErr w:type="spellStart"/>
+      <w:r>
         <w:rPr>
           <w:rFonts w:ascii="Courier New" w:hAnsi="Courier New" w:cs="Courier New"/>
           <w:sz w:val="16"/>
           <w:szCs w:val="16"/>
         </w:rPr>
-      </w:pPr>
+        <w:t>Popen</w:t>
+      </w:r>
+      <w:proofErr w:type="spellEnd"/>
       <w:r>
         <w:rPr>
           <w:rFonts w:ascii="Courier New" w:hAnsi="Courier New" w:cs="Courier New"/>
           <w:sz w:val="16"/>
           <w:szCs w:val="16"/>
         </w:rPr>
-        <w:t>Process=</w:t>
+        <w:t>('~/Dropbox-Uploader/dropbox_uploader.sh upload %s ./Apps/%s' % (str(</w:t>
       </w:r>
       <w:proofErr w:type="spellStart"/>
       <w:r>
@@ -8170,7 +9751,7 @@
           <w:sz w:val="16"/>
           <w:szCs w:val="16"/>
         </w:rPr>
-        <w:t>Popen</w:t>
+        <w:t>localFile</w:t>
       </w:r>
       <w:proofErr w:type="spellEnd"/>
       <w:r>
@@ -8179,61 +9760,7 @@
           <w:sz w:val="16"/>
           <w:szCs w:val="16"/>
         </w:rPr>
-        <w:t>('~/Dropbox-Uploader/dropbox_uploader.sh upload %s ./Apps/%s' % (</w:t>
-      </w:r>
-      <w:proofErr w:type="spellStart"/>
-      <w:r>
-        <w:rPr>
-          <w:rFonts w:ascii="Courier New" w:hAnsi="Courier New" w:cs="Courier New"/>
-          <w:sz w:val="16"/>
-          <w:szCs w:val="16"/>
-        </w:rPr>
-        <w:t>str</w:t>
-      </w:r>
-      <w:proofErr w:type="spellEnd"/>
-      <w:r>
-        <w:rPr>
-          <w:rFonts w:ascii="Courier New" w:hAnsi="Courier New" w:cs="Courier New"/>
-          <w:sz w:val="16"/>
-          <w:szCs w:val="16"/>
-        </w:rPr>
-        <w:t>(</w:t>
-      </w:r>
-      <w:proofErr w:type="spellStart"/>
-      <w:r>
-        <w:rPr>
-          <w:rFonts w:ascii="Courier New" w:hAnsi="Courier New" w:cs="Courier New"/>
-          <w:sz w:val="16"/>
-          <w:szCs w:val="16"/>
-        </w:rPr>
-        <w:t>localFile</w:t>
-      </w:r>
-      <w:proofErr w:type="spellEnd"/>
-      <w:r>
-        <w:rPr>
-          <w:rFonts w:ascii="Courier New" w:hAnsi="Courier New" w:cs="Courier New"/>
-          <w:sz w:val="16"/>
-          <w:szCs w:val="16"/>
-        </w:rPr>
-        <w:t xml:space="preserve">), </w:t>
-      </w:r>
-      <w:proofErr w:type="spellStart"/>
-      <w:r>
-        <w:rPr>
-          <w:rFonts w:ascii="Courier New" w:hAnsi="Courier New" w:cs="Courier New"/>
-          <w:sz w:val="16"/>
-          <w:szCs w:val="16"/>
-        </w:rPr>
-        <w:t>str</w:t>
-      </w:r>
-      <w:proofErr w:type="spellEnd"/>
-      <w:r>
-        <w:rPr>
-          <w:rFonts w:ascii="Courier New" w:hAnsi="Courier New" w:cs="Courier New"/>
-          <w:sz w:val="16"/>
-          <w:szCs w:val="16"/>
-        </w:rPr>
-        <w:t>(</w:t>
+        <w:t>), str(</w:t>
       </w:r>
       <w:proofErr w:type="spellStart"/>
       <w:r>
@@ -8330,7 +9857,7 @@
       <w:r>
         <w:t xml:space="preserve"> installation requires a special version of Raspian.   Instructions for loading the new OS are found on </w:t>
       </w:r>
-      <w:hyperlink r:id="rId54" w:history="1">
+      <w:hyperlink r:id="rId56" w:history="1">
         <w:r>
           <w:rPr>
             <w:rStyle w:val="Hyperlink"/>
@@ -8341,7 +9868,7 @@
       <w:r>
         <w:t xml:space="preserve"> </w:t>
       </w:r>
-      <w:hyperlink r:id="rId55" w:history="1">
+      <w:hyperlink r:id="rId57" w:history="1">
         <w:r>
           <w:rPr>
             <w:rStyle w:val="Hyperlink"/>
@@ -8952,6 +10479,119 @@
     </w:lvl>
   </w:abstractNum>
   <w:abstractNum w:abstractNumId="3" w15:restartNumberingAfterBreak="0">
+    <w:nsid w:val="10622225"/>
+    <w:multiLevelType w:val="hybridMultilevel"/>
+    <w:tmpl w:val="4AEE21B8"/>
+    <w:lvl w:ilvl="0" w:tplc="04090001">
+      <w:start w:val="1"/>
+      <w:numFmt w:val="bullet"/>
+      <w:lvlText w:val=""/>
+      <w:lvlJc w:val="left"/>
+      <w:pPr>
+        <w:ind w:left="720" w:hanging="360"/>
+      </w:pPr>
+      <w:rPr>
+        <w:rFonts w:ascii="Symbol" w:hAnsi="Symbol" w:hint="default"/>
+      </w:rPr>
+    </w:lvl>
+    <w:lvl w:ilvl="1" w:tplc="04090003" w:tentative="1">
+      <w:start w:val="1"/>
+      <w:numFmt w:val="bullet"/>
+      <w:lvlText w:val="o"/>
+      <w:lvlJc w:val="left"/>
+      <w:pPr>
+        <w:ind w:left="1440" w:hanging="360"/>
+      </w:pPr>
+      <w:rPr>
+        <w:rFonts w:ascii="Courier New" w:hAnsi="Courier New" w:cs="Courier New" w:hint="default"/>
+      </w:rPr>
+    </w:lvl>
+    <w:lvl w:ilvl="2" w:tplc="04090005" w:tentative="1">
+      <w:start w:val="1"/>
+      <w:numFmt w:val="bullet"/>
+      <w:lvlText w:val=""/>
+      <w:lvlJc w:val="left"/>
+      <w:pPr>
+        <w:ind w:left="2160" w:hanging="360"/>
+      </w:pPr>
+      <w:rPr>
+        <w:rFonts w:ascii="Wingdings" w:hAnsi="Wingdings" w:hint="default"/>
+      </w:rPr>
+    </w:lvl>
+    <w:lvl w:ilvl="3" w:tplc="04090001" w:tentative="1">
+      <w:start w:val="1"/>
+      <w:numFmt w:val="bullet"/>
+      <w:lvlText w:val=""/>
+      <w:lvlJc w:val="left"/>
+      <w:pPr>
+        <w:ind w:left="2880" w:hanging="360"/>
+      </w:pPr>
+      <w:rPr>
+        <w:rFonts w:ascii="Symbol" w:hAnsi="Symbol" w:hint="default"/>
+      </w:rPr>
+    </w:lvl>
+    <w:lvl w:ilvl="4" w:tplc="04090003" w:tentative="1">
+      <w:start w:val="1"/>
+      <w:numFmt w:val="bullet"/>
+      <w:lvlText w:val="o"/>
+      <w:lvlJc w:val="left"/>
+      <w:pPr>
+        <w:ind w:left="3600" w:hanging="360"/>
+      </w:pPr>
+      <w:rPr>
+        <w:rFonts w:ascii="Courier New" w:hAnsi="Courier New" w:cs="Courier New" w:hint="default"/>
+      </w:rPr>
+    </w:lvl>
+    <w:lvl w:ilvl="5" w:tplc="04090005" w:tentative="1">
+      <w:start w:val="1"/>
+      <w:numFmt w:val="bullet"/>
+      <w:lvlText w:val=""/>
+      <w:lvlJc w:val="left"/>
+      <w:pPr>
+        <w:ind w:left="4320" w:hanging="360"/>
+      </w:pPr>
+      <w:rPr>
+        <w:rFonts w:ascii="Wingdings" w:hAnsi="Wingdings" w:hint="default"/>
+      </w:rPr>
+    </w:lvl>
+    <w:lvl w:ilvl="6" w:tplc="04090001" w:tentative="1">
+      <w:start w:val="1"/>
+      <w:numFmt w:val="bullet"/>
+      <w:lvlText w:val=""/>
+      <w:lvlJc w:val="left"/>
+      <w:pPr>
+        <w:ind w:left="5040" w:hanging="360"/>
+      </w:pPr>
+      <w:rPr>
+        <w:rFonts w:ascii="Symbol" w:hAnsi="Symbol" w:hint="default"/>
+      </w:rPr>
+    </w:lvl>
+    <w:lvl w:ilvl="7" w:tplc="04090003" w:tentative="1">
+      <w:start w:val="1"/>
+      <w:numFmt w:val="bullet"/>
+      <w:lvlText w:val="o"/>
+      <w:lvlJc w:val="left"/>
+      <w:pPr>
+        <w:ind w:left="5760" w:hanging="360"/>
+      </w:pPr>
+      <w:rPr>
+        <w:rFonts w:ascii="Courier New" w:hAnsi="Courier New" w:cs="Courier New" w:hint="default"/>
+      </w:rPr>
+    </w:lvl>
+    <w:lvl w:ilvl="8" w:tplc="04090005" w:tentative="1">
+      <w:start w:val="1"/>
+      <w:numFmt w:val="bullet"/>
+      <w:lvlText w:val=""/>
+      <w:lvlJc w:val="left"/>
+      <w:pPr>
+        <w:ind w:left="6480" w:hanging="360"/>
+      </w:pPr>
+      <w:rPr>
+        <w:rFonts w:ascii="Wingdings" w:hAnsi="Wingdings" w:hint="default"/>
+      </w:rPr>
+    </w:lvl>
+  </w:abstractNum>
+  <w:abstractNum w:abstractNumId="4" w15:restartNumberingAfterBreak="0">
     <w:nsid w:val="1900466C"/>
     <w:multiLevelType w:val="hybridMultilevel"/>
     <w:tmpl w:val="D4A42108"/>
@@ -9040,7 +10680,7 @@
       </w:pPr>
     </w:lvl>
   </w:abstractNum>
-  <w:abstractNum w:abstractNumId="4" w15:restartNumberingAfterBreak="0">
+  <w:abstractNum w:abstractNumId="5" w15:restartNumberingAfterBreak="0">
     <w:nsid w:val="20A470C3"/>
     <w:multiLevelType w:val="multilevel"/>
     <w:tmpl w:val="7EA87AF4"/>
@@ -9189,7 +10829,7 @@
       </w:rPr>
     </w:lvl>
   </w:abstractNum>
-  <w:abstractNum w:abstractNumId="5" w15:restartNumberingAfterBreak="0">
+  <w:abstractNum w:abstractNumId="6" w15:restartNumberingAfterBreak="0">
     <w:nsid w:val="221C36B2"/>
     <w:multiLevelType w:val="hybridMultilevel"/>
     <w:tmpl w:val="DDB64660"/>
@@ -9278,7 +10918,7 @@
       </w:pPr>
     </w:lvl>
   </w:abstractNum>
-  <w:abstractNum w:abstractNumId="6" w15:restartNumberingAfterBreak="0">
+  <w:abstractNum w:abstractNumId="7" w15:restartNumberingAfterBreak="0">
     <w:nsid w:val="22FB3611"/>
     <w:multiLevelType w:val="hybridMultilevel"/>
     <w:tmpl w:val="C108CF44"/>
@@ -9391,7 +11031,7 @@
       </w:rPr>
     </w:lvl>
   </w:abstractNum>
-  <w:abstractNum w:abstractNumId="7" w15:restartNumberingAfterBreak="0">
+  <w:abstractNum w:abstractNumId="8" w15:restartNumberingAfterBreak="0">
     <w:nsid w:val="26D57D50"/>
     <w:multiLevelType w:val="hybridMultilevel"/>
     <w:tmpl w:val="6756D7F8"/>
@@ -9477,7 +11117,7 @@
       </w:pPr>
     </w:lvl>
   </w:abstractNum>
-  <w:abstractNum w:abstractNumId="8" w15:restartNumberingAfterBreak="0">
+  <w:abstractNum w:abstractNumId="9" w15:restartNumberingAfterBreak="0">
     <w:nsid w:val="27121C7D"/>
     <w:multiLevelType w:val="hybridMultilevel"/>
     <w:tmpl w:val="3FAAB34C"/>
@@ -9566,7 +11206,7 @@
       </w:pPr>
     </w:lvl>
   </w:abstractNum>
-  <w:abstractNum w:abstractNumId="9" w15:restartNumberingAfterBreak="0">
+  <w:abstractNum w:abstractNumId="10" w15:restartNumberingAfterBreak="0">
     <w:nsid w:val="2794186B"/>
     <w:multiLevelType w:val="hybridMultilevel"/>
     <w:tmpl w:val="EB3E6FE2"/>
@@ -9655,7 +11295,7 @@
       </w:pPr>
     </w:lvl>
   </w:abstractNum>
-  <w:abstractNum w:abstractNumId="10" w15:restartNumberingAfterBreak="0">
+  <w:abstractNum w:abstractNumId="11" w15:restartNumberingAfterBreak="0">
     <w:nsid w:val="2E8E2EA4"/>
     <w:multiLevelType w:val="hybridMultilevel"/>
     <w:tmpl w:val="2D186BE0"/>
@@ -9741,7 +11381,7 @@
       </w:pPr>
     </w:lvl>
   </w:abstractNum>
-  <w:abstractNum w:abstractNumId="11" w15:restartNumberingAfterBreak="0">
+  <w:abstractNum w:abstractNumId="12" w15:restartNumberingAfterBreak="0">
     <w:nsid w:val="305D0E0E"/>
     <w:multiLevelType w:val="hybridMultilevel"/>
     <w:tmpl w:val="2030573C"/>
@@ -9830,7 +11470,7 @@
       </w:pPr>
     </w:lvl>
   </w:abstractNum>
-  <w:abstractNum w:abstractNumId="12" w15:restartNumberingAfterBreak="0">
+  <w:abstractNum w:abstractNumId="13" w15:restartNumberingAfterBreak="0">
     <w:nsid w:val="32B20B34"/>
     <w:multiLevelType w:val="hybridMultilevel"/>
     <w:tmpl w:val="182CB4AA"/>
@@ -9916,7 +11556,7 @@
       </w:pPr>
     </w:lvl>
   </w:abstractNum>
-  <w:abstractNum w:abstractNumId="13" w15:restartNumberingAfterBreak="0">
+  <w:abstractNum w:abstractNumId="14" w15:restartNumberingAfterBreak="0">
     <w:nsid w:val="3E725077"/>
     <w:multiLevelType w:val="multilevel"/>
     <w:tmpl w:val="50AE7CA8"/>
@@ -10029,7 +11669,7 @@
       </w:pPr>
     </w:lvl>
   </w:abstractNum>
-  <w:abstractNum w:abstractNumId="14" w15:restartNumberingAfterBreak="0">
+  <w:abstractNum w:abstractNumId="15" w15:restartNumberingAfterBreak="0">
     <w:nsid w:val="3EBA2686"/>
     <w:multiLevelType w:val="hybridMultilevel"/>
     <w:tmpl w:val="3AE23D50"/>
@@ -10115,7 +11755,7 @@
       </w:pPr>
     </w:lvl>
   </w:abstractNum>
-  <w:abstractNum w:abstractNumId="15" w15:restartNumberingAfterBreak="0">
+  <w:abstractNum w:abstractNumId="16" w15:restartNumberingAfterBreak="0">
     <w:nsid w:val="4863425A"/>
     <w:multiLevelType w:val="hybridMultilevel"/>
     <w:tmpl w:val="56D210E4"/>
@@ -10228,7 +11868,120 @@
       </w:rPr>
     </w:lvl>
   </w:abstractNum>
-  <w:abstractNum w:abstractNumId="16" w15:restartNumberingAfterBreak="0">
+  <w:abstractNum w:abstractNumId="17" w15:restartNumberingAfterBreak="0">
+    <w:nsid w:val="52D2034B"/>
+    <w:multiLevelType w:val="hybridMultilevel"/>
+    <w:tmpl w:val="EA8C8EE4"/>
+    <w:lvl w:ilvl="0" w:tplc="04090001">
+      <w:start w:val="1"/>
+      <w:numFmt w:val="bullet"/>
+      <w:lvlText w:val=""/>
+      <w:lvlJc w:val="left"/>
+      <w:pPr>
+        <w:ind w:left="720" w:hanging="360"/>
+      </w:pPr>
+      <w:rPr>
+        <w:rFonts w:ascii="Symbol" w:hAnsi="Symbol" w:hint="default"/>
+      </w:rPr>
+    </w:lvl>
+    <w:lvl w:ilvl="1" w:tplc="04090003" w:tentative="1">
+      <w:start w:val="1"/>
+      <w:numFmt w:val="bullet"/>
+      <w:lvlText w:val="o"/>
+      <w:lvlJc w:val="left"/>
+      <w:pPr>
+        <w:ind w:left="1440" w:hanging="360"/>
+      </w:pPr>
+      <w:rPr>
+        <w:rFonts w:ascii="Courier New" w:hAnsi="Courier New" w:cs="Courier New" w:hint="default"/>
+      </w:rPr>
+    </w:lvl>
+    <w:lvl w:ilvl="2" w:tplc="04090005" w:tentative="1">
+      <w:start w:val="1"/>
+      <w:numFmt w:val="bullet"/>
+      <w:lvlText w:val=""/>
+      <w:lvlJc w:val="left"/>
+      <w:pPr>
+        <w:ind w:left="2160" w:hanging="360"/>
+      </w:pPr>
+      <w:rPr>
+        <w:rFonts w:ascii="Wingdings" w:hAnsi="Wingdings" w:hint="default"/>
+      </w:rPr>
+    </w:lvl>
+    <w:lvl w:ilvl="3" w:tplc="04090001" w:tentative="1">
+      <w:start w:val="1"/>
+      <w:numFmt w:val="bullet"/>
+      <w:lvlText w:val=""/>
+      <w:lvlJc w:val="left"/>
+      <w:pPr>
+        <w:ind w:left="2880" w:hanging="360"/>
+      </w:pPr>
+      <w:rPr>
+        <w:rFonts w:ascii="Symbol" w:hAnsi="Symbol" w:hint="default"/>
+      </w:rPr>
+    </w:lvl>
+    <w:lvl w:ilvl="4" w:tplc="04090003" w:tentative="1">
+      <w:start w:val="1"/>
+      <w:numFmt w:val="bullet"/>
+      <w:lvlText w:val="o"/>
+      <w:lvlJc w:val="left"/>
+      <w:pPr>
+        <w:ind w:left="3600" w:hanging="360"/>
+      </w:pPr>
+      <w:rPr>
+        <w:rFonts w:ascii="Courier New" w:hAnsi="Courier New" w:cs="Courier New" w:hint="default"/>
+      </w:rPr>
+    </w:lvl>
+    <w:lvl w:ilvl="5" w:tplc="04090005" w:tentative="1">
+      <w:start w:val="1"/>
+      <w:numFmt w:val="bullet"/>
+      <w:lvlText w:val=""/>
+      <w:lvlJc w:val="left"/>
+      <w:pPr>
+        <w:ind w:left="4320" w:hanging="360"/>
+      </w:pPr>
+      <w:rPr>
+        <w:rFonts w:ascii="Wingdings" w:hAnsi="Wingdings" w:hint="default"/>
+      </w:rPr>
+    </w:lvl>
+    <w:lvl w:ilvl="6" w:tplc="04090001" w:tentative="1">
+      <w:start w:val="1"/>
+      <w:numFmt w:val="bullet"/>
+      <w:lvlText w:val=""/>
+      <w:lvlJc w:val="left"/>
+      <w:pPr>
+        <w:ind w:left="5040" w:hanging="360"/>
+      </w:pPr>
+      <w:rPr>
+        <w:rFonts w:ascii="Symbol" w:hAnsi="Symbol" w:hint="default"/>
+      </w:rPr>
+    </w:lvl>
+    <w:lvl w:ilvl="7" w:tplc="04090003" w:tentative="1">
+      <w:start w:val="1"/>
+      <w:numFmt w:val="bullet"/>
+      <w:lvlText w:val="o"/>
+      <w:lvlJc w:val="left"/>
+      <w:pPr>
+        <w:ind w:left="5760" w:hanging="360"/>
+      </w:pPr>
+      <w:rPr>
+        <w:rFonts w:ascii="Courier New" w:hAnsi="Courier New" w:cs="Courier New" w:hint="default"/>
+      </w:rPr>
+    </w:lvl>
+    <w:lvl w:ilvl="8" w:tplc="04090005" w:tentative="1">
+      <w:start w:val="1"/>
+      <w:numFmt w:val="bullet"/>
+      <w:lvlText w:val=""/>
+      <w:lvlJc w:val="left"/>
+      <w:pPr>
+        <w:ind w:left="6480" w:hanging="360"/>
+      </w:pPr>
+      <w:rPr>
+        <w:rFonts w:ascii="Wingdings" w:hAnsi="Wingdings" w:hint="default"/>
+      </w:rPr>
+    </w:lvl>
+  </w:abstractNum>
+  <w:abstractNum w:abstractNumId="18" w15:restartNumberingAfterBreak="0">
     <w:nsid w:val="5AF95E7E"/>
     <w:multiLevelType w:val="multilevel"/>
     <w:tmpl w:val="8448314E"/>
@@ -10377,7 +12130,7 @@
       </w:rPr>
     </w:lvl>
   </w:abstractNum>
-  <w:abstractNum w:abstractNumId="17" w15:restartNumberingAfterBreak="0">
+  <w:abstractNum w:abstractNumId="19" w15:restartNumberingAfterBreak="0">
     <w:nsid w:val="66E065F2"/>
     <w:multiLevelType w:val="hybridMultilevel"/>
     <w:tmpl w:val="9C562544"/>
@@ -10463,7 +12216,7 @@
       </w:pPr>
     </w:lvl>
   </w:abstractNum>
-  <w:abstractNum w:abstractNumId="18" w15:restartNumberingAfterBreak="0">
+  <w:abstractNum w:abstractNumId="20" w15:restartNumberingAfterBreak="0">
     <w:nsid w:val="6DC03358"/>
     <w:multiLevelType w:val="multilevel"/>
     <w:tmpl w:val="A0DCA74C"/>
@@ -10576,7 +12329,7 @@
       </w:rPr>
     </w:lvl>
   </w:abstractNum>
-  <w:abstractNum w:abstractNumId="19" w15:restartNumberingAfterBreak="0">
+  <w:abstractNum w:abstractNumId="21" w15:restartNumberingAfterBreak="0">
     <w:nsid w:val="6EAB6903"/>
     <w:multiLevelType w:val="hybridMultilevel"/>
     <w:tmpl w:val="C65088B6"/>
@@ -10662,7 +12415,7 @@
       </w:pPr>
     </w:lvl>
   </w:abstractNum>
-  <w:abstractNum w:abstractNumId="20" w15:restartNumberingAfterBreak="0">
+  <w:abstractNum w:abstractNumId="22" w15:restartNumberingAfterBreak="0">
     <w:nsid w:val="6EE63ED4"/>
     <w:multiLevelType w:val="hybridMultilevel"/>
     <w:tmpl w:val="2C7A8FDE"/>
@@ -10775,7 +12528,7 @@
       </w:rPr>
     </w:lvl>
   </w:abstractNum>
-  <w:abstractNum w:abstractNumId="21" w15:restartNumberingAfterBreak="0">
+  <w:abstractNum w:abstractNumId="23" w15:restartNumberingAfterBreak="0">
     <w:nsid w:val="70675FD5"/>
     <w:multiLevelType w:val="hybridMultilevel"/>
     <w:tmpl w:val="71567098"/>
@@ -10861,7 +12614,7 @@
       </w:pPr>
     </w:lvl>
   </w:abstractNum>
-  <w:abstractNum w:abstractNumId="22" w15:restartNumberingAfterBreak="0">
+  <w:abstractNum w:abstractNumId="24" w15:restartNumberingAfterBreak="0">
     <w:nsid w:val="7456684D"/>
     <w:multiLevelType w:val="hybridMultilevel"/>
     <w:tmpl w:val="1B945766"/>
@@ -10974,7 +12727,7 @@
       </w:rPr>
     </w:lvl>
   </w:abstractNum>
-  <w:abstractNum w:abstractNumId="23" w15:restartNumberingAfterBreak="0">
+  <w:abstractNum w:abstractNumId="25" w15:restartNumberingAfterBreak="0">
     <w:nsid w:val="79950EDA"/>
     <w:multiLevelType w:val="hybridMultilevel"/>
     <w:tmpl w:val="452ADE16"/>
@@ -11060,7 +12813,7 @@
       </w:pPr>
     </w:lvl>
   </w:abstractNum>
-  <w:abstractNum w:abstractNumId="24" w15:restartNumberingAfterBreak="0">
+  <w:abstractNum w:abstractNumId="26" w15:restartNumberingAfterBreak="0">
     <w:nsid w:val="7BAA7839"/>
     <w:multiLevelType w:val="hybridMultilevel"/>
     <w:tmpl w:val="EA1CDB0C"/>
@@ -11150,79 +12903,85 @@
     </w:lvl>
   </w:abstractNum>
   <w:num w:numId="1">
-    <w:abstractNumId w:val="7"/>
+    <w:abstractNumId w:val="8"/>
   </w:num>
   <w:num w:numId="2">
-    <w:abstractNumId w:val="13"/>
+    <w:abstractNumId w:val="14"/>
   </w:num>
   <w:num w:numId="3">
-    <w:abstractNumId w:val="10"/>
+    <w:abstractNumId w:val="11"/>
   </w:num>
   <w:num w:numId="4">
-    <w:abstractNumId w:val="23"/>
+    <w:abstractNumId w:val="25"/>
   </w:num>
   <w:num w:numId="5">
-    <w:abstractNumId w:val="11"/>
+    <w:abstractNumId w:val="12"/>
   </w:num>
   <w:num w:numId="6">
     <w:abstractNumId w:val="0"/>
   </w:num>
   <w:num w:numId="7">
-    <w:abstractNumId w:val="19"/>
+    <w:abstractNumId w:val="21"/>
   </w:num>
   <w:num w:numId="8">
-    <w:abstractNumId w:val="8"/>
+    <w:abstractNumId w:val="9"/>
   </w:num>
   <w:num w:numId="9">
-    <w:abstractNumId w:val="15"/>
+    <w:abstractNumId w:val="16"/>
   </w:num>
   <w:num w:numId="10">
-    <w:abstractNumId w:val="16"/>
+    <w:abstractNumId w:val="18"/>
   </w:num>
   <w:num w:numId="11">
     <w:abstractNumId w:val="1"/>
   </w:num>
   <w:num w:numId="12">
+    <w:abstractNumId w:val="22"/>
+  </w:num>
+  <w:num w:numId="13">
+    <w:abstractNumId w:val="23"/>
+  </w:num>
+  <w:num w:numId="14">
+    <w:abstractNumId w:val="10"/>
+  </w:num>
+  <w:num w:numId="15">
+    <w:abstractNumId w:val="4"/>
+  </w:num>
+  <w:num w:numId="16">
+    <w:abstractNumId w:val="19"/>
+  </w:num>
+  <w:num w:numId="17">
+    <w:abstractNumId w:val="5"/>
+  </w:num>
+  <w:num w:numId="18">
+    <w:abstractNumId w:val="6"/>
+  </w:num>
+  <w:num w:numId="19">
+    <w:abstractNumId w:val="26"/>
+  </w:num>
+  <w:num w:numId="20">
+    <w:abstractNumId w:val="24"/>
+  </w:num>
+  <w:num w:numId="21">
     <w:abstractNumId w:val="20"/>
   </w:num>
-  <w:num w:numId="13">
-    <w:abstractNumId w:val="21"/>
-  </w:num>
-  <w:num w:numId="14">
-    <w:abstractNumId w:val="9"/>
-  </w:num>
-  <w:num w:numId="15">
-    <w:abstractNumId w:val="3"/>
-  </w:num>
-  <w:num w:numId="16">
-    <w:abstractNumId w:val="17"/>
-  </w:num>
-  <w:num w:numId="17">
-    <w:abstractNumId w:val="4"/>
-  </w:num>
-  <w:num w:numId="18">
-    <w:abstractNumId w:val="5"/>
-  </w:num>
-  <w:num w:numId="19">
-    <w:abstractNumId w:val="24"/>
-  </w:num>
-  <w:num w:numId="20">
-    <w:abstractNumId w:val="22"/>
-  </w:num>
-  <w:num w:numId="21">
-    <w:abstractNumId w:val="18"/>
-  </w:num>
   <w:num w:numId="22">
-    <w:abstractNumId w:val="12"/>
+    <w:abstractNumId w:val="13"/>
   </w:num>
   <w:num w:numId="23">
-    <w:abstractNumId w:val="6"/>
+    <w:abstractNumId w:val="7"/>
   </w:num>
   <w:num w:numId="24">
     <w:abstractNumId w:val="2"/>
   </w:num>
   <w:num w:numId="25">
-    <w:abstractNumId w:val="14"/>
+    <w:abstractNumId w:val="15"/>
+  </w:num>
+  <w:num w:numId="26">
+    <w:abstractNumId w:val="17"/>
+  </w:num>
+  <w:num w:numId="27">
+    <w:abstractNumId w:val="3"/>
   </w:num>
 </w:numbering>
 </file>
@@ -12194,7 +13953,7 @@
 </file>
 
 <file path=customXml/itemProps1.xml><?xml version="1.0" encoding="utf-8"?>
-<ds:datastoreItem xmlns:ds="http://schemas.openxmlformats.org/officeDocument/2006/customXml" ds:itemID="{DE5B0764-0D81-40FF-90E6-71173B0EFF8E}">
+<ds:datastoreItem xmlns:ds="http://schemas.openxmlformats.org/officeDocument/2006/customXml" ds:itemID="{6CA64BFB-B467-47B9-A958-1CA8D09F116C}">
   <ds:schemaRefs>
     <ds:schemaRef ds:uri="http://schemas.openxmlformats.org/officeDocument/2006/bibliography"/>
   </ds:schemaRefs>

</xml_diff>

<commit_message>
Edits to Python time() class  and Bash diff CLI.
</commit_message>
<xml_diff>
--- a/My RPi Notes.docx
+++ b/My RPi Notes.docx
@@ -40,7 +40,7 @@
         <w:rPr>
           <w:noProof/>
         </w:rPr>
-        <w:t>17-Jul-17</w:t>
+        <w:t>22-Jul-17</w:t>
       </w:r>
       <w:r>
         <w:rPr>
@@ -5278,7 +5278,16 @@
         <w:t xml:space="preserve">my </w:t>
       </w:r>
       <w:r>
-        <w:t>Python program testinet.py to test connectivity to Google network.   Results logged to screen and the file:  inettest.txt.   Data logged on one line per test: date/time/message/number of tests made/number of tests failed.</w:t>
+        <w:t xml:space="preserve">Python program </w:t>
+      </w:r>
+      <w:r>
+        <w:rPr>
+          <w:i/>
+        </w:rPr>
+        <w:t>testinet.py</w:t>
+      </w:r>
+      <w:r>
+        <w:t xml:space="preserve"> to test connectivity to Google network.   Results logged to screen and the file:  inettest.txt.   Data logged on one line per test: date/time/message/number of tests made/number of tests failed.</w:t>
       </w:r>
     </w:p>
     <w:p>
@@ -5417,7 +5426,34 @@
         <w:t>diff</w:t>
       </w:r>
       <w:r>
-        <w:t xml:space="preserve"> utility is standard.    Google up </w:t>
+        <w:t xml:space="preserve"> utility is standard.   </w:t>
+      </w:r>
+      <w:r>
+        <w:t xml:space="preserve"> To show two files side-by-side:      </w:t>
+      </w:r>
+      <w:r>
+        <w:rPr>
+          <w:i/>
+        </w:rPr>
+        <w:t>diff -y &lt;file1&gt; &lt;file2&gt;</w:t>
+      </w:r>
+      <w:r>
+        <w:t xml:space="preserve">   </w:t>
+      </w:r>
+      <w:r>
+        <w:t xml:space="preserve"> </w:t>
+      </w:r>
+      <w:r>
+        <w:rPr>
+          <w:i/>
+        </w:rPr>
+        <w:t>man diff</w:t>
+      </w:r>
+      <w:r>
+        <w:t xml:space="preserve"> for more info.    </w:t>
+      </w:r>
+      <w:r>
+        <w:t xml:space="preserve">Google up </w:t>
       </w:r>
       <w:hyperlink r:id="rId32" w:history="1">
         <w:r>
@@ -7898,14 +7934,9 @@
       </w:r>
     </w:p>
     <w:p>
-      <w:bookmarkStart w:id="3" w:name="_GoBack"/>
       <w:r>
         <w:lastRenderedPageBreak/>
-        <w:t xml:space="preserve">Second approach </w:t>
-      </w:r>
-      <w:bookmarkEnd w:id="3"/>
-      <w:r>
-        <w:t>to programmatic shutdown with pushbutton actuation:</w:t>
+        <w:t>Second approach to programmatic shutdown with pushbutton actuation:</w:t>
       </w:r>
     </w:p>
     <w:p>
@@ -7940,12 +7971,12 @@
       <w:pPr>
         <w:pStyle w:val="Heading1"/>
       </w:pPr>
-      <w:bookmarkStart w:id="4" w:name="_Toc485925652"/>
+      <w:bookmarkStart w:id="3" w:name="_Toc485925652"/>
       <w:r>
         <w:lastRenderedPageBreak/>
         <w:t>Python Notes</w:t>
       </w:r>
-      <w:bookmarkEnd w:id="4"/>
+      <w:bookmarkEnd w:id="3"/>
     </w:p>
     <w:p>
       <w:r>
@@ -9353,33 +9384,24 @@
           <w:numId w:val="25"/>
         </w:numPr>
       </w:pPr>
-      <w:r>
-        <w:t xml:space="preserve">Two standard representations of time:   number of seconds since the Epoch, in GMT as an integer or floating point number to represent fractions of a second.   Epoch is system defined, in UNIX </w:t>
-      </w:r>
-      <w:r>
-        <w:t xml:space="preserve">it </w:t>
-      </w:r>
-      <w:r>
-        <w:t xml:space="preserve">is generally January 2st, 1970.   The actual value may be retrieved by calling </w:t>
-      </w:r>
-      <w:proofErr w:type="spellStart"/>
-      <w:r>
-        <w:t>gmtime</w:t>
-      </w:r>
-      <w:proofErr w:type="spellEnd"/>
-      <w:r>
-        <w:t>()</w:t>
-      </w:r>
-      <w:r>
-        <w:t>:  print(</w:t>
-      </w:r>
-      <w:proofErr w:type="spellStart"/>
-      <w:r>
-        <w:t>time.gmtime</w:t>
-      </w:r>
-      <w:proofErr w:type="spellEnd"/>
-      <w:r>
-        <w:t xml:space="preserve">())) shows tuple for GMT time.  </w:t>
+      <w:proofErr w:type="spellStart"/>
+      <w:proofErr w:type="gramStart"/>
+      <w:r>
+        <w:t>time.time</w:t>
+      </w:r>
+      <w:proofErr w:type="spellEnd"/>
+      <w:proofErr w:type="gramEnd"/>
+      <w:r>
+        <w:t xml:space="preserve">() returns the time in seconds since the epoch as a </w:t>
+      </w:r>
+      <w:r>
+        <w:rPr>
+          <w:u w:val="single"/>
+        </w:rPr>
+        <w:t>floating point number</w:t>
+      </w:r>
+      <w:r>
+        <w:t xml:space="preserve">.  Some systems return time with fractional seconds truncated (precision to nearest second).  Epoch is system defined, in UNIX it is generally January 1st, 1970.   </w:t>
       </w:r>
     </w:p>
     <w:p>
@@ -9391,24 +9413,159 @@
         </w:numPr>
       </w:pPr>
       <w:r>
-        <w:t xml:space="preserve">The second representation is tuple of 9 integers giving local time.  </w:t>
-      </w:r>
-      <w:r>
-        <w:t>Print(</w:t>
-      </w:r>
-      <w:proofErr w:type="spellStart"/>
+        <w:t>A</w:t>
+      </w:r>
+      <w:r>
+        <w:t>nother</w:t>
+      </w:r>
+      <w:r>
+        <w:t xml:space="preserve"> </w:t>
+      </w:r>
+      <w:r>
+        <w:t xml:space="preserve">standard representation of </w:t>
+      </w:r>
+      <w:r>
+        <w:rPr>
+          <w:i/>
+        </w:rPr>
+        <w:t>time</w:t>
+      </w:r>
+      <w:r>
+        <w:t xml:space="preserve"> is a</w:t>
+      </w:r>
+      <w:r>
+        <w:t xml:space="preserve"> </w:t>
+      </w:r>
+      <w:r>
+        <w:rPr>
+          <w:u w:val="single"/>
+        </w:rPr>
+        <w:t xml:space="preserve">tuple of 9 integers </w:t>
+      </w:r>
+      <w:r>
+        <w:t xml:space="preserve">representing </w:t>
+      </w:r>
+      <w:r>
+        <w:t xml:space="preserve">number of seconds since the Epoch.   </w:t>
+      </w:r>
+      <w:r>
+        <w:t>Do help(time) for more information.</w:t>
+      </w:r>
+    </w:p>
+    <w:p>
+      <w:pPr>
+        <w:pStyle w:val="ListParagraph"/>
+        <w:numPr>
+          <w:ilvl w:val="1"/>
+          <w:numId w:val="25"/>
+        </w:numPr>
+      </w:pPr>
+      <w:r>
+        <w:t>For GMT, t</w:t>
+      </w:r>
+      <w:r>
+        <w:t xml:space="preserve">he actual value may be retrieved by calling </w:t>
+      </w:r>
+      <w:proofErr w:type="spellStart"/>
+      <w:proofErr w:type="gramStart"/>
+      <w:r>
+        <w:t>gmtime</w:t>
+      </w:r>
+      <w:proofErr w:type="spellEnd"/>
+      <w:r>
+        <w:t>(</w:t>
+      </w:r>
+      <w:proofErr w:type="gramEnd"/>
+      <w:r>
+        <w:t>)</w:t>
+      </w:r>
+      <w:r>
+        <w:t>.</w:t>
+      </w:r>
+      <w:r>
+        <w:t xml:space="preserve">  </w:t>
+      </w:r>
+      <w:r>
+        <w:t xml:space="preserve">Do </w:t>
+      </w:r>
+      <w:r>
+        <w:t>print(</w:t>
+      </w:r>
+      <w:proofErr w:type="spellStart"/>
+      <w:proofErr w:type="gramStart"/>
+      <w:r>
+        <w:t>time.gmtime</w:t>
+      </w:r>
+      <w:proofErr w:type="spellEnd"/>
+      <w:proofErr w:type="gramEnd"/>
+      <w:r>
+        <w:t xml:space="preserve">()) </w:t>
+      </w:r>
+      <w:r>
+        <w:t>to show the</w:t>
+      </w:r>
+      <w:r>
+        <w:t xml:space="preserve"> </w:t>
+      </w:r>
+      <w:r>
+        <w:rPr>
+          <w:u w:val="single"/>
+        </w:rPr>
+        <w:t>tuple for GMT time</w:t>
+      </w:r>
+      <w:r>
+        <w:t xml:space="preserve">.  </w:t>
+      </w:r>
+    </w:p>
+    <w:p>
+      <w:pPr>
+        <w:pStyle w:val="ListParagraph"/>
+        <w:numPr>
+          <w:ilvl w:val="1"/>
+          <w:numId w:val="25"/>
+        </w:numPr>
+      </w:pPr>
+      <w:r>
+        <w:t xml:space="preserve">For local </w:t>
+      </w:r>
+      <w:r>
+        <w:t>time, the</w:t>
+      </w:r>
+      <w:bookmarkStart w:id="4" w:name="_GoBack"/>
+      <w:bookmarkEnd w:id="4"/>
+      <w:r>
+        <w:t xml:space="preserve"> actual value may be retrieved by calling localtime().  Do p</w:t>
+      </w:r>
+      <w:r>
+        <w:t>rint(</w:t>
+      </w:r>
+      <w:proofErr w:type="spellStart"/>
+      <w:proofErr w:type="gramStart"/>
       <w:r>
         <w:t>time.localtime</w:t>
       </w:r>
       <w:proofErr w:type="spellEnd"/>
-      <w:r>
-        <w:t>())) shows tuple for local time.</w:t>
+      <w:proofErr w:type="gramEnd"/>
+      <w:r>
+        <w:t>())</w:t>
+      </w:r>
+      <w:r>
+        <w:t xml:space="preserve"> to show the </w:t>
+      </w:r>
+      <w:r>
+        <w:rPr>
+          <w:u w:val="single"/>
+        </w:rPr>
+        <w:t>tuple for local time</w:t>
+      </w:r>
+      <w:r>
+        <w:t>.</w:t>
       </w:r>
       <w:r>
         <w:t xml:space="preserve"> </w:t>
       </w:r>
       <w:r>
-        <w:t xml:space="preserve"> Do help(time) for more.</w:t>
+        <w:t xml:space="preserve"> </w:t>
       </w:r>
     </w:p>
     <w:p>
@@ -9420,7 +9577,24 @@
         </w:numPr>
       </w:pPr>
       <w:r>
-        <w:t>print(now()) -&gt; Day Mon Day-of-Mon HH:MM:SS Year.   Do help(</w:t>
+        <w:t xml:space="preserve">Yet another representation of time is as an ASCII string.  It is derived from one of the time tuples.  </w:t>
+      </w:r>
+      <w:r>
+        <w:t>Day</w:t>
+      </w:r>
+      <w:r>
+        <w:t>-name</w:t>
+      </w:r>
+      <w:r>
+        <w:t xml:space="preserve"> Mon Day-of-Mon HH:</w:t>
+      </w:r>
+      <w:proofErr w:type="gramStart"/>
+      <w:r>
+        <w:t>MM:SS</w:t>
+      </w:r>
+      <w:proofErr w:type="gramEnd"/>
+      <w:r>
+        <w:t xml:space="preserve"> Year.   Do help(</w:t>
       </w:r>
       <w:proofErr w:type="spellStart"/>
       <w:r>
@@ -9428,7 +9602,26 @@
       </w:r>
       <w:proofErr w:type="spellEnd"/>
       <w:r>
-        <w:t xml:space="preserve">()).  If time tuple not specified, gets time from localtime() which converts seconds since start of epoch to time tuple.   If seconds not specified, gets seconds from </w:t>
+        <w:t xml:space="preserve">()).  If time tuple not specified, gets time from </w:t>
+      </w:r>
+      <w:proofErr w:type="spellStart"/>
+      <w:proofErr w:type="gramStart"/>
+      <w:r>
+        <w:t>time.</w:t>
+      </w:r>
+      <w:r>
+        <w:t>localtime</w:t>
+      </w:r>
+      <w:proofErr w:type="spellEnd"/>
+      <w:proofErr w:type="gramEnd"/>
+      <w:r>
+        <w:t xml:space="preserve">() which converts seconds since start of epoch to </w:t>
+      </w:r>
+      <w:r>
+        <w:t xml:space="preserve">local </w:t>
+      </w:r>
+      <w:r>
+        <w:t xml:space="preserve">time tuple.   If seconds not specified, gets seconds from </w:t>
       </w:r>
       <w:r>
         <w:t xml:space="preserve">local </w:t>
@@ -9477,13 +9670,288 @@
         <w:t>print(</w:t>
       </w:r>
       <w:proofErr w:type="spellStart"/>
-      <w:r>
+      <w:proofErr w:type="gramStart"/>
+      <w:r>
+        <w:rPr>
+          <w:i/>
+        </w:rPr>
         <w:t>time.time</w:t>
       </w:r>
       <w:proofErr w:type="spellEnd"/>
-      <w:r>
-        <w:t>()) shows local time in seconds since Epoch.</w:t>
-      </w:r>
+      <w:proofErr w:type="gramEnd"/>
+      <w:r>
+        <w:rPr>
+          <w:i/>
+        </w:rPr>
+        <w:t xml:space="preserve">()) </w:t>
+      </w:r>
+      <w:r>
+        <w:t>shows local time in seconds since Epoch.</w:t>
+      </w:r>
+    </w:p>
+    <w:p>
+      <w:pPr>
+        <w:pStyle w:val="ListParagraph"/>
+        <w:numPr>
+          <w:ilvl w:val="0"/>
+          <w:numId w:val="25"/>
+        </w:numPr>
+      </w:pPr>
+      <w:r>
+        <w:t>Print(</w:t>
+      </w:r>
+      <w:proofErr w:type="spellStart"/>
+      <w:proofErr w:type="gramStart"/>
+      <w:r>
+        <w:rPr>
+          <w:i/>
+        </w:rPr>
+        <w:t>time.strftime</w:t>
+      </w:r>
+      <w:proofErr w:type="spellEnd"/>
+      <w:proofErr w:type="gramEnd"/>
+      <w:r>
+        <w:rPr>
+          <w:i/>
+        </w:rPr>
+        <w:t>(</w:t>
+      </w:r>
+      <w:proofErr w:type="spellStart"/>
+      <w:r>
+        <w:rPr>
+          <w:i/>
+        </w:rPr>
+        <w:t>format,t</w:t>
+      </w:r>
+      <w:proofErr w:type="spellEnd"/>
+      <w:r>
+        <w:t xml:space="preserve">) Convert a tuple of struct-time representing a time as returned by </w:t>
+      </w:r>
+      <w:proofErr w:type="spellStart"/>
+      <w:r>
+        <w:rPr>
+          <w:i/>
+        </w:rPr>
+        <w:t>gmtime</w:t>
+      </w:r>
+      <w:proofErr w:type="spellEnd"/>
+      <w:r>
+        <w:rPr>
+          <w:i/>
+        </w:rPr>
+        <w:t>()</w:t>
+      </w:r>
+      <w:r>
+        <w:t xml:space="preserve"> or </w:t>
+      </w:r>
+      <w:r>
+        <w:rPr>
+          <w:i/>
+        </w:rPr>
+        <w:t>localtime()</w:t>
+      </w:r>
+      <w:r>
+        <w:t xml:space="preserve"> to a string as specified by the format argument.   If </w:t>
+      </w:r>
+      <w:proofErr w:type="spellStart"/>
+      <w:r>
+        <w:rPr>
+          <w:i/>
+        </w:rPr>
+        <w:t>t</w:t>
+      </w:r>
+      <w:proofErr w:type="spellEnd"/>
+      <w:r>
+        <w:t xml:space="preserve"> is not </w:t>
+      </w:r>
+      <w:r>
+        <w:lastRenderedPageBreak/>
+        <w:t xml:space="preserve">provided, the current time is returned by </w:t>
+      </w:r>
+      <w:proofErr w:type="gramStart"/>
+      <w:r>
+        <w:rPr>
+          <w:i/>
+        </w:rPr>
+        <w:t>localtime(</w:t>
+      </w:r>
+      <w:proofErr w:type="gramEnd"/>
+      <w:r>
+        <w:rPr>
+          <w:i/>
+        </w:rPr>
+        <w:t>)</w:t>
+      </w:r>
+      <w:r>
+        <w:t xml:space="preserve"> is used.   For format directives, reference:</w:t>
+      </w:r>
+      <w:r>
+        <w:rPr>
+          <w:i/>
+        </w:rPr>
+        <w:t xml:space="preserve"> </w:t>
+      </w:r>
+      <w:hyperlink r:id="rId53" w:anchor="time.strftime" w:history="1">
+        <w:r>
+          <w:rPr>
+            <w:rStyle w:val="Hyperlink"/>
+          </w:rPr>
+          <w:t>https://docs.python.org/2/library/time.html#time.strftime</w:t>
+        </w:r>
+      </w:hyperlink>
+    </w:p>
+    <w:p>
+      <w:pPr>
+        <w:pStyle w:val="ListParagraph"/>
+        <w:ind w:left="1080"/>
+      </w:pPr>
+    </w:p>
+    <w:p>
+      <w:pPr>
+        <w:pStyle w:val="ListParagraph"/>
+        <w:numPr>
+          <w:ilvl w:val="0"/>
+          <w:numId w:val="25"/>
+        </w:numPr>
+      </w:pPr>
+      <w:r>
+        <w:t xml:space="preserve">Reference for time class:  </w:t>
+      </w:r>
+      <w:hyperlink r:id="rId54" w:history="1">
+        <w:r>
+          <w:rPr>
+            <w:rStyle w:val="Hyperlink"/>
+          </w:rPr>
+          <w:t>https://docs.python.org/2/library/time.html</w:t>
+        </w:r>
+      </w:hyperlink>
+    </w:p>
+    <w:p>
+      <w:pPr>
+        <w:pStyle w:val="ListParagraph"/>
+      </w:pPr>
+    </w:p>
+    <w:p>
+      <w:pPr>
+        <w:pStyle w:val="ListParagraph"/>
+        <w:numPr>
+          <w:ilvl w:val="0"/>
+          <w:numId w:val="25"/>
+        </w:numPr>
+      </w:pPr>
+      <w:r>
+        <w:t xml:space="preserve">Reference for </w:t>
+      </w:r>
+      <w:proofErr w:type="spellStart"/>
+      <w:r>
+        <w:t>struct_time</w:t>
+      </w:r>
+      <w:proofErr w:type="spellEnd"/>
+      <w:r>
+        <w:t xml:space="preserve"> variables:</w:t>
+      </w:r>
+      <w:r>
+        <w:t xml:space="preserve"> </w:t>
+      </w:r>
+      <w:hyperlink r:id="rId55" w:anchor="time.struct_time" w:history="1">
+        <w:r>
+          <w:rPr>
+            <w:rStyle w:val="Hyperlink"/>
+          </w:rPr>
+          <w:t>https://docs.python.org/2/library/time.html#time.struct_time</w:t>
+        </w:r>
+      </w:hyperlink>
+    </w:p>
+    <w:p>
+      <w:pPr>
+        <w:pStyle w:val="ListParagraph"/>
+      </w:pPr>
+    </w:p>
+    <w:p>
+      <w:pPr>
+        <w:pStyle w:val="ListParagraph"/>
+        <w:numPr>
+          <w:ilvl w:val="0"/>
+          <w:numId w:val="25"/>
+        </w:numPr>
+      </w:pPr>
+      <w:r>
+        <w:t xml:space="preserve">Table of methods to convert between </w:t>
+      </w:r>
+      <w:proofErr w:type="spellStart"/>
+      <w:r>
+        <w:t>struct_time</w:t>
+      </w:r>
+      <w:proofErr w:type="spellEnd"/>
+      <w:r>
+        <w:t xml:space="preserve"> and “seconds since the epoch”:</w:t>
+      </w:r>
+    </w:p>
+    <w:p>
+      <w:pPr>
+        <w:ind w:left="720"/>
+      </w:pPr>
+      <w:r>
+        <w:rPr>
+          <w:noProof/>
+        </w:rPr>
+        <w:drawing>
+          <wp:inline distT="0" distB="0" distL="0" distR="0" wp14:anchorId="0C7D1F70" wp14:editId="23CD45E1">
+            <wp:extent cx="5695950" cy="1600200"/>
+            <wp:effectExtent l="0" t="0" r="0" b="0"/>
+            <wp:docPr id="4" name="Picture 4"/>
+            <wp:cNvGraphicFramePr>
+              <a:graphicFrameLocks xmlns:a="http://schemas.openxmlformats.org/drawingml/2006/main" noChangeAspect="1"/>
+            </wp:cNvGraphicFramePr>
+            <a:graphic xmlns:a="http://schemas.openxmlformats.org/drawingml/2006/main">
+              <a:graphicData uri="http://schemas.openxmlformats.org/drawingml/2006/picture">
+                <pic:pic xmlns:pic="http://schemas.openxmlformats.org/drawingml/2006/picture">
+                  <pic:nvPicPr>
+                    <pic:cNvPr id="1" name=""/>
+                    <pic:cNvPicPr/>
+                  </pic:nvPicPr>
+                  <pic:blipFill>
+                    <a:blip r:embed="rId56"/>
+                    <a:stretch>
+                      <a:fillRect/>
+                    </a:stretch>
+                  </pic:blipFill>
+                  <pic:spPr>
+                    <a:xfrm>
+                      <a:off x="0" y="0"/>
+                      <a:ext cx="5695950" cy="1600200"/>
+                    </a:xfrm>
+                    <a:prstGeom prst="rect">
+                      <a:avLst/>
+                    </a:prstGeom>
+                  </pic:spPr>
+                </pic:pic>
+              </a:graphicData>
+            </a:graphic>
+          </wp:inline>
+        </w:drawing>
+      </w:r>
+      <w:r>
+        <w:t xml:space="preserve">   </w:t>
+      </w:r>
+    </w:p>
+    <w:p>
+      <w:pPr>
+        <w:pStyle w:val="ListParagraph"/>
+        <w:numPr>
+          <w:ilvl w:val="0"/>
+          <w:numId w:val="25"/>
+        </w:numPr>
+      </w:pPr>
+      <w:r>
+        <w:t>Reference my program:  TimeDemo.py</w:t>
+      </w:r>
+    </w:p>
+    <w:p>
+      <w:pPr>
+        <w:pStyle w:val="ListParagraph"/>
+        <w:ind w:left="1080"/>
+      </w:pPr>
     </w:p>
     <w:p>
       <w:pPr>
@@ -9499,7 +9967,7 @@
           <w:numId w:val="7"/>
         </w:numPr>
       </w:pPr>
-      <w:hyperlink r:id="rId53" w:history="1">
+      <w:hyperlink r:id="rId57" w:history="1">
         <w:r>
           <w:rPr>
             <w:rStyle w:val="Hyperlink"/>
@@ -9510,7 +9978,7 @@
       <w:r>
         <w:t xml:space="preserve"> is a good on-line reference for all recent versions of the language.   See </w:t>
       </w:r>
-      <w:hyperlink r:id="rId54" w:anchor="directory-and-files-operations" w:history="1">
+      <w:hyperlink r:id="rId58" w:anchor="directory-and-files-operations" w:history="1">
         <w:proofErr w:type="spellStart"/>
         <w:r>
           <w:rPr>
@@ -9538,7 +10006,7 @@
       <w:r>
         <w:t>Execute a BASH script with argument from Python program.  Google search "</w:t>
       </w:r>
-      <w:hyperlink r:id="rId55" w:history="1">
+      <w:hyperlink r:id="rId59" w:history="1">
         <w:r>
           <w:rPr>
             <w:rStyle w:val="Hyperlink"/>
@@ -9607,7 +10075,6 @@
           <w:sz w:val="16"/>
           <w:szCs w:val="16"/>
         </w:rPr>
-        <w:lastRenderedPageBreak/>
         <w:t>"""</w:t>
       </w:r>
     </w:p>
@@ -9857,7 +10324,7 @@
       <w:r>
         <w:t xml:space="preserve"> installation requires a special version of Raspian.   Instructions for loading the new OS are found on </w:t>
       </w:r>
-      <w:hyperlink r:id="rId56" w:history="1">
+      <w:hyperlink r:id="rId60" w:history="1">
         <w:r>
           <w:rPr>
             <w:rStyle w:val="Hyperlink"/>
@@ -9868,7 +10335,7 @@
       <w:r>
         <w:t xml:space="preserve"> </w:t>
       </w:r>
-      <w:hyperlink r:id="rId57" w:history="1">
+      <w:hyperlink r:id="rId61" w:history="1">
         <w:r>
           <w:rPr>
             <w:rStyle w:val="Hyperlink"/>
@@ -11682,7 +12149,7 @@
         <w:ind w:left="1080" w:hanging="360"/>
       </w:pPr>
     </w:lvl>
-    <w:lvl w:ilvl="1" w:tplc="04090019" w:tentative="1">
+    <w:lvl w:ilvl="1" w:tplc="04090019">
       <w:start w:val="1"/>
       <w:numFmt w:val="lowerLetter"/>
       <w:lvlText w:val="%2."/>
@@ -13953,7 +14420,7 @@
 </file>
 
 <file path=customXml/itemProps1.xml><?xml version="1.0" encoding="utf-8"?>
-<ds:datastoreItem xmlns:ds="http://schemas.openxmlformats.org/officeDocument/2006/customXml" ds:itemID="{6CA64BFB-B467-47B9-A958-1CA8D09F116C}">
+<ds:datastoreItem xmlns:ds="http://schemas.openxmlformats.org/officeDocument/2006/customXml" ds:itemID="{EC1D3402-0F2C-4B52-BFC5-B91E883298E6}">
   <ds:schemaRefs>
     <ds:schemaRef ds:uri="http://schemas.openxmlformats.org/officeDocument/2006/bibliography"/>
   </ds:schemaRefs>

</xml_diff>

<commit_message>
Python and tkinter for WIndows notes added.
</commit_message>
<xml_diff>
--- a/My RPi Notes.docx
+++ b/My RPi Notes.docx
@@ -40,7 +40,7 @@
         <w:rPr>
           <w:noProof/>
         </w:rPr>
-        <w:t>22-Jul-17</w:t>
+        <w:t>9-Mar-18</w:t>
       </w:r>
       <w:r>
         <w:rPr>
@@ -2137,19 +2137,11 @@
         <w:t xml:space="preserve">and </w:t>
       </w:r>
       <w:hyperlink r:id="rId18" w:history="1">
-        <w:proofErr w:type="spellStart"/>
         <w:r>
           <w:rPr>
             <w:rStyle w:val="Hyperlink"/>
           </w:rPr>
-          <w:t>Adafruit</w:t>
-        </w:r>
-        <w:proofErr w:type="spellEnd"/>
-        <w:r>
-          <w:rPr>
-            <w:rStyle w:val="Hyperlink"/>
-          </w:rPr>
-          <w:t xml:space="preserve"> IO</w:t>
+          <w:t>Adafruit IO</w:t>
         </w:r>
       </w:hyperlink>
       <w:r>
@@ -4573,21 +4565,7 @@
         <w:rPr>
           <w:rFonts w:ascii="Courier New" w:hAnsi="Courier New" w:cs="Courier New"/>
         </w:rPr>
-        <w:t xml:space="preserve"># </w:t>
-      </w:r>
-      <w:proofErr w:type="gramStart"/>
-      <w:r>
-        <w:rPr>
-          <w:rFonts w:ascii="Courier New" w:hAnsi="Courier New" w:cs="Courier New"/>
-        </w:rPr>
-        <w:t>In order to</w:t>
-      </w:r>
-      <w:proofErr w:type="gramEnd"/>
-      <w:r>
-        <w:rPr>
-          <w:rFonts w:ascii="Courier New" w:hAnsi="Courier New" w:cs="Courier New"/>
-        </w:rPr>
-        <w:t xml:space="preserve"> enable or disable this script just change the execution</w:t>
+        <w:t># In order to enable or disable this script just change the execution</w:t>
       </w:r>
       <w:r>
         <w:rPr>
@@ -5249,15 +5227,7 @@
       </w:r>
       <w:proofErr w:type="spellEnd"/>
       <w:r>
-        <w:t>/</w:t>
-      </w:r>
-      <w:proofErr w:type="spellStart"/>
-      <w:r>
-        <w:t>Adafruit</w:t>
-      </w:r>
-      <w:proofErr w:type="spellEnd"/>
-      <w:r>
-        <w:t xml:space="preserve"> Python ADS1x15 package.</w:t>
+        <w:t>/Adafruit Python ADS1x15 package.</w:t>
       </w:r>
     </w:p>
     <w:p>
@@ -5514,15 +5484,7 @@
         </w:numPr>
       </w:pPr>
       <w:r>
-        <w:t xml:space="preserve">ADC module for ADS1115 16-bit 4-channel ADC with Prog. Gain Amps.   From </w:t>
-      </w:r>
-      <w:proofErr w:type="spellStart"/>
-      <w:r>
-        <w:t>Adafruit</w:t>
-      </w:r>
-      <w:proofErr w:type="spellEnd"/>
-      <w:r>
-        <w:t xml:space="preserve"> Learn topic </w:t>
+        <w:t xml:space="preserve">ADC module for ADS1115 16-bit 4-channel ADC with Prog. Gain Amps.   From Adafruit Learn topic </w:t>
       </w:r>
       <w:hyperlink r:id="rId33" w:history="1">
         <w:r>
@@ -5863,13 +5825,8 @@
           <w:numId w:val="24"/>
         </w:numPr>
       </w:pPr>
-      <w:proofErr w:type="spellStart"/>
-      <w:r>
-        <w:t>Matplotlib</w:t>
-      </w:r>
-      <w:proofErr w:type="spellEnd"/>
-      <w:r>
-        <w:t xml:space="preserve"> 1.5.3</w:t>
+      <w:r>
+        <w:t>Matplotlib 1.5.3</w:t>
       </w:r>
       <w:r>
         <w:t xml:space="preserve"> from </w:t>
@@ -5886,15 +5843,7 @@
         <w:t xml:space="preserve">.  </w:t>
       </w:r>
       <w:r>
-        <w:t xml:space="preserve">On 24Dec16, </w:t>
-      </w:r>
-      <w:proofErr w:type="spellStart"/>
-      <w:r>
-        <w:t>Matplotlib</w:t>
-      </w:r>
-      <w:proofErr w:type="spellEnd"/>
-      <w:r>
-        <w:t xml:space="preserve"> is on RPi3B and Pavilion.</w:t>
+        <w:t>On 24Dec16, Matplotlib is on RPi3B and Pavilion.</w:t>
       </w:r>
     </w:p>
     <w:p>
@@ -6367,15 +6316,7 @@
         <w:t xml:space="preserve">– </w:t>
       </w:r>
       <w:r>
-        <w:t xml:space="preserve">To enable communication between RPi and Arduino over USB ports.   Hardware cable is USB-Serial conversion cable with Ethernet Cat-5 extension purchased from </w:t>
-      </w:r>
-      <w:proofErr w:type="spellStart"/>
-      <w:r>
-        <w:t>Adafruit</w:t>
-      </w:r>
-      <w:proofErr w:type="spellEnd"/>
-      <w:r>
-        <w:t>.</w:t>
+        <w:t>To enable communication between RPi and Arduino over USB ports.   Hardware cable is USB-Serial conversion cable with Ethernet Cat-5 extension purchased from Adafruit.</w:t>
       </w:r>
     </w:p>
     <w:p>
@@ -7037,21 +6978,7 @@
         <w:rPr>
           <w:rStyle w:val="Hyperlink"/>
         </w:rPr>
-        <w:t xml:space="preserve">Sample programs in </w:t>
-      </w:r>
-      <w:proofErr w:type="spellStart"/>
-      <w:r>
-        <w:rPr>
-          <w:rStyle w:val="Hyperlink"/>
-        </w:rPr>
-        <w:t>Adafruit</w:t>
-      </w:r>
-      <w:proofErr w:type="spellEnd"/>
-      <w:r>
-        <w:rPr>
-          <w:rStyle w:val="Hyperlink"/>
-        </w:rPr>
-        <w:t xml:space="preserve">, Raspberry Pi, </w:t>
+        <w:t xml:space="preserve">Sample programs in Adafruit, Raspberry Pi, </w:t>
       </w:r>
       <w:proofErr w:type="spellStart"/>
       <w:r>
@@ -7994,7 +7921,7 @@
         <w:pStyle w:val="ListParagraph"/>
         <w:numPr>
           <w:ilvl w:val="0"/>
-          <w:numId w:val="5"/>
+          <w:numId w:val="28"/>
         </w:numPr>
       </w:pPr>
       <w:r>
@@ -8017,7 +7944,7 @@
         <w:pStyle w:val="ListParagraph"/>
         <w:numPr>
           <w:ilvl w:val="0"/>
-          <w:numId w:val="5"/>
+          <w:numId w:val="28"/>
         </w:numPr>
       </w:pPr>
       <w:r>
@@ -8040,7 +7967,7 @@
         <w:pStyle w:val="ListParagraph"/>
         <w:numPr>
           <w:ilvl w:val="0"/>
-          <w:numId w:val="5"/>
+          <w:numId w:val="28"/>
         </w:numPr>
       </w:pPr>
       <w:r>
@@ -8060,7 +7987,7 @@
         <w:pStyle w:val="ListParagraph"/>
         <w:numPr>
           <w:ilvl w:val="0"/>
-          <w:numId w:val="5"/>
+          <w:numId w:val="28"/>
         </w:numPr>
       </w:pPr>
       <w:r>
@@ -8089,6 +8016,30 @@
     <w:p>
       <w:pPr>
         <w:pStyle w:val="ListParagraph"/>
+        <w:numPr>
+          <w:ilvl w:val="0"/>
+          <w:numId w:val="28"/>
+        </w:numPr>
+      </w:pPr>
+      <w:r>
+        <w:t>Ref E:  Learning Python, Kathy Cunningham.  O’Reilly.</w:t>
+      </w:r>
+    </w:p>
+    <w:p>
+      <w:pPr>
+        <w:pStyle w:val="ListParagraph"/>
+        <w:numPr>
+          <w:ilvl w:val="0"/>
+          <w:numId w:val="28"/>
+        </w:numPr>
+      </w:pPr>
+      <w:r>
+        <w:t>Ref F: Python 3.4.3 Documentation from IDLE Help on PC.</w:t>
+      </w:r>
+    </w:p>
+    <w:p>
+      <w:pPr>
+        <w:pStyle w:val="ListParagraph"/>
         <w:ind w:left="360"/>
       </w:pPr>
     </w:p>
@@ -8242,15 +8193,381 @@
         </w:numPr>
       </w:pPr>
       <w:r>
-        <w:t>Python interactive command history is stored in user directory in file .</w:t>
-      </w:r>
-      <w:proofErr w:type="spellStart"/>
-      <w:r>
-        <w:t>python_history</w:t>
+        <w:rPr>
+          <w:i/>
+        </w:rPr>
+        <w:t>Python interactive command history:</w:t>
+      </w:r>
+      <w:r>
+        <w:t xml:space="preserve">    </w:t>
+      </w:r>
+    </w:p>
+    <w:p>
+      <w:pPr>
+        <w:pStyle w:val="ListParagraph"/>
+        <w:ind w:left="360"/>
+      </w:pPr>
+      <w:r>
+        <w:rPr>
+          <w:i/>
+        </w:rPr>
+        <w:t xml:space="preserve">In Windows use Alt-n, Alt-p keys (next/previous) to browse </w:t>
+      </w:r>
+      <w:r>
+        <w:rPr>
+          <w:i/>
+        </w:rPr>
+        <w:t>history</w:t>
+      </w:r>
+      <w:r>
+        <w:rPr>
+          <w:i/>
+        </w:rPr>
+        <w:t>, for the current IDLE session</w:t>
+      </w:r>
+      <w:r>
+        <w:t>.</w:t>
+      </w:r>
+      <w:r>
+        <w:t xml:space="preserve"> Other keys can be set using this:</w:t>
+      </w:r>
+    </w:p>
+    <w:p>
+      <w:pPr>
+        <w:pStyle w:val="ListParagraph"/>
+        <w:ind w:left="360"/>
+      </w:pPr>
+      <w:r>
+        <w:rPr>
+          <w:rFonts w:ascii="Arial" w:hAnsi="Arial" w:cs="Arial"/>
+          <w:color w:val="242729"/>
+          <w:sz w:val="23"/>
+          <w:szCs w:val="23"/>
+          <w:shd w:val="clear" w:color="auto" w:fill="FFFFFF"/>
+        </w:rPr>
+        <w:t>"</w:t>
+      </w:r>
+      <w:r>
+        <w:rPr>
+          <w:rFonts w:ascii="Arial" w:hAnsi="Arial" w:cs="Arial"/>
+          <w:i/>
+          <w:color w:val="242729"/>
+          <w:sz w:val="20"/>
+          <w:szCs w:val="23"/>
+          <w:shd w:val="clear" w:color="auto" w:fill="FFFFFF"/>
+        </w:rPr>
+        <w:t>In IDLE, go to Options -&gt; Configure IDLE -&gt; Keys and there select history-next and then history-previous to change the keys. Then click on Get New Keys for Selection and you are ready to choose whatever key combination you want</w:t>
+      </w:r>
+      <w:r>
+        <w:rPr>
+          <w:rFonts w:ascii="Arial" w:hAnsi="Arial" w:cs="Arial"/>
+          <w:color w:val="242729"/>
+          <w:sz w:val="23"/>
+          <w:szCs w:val="23"/>
+          <w:shd w:val="clear" w:color="auto" w:fill="FFFFFF"/>
+        </w:rPr>
+        <w:t xml:space="preserve">.".   </w:t>
+      </w:r>
+      <w:r>
+        <w:t xml:space="preserve">Other suggestion was to use </w:t>
+      </w:r>
+      <w:proofErr w:type="spellStart"/>
+      <w:r>
+        <w:t>IPython</w:t>
+      </w:r>
+      <w:proofErr w:type="spellEnd"/>
+      <w:r>
+        <w:t xml:space="preserve"> software tool</w:t>
+      </w:r>
+      <w:r>
+        <w:t xml:space="preserve"> for Windows.   </w:t>
+      </w:r>
+    </w:p>
+    <w:p>
+      <w:pPr>
+        <w:pStyle w:val="ListParagraph"/>
+        <w:ind w:left="360"/>
+      </w:pPr>
+      <w:r>
+        <w:t>In Linux</w:t>
+      </w:r>
+      <w:r>
+        <w:t xml:space="preserve">, </w:t>
+      </w:r>
+      <w:r>
+        <w:t>try</w:t>
+      </w:r>
+      <w:r>
+        <w:t xml:space="preserve"> key commands</w:t>
+      </w:r>
+      <w:r>
+        <w:t xml:space="preserve"> equivalent to above</w:t>
+      </w:r>
+      <w:r>
+        <w:t>.</w:t>
+      </w:r>
+      <w:r>
+        <w:t xml:space="preserve"> </w:t>
+      </w:r>
+      <w:r>
+        <w:t xml:space="preserve"> Python interactive command history is stored in user directory in </w:t>
+      </w:r>
+      <w:proofErr w:type="gramStart"/>
+      <w:r>
+        <w:t>file .</w:t>
+      </w:r>
+      <w:proofErr w:type="spellStart"/>
+      <w:r>
+        <w:t>python</w:t>
+      </w:r>
+      <w:proofErr w:type="gramEnd"/>
+      <w:r>
+        <w:t>_history</w:t>
       </w:r>
       <w:proofErr w:type="spellEnd"/>
       <w:r>
         <w:t>.  (Verify this)</w:t>
+      </w:r>
+    </w:p>
+    <w:p>
+      <w:pPr>
+        <w:pStyle w:val="ListParagraph"/>
+        <w:numPr>
+          <w:ilvl w:val="0"/>
+          <w:numId w:val="7"/>
+        </w:numPr>
+      </w:pPr>
+      <w:r>
+        <w:t xml:space="preserve">Python code development folder for Windows:  </w:t>
+      </w:r>
+      <w:r>
+        <w:t>Documents\</w:t>
+      </w:r>
+      <w:proofErr w:type="spellStart"/>
+      <w:r>
+        <w:t>codeWin</w:t>
+      </w:r>
+      <w:proofErr w:type="spellEnd"/>
+      <w:r>
+        <w:t xml:space="preserve">.  </w:t>
+      </w:r>
+    </w:p>
+    <w:p>
+      <w:pPr>
+        <w:pStyle w:val="ListParagraph"/>
+        <w:numPr>
+          <w:ilvl w:val="0"/>
+          <w:numId w:val="7"/>
+        </w:numPr>
+      </w:pPr>
+      <w:r>
+        <w:t>Python code development folder on PC or RPi:  Documents\code (??)</w:t>
+      </w:r>
+    </w:p>
+    <w:p>
+      <w:pPr>
+        <w:pStyle w:val="ListParagraph"/>
+        <w:numPr>
+          <w:ilvl w:val="0"/>
+          <w:numId w:val="7"/>
+        </w:numPr>
+      </w:pPr>
+      <w:r>
+        <w:rPr>
+          <w:b/>
+        </w:rPr>
+        <w:t>Search path</w:t>
+      </w:r>
+      <w:r>
+        <w:t xml:space="preserve"> info:   read up on Modules in </w:t>
+      </w:r>
+      <w:r>
+        <w:t>the references</w:t>
+      </w:r>
+      <w:r>
+        <w:t>.   See Ref E, pp679-68</w:t>
+      </w:r>
+      <w:r>
+        <w:t>2</w:t>
+      </w:r>
+      <w:r>
+        <w:t xml:space="preserve">.   </w:t>
+      </w:r>
+      <w:r>
+        <w:rPr>
+          <w:i/>
+        </w:rPr>
+        <w:t>Import</w:t>
+      </w:r>
+      <w:r>
+        <w:t xml:space="preserve"> command follows the search path, typically a) current </w:t>
+      </w:r>
+      <w:r>
+        <w:t>directory, b</w:t>
+      </w:r>
+      <w:r>
+        <w:t xml:space="preserve">) directories listed in PYTHONPATH, c) standard libraries path, d) Lib\site-packages directory of third-party extensions (automatic).  </w:t>
+      </w:r>
+      <w:r>
+        <w:t xml:space="preserve">Display path from IDLE using </w:t>
+      </w:r>
+      <w:r>
+        <w:rPr>
+          <w:i/>
+        </w:rPr>
+        <w:t xml:space="preserve">import sys; </w:t>
+      </w:r>
+      <w:proofErr w:type="spellStart"/>
+      <w:proofErr w:type="gramStart"/>
+      <w:r>
+        <w:rPr>
+          <w:i/>
+        </w:rPr>
+        <w:t>sys.path</w:t>
+      </w:r>
+      <w:proofErr w:type="spellEnd"/>
+      <w:proofErr w:type="gramEnd"/>
+      <w:r>
+        <w:rPr>
+          <w:i/>
+        </w:rPr>
+        <w:t>.   Default response on PC:</w:t>
+      </w:r>
+    </w:p>
+    <w:p>
+      <w:pPr>
+        <w:ind w:left="1440"/>
+      </w:pPr>
+      <w:r>
+        <w:t xml:space="preserve">&gt;&gt;&gt; import sys; </w:t>
+      </w:r>
+      <w:proofErr w:type="spellStart"/>
+      <w:proofErr w:type="gramStart"/>
+      <w:r>
+        <w:t>sys.path</w:t>
+      </w:r>
+      <w:proofErr w:type="spellEnd"/>
+      <w:proofErr w:type="gramEnd"/>
+      <w:r>
+        <w:br/>
+        <w:t>['', 'C:\\Python34\\Lib\\</w:t>
+      </w:r>
+      <w:proofErr w:type="spellStart"/>
+      <w:r>
+        <w:t>idlelib</w:t>
+      </w:r>
+      <w:proofErr w:type="spellEnd"/>
+      <w:r>
+        <w:t>', 'C:\\Python34\\python34.zip', 'C:\\Python34\\DLLs', 'C:\\Python34\\lib', 'C:\\Python34', 'C:\\Python34\\lib\\site-packages']</w:t>
+      </w:r>
+    </w:p>
+    <w:p>
+      <w:pPr>
+        <w:pStyle w:val="ListParagraph"/>
+      </w:pPr>
+    </w:p>
+    <w:p>
+      <w:pPr>
+        <w:pStyle w:val="ListParagraph"/>
+        <w:numPr>
+          <w:ilvl w:val="0"/>
+          <w:numId w:val="7"/>
+        </w:numPr>
+      </w:pPr>
+      <w:r>
+        <w:t xml:space="preserve">Differences between interactive commands and statements in files:  PRINT is optional in interactive </w:t>
+      </w:r>
+      <w:r>
+        <w:t>execution but</w:t>
+      </w:r>
+      <w:r>
+        <w:t xml:space="preserve"> required for executing from a file.</w:t>
+      </w:r>
+      <w:r>
+        <w:t xml:space="preserve">   Example:  interactive </w:t>
+      </w:r>
+      <w:proofErr w:type="spellStart"/>
+      <w:proofErr w:type="gramStart"/>
+      <w:r>
+        <w:t>sys.path</w:t>
+      </w:r>
+      <w:proofErr w:type="spellEnd"/>
+      <w:proofErr w:type="gramEnd"/>
+      <w:r>
+        <w:t xml:space="preserve"> and print(</w:t>
+      </w:r>
+      <w:proofErr w:type="spellStart"/>
+      <w:r>
+        <w:t>sys.path</w:t>
+      </w:r>
+      <w:proofErr w:type="spellEnd"/>
+      <w:r>
+        <w:t xml:space="preserve">) works.   From a file, </w:t>
+      </w:r>
+      <w:proofErr w:type="spellStart"/>
+      <w:proofErr w:type="gramStart"/>
+      <w:r>
+        <w:t>sys.path</w:t>
+      </w:r>
+      <w:proofErr w:type="spellEnd"/>
+      <w:proofErr w:type="gramEnd"/>
+      <w:r>
+        <w:t xml:space="preserve"> prints path to the library while print(</w:t>
+      </w:r>
+      <w:proofErr w:type="spellStart"/>
+      <w:r>
+        <w:t>sys.path</w:t>
+      </w:r>
+      <w:proofErr w:type="spellEnd"/>
+      <w:r>
+        <w:t>) prints as expected.   See Ref E, p52.</w:t>
+      </w:r>
+    </w:p>
+    <w:p>
+      <w:pPr>
+        <w:pStyle w:val="ListParagraph"/>
+        <w:numPr>
+          <w:ilvl w:val="0"/>
+          <w:numId w:val="7"/>
+        </w:numPr>
+      </w:pPr>
+      <w:r>
+        <w:t>Differences between Python 2 and Python 3:    There are some!</w:t>
+      </w:r>
+      <w:r>
+        <w:t xml:space="preserve">   Ref </w:t>
+      </w:r>
+      <w:r>
+        <w:t>F, ‘</w:t>
+      </w:r>
+      <w:proofErr w:type="spellStart"/>
+      <w:r>
+        <w:t>Whats</w:t>
+      </w:r>
+      <w:proofErr w:type="spellEnd"/>
+      <w:r>
+        <w:t xml:space="preserve"> New’.</w:t>
+      </w:r>
+    </w:p>
+    <w:p>
+      <w:pPr>
+        <w:pStyle w:val="ListParagraph"/>
+        <w:numPr>
+          <w:ilvl w:val="0"/>
+          <w:numId w:val="7"/>
+        </w:numPr>
+      </w:pPr>
+      <w:r>
+        <w:lastRenderedPageBreak/>
+        <w:t>Comment out a line</w:t>
+      </w:r>
+      <w:proofErr w:type="gramStart"/>
+      <w:r>
+        <w:t>:  “</w:t>
+      </w:r>
+      <w:proofErr w:type="gramEnd"/>
+      <w:r>
+        <w:t>##”.   A range of lines:  “””      “””</w:t>
       </w:r>
     </w:p>
     <w:p>
@@ -8790,7 +9107,6 @@
         <w:spacing w:before="0" w:beforeAutospacing="0" w:after="240" w:afterAutospacing="0" w:line="293" w:lineRule="atLeast"/>
       </w:pPr>
       <w:r>
-        <w:lastRenderedPageBreak/>
         <w:tab/>
       </w:r>
       <w:r>
@@ -9267,6 +9583,7 @@
         </w:numPr>
       </w:pPr>
       <w:r>
+        <w:lastRenderedPageBreak/>
         <w:t>Networking in Python.</w:t>
       </w:r>
     </w:p>
@@ -9332,15 +9649,7 @@
         <w:t>Sending images to the cloud.</w:t>
       </w:r>
       <w:r>
-        <w:t xml:space="preserve">   See above "Saving data to the cloud" for Dropbox and </w:t>
-      </w:r>
-      <w:proofErr w:type="spellStart"/>
-      <w:r>
-        <w:t>Adafruit</w:t>
-      </w:r>
-      <w:proofErr w:type="spellEnd"/>
-      <w:r>
-        <w:t xml:space="preserve"> IO examples.</w:t>
+        <w:t xml:space="preserve">   See above "Saving data to the cloud" for Dropbox and Adafruit IO examples.</w:t>
       </w:r>
     </w:p>
     <w:p>
@@ -9531,8 +9840,6 @@
       <w:r>
         <w:t>time, the</w:t>
       </w:r>
-      <w:bookmarkStart w:id="4" w:name="_GoBack"/>
-      <w:bookmarkEnd w:id="4"/>
       <w:r>
         <w:t xml:space="preserve"> actual value may be retrieved by calling localtime().  Do p</w:t>
       </w:r>
@@ -9762,11 +10069,7 @@
       </w:r>
       <w:proofErr w:type="spellEnd"/>
       <w:r>
-        <w:t xml:space="preserve"> is not </w:t>
-      </w:r>
-      <w:r>
-        <w:lastRenderedPageBreak/>
-        <w:t xml:space="preserve">provided, the current time is returned by </w:t>
+        <w:t xml:space="preserve"> is not provided, the current time is returned by </w:t>
       </w:r>
       <w:proofErr w:type="gramStart"/>
       <w:r>
@@ -9895,6 +10198,7 @@
         <w:rPr>
           <w:noProof/>
         </w:rPr>
+        <w:lastRenderedPageBreak/>
         <w:drawing>
           <wp:inline distT="0" distB="0" distL="0" distR="0" wp14:anchorId="0C7D1F70" wp14:editId="23CD45E1">
             <wp:extent cx="5695950" cy="1600200"/>
@@ -10194,6 +10498,7 @@
         <w:t>Process=</w:t>
       </w:r>
       <w:proofErr w:type="spellStart"/>
+      <w:proofErr w:type="gramStart"/>
       <w:r>
         <w:rPr>
           <w:rFonts w:ascii="Courier New" w:hAnsi="Courier New" w:cs="Courier New"/>
@@ -10209,42 +10514,51 @@
           <w:sz w:val="16"/>
           <w:szCs w:val="16"/>
         </w:rPr>
-        <w:t>('~/Dropbox-Uploader/dropbox_uploader.sh upload %s ./Apps/%s' % (str(</w:t>
-      </w:r>
-      <w:proofErr w:type="spellStart"/>
+        <w:t>(</w:t>
+      </w:r>
+      <w:proofErr w:type="gramEnd"/>
       <w:r>
         <w:rPr>
           <w:rFonts w:ascii="Courier New" w:hAnsi="Courier New" w:cs="Courier New"/>
           <w:sz w:val="16"/>
           <w:szCs w:val="16"/>
         </w:rPr>
-        <w:t>localFile</w:t>
-      </w:r>
-      <w:proofErr w:type="spellEnd"/>
+        <w:t>'~/Dropbox-Uploader/dropbox_uploader.sh upload %s ./Apps/%s' % (str(</w:t>
+      </w:r>
+      <w:proofErr w:type="spellStart"/>
       <w:r>
         <w:rPr>
           <w:rFonts w:ascii="Courier New" w:hAnsi="Courier New" w:cs="Courier New"/>
           <w:sz w:val="16"/>
           <w:szCs w:val="16"/>
         </w:rPr>
-        <w:t>), str(</w:t>
-      </w:r>
-      <w:proofErr w:type="spellStart"/>
+        <w:t>localFile</w:t>
+      </w:r>
+      <w:proofErr w:type="spellEnd"/>
       <w:r>
         <w:rPr>
           <w:rFonts w:ascii="Courier New" w:hAnsi="Courier New" w:cs="Courier New"/>
           <w:sz w:val="16"/>
           <w:szCs w:val="16"/>
         </w:rPr>
-        <w:t>localFile</w:t>
-      </w:r>
-      <w:proofErr w:type="spellEnd"/>
+        <w:t>), str(</w:t>
+      </w:r>
+      <w:proofErr w:type="spellStart"/>
       <w:r>
         <w:rPr>
           <w:rFonts w:ascii="Courier New" w:hAnsi="Courier New" w:cs="Courier New"/>
           <w:sz w:val="16"/>
           <w:szCs w:val="16"/>
         </w:rPr>
+        <w:t>localFile</w:t>
+      </w:r>
+      <w:proofErr w:type="spellEnd"/>
+      <w:r>
+        <w:rPr>
+          <w:rFonts w:ascii="Courier New" w:hAnsi="Courier New" w:cs="Courier New"/>
+          <w:sz w:val="16"/>
+          <w:szCs w:val="16"/>
+        </w:rPr>
         <w:t>)), shell=True)</w:t>
       </w:r>
     </w:p>
@@ -10260,20 +10574,310 @@
     <w:p>
       <w:pPr>
         <w:pStyle w:val="ListParagraph"/>
-        <w:ind w:left="360"/>
-      </w:pPr>
-    </w:p>
-    <w:p>
-      <w:pPr>
-        <w:rPr>
-          <w:rFonts w:asciiTheme="majorHAnsi" w:eastAsiaTheme="majorEastAsia" w:hAnsiTheme="majorHAnsi" w:cstheme="majorBidi"/>
+        <w:numPr>
+          <w:ilvl w:val="0"/>
+          <w:numId w:val="7"/>
+        </w:numPr>
+        <w:rPr>
           <w:b/>
-          <w:bCs/>
-          <w:color w:val="365F91" w:themeColor="accent1" w:themeShade="BF"/>
-          <w:sz w:val="28"/>
-          <w:szCs w:val="28"/>
-        </w:rPr>
-      </w:pPr>
+        </w:rPr>
+      </w:pPr>
+      <w:r>
+        <w:rPr>
+          <w:b/>
+        </w:rPr>
+        <w:t>Windows Notes</w:t>
+      </w:r>
+      <w:r>
+        <w:rPr>
+          <w:b/>
+        </w:rPr>
+        <w:t xml:space="preserve"> begun 20180417</w:t>
+      </w:r>
+    </w:p>
+    <w:p>
+      <w:r>
+        <w:t>Notes collected while developing GUI application in Python on Windows.</w:t>
+      </w:r>
+    </w:p>
+    <w:p>
+      <w:r>
+        <w:t xml:space="preserve">References: </w:t>
+      </w:r>
+    </w:p>
+    <w:p>
+      <w:pPr>
+        <w:pStyle w:val="ListParagraph"/>
+        <w:numPr>
+          <w:ilvl w:val="0"/>
+          <w:numId w:val="29"/>
+        </w:numPr>
+      </w:pPr>
+      <w:r>
+        <w:t xml:space="preserve">Python 3 Tutorial - </w:t>
+      </w:r>
+      <w:hyperlink r:id="rId60" w:history="1">
+        <w:proofErr w:type="spellStart"/>
+        <w:r>
+          <w:rPr>
+            <w:rStyle w:val="Hyperlink"/>
+          </w:rPr>
+          <w:t>Tkinter</w:t>
+        </w:r>
+        <w:proofErr w:type="spellEnd"/>
+        <w:r>
+          <w:rPr>
+            <w:rStyle w:val="Hyperlink"/>
+          </w:rPr>
+          <w:t xml:space="preserve"> Tutorial</w:t>
+        </w:r>
+      </w:hyperlink>
+      <w:r>
+        <w:t xml:space="preserve"> </w:t>
+      </w:r>
+    </w:p>
+    <w:p>
+      <w:pPr>
+        <w:pStyle w:val="ListParagraph"/>
+        <w:numPr>
+          <w:ilvl w:val="0"/>
+          <w:numId w:val="29"/>
+        </w:numPr>
+      </w:pPr>
+      <w:r>
+        <w:t>Programming in Raspberry Pi (Monk) mentioned earlier.</w:t>
+      </w:r>
+    </w:p>
+    <w:p>
+      <w:pPr>
+        <w:pStyle w:val="ListParagraph"/>
+        <w:numPr>
+          <w:ilvl w:val="0"/>
+          <w:numId w:val="29"/>
+        </w:numPr>
+      </w:pPr>
+      <w:r>
+        <w:t xml:space="preserve">In Python Shell, </w:t>
+      </w:r>
+      <w:r>
+        <w:rPr>
+          <w:rFonts w:ascii="Century" w:hAnsi="Century"/>
+        </w:rPr>
+        <w:t xml:space="preserve">import </w:t>
+      </w:r>
+      <w:proofErr w:type="spellStart"/>
+      <w:r>
+        <w:rPr>
+          <w:rFonts w:ascii="Courier New" w:hAnsi="Courier New" w:cs="Courier New"/>
+          <w:sz w:val="20"/>
+          <w:szCs w:val="20"/>
+        </w:rPr>
+        <w:t>tkinter</w:t>
+      </w:r>
+      <w:proofErr w:type="spellEnd"/>
+      <w:r>
+        <w:rPr>
+          <w:rFonts w:ascii="Courier New" w:hAnsi="Courier New" w:cs="Courier New"/>
+          <w:sz w:val="20"/>
+          <w:szCs w:val="20"/>
+        </w:rPr>
+        <w:t xml:space="preserve"> as </w:t>
+      </w:r>
+      <w:proofErr w:type="spellStart"/>
+      <w:r>
+        <w:rPr>
+          <w:rFonts w:ascii="Courier New" w:hAnsi="Courier New" w:cs="Courier New"/>
+          <w:sz w:val="20"/>
+          <w:szCs w:val="20"/>
+        </w:rPr>
+        <w:t>tk</w:t>
+      </w:r>
+      <w:proofErr w:type="spellEnd"/>
+      <w:r>
+        <w:t xml:space="preserve">, then </w:t>
+      </w:r>
+      <w:r>
+        <w:rPr>
+          <w:rFonts w:ascii="Courier New" w:hAnsi="Courier New" w:cs="Courier New"/>
+          <w:sz w:val="20"/>
+          <w:szCs w:val="20"/>
+        </w:rPr>
+        <w:t>&gt;&gt;&gt; help(</w:t>
+      </w:r>
+      <w:proofErr w:type="spellStart"/>
+      <w:r>
+        <w:rPr>
+          <w:rFonts w:ascii="Courier New" w:hAnsi="Courier New" w:cs="Courier New"/>
+          <w:sz w:val="20"/>
+          <w:szCs w:val="20"/>
+        </w:rPr>
+        <w:t>tk</w:t>
+      </w:r>
+      <w:proofErr w:type="spellEnd"/>
+      <w:r>
+        <w:rPr>
+          <w:rFonts w:ascii="Courier New" w:hAnsi="Courier New" w:cs="Courier New"/>
+          <w:sz w:val="20"/>
+          <w:szCs w:val="20"/>
+        </w:rPr>
+        <w:t>)</w:t>
+      </w:r>
+      <w:r>
+        <w:t xml:space="preserve"> for package help.</w:t>
+      </w:r>
+    </w:p>
+    <w:p>
+      <w:pPr>
+        <w:pStyle w:val="ListParagraph"/>
+        <w:numPr>
+          <w:ilvl w:val="0"/>
+          <w:numId w:val="29"/>
+        </w:numPr>
+      </w:pPr>
+    </w:p>
+    <w:p>
+      <w:r>
+        <w:t xml:space="preserve">Recommendation:  GUI program development can use IDLE as program editor, but it is best to launch from the Windows command shell.   Assuming python3+ is used, run the program with </w:t>
+      </w:r>
+      <w:r>
+        <w:t>this command:</w:t>
+      </w:r>
+    </w:p>
+    <w:p>
+      <w:pPr>
+        <w:ind w:left="720"/>
+        <w:rPr>
+          <w:rFonts w:ascii="Courier New" w:hAnsi="Courier New" w:cs="Courier New"/>
+          <w:sz w:val="20"/>
+          <w:szCs w:val="20"/>
+        </w:rPr>
+      </w:pPr>
+      <w:r>
+        <w:rPr>
+          <w:rFonts w:ascii="Courier New" w:hAnsi="Courier New" w:cs="Courier New"/>
+          <w:sz w:val="20"/>
+          <w:szCs w:val="20"/>
+        </w:rPr>
+        <w:t xml:space="preserve">cd </w:t>
+      </w:r>
+      <w:proofErr w:type="gramStart"/>
+      <w:r>
+        <w:rPr>
+          <w:rFonts w:ascii="Courier New" w:hAnsi="Courier New" w:cs="Courier New"/>
+          <w:sz w:val="20"/>
+          <w:szCs w:val="20"/>
+        </w:rPr>
+        <w:t>c:\users\alan\documents\codewin\tkinter_tutorial  (</w:t>
+      </w:r>
+      <w:proofErr w:type="gramEnd"/>
+      <w:r>
+        <w:rPr>
+          <w:rFonts w:ascii="Courier New" w:hAnsi="Courier New" w:cs="Courier New"/>
+          <w:sz w:val="20"/>
+          <w:szCs w:val="20"/>
+        </w:rPr>
+        <w:t>or equivalent)</w:t>
+      </w:r>
+    </w:p>
+    <w:p>
+      <w:pPr>
+        <w:ind w:left="720"/>
+        <w:rPr>
+          <w:rFonts w:ascii="Century" w:hAnsi="Century"/>
+          <w:sz w:val="20"/>
+          <w:szCs w:val="20"/>
+        </w:rPr>
+      </w:pPr>
+      <w:r>
+        <w:rPr>
+          <w:rFonts w:ascii="Courier New" w:hAnsi="Courier New" w:cs="Courier New"/>
+          <w:sz w:val="20"/>
+          <w:szCs w:val="20"/>
+        </w:rPr>
+        <w:t>c:\python34\python hello.py</w:t>
+      </w:r>
+      <w:r>
+        <w:rPr>
+          <w:rFonts w:ascii="Century" w:hAnsi="Century"/>
+          <w:sz w:val="20"/>
+          <w:szCs w:val="20"/>
+        </w:rPr>
+        <w:t xml:space="preserve">  </w:t>
+      </w:r>
+    </w:p>
+    <w:p>
+      <w:r>
+        <w:t>Leave the command window open for further trial runs.</w:t>
+      </w:r>
+    </w:p>
+    <w:p>
+      <w:r>
+        <w:t xml:space="preserve">In the command shell, these work:  </w:t>
+      </w:r>
+      <w:proofErr w:type="spellStart"/>
+      <w:proofErr w:type="gramStart"/>
+      <w:r>
+        <w:rPr>
+          <w:rFonts w:ascii="Courier New" w:hAnsi="Courier New" w:cs="Courier New"/>
+          <w:sz w:val="20"/>
+        </w:rPr>
+        <w:t>cd,dir</w:t>
+      </w:r>
+      <w:proofErr w:type="spellEnd"/>
+      <w:proofErr w:type="gramEnd"/>
+      <w:r>
+        <w:t xml:space="preserve">, </w:t>
+      </w:r>
+      <w:r>
+        <w:rPr>
+          <w:rFonts w:ascii="Courier New" w:hAnsi="Courier New" w:cs="Courier New"/>
+          <w:sz w:val="20"/>
+        </w:rPr>
+        <w:t>up and down arrow</w:t>
+      </w:r>
+      <w:r>
+        <w:rPr>
+          <w:sz w:val="20"/>
+        </w:rPr>
+        <w:t xml:space="preserve"> </w:t>
+      </w:r>
+      <w:r>
+        <w:t>to scroll through command history.</w:t>
+      </w:r>
+    </w:p>
+    <w:p>
+      <w:pPr>
+        <w:rPr>
+          <w:rFonts w:ascii="Courier New" w:hAnsi="Courier New" w:cs="Courier New"/>
+          <w:sz w:val="20"/>
+        </w:rPr>
+      </w:pPr>
+      <w:r>
+        <w:t xml:space="preserve">Example code </w:t>
+      </w:r>
+      <w:r>
+        <w:t xml:space="preserve">from the tutorial is saved in the folder </w:t>
+      </w:r>
+      <w:r>
+        <w:rPr>
+          <w:rFonts w:ascii="Courier New" w:hAnsi="Courier New" w:cs="Courier New"/>
+          <w:sz w:val="20"/>
+        </w:rPr>
+        <w:t>C:\Users\Alan\Documents\CodeWin\tkinter_tutorial</w:t>
+      </w:r>
+    </w:p>
+    <w:p>
+      <w:r>
+        <w:lastRenderedPageBreak/>
+        <w:t>Code as implemented may differ from that listed in the tutorials to correct differences for this version of Python or for experimentation.</w:t>
+      </w:r>
+      <w:bookmarkStart w:id="4" w:name="_GoBack"/>
+      <w:bookmarkEnd w:id="4"/>
+    </w:p>
+    <w:p>
+      <w:r>
+        <w:t xml:space="preserve"> </w:t>
+      </w:r>
       <w:r>
         <w:br w:type="page"/>
       </w:r>
@@ -10324,7 +10928,7 @@
       <w:r>
         <w:t xml:space="preserve"> installation requires a special version of Raspian.   Instructions for loading the new OS are found on </w:t>
       </w:r>
-      <w:hyperlink r:id="rId60" w:history="1">
+      <w:hyperlink r:id="rId61" w:history="1">
         <w:r>
           <w:rPr>
             <w:rStyle w:val="Hyperlink"/>
@@ -10335,7 +10939,7 @@
       <w:r>
         <w:t xml:space="preserve"> </w:t>
       </w:r>
-      <w:hyperlink r:id="rId61" w:history="1">
+      <w:hyperlink r:id="rId62" w:history="1">
         <w:r>
           <w:rPr>
             <w:rStyle w:val="Hyperlink"/>
@@ -10860,6 +11464,95 @@
     </w:lvl>
   </w:abstractNum>
   <w:abstractNum w:abstractNumId="2" w15:restartNumberingAfterBreak="0">
+    <w:nsid w:val="0D3439C7"/>
+    <w:multiLevelType w:val="hybridMultilevel"/>
+    <w:tmpl w:val="8D28A8AE"/>
+    <w:lvl w:ilvl="0" w:tplc="04090001">
+      <w:start w:val="1"/>
+      <w:numFmt w:val="bullet"/>
+      <w:lvlText w:val=""/>
+      <w:lvlJc w:val="left"/>
+      <w:pPr>
+        <w:ind w:left="360" w:hanging="360"/>
+      </w:pPr>
+      <w:rPr>
+        <w:rFonts w:ascii="Symbol" w:hAnsi="Symbol" w:hint="default"/>
+      </w:rPr>
+    </w:lvl>
+    <w:lvl w:ilvl="1" w:tplc="04090019">
+      <w:start w:val="1"/>
+      <w:numFmt w:val="lowerLetter"/>
+      <w:lvlText w:val="%2."/>
+      <w:lvlJc w:val="left"/>
+      <w:pPr>
+        <w:ind w:left="1080" w:hanging="360"/>
+      </w:pPr>
+    </w:lvl>
+    <w:lvl w:ilvl="2" w:tplc="0409001B" w:tentative="1">
+      <w:start w:val="1"/>
+      <w:numFmt w:val="lowerRoman"/>
+      <w:lvlText w:val="%3."/>
+      <w:lvlJc w:val="right"/>
+      <w:pPr>
+        <w:ind w:left="1800" w:hanging="180"/>
+      </w:pPr>
+    </w:lvl>
+    <w:lvl w:ilvl="3" w:tplc="0409000F" w:tentative="1">
+      <w:start w:val="1"/>
+      <w:numFmt w:val="decimal"/>
+      <w:lvlText w:val="%4."/>
+      <w:lvlJc w:val="left"/>
+      <w:pPr>
+        <w:ind w:left="2520" w:hanging="360"/>
+      </w:pPr>
+    </w:lvl>
+    <w:lvl w:ilvl="4" w:tplc="04090019" w:tentative="1">
+      <w:start w:val="1"/>
+      <w:numFmt w:val="lowerLetter"/>
+      <w:lvlText w:val="%5."/>
+      <w:lvlJc w:val="left"/>
+      <w:pPr>
+        <w:ind w:left="3240" w:hanging="360"/>
+      </w:pPr>
+    </w:lvl>
+    <w:lvl w:ilvl="5" w:tplc="0409001B" w:tentative="1">
+      <w:start w:val="1"/>
+      <w:numFmt w:val="lowerRoman"/>
+      <w:lvlText w:val="%6."/>
+      <w:lvlJc w:val="right"/>
+      <w:pPr>
+        <w:ind w:left="3960" w:hanging="180"/>
+      </w:pPr>
+    </w:lvl>
+    <w:lvl w:ilvl="6" w:tplc="0409000F" w:tentative="1">
+      <w:start w:val="1"/>
+      <w:numFmt w:val="decimal"/>
+      <w:lvlText w:val="%7."/>
+      <w:lvlJc w:val="left"/>
+      <w:pPr>
+        <w:ind w:left="4680" w:hanging="360"/>
+      </w:pPr>
+    </w:lvl>
+    <w:lvl w:ilvl="7" w:tplc="04090019" w:tentative="1">
+      <w:start w:val="1"/>
+      <w:numFmt w:val="lowerLetter"/>
+      <w:lvlText w:val="%8."/>
+      <w:lvlJc w:val="left"/>
+      <w:pPr>
+        <w:ind w:left="5400" w:hanging="360"/>
+      </w:pPr>
+    </w:lvl>
+    <w:lvl w:ilvl="8" w:tplc="0409001B" w:tentative="1">
+      <w:start w:val="1"/>
+      <w:numFmt w:val="lowerRoman"/>
+      <w:lvlText w:val="%9."/>
+      <w:lvlJc w:val="right"/>
+      <w:pPr>
+        <w:ind w:left="6120" w:hanging="180"/>
+      </w:pPr>
+    </w:lvl>
+  </w:abstractNum>
+  <w:abstractNum w:abstractNumId="3" w15:restartNumberingAfterBreak="0">
     <w:nsid w:val="0EC25A15"/>
     <w:multiLevelType w:val="hybridMultilevel"/>
     <w:tmpl w:val="4D2E3A96"/>
@@ -10945,7 +11638,7 @@
       </w:pPr>
     </w:lvl>
   </w:abstractNum>
-  <w:abstractNum w:abstractNumId="3" w15:restartNumberingAfterBreak="0">
+  <w:abstractNum w:abstractNumId="4" w15:restartNumberingAfterBreak="0">
     <w:nsid w:val="10622225"/>
     <w:multiLevelType w:val="hybridMultilevel"/>
     <w:tmpl w:val="4AEE21B8"/>
@@ -11058,7 +11751,7 @@
       </w:rPr>
     </w:lvl>
   </w:abstractNum>
-  <w:abstractNum w:abstractNumId="4" w15:restartNumberingAfterBreak="0">
+  <w:abstractNum w:abstractNumId="5" w15:restartNumberingAfterBreak="0">
     <w:nsid w:val="1900466C"/>
     <w:multiLevelType w:val="hybridMultilevel"/>
     <w:tmpl w:val="D4A42108"/>
@@ -11147,7 +11840,7 @@
       </w:pPr>
     </w:lvl>
   </w:abstractNum>
-  <w:abstractNum w:abstractNumId="5" w15:restartNumberingAfterBreak="0">
+  <w:abstractNum w:abstractNumId="6" w15:restartNumberingAfterBreak="0">
     <w:nsid w:val="20A470C3"/>
     <w:multiLevelType w:val="multilevel"/>
     <w:tmpl w:val="7EA87AF4"/>
@@ -11296,7 +11989,7 @@
       </w:rPr>
     </w:lvl>
   </w:abstractNum>
-  <w:abstractNum w:abstractNumId="6" w15:restartNumberingAfterBreak="0">
+  <w:abstractNum w:abstractNumId="7" w15:restartNumberingAfterBreak="0">
     <w:nsid w:val="221C36B2"/>
     <w:multiLevelType w:val="hybridMultilevel"/>
     <w:tmpl w:val="DDB64660"/>
@@ -11385,7 +12078,7 @@
       </w:pPr>
     </w:lvl>
   </w:abstractNum>
-  <w:abstractNum w:abstractNumId="7" w15:restartNumberingAfterBreak="0">
+  <w:abstractNum w:abstractNumId="8" w15:restartNumberingAfterBreak="0">
     <w:nsid w:val="22FB3611"/>
     <w:multiLevelType w:val="hybridMultilevel"/>
     <w:tmpl w:val="C108CF44"/>
@@ -11498,7 +12191,7 @@
       </w:rPr>
     </w:lvl>
   </w:abstractNum>
-  <w:abstractNum w:abstractNumId="8" w15:restartNumberingAfterBreak="0">
+  <w:abstractNum w:abstractNumId="9" w15:restartNumberingAfterBreak="0">
     <w:nsid w:val="26D57D50"/>
     <w:multiLevelType w:val="hybridMultilevel"/>
     <w:tmpl w:val="6756D7F8"/>
@@ -11584,7 +12277,7 @@
       </w:pPr>
     </w:lvl>
   </w:abstractNum>
-  <w:abstractNum w:abstractNumId="9" w15:restartNumberingAfterBreak="0">
+  <w:abstractNum w:abstractNumId="10" w15:restartNumberingAfterBreak="0">
     <w:nsid w:val="27121C7D"/>
     <w:multiLevelType w:val="hybridMultilevel"/>
     <w:tmpl w:val="3FAAB34C"/>
@@ -11673,7 +12366,7 @@
       </w:pPr>
     </w:lvl>
   </w:abstractNum>
-  <w:abstractNum w:abstractNumId="10" w15:restartNumberingAfterBreak="0">
+  <w:abstractNum w:abstractNumId="11" w15:restartNumberingAfterBreak="0">
     <w:nsid w:val="2794186B"/>
     <w:multiLevelType w:val="hybridMultilevel"/>
     <w:tmpl w:val="EB3E6FE2"/>
@@ -11762,7 +12455,7 @@
       </w:pPr>
     </w:lvl>
   </w:abstractNum>
-  <w:abstractNum w:abstractNumId="11" w15:restartNumberingAfterBreak="0">
+  <w:abstractNum w:abstractNumId="12" w15:restartNumberingAfterBreak="0">
     <w:nsid w:val="2E8E2EA4"/>
     <w:multiLevelType w:val="hybridMultilevel"/>
     <w:tmpl w:val="2D186BE0"/>
@@ -11848,7 +12541,7 @@
       </w:pPr>
     </w:lvl>
   </w:abstractNum>
-  <w:abstractNum w:abstractNumId="12" w15:restartNumberingAfterBreak="0">
+  <w:abstractNum w:abstractNumId="13" w15:restartNumberingAfterBreak="0">
     <w:nsid w:val="305D0E0E"/>
     <w:multiLevelType w:val="hybridMultilevel"/>
     <w:tmpl w:val="2030573C"/>
@@ -11937,7 +12630,7 @@
       </w:pPr>
     </w:lvl>
   </w:abstractNum>
-  <w:abstractNum w:abstractNumId="13" w15:restartNumberingAfterBreak="0">
+  <w:abstractNum w:abstractNumId="14" w15:restartNumberingAfterBreak="0">
     <w:nsid w:val="32B20B34"/>
     <w:multiLevelType w:val="hybridMultilevel"/>
     <w:tmpl w:val="182CB4AA"/>
@@ -12023,7 +12716,7 @@
       </w:pPr>
     </w:lvl>
   </w:abstractNum>
-  <w:abstractNum w:abstractNumId="14" w15:restartNumberingAfterBreak="0">
+  <w:abstractNum w:abstractNumId="15" w15:restartNumberingAfterBreak="0">
     <w:nsid w:val="3E725077"/>
     <w:multiLevelType w:val="multilevel"/>
     <w:tmpl w:val="50AE7CA8"/>
@@ -12136,7 +12829,7 @@
       </w:pPr>
     </w:lvl>
   </w:abstractNum>
-  <w:abstractNum w:abstractNumId="15" w15:restartNumberingAfterBreak="0">
+  <w:abstractNum w:abstractNumId="16" w15:restartNumberingAfterBreak="0">
     <w:nsid w:val="3EBA2686"/>
     <w:multiLevelType w:val="hybridMultilevel"/>
     <w:tmpl w:val="3AE23D50"/>
@@ -12222,7 +12915,7 @@
       </w:pPr>
     </w:lvl>
   </w:abstractNum>
-  <w:abstractNum w:abstractNumId="16" w15:restartNumberingAfterBreak="0">
+  <w:abstractNum w:abstractNumId="17" w15:restartNumberingAfterBreak="0">
     <w:nsid w:val="4863425A"/>
     <w:multiLevelType w:val="hybridMultilevel"/>
     <w:tmpl w:val="56D210E4"/>
@@ -12335,7 +13028,120 @@
       </w:rPr>
     </w:lvl>
   </w:abstractNum>
-  <w:abstractNum w:abstractNumId="17" w15:restartNumberingAfterBreak="0">
+  <w:abstractNum w:abstractNumId="18" w15:restartNumberingAfterBreak="0">
+    <w:nsid w:val="500B025E"/>
+    <w:multiLevelType w:val="hybridMultilevel"/>
+    <w:tmpl w:val="116EE81C"/>
+    <w:lvl w:ilvl="0" w:tplc="04090001">
+      <w:start w:val="1"/>
+      <w:numFmt w:val="bullet"/>
+      <w:lvlText w:val=""/>
+      <w:lvlJc w:val="left"/>
+      <w:pPr>
+        <w:ind w:left="720" w:hanging="360"/>
+      </w:pPr>
+      <w:rPr>
+        <w:rFonts w:ascii="Symbol" w:hAnsi="Symbol" w:hint="default"/>
+      </w:rPr>
+    </w:lvl>
+    <w:lvl w:ilvl="1" w:tplc="04090003" w:tentative="1">
+      <w:start w:val="1"/>
+      <w:numFmt w:val="bullet"/>
+      <w:lvlText w:val="o"/>
+      <w:lvlJc w:val="left"/>
+      <w:pPr>
+        <w:ind w:left="1440" w:hanging="360"/>
+      </w:pPr>
+      <w:rPr>
+        <w:rFonts w:ascii="Courier New" w:hAnsi="Courier New" w:cs="Courier New" w:hint="default"/>
+      </w:rPr>
+    </w:lvl>
+    <w:lvl w:ilvl="2" w:tplc="04090005" w:tentative="1">
+      <w:start w:val="1"/>
+      <w:numFmt w:val="bullet"/>
+      <w:lvlText w:val=""/>
+      <w:lvlJc w:val="left"/>
+      <w:pPr>
+        <w:ind w:left="2160" w:hanging="360"/>
+      </w:pPr>
+      <w:rPr>
+        <w:rFonts w:ascii="Wingdings" w:hAnsi="Wingdings" w:hint="default"/>
+      </w:rPr>
+    </w:lvl>
+    <w:lvl w:ilvl="3" w:tplc="04090001" w:tentative="1">
+      <w:start w:val="1"/>
+      <w:numFmt w:val="bullet"/>
+      <w:lvlText w:val=""/>
+      <w:lvlJc w:val="left"/>
+      <w:pPr>
+        <w:ind w:left="2880" w:hanging="360"/>
+      </w:pPr>
+      <w:rPr>
+        <w:rFonts w:ascii="Symbol" w:hAnsi="Symbol" w:hint="default"/>
+      </w:rPr>
+    </w:lvl>
+    <w:lvl w:ilvl="4" w:tplc="04090003" w:tentative="1">
+      <w:start w:val="1"/>
+      <w:numFmt w:val="bullet"/>
+      <w:lvlText w:val="o"/>
+      <w:lvlJc w:val="left"/>
+      <w:pPr>
+        <w:ind w:left="3600" w:hanging="360"/>
+      </w:pPr>
+      <w:rPr>
+        <w:rFonts w:ascii="Courier New" w:hAnsi="Courier New" w:cs="Courier New" w:hint="default"/>
+      </w:rPr>
+    </w:lvl>
+    <w:lvl w:ilvl="5" w:tplc="04090005" w:tentative="1">
+      <w:start w:val="1"/>
+      <w:numFmt w:val="bullet"/>
+      <w:lvlText w:val=""/>
+      <w:lvlJc w:val="left"/>
+      <w:pPr>
+        <w:ind w:left="4320" w:hanging="360"/>
+      </w:pPr>
+      <w:rPr>
+        <w:rFonts w:ascii="Wingdings" w:hAnsi="Wingdings" w:hint="default"/>
+      </w:rPr>
+    </w:lvl>
+    <w:lvl w:ilvl="6" w:tplc="04090001" w:tentative="1">
+      <w:start w:val="1"/>
+      <w:numFmt w:val="bullet"/>
+      <w:lvlText w:val=""/>
+      <w:lvlJc w:val="left"/>
+      <w:pPr>
+        <w:ind w:left="5040" w:hanging="360"/>
+      </w:pPr>
+      <w:rPr>
+        <w:rFonts w:ascii="Symbol" w:hAnsi="Symbol" w:hint="default"/>
+      </w:rPr>
+    </w:lvl>
+    <w:lvl w:ilvl="7" w:tplc="04090003" w:tentative="1">
+      <w:start w:val="1"/>
+      <w:numFmt w:val="bullet"/>
+      <w:lvlText w:val="o"/>
+      <w:lvlJc w:val="left"/>
+      <w:pPr>
+        <w:ind w:left="5760" w:hanging="360"/>
+      </w:pPr>
+      <w:rPr>
+        <w:rFonts w:ascii="Courier New" w:hAnsi="Courier New" w:cs="Courier New" w:hint="default"/>
+      </w:rPr>
+    </w:lvl>
+    <w:lvl w:ilvl="8" w:tplc="04090005" w:tentative="1">
+      <w:start w:val="1"/>
+      <w:numFmt w:val="bullet"/>
+      <w:lvlText w:val=""/>
+      <w:lvlJc w:val="left"/>
+      <w:pPr>
+        <w:ind w:left="6480" w:hanging="360"/>
+      </w:pPr>
+      <w:rPr>
+        <w:rFonts w:ascii="Wingdings" w:hAnsi="Wingdings" w:hint="default"/>
+      </w:rPr>
+    </w:lvl>
+  </w:abstractNum>
+  <w:abstractNum w:abstractNumId="19" w15:restartNumberingAfterBreak="0">
     <w:nsid w:val="52D2034B"/>
     <w:multiLevelType w:val="hybridMultilevel"/>
     <w:tmpl w:val="EA8C8EE4"/>
@@ -12448,7 +13254,7 @@
       </w:rPr>
     </w:lvl>
   </w:abstractNum>
-  <w:abstractNum w:abstractNumId="18" w15:restartNumberingAfterBreak="0">
+  <w:abstractNum w:abstractNumId="20" w15:restartNumberingAfterBreak="0">
     <w:nsid w:val="5AF95E7E"/>
     <w:multiLevelType w:val="multilevel"/>
     <w:tmpl w:val="8448314E"/>
@@ -12597,7 +13403,7 @@
       </w:rPr>
     </w:lvl>
   </w:abstractNum>
-  <w:abstractNum w:abstractNumId="19" w15:restartNumberingAfterBreak="0">
+  <w:abstractNum w:abstractNumId="21" w15:restartNumberingAfterBreak="0">
     <w:nsid w:val="66E065F2"/>
     <w:multiLevelType w:val="hybridMultilevel"/>
     <w:tmpl w:val="9C562544"/>
@@ -12683,7 +13489,7 @@
       </w:pPr>
     </w:lvl>
   </w:abstractNum>
-  <w:abstractNum w:abstractNumId="20" w15:restartNumberingAfterBreak="0">
+  <w:abstractNum w:abstractNumId="22" w15:restartNumberingAfterBreak="0">
     <w:nsid w:val="6DC03358"/>
     <w:multiLevelType w:val="multilevel"/>
     <w:tmpl w:val="A0DCA74C"/>
@@ -12796,10 +13602,10 @@
       </w:rPr>
     </w:lvl>
   </w:abstractNum>
-  <w:abstractNum w:abstractNumId="21" w15:restartNumberingAfterBreak="0">
+  <w:abstractNum w:abstractNumId="23" w15:restartNumberingAfterBreak="0">
     <w:nsid w:val="6EAB6903"/>
     <w:multiLevelType w:val="hybridMultilevel"/>
-    <w:tmpl w:val="C65088B6"/>
+    <w:tmpl w:val="9BF8E186"/>
     <w:lvl w:ilvl="0" w:tplc="0409000F">
       <w:start w:val="1"/>
       <w:numFmt w:val="decimal"/>
@@ -12882,7 +13688,7 @@
       </w:pPr>
     </w:lvl>
   </w:abstractNum>
-  <w:abstractNum w:abstractNumId="22" w15:restartNumberingAfterBreak="0">
+  <w:abstractNum w:abstractNumId="24" w15:restartNumberingAfterBreak="0">
     <w:nsid w:val="6EE63ED4"/>
     <w:multiLevelType w:val="hybridMultilevel"/>
     <w:tmpl w:val="2C7A8FDE"/>
@@ -12995,7 +13801,7 @@
       </w:rPr>
     </w:lvl>
   </w:abstractNum>
-  <w:abstractNum w:abstractNumId="23" w15:restartNumberingAfterBreak="0">
+  <w:abstractNum w:abstractNumId="25" w15:restartNumberingAfterBreak="0">
     <w:nsid w:val="70675FD5"/>
     <w:multiLevelType w:val="hybridMultilevel"/>
     <w:tmpl w:val="71567098"/>
@@ -13081,7 +13887,7 @@
       </w:pPr>
     </w:lvl>
   </w:abstractNum>
-  <w:abstractNum w:abstractNumId="24" w15:restartNumberingAfterBreak="0">
+  <w:abstractNum w:abstractNumId="26" w15:restartNumberingAfterBreak="0">
     <w:nsid w:val="7456684D"/>
     <w:multiLevelType w:val="hybridMultilevel"/>
     <w:tmpl w:val="1B945766"/>
@@ -13194,7 +14000,7 @@
       </w:rPr>
     </w:lvl>
   </w:abstractNum>
-  <w:abstractNum w:abstractNumId="25" w15:restartNumberingAfterBreak="0">
+  <w:abstractNum w:abstractNumId="27" w15:restartNumberingAfterBreak="0">
     <w:nsid w:val="79950EDA"/>
     <w:multiLevelType w:val="hybridMultilevel"/>
     <w:tmpl w:val="452ADE16"/>
@@ -13280,7 +14086,7 @@
       </w:pPr>
     </w:lvl>
   </w:abstractNum>
-  <w:abstractNum w:abstractNumId="26" w15:restartNumberingAfterBreak="0">
+  <w:abstractNum w:abstractNumId="28" w15:restartNumberingAfterBreak="0">
     <w:nsid w:val="7BAA7839"/>
     <w:multiLevelType w:val="hybridMultilevel"/>
     <w:tmpl w:val="EA1CDB0C"/>
@@ -13370,85 +14176,91 @@
     </w:lvl>
   </w:abstractNum>
   <w:num w:numId="1">
-    <w:abstractNumId w:val="8"/>
+    <w:abstractNumId w:val="9"/>
   </w:num>
   <w:num w:numId="2">
-    <w:abstractNumId w:val="14"/>
+    <w:abstractNumId w:val="15"/>
   </w:num>
   <w:num w:numId="3">
-    <w:abstractNumId w:val="11"/>
+    <w:abstractNumId w:val="12"/>
   </w:num>
   <w:num w:numId="4">
-    <w:abstractNumId w:val="25"/>
+    <w:abstractNumId w:val="27"/>
   </w:num>
   <w:num w:numId="5">
-    <w:abstractNumId w:val="12"/>
+    <w:abstractNumId w:val="13"/>
   </w:num>
   <w:num w:numId="6">
     <w:abstractNumId w:val="0"/>
   </w:num>
   <w:num w:numId="7">
-    <w:abstractNumId w:val="21"/>
+    <w:abstractNumId w:val="23"/>
   </w:num>
   <w:num w:numId="8">
-    <w:abstractNumId w:val="9"/>
+    <w:abstractNumId w:val="10"/>
   </w:num>
   <w:num w:numId="9">
-    <w:abstractNumId w:val="16"/>
+    <w:abstractNumId w:val="17"/>
   </w:num>
   <w:num w:numId="10">
-    <w:abstractNumId w:val="18"/>
+    <w:abstractNumId w:val="20"/>
   </w:num>
   <w:num w:numId="11">
     <w:abstractNumId w:val="1"/>
   </w:num>
   <w:num w:numId="12">
+    <w:abstractNumId w:val="24"/>
+  </w:num>
+  <w:num w:numId="13">
+    <w:abstractNumId w:val="25"/>
+  </w:num>
+  <w:num w:numId="14">
+    <w:abstractNumId w:val="11"/>
+  </w:num>
+  <w:num w:numId="15">
+    <w:abstractNumId w:val="5"/>
+  </w:num>
+  <w:num w:numId="16">
+    <w:abstractNumId w:val="21"/>
+  </w:num>
+  <w:num w:numId="17">
+    <w:abstractNumId w:val="6"/>
+  </w:num>
+  <w:num w:numId="18">
+    <w:abstractNumId w:val="7"/>
+  </w:num>
+  <w:num w:numId="19">
+    <w:abstractNumId w:val="28"/>
+  </w:num>
+  <w:num w:numId="20">
+    <w:abstractNumId w:val="26"/>
+  </w:num>
+  <w:num w:numId="21">
     <w:abstractNumId w:val="22"/>
   </w:num>
-  <w:num w:numId="13">
-    <w:abstractNumId w:val="23"/>
+  <w:num w:numId="22">
+    <w:abstractNumId w:val="14"/>
   </w:num>
-  <w:num w:numId="14">
-    <w:abstractNumId w:val="10"/>
+  <w:num w:numId="23">
+    <w:abstractNumId w:val="8"/>
   </w:num>
-  <w:num w:numId="15">
+  <w:num w:numId="24">
+    <w:abstractNumId w:val="3"/>
+  </w:num>
+  <w:num w:numId="25">
+    <w:abstractNumId w:val="16"/>
+  </w:num>
+  <w:num w:numId="26">
+    <w:abstractNumId w:val="19"/>
+  </w:num>
+  <w:num w:numId="27">
     <w:abstractNumId w:val="4"/>
   </w:num>
-  <w:num w:numId="16">
-    <w:abstractNumId w:val="19"/>
-  </w:num>
-  <w:num w:numId="17">
-    <w:abstractNumId w:val="5"/>
-  </w:num>
-  <w:num w:numId="18">
-    <w:abstractNumId w:val="6"/>
-  </w:num>
-  <w:num w:numId="19">
-    <w:abstractNumId w:val="26"/>
-  </w:num>
-  <w:num w:numId="20">
-    <w:abstractNumId w:val="24"/>
-  </w:num>
-  <w:num w:numId="21">
-    <w:abstractNumId w:val="20"/>
-  </w:num>
-  <w:num w:numId="22">
-    <w:abstractNumId w:val="13"/>
-  </w:num>
-  <w:num w:numId="23">
-    <w:abstractNumId w:val="7"/>
-  </w:num>
-  <w:num w:numId="24">
+  <w:num w:numId="28">
     <w:abstractNumId w:val="2"/>
   </w:num>
-  <w:num w:numId="25">
-    <w:abstractNumId w:val="15"/>
-  </w:num>
-  <w:num w:numId="26">
-    <w:abstractNumId w:val="17"/>
-  </w:num>
-  <w:num w:numId="27">
-    <w:abstractNumId w:val="3"/>
+  <w:num w:numId="29">
+    <w:abstractNumId w:val="18"/>
   </w:num>
 </w:numbering>
 </file>
@@ -14420,7 +15232,7 @@
 </file>
 
 <file path=customXml/itemProps1.xml><?xml version="1.0" encoding="utf-8"?>
-<ds:datastoreItem xmlns:ds="http://schemas.openxmlformats.org/officeDocument/2006/customXml" ds:itemID="{EC1D3402-0F2C-4B52-BFC5-B91E883298E6}">
+<ds:datastoreItem xmlns:ds="http://schemas.openxmlformats.org/officeDocument/2006/customXml" ds:itemID="{BABC995D-3F22-44B5-B356-47A69F451500}">
   <ds:schemaRefs>
     <ds:schemaRef ds:uri="http://schemas.openxmlformats.org/officeDocument/2006/bibliography"/>
   </ds:schemaRefs>

</xml_diff>